<commit_message>
mise a jour cahier des charges
</commit_message>
<xml_diff>
--- a/User's manual.docx
+++ b/User's manual.docx
@@ -1,6 +1,6 @@
 
 <file path=word/document.xml><?xml version="1.0" encoding="utf-8"?>
-<w:document xmlns:wpc="http://schemas.microsoft.com/office/word/2010/wordprocessingCanvas" xmlns:mc="http://schemas.openxmlformats.org/markup-compatibility/2006" xmlns:o="urn:schemas-microsoft-com:office:office" xmlns:r="http://schemas.openxmlformats.org/officeDocument/2006/relationships" xmlns:m="http://schemas.openxmlformats.org/officeDocument/2006/math" xmlns:v="urn:schemas-microsoft-com:vml" xmlns:wp14="http://schemas.microsoft.com/office/word/2010/wordprocessingDrawing" xmlns:wp="http://schemas.openxmlformats.org/drawingml/2006/wordprocessingDrawing" xmlns:w10="urn:schemas-microsoft-com:office:word" xmlns:w="http://schemas.openxmlformats.org/wordprocessingml/2006/main" xmlns:w14="http://schemas.microsoft.com/office/word/2010/wordml" xmlns:w15="http://schemas.microsoft.com/office/word/2012/wordml" xmlns:wpg="http://schemas.microsoft.com/office/word/2010/wordprocessingGroup" xmlns:wpi="http://schemas.microsoft.com/office/word/2010/wordprocessingInk" xmlns:wne="http://schemas.microsoft.com/office/word/2006/wordml" xmlns:wps="http://schemas.microsoft.com/office/word/2010/wordprocessingShape" mc:Ignorable="w14 w15 wp14">
+<w:document xmlns:wpc="http://schemas.microsoft.com/office/word/2010/wordprocessingCanvas" xmlns:mc="http://schemas.openxmlformats.org/markup-compatibility/2006" xmlns:o="urn:schemas-microsoft-com:office:office" xmlns:r="http://schemas.openxmlformats.org/officeDocument/2006/relationships" xmlns:m="http://schemas.openxmlformats.org/officeDocument/2006/math" xmlns:v="urn:schemas-microsoft-com:vml" xmlns:wp14="http://schemas.microsoft.com/office/word/2010/wordprocessingDrawing" xmlns:wp="http://schemas.openxmlformats.org/drawingml/2006/wordprocessingDrawing" xmlns:w10="urn:schemas-microsoft-com:office:word" xmlns:w="http://schemas.openxmlformats.org/wordprocessingml/2006/main" xmlns:w14="http://schemas.microsoft.com/office/word/2010/wordml" xmlns:wpg="http://schemas.microsoft.com/office/word/2010/wordprocessingGroup" xmlns:wpi="http://schemas.microsoft.com/office/word/2010/wordprocessingInk" xmlns:wne="http://schemas.microsoft.com/office/word/2006/wordml" xmlns:wps="http://schemas.microsoft.com/office/word/2010/wordprocessingShape" mc:Ignorable="w14 wp14">
   <w:body>
     <w:p>
       <w:pPr>
@@ -20,6 +20,7 @@
           <w:noProof/>
           <w:sz w:val="32"/>
           <w:szCs w:val="32"/>
+          <w:lang w:val="fr-FR" w:eastAsia="fr-FR"/>
         </w:rPr>
         <mc:AlternateContent>
           <mc:Choice Requires="wps">
@@ -99,7 +100,7 @@
           </mc:Choice>
           <mc:Fallback>
             <w:pict>
-              <v:shapetype w14:anchorId="41C55D34" id="_x0000_t202" coordsize="21600,21600" o:spt="202" path="m,l,21600r21600,l21600,xe">
+              <v:shapetype id="_x0000_t202" coordsize="21600,21600" o:spt="202" path="m,l,21600r21600,l21600,xe">
                 <v:stroke joinstyle="miter"/>
                 <v:path gradientshapeok="t" o:connecttype="rect"/>
               </v:shapetype>
@@ -136,6 +137,7 @@
           <w:noProof/>
           <w:sz w:val="60"/>
           <w:szCs w:val="60"/>
+          <w:lang w:val="fr-FR" w:eastAsia="fr-FR"/>
         </w:rPr>
         <mc:AlternateContent>
           <mc:Choice Requires="wps">
@@ -200,7 +202,7 @@
               </wp:anchor>
             </w:drawing>
           </mc:Choice>
-          <mc:Fallback>
+          <mc:Fallback xmlns:w15="http://schemas.microsoft.com/office/word/2012/wordml">
             <w:pict>
               <v:line w14:anchorId="54B70C49" id="Straight Connector 3" o:spid="_x0000_s1026" style="position:absolute;z-index:251646464;visibility:visible;mso-wrap-style:square;mso-width-percent:0;mso-height-percent:0;mso-wrap-distance-left:9pt;mso-wrap-distance-top:0;mso-wrap-distance-right:9pt;mso-wrap-distance-bottom:0;mso-position-horizontal:absolute;mso-position-horizontal-relative:page;mso-position-vertical:absolute;mso-position-vertical-relative:text;mso-width-percent:0;mso-height-percent:0;mso-width-relative:margin;mso-height-relative:margin" from="488.85pt,-83.35pt" to="615.9pt,43.7pt" o:gfxdata="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" strokecolor="#f2f2f2 [3052]" strokeweight="3.5pt">
                 <v:stroke joinstyle="miter"/>
@@ -216,6 +218,7 @@
           <w:noProof/>
           <w:sz w:val="60"/>
           <w:szCs w:val="60"/>
+          <w:lang w:val="fr-FR" w:eastAsia="fr-FR"/>
         </w:rPr>
         <mc:AlternateContent>
           <mc:Choice Requires="wps">
@@ -294,7 +297,7 @@
               </wp:anchor>
             </w:drawing>
           </mc:Choice>
-          <mc:Fallback>
+          <mc:Fallback xmlns:w15="http://schemas.microsoft.com/office/word/2012/wordml">
             <w:pict>
               <v:shape w14:anchorId="00E295A4" id="Diagonal Stripe 1" o:spid="_x0000_s1026" style="position:absolute;margin-left:492.9pt;margin-top:-72.9pt;width:121.75pt;height:121.15pt;rotation:90;z-index:251645440;visibility:visible;mso-wrap-style:square;mso-width-percent:0;mso-height-percent:0;mso-wrap-distance-left:9pt;mso-wrap-distance-top:0;mso-wrap-distance-right:9pt;mso-wrap-distance-bottom:0;mso-position-horizontal:absolute;mso-position-horizontal-relative:page;mso-position-vertical:absolute;mso-position-vertical-relative:text;mso-width-percent:0;mso-height-percent:0;mso-width-relative:margin;mso-height-relative:margin;v-text-anchor:middle" coordsize="1546529,1538577" o:gfxdata="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" path="m,769289l773265,r773264,l,1538577,,769289xe" fillcolor="#d8d8d8 [2732]" strokecolor="#404040 [2429]" strokeweight="2pt">
                 <v:stroke joinstyle="miter"/>
@@ -313,8 +316,6 @@
         </w:rPr>
         <w:t>Rainbow Clock</w:t>
       </w:r>
-      <w:bookmarkStart w:id="0" w:name="_GoBack"/>
-      <w:bookmarkEnd w:id="0"/>
     </w:p>
     <w:p>
       <w:pPr>
@@ -362,6 +363,7 @@
           <w:noProof/>
           <w:sz w:val="56"/>
           <w:szCs w:val="56"/>
+          <w:lang w:val="fr-FR" w:eastAsia="fr-FR"/>
         </w:rPr>
         <w:drawing>
           <wp:anchor distT="0" distB="0" distL="114300" distR="114300" simplePos="0" relativeHeight="251710976" behindDoc="1" locked="0" layoutInCell="1" allowOverlap="1" wp14:anchorId="33BA44AD" wp14:editId="15D65F68">
@@ -389,7 +391,7 @@
                     </pic:cNvPicPr>
                   </pic:nvPicPr>
                   <pic:blipFill>
-                    <a:blip r:embed="rId8">
+                    <a:blip r:embed="rId9">
                       <a:extLst>
                         <a:ext uri="{28A0092B-C50C-407E-A947-70E740481C1C}">
                           <a14:useLocalDpi xmlns:a14="http://schemas.microsoft.com/office/drawing/2010/main" val="0"/>
@@ -415,7 +417,7 @@
                     </a:ln>
                     <a:extLst>
                       <a:ext uri="{FAA26D3D-D897-4be2-8F04-BA451C77F1D7}">
-                        <ma14:placeholderFlag xmlns="" xmlns:mo="http://schemas.microsoft.com/office/mac/office/2008/main" xmlns:mv="urn:schemas-microsoft-com:mac:vml" xmlns:o="urn:schemas-microsoft-com:office:office" xmlns:v="urn:schemas-microsoft-com:vml" xmlns:w10="urn:schemas-microsoft-com:office:word" xmlns:w="http://schemas.openxmlformats.org/wordprocessingml/2006/main" xmlns:ma14="http://schemas.microsoft.com/office/mac/drawingml/2011/main"/>
+                        <ma14:placeholderFlag xmlns:ma14="http://schemas.microsoft.com/office/mac/drawingml/2011/main" xmlns:w="http://schemas.openxmlformats.org/wordprocessingml/2006/main" xmlns:w10="urn:schemas-microsoft-com:office:word" xmlns:v="urn:schemas-microsoft-com:vml" xmlns:o="urn:schemas-microsoft-com:office:office" xmlns:mv="urn:schemas-microsoft-com:mac:vml" xmlns:mo="http://schemas.microsoft.com/office/mac/office/2008/main" xmlns="" xmlns:w15="http://schemas.microsoft.com/office/word/2012/wordml"/>
                       </a:ext>
                     </a:extLst>
                   </pic:spPr>
@@ -451,8 +453,8 @@
           <w:szCs w:val="40"/>
         </w:rPr>
         <w:sectPr>
-          <w:headerReference w:type="default" r:id="rId9"/>
-          <w:footerReference w:type="default" r:id="rId10"/>
+          <w:headerReference w:type="default" r:id="rId10"/>
+          <w:footerReference w:type="default" r:id="rId11"/>
           <w:pgSz w:w="12240" w:h="15840"/>
           <w:pgMar w:top="1440" w:right="1440" w:bottom="1440" w:left="1440" w:header="720" w:footer="432" w:gutter="0"/>
           <w:pgNumType w:start="3"/>
@@ -478,8 +480,8 @@
           <w:szCs w:val="60"/>
         </w:rPr>
         <w:sectPr>
-          <w:headerReference w:type="default" r:id="rId11"/>
-          <w:footerReference w:type="default" r:id="rId12"/>
+          <w:headerReference w:type="default" r:id="rId12"/>
+          <w:footerReference w:type="default" r:id="rId13"/>
           <w:pgSz w:w="12240" w:h="15840"/>
           <w:pgMar w:top="1440" w:right="1440" w:bottom="1440" w:left="1440" w:header="720" w:footer="432" w:gutter="0"/>
           <w:cols w:space="720"/>
@@ -489,14 +491,14 @@
     </w:p>
     <w:p>
       <w:pPr>
-        <w:pStyle w:val="Heading1"/>
-      </w:pPr>
-      <w:bookmarkStart w:id="1" w:name="_Toc443564049"/>
+        <w:pStyle w:val="Titre1"/>
+      </w:pPr>
+      <w:bookmarkStart w:id="0" w:name="_Toc443564049"/>
       <w:r>
         <w:lastRenderedPageBreak/>
         <w:t>Table of contents</w:t>
       </w:r>
-      <w:bookmarkEnd w:id="1"/>
+      <w:bookmarkEnd w:id="0"/>
     </w:p>
     <w:sdt>
       <w:sdtPr>
@@ -521,12 +523,12 @@
       <w:sdtContent>
         <w:p>
           <w:pPr>
-            <w:pStyle w:val="TOCHeading"/>
+            <w:pStyle w:val="En-ttedetabledesmatires"/>
           </w:pPr>
         </w:p>
         <w:p>
           <w:pPr>
-            <w:pStyle w:val="TOC1"/>
+            <w:pStyle w:val="TM1"/>
             <w:rPr>
               <w:rFonts w:asciiTheme="minorHAnsi" w:eastAsiaTheme="minorEastAsia" w:hAnsiTheme="minorHAnsi"/>
               <w:b w:val="0"/>
@@ -559,7 +561,7 @@
           <w:hyperlink w:anchor="_Toc443564049" w:history="1">
             <w:r>
               <w:rPr>
-                <w:rStyle w:val="Hyperlink"/>
+                <w:rStyle w:val="Lienhypertexte"/>
                 <w:noProof/>
               </w:rPr>
               <w:t>Table of contents</w:t>
@@ -616,7 +618,7 @@
         </w:p>
         <w:p>
           <w:pPr>
-            <w:pStyle w:val="TOC1"/>
+            <w:pStyle w:val="TM1"/>
             <w:rPr>
               <w:rFonts w:asciiTheme="minorHAnsi" w:eastAsiaTheme="minorEastAsia" w:hAnsiTheme="minorHAnsi"/>
               <w:b w:val="0"/>
@@ -628,7 +630,7 @@
           <w:hyperlink w:anchor="_Toc443564050" w:history="1">
             <w:r>
               <w:rPr>
-                <w:rStyle w:val="Hyperlink"/>
+                <w:rStyle w:val="Lienhypertexte"/>
                 <w:noProof/>
               </w:rPr>
               <w:t>Glossary</w:t>
@@ -685,7 +687,7 @@
         </w:p>
         <w:p>
           <w:pPr>
-            <w:pStyle w:val="TOC1"/>
+            <w:pStyle w:val="TM1"/>
             <w:rPr>
               <w:rFonts w:asciiTheme="minorHAnsi" w:eastAsiaTheme="minorEastAsia" w:hAnsiTheme="minorHAnsi"/>
               <w:b w:val="0"/>
@@ -697,7 +699,7 @@
           <w:hyperlink w:anchor="_Toc443564051" w:history="1">
             <w:r>
               <w:rPr>
-                <w:rStyle w:val="Hyperlink"/>
+                <w:rStyle w:val="Lienhypertexte"/>
                 <w:noProof/>
               </w:rPr>
               <w:t>Product overview</w:t>
@@ -754,7 +756,7 @@
         </w:p>
         <w:p>
           <w:pPr>
-            <w:pStyle w:val="TOC2"/>
+            <w:pStyle w:val="TM2"/>
             <w:tabs>
               <w:tab w:val="left" w:pos="1320"/>
             </w:tabs>
@@ -767,7 +769,7 @@
           <w:hyperlink w:anchor="_Toc443564052" w:history="1">
             <w:r>
               <w:rPr>
-                <w:rStyle w:val="Hyperlink"/>
+                <w:rStyle w:val="Lienhypertexte"/>
                 <w:noProof/>
               </w:rPr>
               <w:t>1.</w:t>
@@ -782,7 +784,7 @@
             </w:r>
             <w:r>
               <w:rPr>
-                <w:rStyle w:val="Hyperlink"/>
+                <w:rStyle w:val="Lienhypertexte"/>
                 <w:noProof/>
               </w:rPr>
               <w:t>Description</w:t>
@@ -839,7 +841,7 @@
         </w:p>
         <w:p>
           <w:pPr>
-            <w:pStyle w:val="TOC2"/>
+            <w:pStyle w:val="TM2"/>
             <w:tabs>
               <w:tab w:val="left" w:pos="1320"/>
             </w:tabs>
@@ -852,7 +854,7 @@
           <w:hyperlink w:anchor="_Toc443564053" w:history="1">
             <w:r>
               <w:rPr>
-                <w:rStyle w:val="Hyperlink"/>
+                <w:rStyle w:val="Lienhypertexte"/>
                 <w:noProof/>
               </w:rPr>
               <w:t>2.</w:t>
@@ -867,7 +869,7 @@
             </w:r>
             <w:r>
               <w:rPr>
-                <w:rStyle w:val="Hyperlink"/>
+                <w:rStyle w:val="Lienhypertexte"/>
                 <w:noProof/>
               </w:rPr>
               <w:t>Capabilities</w:t>
@@ -924,7 +926,7 @@
         </w:p>
         <w:p>
           <w:pPr>
-            <w:pStyle w:val="TOC2"/>
+            <w:pStyle w:val="TM2"/>
             <w:tabs>
               <w:tab w:val="left" w:pos="1320"/>
             </w:tabs>
@@ -937,7 +939,7 @@
           <w:hyperlink w:anchor="_Toc443564054" w:history="1">
             <w:r>
               <w:rPr>
-                <w:rStyle w:val="Hyperlink"/>
+                <w:rStyle w:val="Lienhypertexte"/>
                 <w:noProof/>
               </w:rPr>
               <w:t>3.</w:t>
@@ -952,7 +954,7 @@
             </w:r>
             <w:r>
               <w:rPr>
-                <w:rStyle w:val="Hyperlink"/>
+                <w:rStyle w:val="Lienhypertexte"/>
                 <w:noProof/>
               </w:rPr>
               <w:t>Quick specs</w:t>
@@ -1009,7 +1011,7 @@
         </w:p>
         <w:p>
           <w:pPr>
-            <w:pStyle w:val="TOC1"/>
+            <w:pStyle w:val="TM1"/>
             <w:rPr>
               <w:rFonts w:asciiTheme="minorHAnsi" w:eastAsiaTheme="minorEastAsia" w:hAnsiTheme="minorHAnsi"/>
               <w:b w:val="0"/>
@@ -1021,7 +1023,7 @@
           <w:hyperlink w:anchor="_Toc443564055" w:history="1">
             <w:r>
               <w:rPr>
-                <w:rStyle w:val="Hyperlink"/>
+                <w:rStyle w:val="Lienhypertexte"/>
                 <w:noProof/>
               </w:rPr>
               <w:t>Basic operation</w:t>
@@ -1078,7 +1080,7 @@
         </w:p>
         <w:p>
           <w:pPr>
-            <w:pStyle w:val="TOC2"/>
+            <w:pStyle w:val="TM2"/>
             <w:tabs>
               <w:tab w:val="left" w:pos="1320"/>
             </w:tabs>
@@ -1091,7 +1093,7 @@
           <w:hyperlink w:anchor="_Toc443564056" w:history="1">
             <w:r>
               <w:rPr>
-                <w:rStyle w:val="Hyperlink"/>
+                <w:rStyle w:val="Lienhypertexte"/>
                 <w:noProof/>
               </w:rPr>
               <w:t>1.</w:t>
@@ -1106,7 +1108,7 @@
             </w:r>
             <w:r>
               <w:rPr>
-                <w:rStyle w:val="Hyperlink"/>
+                <w:rStyle w:val="Lienhypertexte"/>
                 <w:noProof/>
               </w:rPr>
               <w:t>Reading the time of day</w:t>
@@ -1163,7 +1165,7 @@
         </w:p>
         <w:p>
           <w:pPr>
-            <w:pStyle w:val="TOC2"/>
+            <w:pStyle w:val="TM2"/>
             <w:tabs>
               <w:tab w:val="left" w:pos="1320"/>
             </w:tabs>
@@ -1176,7 +1178,7 @@
           <w:hyperlink w:anchor="_Toc443564057" w:history="1">
             <w:r>
               <w:rPr>
-                <w:rStyle w:val="Hyperlink"/>
+                <w:rStyle w:val="Lienhypertexte"/>
                 <w:noProof/>
               </w:rPr>
               <w:t>2.</w:t>
@@ -1191,7 +1193,7 @@
             </w:r>
             <w:r>
               <w:rPr>
-                <w:rStyle w:val="Hyperlink"/>
+                <w:rStyle w:val="Lienhypertexte"/>
                 <w:noProof/>
               </w:rPr>
               <w:t>Changing the color scheme</w:t>
@@ -1248,7 +1250,7 @@
         </w:p>
         <w:p>
           <w:pPr>
-            <w:pStyle w:val="TOC2"/>
+            <w:pStyle w:val="TM2"/>
             <w:tabs>
               <w:tab w:val="left" w:pos="1320"/>
             </w:tabs>
@@ -1261,7 +1263,7 @@
           <w:hyperlink w:anchor="_Toc443564058" w:history="1">
             <w:r>
               <w:rPr>
-                <w:rStyle w:val="Hyperlink"/>
+                <w:rStyle w:val="Lienhypertexte"/>
                 <w:noProof/>
               </w:rPr>
               <w:t>3.</w:t>
@@ -1276,7 +1278,7 @@
             </w:r>
             <w:r>
               <w:rPr>
-                <w:rStyle w:val="Hyperlink"/>
+                <w:rStyle w:val="Lienhypertexte"/>
                 <w:noProof/>
               </w:rPr>
               <w:t>Updating the time on the clock</w:t>
@@ -1333,7 +1335,7 @@
         </w:p>
         <w:p>
           <w:pPr>
-            <w:pStyle w:val="TOC1"/>
+            <w:pStyle w:val="TM1"/>
             <w:rPr>
               <w:rFonts w:asciiTheme="minorHAnsi" w:eastAsiaTheme="minorEastAsia" w:hAnsiTheme="minorHAnsi"/>
               <w:b w:val="0"/>
@@ -1345,7 +1347,7 @@
           <w:hyperlink w:anchor="_Toc443564059" w:history="1">
             <w:r>
               <w:rPr>
-                <w:rStyle w:val="Hyperlink"/>
+                <w:rStyle w:val="Lienhypertexte"/>
                 <w:noProof/>
               </w:rPr>
               <w:t>Advanced operation</w:t>
@@ -1402,7 +1404,7 @@
         </w:p>
         <w:p>
           <w:pPr>
-            <w:pStyle w:val="TOC2"/>
+            <w:pStyle w:val="TM2"/>
             <w:tabs>
               <w:tab w:val="left" w:pos="1320"/>
             </w:tabs>
@@ -1415,7 +1417,7 @@
           <w:hyperlink w:anchor="_Toc443564060" w:history="1">
             <w:r>
               <w:rPr>
-                <w:rStyle w:val="Hyperlink"/>
+                <w:rStyle w:val="Lienhypertexte"/>
                 <w:noProof/>
               </w:rPr>
               <w:t>1.</w:t>
@@ -1430,7 +1432,7 @@
             </w:r>
             <w:r>
               <w:rPr>
-                <w:rStyle w:val="Hyperlink"/>
+                <w:rStyle w:val="Lienhypertexte"/>
                 <w:noProof/>
               </w:rPr>
               <w:t>Synchronizing the clock using Bluetooth</w:t>
@@ -1487,7 +1489,7 @@
         </w:p>
         <w:p>
           <w:pPr>
-            <w:pStyle w:val="TOC1"/>
+            <w:pStyle w:val="TM1"/>
             <w:rPr>
               <w:rFonts w:asciiTheme="minorHAnsi" w:eastAsiaTheme="minorEastAsia" w:hAnsiTheme="minorHAnsi"/>
               <w:b w:val="0"/>
@@ -1499,7 +1501,7 @@
           <w:hyperlink w:anchor="_Toc443564061" w:history="1">
             <w:r>
               <w:rPr>
-                <w:rStyle w:val="Hyperlink"/>
+                <w:rStyle w:val="Lienhypertexte"/>
                 <w:noProof/>
               </w:rPr>
               <w:t>Technical details</w:t>
@@ -1556,7 +1558,7 @@
         </w:p>
         <w:p>
           <w:pPr>
-            <w:pStyle w:val="TOC1"/>
+            <w:pStyle w:val="TM1"/>
             <w:rPr>
               <w:rFonts w:asciiTheme="minorHAnsi" w:eastAsiaTheme="minorEastAsia" w:hAnsiTheme="minorHAnsi"/>
               <w:b w:val="0"/>
@@ -1568,7 +1570,7 @@
           <w:hyperlink w:anchor="_Toc443564062" w:history="1">
             <w:r>
               <w:rPr>
-                <w:rStyle w:val="Hyperlink"/>
+                <w:rStyle w:val="Lienhypertexte"/>
                 <w:noProof/>
               </w:rPr>
               <w:t>Planned features</w:t>
@@ -1612,7 +1614,7 @@
                 <w:noProof/>
                 <w:webHidden/>
               </w:rPr>
-              <w:t>8</w:t>
+              <w:t>9</w:t>
             </w:r>
             <w:r>
               <w:rPr>
@@ -1625,7 +1627,7 @@
         </w:p>
         <w:p>
           <w:pPr>
-            <w:pStyle w:val="TOC1"/>
+            <w:pStyle w:val="TM1"/>
             <w:rPr>
               <w:rFonts w:asciiTheme="minorHAnsi" w:eastAsiaTheme="minorEastAsia" w:hAnsiTheme="minorHAnsi"/>
               <w:b w:val="0"/>
@@ -1637,7 +1639,7 @@
           <w:hyperlink w:anchor="_Toc443564063" w:history="1">
             <w:r>
               <w:rPr>
-                <w:rStyle w:val="Hyperlink"/>
+                <w:rStyle w:val="Lienhypertexte"/>
                 <w:noProof/>
               </w:rPr>
               <w:t>Contributions</w:t>
@@ -1681,7 +1683,7 @@
                 <w:noProof/>
                 <w:webHidden/>
               </w:rPr>
-              <w:t>9</w:t>
+              <w:t>10</w:t>
             </w:r>
             <w:r>
               <w:rPr>
@@ -1694,7 +1696,7 @@
         </w:p>
         <w:p>
           <w:pPr>
-            <w:pStyle w:val="TOC1"/>
+            <w:pStyle w:val="TM1"/>
             <w:rPr>
               <w:rFonts w:asciiTheme="minorHAnsi" w:eastAsiaTheme="minorEastAsia" w:hAnsiTheme="minorHAnsi"/>
               <w:b w:val="0"/>
@@ -1706,7 +1708,7 @@
           <w:hyperlink w:anchor="_Toc443564064" w:history="1">
             <w:r>
               <w:rPr>
-                <w:rStyle w:val="Hyperlink"/>
+                <w:rStyle w:val="Lienhypertexte"/>
                 <w:noProof/>
               </w:rPr>
               <w:t>Endnotes</w:t>
@@ -1750,7 +1752,7 @@
                 <w:noProof/>
                 <w:webHidden/>
               </w:rPr>
-              <w:t>10</w:t>
+              <w:t>11</w:t>
             </w:r>
             <w:r>
               <w:rPr>
@@ -1788,7 +1790,7 @@
     </w:sdt>
     <w:p>
       <w:pPr>
-        <w:pStyle w:val="TOC1"/>
+        <w:pStyle w:val="TM1"/>
       </w:pPr>
       <w:r>
         <w:br w:type="page"/>
@@ -1796,22 +1798,40 @@
     </w:p>
     <w:p>
       <w:pPr>
-        <w:pStyle w:val="Heading1"/>
-      </w:pPr>
-      <w:bookmarkStart w:id="2" w:name="_Toc443564050"/>
+        <w:pStyle w:val="Titre1"/>
+      </w:pPr>
+      <w:bookmarkStart w:id="1" w:name="_Toc443564050"/>
       <w:r>
         <w:lastRenderedPageBreak/>
         <w:t>Glossary</w:t>
+      </w:r>
+      <w:bookmarkEnd w:id="1"/>
+    </w:p>
+    <w:p>
+      <w:pPr>
+        <w:pStyle w:val="Titre2NoTOC"/>
+      </w:pPr>
+      <w:bookmarkStart w:id="2" w:name="_Toc317176099"/>
+      <w:r>
+        <w:t>Microcontroller</w:t>
       </w:r>
       <w:bookmarkEnd w:id="2"/>
     </w:p>
     <w:p>
       <w:pPr>
+        <w:ind w:left="1440"/>
+      </w:pPr>
+      <w:r>
+        <w:t>An embedded computer integrating a whole range of peripherals in a small package for convenience.</w:t>
+      </w:r>
+    </w:p>
+    <w:p>
+      <w:pPr>
         <w:pStyle w:val="Titre2NoTOC"/>
       </w:pPr>
-      <w:bookmarkStart w:id="3" w:name="_Toc317176099"/>
-      <w:r>
-        <w:t>Microcontroller</w:t>
+      <w:bookmarkStart w:id="3" w:name="_Toc317176100"/>
+      <w:r>
+        <w:t>Bluetooth</w:t>
       </w:r>
       <w:bookmarkEnd w:id="3"/>
     </w:p>
@@ -1820,16 +1840,16 @@
         <w:ind w:left="1440"/>
       </w:pPr>
       <w:r>
-        <w:t>An embedded computer integrating a whole range of peripherals in a small package for convenience.</w:t>
+        <w:t>A wireless communication standard permitting short-range exchange of data between electronic devices.</w:t>
       </w:r>
     </w:p>
     <w:p>
       <w:pPr>
         <w:pStyle w:val="Titre2NoTOC"/>
       </w:pPr>
-      <w:bookmarkStart w:id="4" w:name="_Toc317176100"/>
-      <w:r>
-        <w:t>Bluetooth</w:t>
+      <w:bookmarkStart w:id="4" w:name="_Toc317176101"/>
+      <w:r>
+        <w:t>Refresh rate</w:t>
       </w:r>
       <w:bookmarkEnd w:id="4"/>
     </w:p>
@@ -1838,141 +1858,123 @@
         <w:ind w:left="1440"/>
       </w:pPr>
       <w:r>
-        <w:t>A wireless communication standard permitting short-range exchange of data between electronic devices.</w:t>
+        <w:t xml:space="preserve">A measure of the number of times an image can be drawn completely </w:t>
+      </w:r>
+      <w:r>
+        <w:t>over the period of a second</w:t>
+      </w:r>
+      <w:r>
+        <w:t xml:space="preserve">; this value is expressed in </w:t>
+      </w:r>
+      <w:r>
+        <w:rPr>
+          <w:u w:val="single"/>
+        </w:rPr>
+        <w:t>Hertz</w:t>
+      </w:r>
+      <w:r>
+        <w:t xml:space="preserve">. Synonymous to </w:t>
+      </w:r>
+      <w:r>
+        <w:rPr>
+          <w:i/>
+        </w:rPr>
+        <w:t>“FPS”</w:t>
+      </w:r>
+      <w:r>
+        <w:t>.</w:t>
       </w:r>
     </w:p>
     <w:p>
-      <w:pPr>
-        <w:pStyle w:val="Titre2NoTOC"/>
-      </w:pPr>
-      <w:bookmarkStart w:id="5" w:name="_Toc317176101"/>
-      <w:r>
-        <w:t>Refresh rate</w:t>
+      <w:r>
+        <w:br w:type="page"/>
+      </w:r>
+    </w:p>
+    <w:p>
+      <w:pPr>
+        <w:pStyle w:val="Titre1"/>
+      </w:pPr>
+      <w:bookmarkStart w:id="5" w:name="_Toc443564051"/>
+      <w:r>
+        <w:lastRenderedPageBreak/>
+        <w:t>Product overview</w:t>
       </w:r>
       <w:bookmarkEnd w:id="5"/>
     </w:p>
     <w:p>
       <w:pPr>
-        <w:ind w:left="1440"/>
-      </w:pPr>
-      <w:r>
-        <w:t xml:space="preserve">A measure of the number of times an image can be drawn completely </w:t>
-      </w:r>
-      <w:r>
-        <w:t>over the period of a second</w:t>
-      </w:r>
-      <w:r>
-        <w:t xml:space="preserve">; this value is expressed in </w:t>
-      </w:r>
-      <w:r>
-        <w:rPr>
-          <w:u w:val="single"/>
-        </w:rPr>
-        <w:t>Hertz</w:t>
-      </w:r>
-      <w:r>
-        <w:t xml:space="preserve">. Synonymous to </w:t>
-      </w:r>
-      <w:r>
-        <w:rPr>
-          <w:i/>
-        </w:rPr>
-        <w:t>“FPS”</w:t>
-      </w:r>
-      <w:r>
-        <w:t>.</w:t>
-      </w:r>
-    </w:p>
-    <w:p>
-      <w:r>
-        <w:br w:type="page"/>
-      </w:r>
-    </w:p>
-    <w:p>
-      <w:pPr>
-        <w:pStyle w:val="Heading1"/>
-      </w:pPr>
-      <w:bookmarkStart w:id="6" w:name="_Toc443564051"/>
-      <w:r>
-        <w:lastRenderedPageBreak/>
-        <w:t>Product overview</w:t>
+        <w:pStyle w:val="Titre2"/>
+      </w:pPr>
+      <w:bookmarkStart w:id="6" w:name="_Toc443564052"/>
+      <w:r>
+        <w:t>Description</w:t>
       </w:r>
       <w:bookmarkEnd w:id="6"/>
     </w:p>
     <w:p>
       <w:pPr>
-        <w:pStyle w:val="Heading2"/>
-      </w:pPr>
-      <w:bookmarkStart w:id="7" w:name="_Toc443564052"/>
-      <w:r>
-        <w:t>Description</w:t>
+        <w:ind w:left="1440"/>
+        <w:rPr>
+          <w:rFonts w:cs="Times New Roman"/>
+          <w:szCs w:val="28"/>
+        </w:rPr>
+      </w:pPr>
+      <w:r>
+        <w:rPr>
+          <w:rFonts w:cs="Times New Roman"/>
+          <w:szCs w:val="28"/>
+        </w:rPr>
+        <w:t xml:space="preserve">Rainbow Clock is </w:t>
+      </w:r>
+      <w:r>
+        <w:rPr>
+          <w:rFonts w:cs="Times New Roman"/>
+          <w:szCs w:val="28"/>
+        </w:rPr>
+        <w:t xml:space="preserve">an unusual timekeeping device </w:t>
+      </w:r>
+      <w:r>
+        <w:rPr>
+          <w:rFonts w:cs="Times New Roman"/>
+          <w:szCs w:val="28"/>
+        </w:rPr>
+        <w:t>characterized by</w:t>
+      </w:r>
+      <w:r>
+        <w:rPr>
+          <w:rFonts w:cs="Times New Roman"/>
+          <w:szCs w:val="28"/>
+        </w:rPr>
+        <w:t xml:space="preserve"> </w:t>
+      </w:r>
+      <w:r>
+        <w:rPr>
+          <w:rFonts w:cs="Times New Roman"/>
+          <w:szCs w:val="28"/>
+        </w:rPr>
+        <w:t xml:space="preserve">an exotic look and </w:t>
+      </w:r>
+      <w:r>
+        <w:rPr>
+          <w:rFonts w:cs="Times New Roman"/>
+          <w:szCs w:val="28"/>
+        </w:rPr>
+        <w:t>designed with electronics in mind.</w:t>
+      </w:r>
+    </w:p>
+    <w:p>
+      <w:pPr>
+        <w:pStyle w:val="Titre2"/>
+      </w:pPr>
+      <w:bookmarkStart w:id="7" w:name="_Toc443564053"/>
+      <w:r>
+        <w:t>Capabilities</w:t>
       </w:r>
       <w:bookmarkEnd w:id="7"/>
     </w:p>
     <w:p>
       <w:pPr>
-        <w:ind w:left="1440"/>
-        <w:rPr>
-          <w:rFonts w:cs="Times New Roman"/>
-          <w:szCs w:val="28"/>
-        </w:rPr>
-      </w:pPr>
-      <w:r>
-        <w:rPr>
-          <w:rFonts w:cs="Times New Roman"/>
-          <w:szCs w:val="28"/>
-        </w:rPr>
-        <w:t xml:space="preserve">Rainbow Clock is </w:t>
-      </w:r>
-      <w:r>
-        <w:rPr>
-          <w:rFonts w:cs="Times New Roman"/>
-          <w:szCs w:val="28"/>
-        </w:rPr>
-        <w:t xml:space="preserve">an unusual timekeeping device </w:t>
-      </w:r>
-      <w:r>
-        <w:rPr>
-          <w:rFonts w:cs="Times New Roman"/>
-          <w:szCs w:val="28"/>
-        </w:rPr>
-        <w:t>characterized by</w:t>
-      </w:r>
-      <w:r>
-        <w:rPr>
-          <w:rFonts w:cs="Times New Roman"/>
-          <w:szCs w:val="28"/>
-        </w:rPr>
-        <w:t xml:space="preserve"> </w:t>
-      </w:r>
-      <w:r>
-        <w:rPr>
-          <w:rFonts w:cs="Times New Roman"/>
-          <w:szCs w:val="28"/>
-        </w:rPr>
-        <w:t xml:space="preserve">an exotic look and </w:t>
-      </w:r>
-      <w:r>
-        <w:rPr>
-          <w:rFonts w:cs="Times New Roman"/>
-          <w:szCs w:val="28"/>
-        </w:rPr>
-        <w:t>designed with electronics in mind.</w:t>
-      </w:r>
-    </w:p>
-    <w:p>
-      <w:pPr>
-        <w:pStyle w:val="Heading2"/>
-      </w:pPr>
-      <w:bookmarkStart w:id="8" w:name="_Toc443564053"/>
-      <w:r>
-        <w:t>Capabilities</w:t>
-      </w:r>
-      <w:bookmarkEnd w:id="8"/>
-    </w:p>
-    <w:p>
-      <w:pPr>
-        <w:pStyle w:val="ListParagraph"/>
+        <w:pStyle w:val="Paragraphedeliste"/>
         <w:numPr>
           <w:ilvl w:val="0"/>
           <w:numId w:val="4"/>
@@ -1993,7 +1995,7 @@
     </w:p>
     <w:p>
       <w:pPr>
-        <w:pStyle w:val="ListParagraph"/>
+        <w:pStyle w:val="Paragraphedeliste"/>
         <w:numPr>
           <w:ilvl w:val="0"/>
           <w:numId w:val="4"/>
@@ -2014,7 +2016,7 @@
     </w:p>
     <w:p>
       <w:pPr>
-        <w:pStyle w:val="ListParagraph"/>
+        <w:pStyle w:val="Paragraphedeliste"/>
         <w:numPr>
           <w:ilvl w:val="0"/>
           <w:numId w:val="4"/>
@@ -2035,17 +2037,17 @@
     </w:p>
     <w:p>
       <w:pPr>
-        <w:pStyle w:val="Heading2"/>
-      </w:pPr>
-      <w:bookmarkStart w:id="9" w:name="_Toc443564054"/>
+        <w:pStyle w:val="Titre2"/>
+      </w:pPr>
+      <w:bookmarkStart w:id="8" w:name="_Toc443564054"/>
       <w:r>
         <w:t>Quick specs</w:t>
       </w:r>
-      <w:bookmarkEnd w:id="9"/>
+      <w:bookmarkEnd w:id="8"/>
     </w:p>
     <w:p>
       <w:pPr>
-        <w:pStyle w:val="ListParagraph"/>
+        <w:pStyle w:val="Paragraphedeliste"/>
         <w:numPr>
           <w:ilvl w:val="0"/>
           <w:numId w:val="6"/>
@@ -2083,7 +2085,7 @@
     </w:p>
     <w:p>
       <w:pPr>
-        <w:pStyle w:val="ListParagraph"/>
+        <w:pStyle w:val="Paragraphedeliste"/>
         <w:numPr>
           <w:ilvl w:val="0"/>
           <w:numId w:val="6"/>
@@ -2104,7 +2106,7 @@
     </w:p>
     <w:p>
       <w:pPr>
-        <w:pStyle w:val="ListParagraph"/>
+        <w:pStyle w:val="Paragraphedeliste"/>
         <w:numPr>
           <w:ilvl w:val="0"/>
           <w:numId w:val="6"/>
@@ -2128,7 +2130,7 @@
     </w:p>
     <w:p>
       <w:pPr>
-        <w:pStyle w:val="ListParagraph"/>
+        <w:pStyle w:val="Paragraphedeliste"/>
         <w:numPr>
           <w:ilvl w:val="0"/>
           <w:numId w:val="6"/>
@@ -2191,6 +2193,13 @@
         </w:rPr>
         <w:t>0.6Watt typical</w:t>
       </w:r>
+      <w:r>
+        <w:rPr>
+          <w:rFonts w:cs="Times New Roman"/>
+          <w:szCs w:val="28"/>
+        </w:rPr>
+        <w:t xml:space="preserve"> (measured on a prototype)</w:t>
+      </w:r>
     </w:p>
     <w:p>
       <w:pPr>
@@ -2212,32 +2221,32 @@
     </w:p>
     <w:p>
       <w:pPr>
-        <w:pStyle w:val="Heading1"/>
-      </w:pPr>
-      <w:bookmarkStart w:id="10" w:name="_Toc443564055"/>
+        <w:pStyle w:val="Titre1"/>
+      </w:pPr>
+      <w:bookmarkStart w:id="9" w:name="_Toc443564055"/>
       <w:r>
         <w:lastRenderedPageBreak/>
         <w:t>Basic operation</w:t>
       </w:r>
-      <w:bookmarkEnd w:id="10"/>
+      <w:bookmarkEnd w:id="9"/>
     </w:p>
     <w:p>
       <w:pPr>
-        <w:pStyle w:val="Heading2"/>
+        <w:pStyle w:val="Titre2"/>
         <w:numPr>
           <w:ilvl w:val="0"/>
           <w:numId w:val="43"/>
         </w:numPr>
         <w:ind w:left="1350"/>
       </w:pPr>
-      <w:bookmarkStart w:id="11" w:name="_Toc443564056"/>
+      <w:bookmarkStart w:id="10" w:name="_Toc443564056"/>
       <w:r>
         <w:t>Reading</w:t>
       </w:r>
       <w:r>
         <w:t xml:space="preserve"> the time of day</w:t>
       </w:r>
-      <w:bookmarkEnd w:id="11"/>
+      <w:bookmarkEnd w:id="10"/>
     </w:p>
     <w:p>
       <w:pPr>
@@ -2264,7 +2273,7 @@
     </w:p>
     <w:p>
       <w:pPr>
-        <w:pStyle w:val="ListParagraph"/>
+        <w:pStyle w:val="Paragraphedeliste"/>
         <w:numPr>
           <w:ilvl w:val="0"/>
           <w:numId w:val="47"/>
@@ -2306,7 +2315,7 @@
     </w:p>
     <w:p>
       <w:pPr>
-        <w:pStyle w:val="ListParagraph"/>
+        <w:pStyle w:val="Paragraphedeliste"/>
         <w:numPr>
           <w:ilvl w:val="0"/>
           <w:numId w:val="47"/>
@@ -2341,7 +2350,7 @@
     </w:p>
     <w:p>
       <w:pPr>
-        <w:pStyle w:val="ListParagraph"/>
+        <w:pStyle w:val="Paragraphedeliste"/>
         <w:numPr>
           <w:ilvl w:val="0"/>
           <w:numId w:val="47"/>
@@ -2384,7 +2393,7 @@
     </w:p>
     <w:p>
       <w:pPr>
-        <w:pStyle w:val="ListParagraph"/>
+        <w:pStyle w:val="Paragraphedeliste"/>
         <w:ind w:left="1440"/>
         <w:rPr>
           <w:rFonts w:eastAsiaTheme="majorEastAsia" w:cs="Times New Roman"/>
@@ -2401,9 +2410,9 @@
     </w:p>
     <w:p>
       <w:pPr>
-        <w:pStyle w:val="Heading2"/>
-      </w:pPr>
-      <w:bookmarkStart w:id="12" w:name="_Toc443564057"/>
+        <w:pStyle w:val="Titre2"/>
+      </w:pPr>
+      <w:bookmarkStart w:id="11" w:name="_Toc443564057"/>
       <w:r>
         <w:t xml:space="preserve">Changing the </w:t>
       </w:r>
@@ -2412,127 +2421,127 @@
       </w:r>
       <w:r>
         <w:t xml:space="preserve"> scheme</w:t>
+      </w:r>
+      <w:bookmarkEnd w:id="11"/>
+    </w:p>
+    <w:p>
+      <w:pPr>
+        <w:ind w:left="1440"/>
+        <w:rPr>
+          <w:rFonts w:eastAsiaTheme="majorEastAsia" w:cs="Times New Roman"/>
+          <w:szCs w:val="28"/>
+        </w:rPr>
+      </w:pPr>
+      <w:r>
+        <w:rPr>
+          <w:rFonts w:eastAsiaTheme="majorEastAsia" w:cs="Times New Roman"/>
+          <w:szCs w:val="28"/>
+        </w:rPr>
+        <w:t xml:space="preserve">Using the central dial, navigate the menu looking for “Color </w:t>
+      </w:r>
+      <w:proofErr w:type="spellStart"/>
+      <w:r>
+        <w:rPr>
+          <w:rFonts w:eastAsiaTheme="majorEastAsia" w:cs="Times New Roman"/>
+          <w:szCs w:val="28"/>
+        </w:rPr>
+        <w:t>Config</w:t>
+      </w:r>
+      <w:proofErr w:type="spellEnd"/>
+      <w:r>
+        <w:rPr>
+          <w:rFonts w:eastAsiaTheme="majorEastAsia" w:cs="Times New Roman"/>
+          <w:szCs w:val="28"/>
+        </w:rPr>
+        <w:t>.”</w:t>
+      </w:r>
+    </w:p>
+    <w:p>
+      <w:pPr>
+        <w:ind w:left="1440"/>
+        <w:rPr>
+          <w:rFonts w:eastAsiaTheme="majorEastAsia" w:cs="Times New Roman"/>
+          <w:szCs w:val="28"/>
+        </w:rPr>
+      </w:pPr>
+      <w:r>
+        <w:rPr>
+          <w:rFonts w:eastAsiaTheme="majorEastAsia" w:cs="Times New Roman"/>
+          <w:szCs w:val="28"/>
+        </w:rPr>
+        <w:t>Validate your choice. You will be presented with a choice of colors on the screen. Use the dial again, select a color and validate your choice.</w:t>
+      </w:r>
+    </w:p>
+    <w:p>
+      <w:pPr>
+        <w:pStyle w:val="Titre2"/>
+      </w:pPr>
+      <w:bookmarkStart w:id="12" w:name="_Toc443564058"/>
+      <w:r>
+        <w:t>Updating the time on the cloc</w:t>
+      </w:r>
+      <w:r>
+        <w:t>k</w:t>
       </w:r>
       <w:bookmarkEnd w:id="12"/>
     </w:p>
     <w:p>
       <w:pPr>
         <w:ind w:left="1440"/>
-        <w:rPr>
-          <w:rFonts w:eastAsiaTheme="majorEastAsia" w:cs="Times New Roman"/>
-          <w:szCs w:val="28"/>
-        </w:rPr>
-      </w:pPr>
-      <w:r>
-        <w:rPr>
-          <w:rFonts w:eastAsiaTheme="majorEastAsia" w:cs="Times New Roman"/>
-          <w:szCs w:val="28"/>
-        </w:rPr>
-        <w:t xml:space="preserve">Using the central dial, navigate the menu looking for “Color </w:t>
+      </w:pPr>
+      <w:r>
+        <w:t xml:space="preserve">Using the central dial, navigate the menu looking for “Time </w:t>
       </w:r>
       <w:proofErr w:type="spellStart"/>
       <w:r>
-        <w:rPr>
-          <w:rFonts w:eastAsiaTheme="majorEastAsia" w:cs="Times New Roman"/>
-          <w:szCs w:val="28"/>
-        </w:rPr>
         <w:t>Config</w:t>
       </w:r>
       <w:proofErr w:type="spellEnd"/>
       <w:r>
-        <w:rPr>
-          <w:rFonts w:eastAsiaTheme="majorEastAsia" w:cs="Times New Roman"/>
-          <w:szCs w:val="28"/>
-        </w:rPr>
         <w:t>.”</w:t>
       </w:r>
     </w:p>
     <w:p>
       <w:pPr>
         <w:ind w:left="1440"/>
-        <w:rPr>
-          <w:rFonts w:eastAsiaTheme="majorEastAsia" w:cs="Times New Roman"/>
-          <w:szCs w:val="28"/>
-        </w:rPr>
-      </w:pPr>
-      <w:r>
-        <w:rPr>
-          <w:rFonts w:eastAsiaTheme="majorEastAsia" w:cs="Times New Roman"/>
-          <w:szCs w:val="28"/>
-        </w:rPr>
-        <w:t>Validate your choice. You will be presented with a choice of colors on the screen. Use the dial again, select a color and validate your choice.</w:t>
+      </w:pPr>
+      <w:r>
+        <w:t>Validate your choice.</w:t>
       </w:r>
     </w:p>
     <w:p>
-      <w:pPr>
-        <w:pStyle w:val="Heading2"/>
-      </w:pPr>
-      <w:bookmarkStart w:id="13" w:name="_Toc443564058"/>
-      <w:r>
-        <w:t>Updating the time on the cloc</w:t>
-      </w:r>
-      <w:r>
-        <w:t>k</w:t>
+      <w:r>
+        <w:br w:type="page"/>
+      </w:r>
+    </w:p>
+    <w:p>
+      <w:pPr>
+        <w:pStyle w:val="Titre1"/>
+      </w:pPr>
+      <w:bookmarkStart w:id="13" w:name="_Toc443564059"/>
+      <w:r>
+        <w:lastRenderedPageBreak/>
+        <w:t>Advanced operation</w:t>
       </w:r>
       <w:bookmarkEnd w:id="13"/>
     </w:p>
     <w:p>
       <w:pPr>
-        <w:ind w:left="1440"/>
-      </w:pPr>
-      <w:r>
-        <w:t xml:space="preserve">Using the central dial, navigate the menu looking for “Time </w:t>
-      </w:r>
-      <w:proofErr w:type="spellStart"/>
-      <w:r>
-        <w:t>Config</w:t>
-      </w:r>
-      <w:proofErr w:type="spellEnd"/>
-      <w:r>
-        <w:t>.”</w:t>
-      </w:r>
-    </w:p>
-    <w:p>
-      <w:pPr>
-        <w:ind w:left="1440"/>
-      </w:pPr>
-      <w:r>
-        <w:t>Validate your choice.</w:t>
-      </w:r>
-    </w:p>
-    <w:p>
-      <w:r>
-        <w:br w:type="page"/>
-      </w:r>
-    </w:p>
-    <w:p>
-      <w:pPr>
-        <w:pStyle w:val="Heading1"/>
-      </w:pPr>
-      <w:bookmarkStart w:id="14" w:name="_Toc443564059"/>
-      <w:r>
-        <w:lastRenderedPageBreak/>
-        <w:t>Advanced operation</w:t>
-      </w:r>
-      <w:bookmarkEnd w:id="14"/>
-    </w:p>
-    <w:p>
-      <w:pPr>
-        <w:pStyle w:val="Heading2"/>
+        <w:pStyle w:val="Titre2"/>
         <w:numPr>
           <w:ilvl w:val="0"/>
           <w:numId w:val="39"/>
         </w:numPr>
         <w:ind w:left="1368"/>
       </w:pPr>
-      <w:bookmarkStart w:id="15" w:name="_Toc443564060"/>
+      <w:bookmarkStart w:id="14" w:name="_Toc443564060"/>
       <w:r>
         <w:t>Synchronizing</w:t>
       </w:r>
       <w:r>
         <w:t xml:space="preserve"> the clock using Bluetooth</w:t>
       </w:r>
-      <w:bookmarkEnd w:id="15"/>
+      <w:bookmarkEnd w:id="14"/>
     </w:p>
     <w:p>
       <w:pPr>
@@ -2633,7 +2642,7 @@
     <w:p>
       <w:pPr>
         <w:sectPr>
-          <w:footerReference w:type="default" r:id="rId13"/>
+          <w:footerReference w:type="default" r:id="rId14"/>
           <w:pgSz w:w="12240" w:h="15840"/>
           <w:pgMar w:top="1440" w:right="1440" w:bottom="1440" w:left="1440" w:header="720" w:footer="432" w:gutter="0"/>
           <w:pgNumType w:start="1"/>
@@ -2644,14 +2653,14 @@
     </w:p>
     <w:p>
       <w:pPr>
-        <w:pStyle w:val="Heading1"/>
-      </w:pPr>
-      <w:bookmarkStart w:id="16" w:name="_Toc443564061"/>
+        <w:pStyle w:val="Titre1"/>
+      </w:pPr>
+      <w:bookmarkStart w:id="15" w:name="_Toc443564061"/>
       <w:r>
         <w:lastRenderedPageBreak/>
         <w:t>Technical details</w:t>
       </w:r>
-      <w:bookmarkEnd w:id="16"/>
+      <w:bookmarkEnd w:id="15"/>
     </w:p>
     <w:p>
       <w:pPr>
@@ -2686,6 +2695,7 @@
         <w:rPr>
           <w:i/>
           <w:noProof/>
+          <w:lang w:val="fr-FR" w:eastAsia="fr-FR"/>
         </w:rPr>
         <mc:AlternateContent>
           <mc:Choice Requires="wpg">
@@ -2967,14 +2977,7 @@
                                     <w:sz w:val="40"/>
                                     <w:szCs w:val="40"/>
                                   </w:rPr>
-                                  <w:t xml:space="preserve">60 </w:t>
-                                </w:r>
-                                <w:r>
-                                  <w:rPr>
-                                    <w:sz w:val="40"/>
-                                    <w:szCs w:val="40"/>
-                                  </w:rPr>
-                                  <w:t>LEDs</w:t>
+                                  <w:t>60 LEDs</w:t>
                                 </w:r>
                               </w:p>
                             </w:txbxContent>
@@ -3092,14 +3095,7 @@
                                     <w:sz w:val="26"/>
                                     <w:szCs w:val="26"/>
                                   </w:rPr>
-                                  <w:t>IR</w:t>
-                                </w:r>
-                                <w:r>
-                                  <w:rPr>
-                                    <w:sz w:val="26"/>
-                                    <w:szCs w:val="26"/>
-                                  </w:rPr>
-                                  <w:t>/</w:t>
+                                  <w:t>IR/</w:t>
                                 </w:r>
                                 <w:r>
                                   <w:rPr>
@@ -3113,14 +3109,7 @@
                                     <w:sz w:val="26"/>
                                     <w:szCs w:val="26"/>
                                   </w:rPr>
-                                  <w:t>ight</w:t>
-                                </w:r>
-                                <w:r>
-                                  <w:rPr>
-                                    <w:sz w:val="26"/>
-                                    <w:szCs w:val="26"/>
-                                  </w:rPr>
-                                  <w:t xml:space="preserve"> sensor</w:t>
+                                  <w:t>ight sensor</w:t>
                                 </w:r>
                               </w:p>
                             </w:txbxContent>
@@ -3676,7 +3665,7 @@
           </mc:Choice>
           <mc:Fallback>
             <w:pict>
-              <v:group w14:anchorId="1939154D" id="Group 6" o:spid="_x0000_s1027" style="position:absolute;margin-left:9.35pt;margin-top:165.55pt;width:454.35pt;height:289.9pt;z-index:251653120;mso-height-relative:margin" coordorigin="" coordsize="57707,36820" o:gfxdata="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">
+              <v:group id="Group 6" o:spid="_x0000_s1027" style="position:absolute;margin-left:9.35pt;margin-top:165.55pt;width:454.35pt;height:289.9pt;z-index:251653120;mso-height-relative:margin" coordorigin="" coordsize="57707,36820" o:gfxdata="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">
                 <v:rect id="Rectangle 32" o:spid="_x0000_s1028" style="position:absolute;left:48741;top:2941;width:8885;height:5417;visibility:visible;mso-wrap-style:square;v-text-anchor:middle" o:gfxdata="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" fillcolor="#deeaf6 [660]" strokecolor="gray [1629]" strokeweight=".5pt">
                   <v:stroke dashstyle="1 1"/>
                   <v:textbox>
@@ -3734,14 +3723,7 @@
                               <w:sz w:val="40"/>
                               <w:szCs w:val="40"/>
                             </w:rPr>
-                            <w:t xml:space="preserve">60 </w:t>
-                          </w:r>
-                          <w:r>
-                            <w:rPr>
-                              <w:sz w:val="40"/>
-                              <w:szCs w:val="40"/>
-                            </w:rPr>
-                            <w:t>LEDs</w:t>
+                            <w:t>60 LEDs</w:t>
                           </w:r>
                         </w:p>
                       </w:txbxContent>
@@ -3778,14 +3760,7 @@
                               <w:sz w:val="26"/>
                               <w:szCs w:val="26"/>
                             </w:rPr>
-                            <w:t>IR</w:t>
-                          </w:r>
-                          <w:r>
-                            <w:rPr>
-                              <w:sz w:val="26"/>
-                              <w:szCs w:val="26"/>
-                            </w:rPr>
-                            <w:t>/</w:t>
+                            <w:t>IR/</w:t>
                           </w:r>
                           <w:r>
                             <w:rPr>
@@ -3799,14 +3774,7 @@
                               <w:sz w:val="26"/>
                               <w:szCs w:val="26"/>
                             </w:rPr>
-                            <w:t>ight</w:t>
-                          </w:r>
-                          <w:r>
-                            <w:rPr>
-                              <w:sz w:val="26"/>
-                              <w:szCs w:val="26"/>
-                            </w:rPr>
-                            <w:t xml:space="preserve"> sensor</w:t>
+                            <w:t>ight sensor</w:t>
                           </w:r>
                         </w:p>
                       </w:txbxContent>
@@ -3945,6 +3913,7 @@
         <w:rPr>
           <w:i/>
           <w:noProof/>
+          <w:lang w:val="fr-FR" w:eastAsia="fr-FR"/>
         </w:rPr>
         <mc:AlternateContent>
           <mc:Choice Requires="wpg">
@@ -4049,14 +4018,7 @@
                                   <w:sz w:val="28"/>
                                   <w:szCs w:val="28"/>
                                 </w:rPr>
-                                <w:t>P</w:t>
-                              </w:r>
-                              <w:r>
-                                <w:rPr>
-                                  <w:sz w:val="28"/>
-                                  <w:szCs w:val="28"/>
-                                </w:rPr>
-                                <w:t xml:space="preserve">ower </w:t>
+                                <w:t xml:space="preserve">Power </w:t>
                               </w:r>
                               <w:r>
                                 <w:rPr>
@@ -4241,7 +4203,7 @@
           </mc:Choice>
           <mc:Fallback>
             <w:pict>
-              <v:group w14:anchorId="5C672AB9" id="Group 16" o:spid="_x0000_s1044" style="position:absolute;margin-left:242.2pt;margin-top:38.35pt;width:223.15pt;height:150.4pt;z-index:251664384" coordsize="28339,19102" o:gfxdata="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">
+              <v:group id="Group 16" o:spid="_x0000_s1044" style="position:absolute;margin-left:242.2pt;margin-top:38.35pt;width:223.15pt;height:150.4pt;z-index:251664384" coordsize="28339,19102" o:gfxdata="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">
                 <v:rect id="Rectangle 7" o:spid="_x0000_s1045" style="position:absolute;left:14369;width:13970;height:10096;visibility:visible;mso-wrap-style:square;v-text-anchor:middle" o:gfxdata="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" fillcolor="#c5e0b3 [1305]" strokecolor="gray [1629]" strokeweight=".5pt">
                   <v:stroke dashstyle="1 1"/>
                   <v:textbox>
@@ -4266,14 +4228,7 @@
                             <w:sz w:val="28"/>
                             <w:szCs w:val="28"/>
                           </w:rPr>
-                          <w:t>P</w:t>
-                        </w:r>
-                        <w:r>
-                          <w:rPr>
-                            <w:sz w:val="28"/>
-                            <w:szCs w:val="28"/>
-                          </w:rPr>
-                          <w:t xml:space="preserve">ower </w:t>
+                          <w:t xml:space="preserve">Power </w:t>
                         </w:r>
                         <w:r>
                           <w:rPr>
@@ -4339,7 +4294,7 @@
       <w:pPr>
         <w:pStyle w:val="Titre2NoTOC"/>
         <w:sectPr>
-          <w:footerReference w:type="default" r:id="rId14"/>
+          <w:footerReference w:type="default" r:id="rId15"/>
           <w:pgSz w:w="12240" w:h="15840"/>
           <w:pgMar w:top="1440" w:right="1440" w:bottom="1440" w:left="1440" w:header="720" w:footer="432" w:gutter="0"/>
           <w:pgNumType w:start="6"/>
@@ -4354,15 +4309,107 @@
       </w:pPr>
       <w:r>
         <w:lastRenderedPageBreak/>
-        <w:t xml:space="preserve">Components </w:t>
-      </w:r>
-      <w:r>
-        <w:t>required for the project</w:t>
+        <w:t xml:space="preserve">Electrical </w:t>
+      </w:r>
+      <w:r>
+        <w:t>consumption</w:t>
+      </w:r>
+    </w:p>
+    <w:p/>
+    <w:p>
+      <w:pPr>
+        <w:pStyle w:val="Paragraphedeliste"/>
+        <w:numPr>
+          <w:ilvl w:val="0"/>
+          <w:numId w:val="50"/>
+        </w:numPr>
+        <w:ind w:left="0" w:firstLine="349"/>
+      </w:pPr>
+      <w:proofErr w:type="spellStart"/>
+      <w:r>
+        <w:t>Leds</w:t>
+      </w:r>
+      <w:proofErr w:type="spellEnd"/>
+      <w:r>
+        <w:t xml:space="preserve"> </w:t>
+      </w:r>
+      <w:r>
+        <w:t>consumption:</w:t>
+      </w:r>
+      <w:r>
+        <w:t xml:space="preserve"> </w:t>
+      </w:r>
+      <w:r>
+        <w:t>powered between 3.5v and 5.3v</w:t>
+      </w:r>
+      <w:r>
+        <w:t>, consumption is about 60mA in maximum, 60mA x 60 = 3.6A.</w:t>
       </w:r>
     </w:p>
     <w:p>
       <w:pPr>
-        <w:pStyle w:val="ListParagraph"/>
+        <w:pStyle w:val="Paragraphedeliste"/>
+        <w:numPr>
+          <w:ilvl w:val="0"/>
+          <w:numId w:val="50"/>
+        </w:numPr>
+        <w:ind w:left="0" w:firstLine="349"/>
+      </w:pPr>
+      <w:r>
+        <w:t>PIC32 consumption: powered between 2.3v and 3.6v and consumption is 100mA maximum.</w:t>
+      </w:r>
+    </w:p>
+    <w:p>
+      <w:pPr>
+        <w:pStyle w:val="Paragraphedeliste"/>
+        <w:numPr>
+          <w:ilvl w:val="0"/>
+          <w:numId w:val="50"/>
+        </w:numPr>
+        <w:ind w:left="0" w:firstLine="349"/>
+      </w:pPr>
+      <w:r>
+        <w:t>BMP280 consumption: powered between 1.7</w:t>
+      </w:r>
+      <w:r>
+        <w:t>1v and 3.6v and consumption is in maximum 4.2</w:t>
+      </w:r>
+      <w:r>
+        <w:rPr>
+          <w:rFonts w:cs="Times New Roman"/>
+        </w:rPr>
+        <w:t>µ</w:t>
+      </w:r>
+      <w:r>
+        <w:t>A.</w:t>
+      </w:r>
+    </w:p>
+    <w:p>
+      <w:pPr>
+        <w:pStyle w:val="Paragraphedeliste"/>
+        <w:numPr>
+          <w:ilvl w:val="0"/>
+          <w:numId w:val="50"/>
+        </w:numPr>
+        <w:ind w:left="0" w:firstLine="349"/>
+      </w:pPr>
+      <w:bookmarkStart w:id="16" w:name="_GoBack"/>
+      <w:bookmarkEnd w:id="16"/>
+    </w:p>
+    <w:p>
+      <w:pPr>
+        <w:pStyle w:val="Titre2NoTOC"/>
+      </w:pPr>
+      <w:r>
+        <w:t xml:space="preserve">Components </w:t>
+      </w:r>
+      <w:r>
+        <w:t>required for the project</w:t>
+      </w:r>
+    </w:p>
+    <w:p>
+      <w:pPr>
+        <w:pStyle w:val="Paragraphedeliste"/>
         <w:numPr>
           <w:ilvl w:val="0"/>
           <w:numId w:val="41"/>
@@ -4399,7 +4446,7 @@
     </w:p>
     <w:p>
       <w:pPr>
-        <w:pStyle w:val="ListParagraph"/>
+        <w:pStyle w:val="Paragraphedeliste"/>
         <w:numPr>
           <w:ilvl w:val="0"/>
           <w:numId w:val="41"/>
@@ -4435,17 +4482,21 @@
       </w:r>
       <w:r>
         <w:tab/>
-        <w:t xml:space="preserve">Ref: </w:t>
-      </w:r>
-      <w:proofErr w:type="spellStart"/>
-      <w:r>
-        <w:t>xxxxxxx</w:t>
-      </w:r>
-      <w:proofErr w:type="spellEnd"/>
+        <w:t>Ref</w:t>
+      </w:r>
+      <w:r>
+        <w:t xml:space="preserve"> fab</w:t>
+      </w:r>
+      <w:r>
+        <w:t xml:space="preserve">: </w:t>
+      </w:r>
+      <w:r>
+        <w:t>WS2812b</w:t>
+      </w:r>
     </w:p>
     <w:p>
       <w:pPr>
-        <w:pStyle w:val="ListParagraph"/>
+        <w:pStyle w:val="Paragraphedeliste"/>
         <w:numPr>
           <w:ilvl w:val="0"/>
           <w:numId w:val="41"/>
@@ -4475,7 +4526,7 @@
     </w:p>
     <w:p>
       <w:pPr>
-        <w:pStyle w:val="ListParagraph"/>
+        <w:pStyle w:val="Paragraphedeliste"/>
         <w:numPr>
           <w:ilvl w:val="0"/>
           <w:numId w:val="41"/>
@@ -4505,7 +4556,7 @@
     </w:p>
     <w:p>
       <w:pPr>
-        <w:pStyle w:val="ListParagraph"/>
+        <w:pStyle w:val="Paragraphedeliste"/>
         <w:numPr>
           <w:ilvl w:val="0"/>
           <w:numId w:val="41"/>
@@ -4557,7 +4608,7 @@
     </w:p>
     <w:p>
       <w:pPr>
-        <w:pStyle w:val="ListParagraph"/>
+        <w:pStyle w:val="Paragraphedeliste"/>
         <w:numPr>
           <w:ilvl w:val="0"/>
           <w:numId w:val="41"/>
@@ -4609,7 +4660,7 @@
     </w:p>
     <w:p>
       <w:pPr>
-        <w:pStyle w:val="ListParagraph"/>
+        <w:pStyle w:val="Paragraphedeliste"/>
         <w:numPr>
           <w:ilvl w:val="0"/>
           <w:numId w:val="41"/>
@@ -4650,18 +4701,251 @@
     </w:p>
     <w:p>
       <w:pPr>
+        <w:pStyle w:val="Paragraphedeliste"/>
+        <w:numPr>
+          <w:ilvl w:val="0"/>
+          <w:numId w:val="41"/>
+        </w:numPr>
         <w:ind w:left="1440"/>
       </w:pPr>
       <w:r>
-        <w:t>…</w:t>
-      </w:r>
-      <w:r>
-        <w:br w:type="page"/>
+        <w:t>1 (one)</w:t>
+      </w:r>
+      <w:r>
+        <w:tab/>
+        <w:t>digital pressure and temp sensor</w:t>
+      </w:r>
+      <w:r>
+        <w:tab/>
+        <w:t>Ref fab: BMP280</w:t>
       </w:r>
     </w:p>
     <w:p>
       <w:pPr>
-        <w:pStyle w:val="Heading1"/>
+        <w:pStyle w:val="Paragraphedeliste"/>
+        <w:numPr>
+          <w:ilvl w:val="0"/>
+          <w:numId w:val="41"/>
+        </w:numPr>
+        <w:ind w:left="1440"/>
+      </w:pPr>
+      <w:r>
+        <w:t>1 (one)</w:t>
+      </w:r>
+      <w:r>
+        <w:tab/>
+        <w:t>Bluetooth communication module</w:t>
+      </w:r>
+      <w:r>
+        <w:tab/>
+        <w:t>Ref fab: HC-06</w:t>
+      </w:r>
+    </w:p>
+    <w:p>
+      <w:pPr>
+        <w:pStyle w:val="Paragraphedeliste"/>
+        <w:numPr>
+          <w:ilvl w:val="0"/>
+          <w:numId w:val="41"/>
+        </w:numPr>
+        <w:ind w:left="1440"/>
+      </w:pPr>
+      <w:r>
+        <w:t>1 (one)</w:t>
+      </w:r>
+      <w:r>
+        <w:tab/>
+        <w:t>5v Supply</w:t>
+      </w:r>
+      <w:r>
+        <w:tab/>
+      </w:r>
+      <w:r>
+        <w:tab/>
+      </w:r>
+      <w:r>
+        <w:tab/>
+      </w:r>
+      <w:r>
+        <w:tab/>
+      </w:r>
+      <w:r>
+        <w:tab/>
+        <w:t>Ref:</w:t>
+      </w:r>
+    </w:p>
+    <w:p>
+      <w:pPr>
+        <w:ind w:left="1440"/>
+      </w:pPr>
+      <w:r>
+        <w:t>…</w:t>
+      </w:r>
+    </w:p>
+    <w:p>
+      <w:pPr>
+        <w:ind w:left="1440"/>
+      </w:pPr>
+    </w:p>
+    <w:p>
+      <w:pPr>
+        <w:pStyle w:val="Paragraphedeliste"/>
+        <w:numPr>
+          <w:ilvl w:val="0"/>
+          <w:numId w:val="48"/>
+        </w:numPr>
+      </w:pPr>
+      <w:proofErr w:type="spellStart"/>
+      <w:r>
+        <w:t>Leds</w:t>
+      </w:r>
+      <w:proofErr w:type="spellEnd"/>
+      <w:r>
+        <w:t xml:space="preserve">, </w:t>
+      </w:r>
+      <w:r>
+        <w:t>we</w:t>
+      </w:r>
+      <w:r>
+        <w:t xml:space="preserve"> choose to use </w:t>
+      </w:r>
+      <w:proofErr w:type="spellStart"/>
+      <w:r>
+        <w:t>leds</w:t>
+      </w:r>
+      <w:proofErr w:type="spellEnd"/>
+      <w:r>
+        <w:t xml:space="preserve"> WS2812b because we can drive it with 1 wire with a simple protocol descripted in the datasheet of component.</w:t>
+      </w:r>
+      <w:r>
+        <w:t xml:space="preserve"> (not going to be bought in </w:t>
+      </w:r>
+      <w:proofErr w:type="spellStart"/>
+      <w:r>
+        <w:t>farnell</w:t>
+      </w:r>
+      <w:proofErr w:type="spellEnd"/>
+      <w:r>
+        <w:t>)</w:t>
+      </w:r>
+    </w:p>
+    <w:p/>
+    <w:p>
+      <w:pPr>
+        <w:pStyle w:val="Paragraphedeliste"/>
+        <w:numPr>
+          <w:ilvl w:val="0"/>
+          <w:numId w:val="48"/>
+        </w:numPr>
+      </w:pPr>
+      <w:r>
+        <w:t>Temperature and pressure sensor, BMP280</w:t>
+      </w:r>
+      <w:r>
+        <w:t xml:space="preserve"> or BME280</w:t>
+      </w:r>
+      <w:r>
+        <w:t xml:space="preserve"> sensor chosen because it’s include a temperature and pressure, it’s communicate with i2c protocol.</w:t>
+      </w:r>
+      <w:r>
+        <w:t xml:space="preserve"> (not going to be bought in </w:t>
+      </w:r>
+      <w:proofErr w:type="spellStart"/>
+      <w:r>
+        <w:t>farnell</w:t>
+      </w:r>
+      <w:proofErr w:type="spellEnd"/>
+      <w:r>
+        <w:t xml:space="preserve">) </w:t>
+      </w:r>
+    </w:p>
+    <w:p/>
+    <w:p>
+      <w:pPr>
+        <w:pStyle w:val="Paragraphedeliste"/>
+        <w:numPr>
+          <w:ilvl w:val="0"/>
+          <w:numId w:val="48"/>
+        </w:numPr>
+      </w:pPr>
+      <w:r>
+        <w:t>Light sensor, we want t</w:t>
+      </w:r>
+      <w:r>
+        <w:t>o use a classic light sensor in voltage divider montage and connected in an analog input pin.</w:t>
+      </w:r>
+    </w:p>
+    <w:p>
+      <w:pPr>
+        <w:pStyle w:val="Paragraphedeliste"/>
+      </w:pPr>
+    </w:p>
+    <w:p>
+      <w:pPr>
+        <w:pStyle w:val="Paragraphedeliste"/>
+        <w:numPr>
+          <w:ilvl w:val="0"/>
+          <w:numId w:val="48"/>
+        </w:numPr>
+      </w:pPr>
+      <w:r>
+        <w:t xml:space="preserve">Incremental rotary encoder, we choose a rotary button because it will permit to us usage of rotary button and </w:t>
+      </w:r>
+      <w:r>
+        <w:t>its</w:t>
+      </w:r>
+      <w:r>
+        <w:t xml:space="preserve"> </w:t>
+      </w:r>
+      <w:r>
+        <w:t>look like a rotary button in analog clock.</w:t>
+      </w:r>
+    </w:p>
+    <w:p>
+      <w:pPr>
+        <w:pStyle w:val="Paragraphedeliste"/>
+      </w:pPr>
+    </w:p>
+    <w:p>
+      <w:pPr>
+        <w:pStyle w:val="Paragraphedeliste"/>
+        <w:numPr>
+          <w:ilvl w:val="0"/>
+          <w:numId w:val="48"/>
+        </w:numPr>
+      </w:pPr>
+      <w:r>
+        <w:t>Bluetooth module, we want to use a serial to Bluetooth module because it’s an easy way to communicate with android smartphone and computer.</w:t>
+      </w:r>
+    </w:p>
+    <w:p>
+      <w:pPr>
+        <w:pStyle w:val="Paragraphedeliste"/>
+      </w:pPr>
+    </w:p>
+    <w:p>
+      <w:pPr>
+        <w:pStyle w:val="Paragraphedeliste"/>
+        <w:numPr>
+          <w:ilvl w:val="0"/>
+          <w:numId w:val="48"/>
+        </w:numPr>
+      </w:pPr>
+      <w:r>
+        <w:t xml:space="preserve">5v Supply, </w:t>
+      </w:r>
+    </w:p>
+    <w:p/>
+    <w:p/>
+    <w:p/>
+    <w:p>
+      <w:r>
+        <w:br w:type="page"/>
+      </w:r>
+    </w:p>
+    <w:p>
+      <w:pPr>
+        <w:pStyle w:val="Titre1"/>
       </w:pPr>
       <w:bookmarkStart w:id="17" w:name="_Toc443564062"/>
       <w:r>
@@ -4672,7 +4956,7 @@
     </w:p>
     <w:p>
       <w:pPr>
-        <w:pStyle w:val="ListParagraph"/>
+        <w:pStyle w:val="Paragraphedeliste"/>
         <w:numPr>
           <w:ilvl w:val="0"/>
           <w:numId w:val="37"/>
@@ -4718,7 +5002,7 @@
     </w:p>
     <w:p>
       <w:pPr>
-        <w:pStyle w:val="Heading1"/>
+        <w:pStyle w:val="Titre1"/>
       </w:pPr>
       <w:bookmarkStart w:id="18" w:name="_Toc443564063"/>
       <w:r>
@@ -4763,7 +5047,7 @@
     </w:p>
     <w:p>
       <w:pPr>
-        <w:pStyle w:val="ListParagraph"/>
+        <w:pStyle w:val="Paragraphedeliste"/>
         <w:numPr>
           <w:ilvl w:val="0"/>
           <w:numId w:val="3"/>
@@ -4806,7 +5090,7 @@
     </w:p>
     <w:p>
       <w:pPr>
-        <w:pStyle w:val="ListParagraph"/>
+        <w:pStyle w:val="Paragraphedeliste"/>
         <w:numPr>
           <w:ilvl w:val="0"/>
           <w:numId w:val="3"/>
@@ -4854,7 +5138,7 @@
     </w:p>
     <w:p>
       <w:pPr>
-        <w:pStyle w:val="ListParagraph"/>
+        <w:pStyle w:val="Paragraphedeliste"/>
         <w:numPr>
           <w:ilvl w:val="0"/>
           <w:numId w:val="3"/>
@@ -4900,7 +5184,7 @@
     </w:p>
     <w:p>
       <w:pPr>
-        <w:pStyle w:val="ListParagraph"/>
+        <w:pStyle w:val="Paragraphedeliste"/>
         <w:numPr>
           <w:ilvl w:val="0"/>
           <w:numId w:val="3"/>
@@ -5008,7 +5292,7 @@
     </w:p>
     <w:p>
       <w:pPr>
-        <w:pStyle w:val="Heading1"/>
+        <w:pStyle w:val="Titre1"/>
       </w:pPr>
       <w:bookmarkStart w:id="20" w:name="_Toc443564064"/>
       <w:r>
@@ -5018,7 +5302,7 @@
       <w:bookmarkEnd w:id="20"/>
     </w:p>
     <w:sectPr>
-      <w:footerReference w:type="default" r:id="rId15"/>
+      <w:footerReference w:type="default" r:id="rId16"/>
       <w:type w:val="continuous"/>
       <w:pgSz w:w="12240" w:h="15840"/>
       <w:pgMar w:top="1440" w:right="1440" w:bottom="1440" w:left="1440" w:header="720" w:footer="432" w:gutter="0"/>
@@ -5031,7 +5315,7 @@
 </file>
 
 <file path=word/endnotes.xml><?xml version="1.0" encoding="utf-8"?>
-<w:endnotes xmlns:wpc="http://schemas.microsoft.com/office/word/2010/wordprocessingCanvas" xmlns:mc="http://schemas.openxmlformats.org/markup-compatibility/2006" xmlns:o="urn:schemas-microsoft-com:office:office" xmlns:r="http://schemas.openxmlformats.org/officeDocument/2006/relationships" xmlns:m="http://schemas.openxmlformats.org/officeDocument/2006/math" xmlns:v="urn:schemas-microsoft-com:vml" xmlns:wp14="http://schemas.microsoft.com/office/word/2010/wordprocessingDrawing" xmlns:wp="http://schemas.openxmlformats.org/drawingml/2006/wordprocessingDrawing" xmlns:w10="urn:schemas-microsoft-com:office:word" xmlns:w="http://schemas.openxmlformats.org/wordprocessingml/2006/main" xmlns:w14="http://schemas.microsoft.com/office/word/2010/wordml" xmlns:w15="http://schemas.microsoft.com/office/word/2012/wordml" xmlns:wpg="http://schemas.microsoft.com/office/word/2010/wordprocessingGroup" xmlns:wpi="http://schemas.microsoft.com/office/word/2010/wordprocessingInk" xmlns:wne="http://schemas.microsoft.com/office/word/2006/wordml" xmlns:wps="http://schemas.microsoft.com/office/word/2010/wordprocessingShape" mc:Ignorable="w14 w15 wp14">
+<w:endnotes xmlns:wpc="http://schemas.microsoft.com/office/word/2010/wordprocessingCanvas" xmlns:mc="http://schemas.openxmlformats.org/markup-compatibility/2006" xmlns:o="urn:schemas-microsoft-com:office:office" xmlns:r="http://schemas.openxmlformats.org/officeDocument/2006/relationships" xmlns:m="http://schemas.openxmlformats.org/officeDocument/2006/math" xmlns:v="urn:schemas-microsoft-com:vml" xmlns:wp14="http://schemas.microsoft.com/office/word/2010/wordprocessingDrawing" xmlns:wp="http://schemas.openxmlformats.org/drawingml/2006/wordprocessingDrawing" xmlns:w10="urn:schemas-microsoft-com:office:word" xmlns:w="http://schemas.openxmlformats.org/wordprocessingml/2006/main" xmlns:w14="http://schemas.microsoft.com/office/word/2010/wordml" xmlns:wpg="http://schemas.microsoft.com/office/word/2010/wordprocessingGroup" xmlns:wpi="http://schemas.microsoft.com/office/word/2010/wordprocessingInk" xmlns:wne="http://schemas.microsoft.com/office/word/2006/wordml" xmlns:wps="http://schemas.microsoft.com/office/word/2010/wordprocessingShape" mc:Ignorable="w14 wp14">
   <w:endnote w:type="separator" w:id="-1">
     <w:p>
       <w:pPr>
@@ -5056,10 +5340,10 @@
 </file>
 
 <file path=word/footer1.xml><?xml version="1.0" encoding="utf-8"?>
-<w:ftr xmlns:wpc="http://schemas.microsoft.com/office/word/2010/wordprocessingCanvas" xmlns:mc="http://schemas.openxmlformats.org/markup-compatibility/2006" xmlns:o="urn:schemas-microsoft-com:office:office" xmlns:r="http://schemas.openxmlformats.org/officeDocument/2006/relationships" xmlns:m="http://schemas.openxmlformats.org/officeDocument/2006/math" xmlns:v="urn:schemas-microsoft-com:vml" xmlns:wp14="http://schemas.microsoft.com/office/word/2010/wordprocessingDrawing" xmlns:wp="http://schemas.openxmlformats.org/drawingml/2006/wordprocessingDrawing" xmlns:w10="urn:schemas-microsoft-com:office:word" xmlns:w="http://schemas.openxmlformats.org/wordprocessingml/2006/main" xmlns:w14="http://schemas.microsoft.com/office/word/2010/wordml" xmlns:w15="http://schemas.microsoft.com/office/word/2012/wordml" xmlns:wpg="http://schemas.microsoft.com/office/word/2010/wordprocessingGroup" xmlns:wpi="http://schemas.microsoft.com/office/word/2010/wordprocessingInk" xmlns:wne="http://schemas.microsoft.com/office/word/2006/wordml" xmlns:wps="http://schemas.microsoft.com/office/word/2010/wordprocessingShape" mc:Ignorable="w14 w15 wp14">
+<w:ftr xmlns:wpc="http://schemas.microsoft.com/office/word/2010/wordprocessingCanvas" xmlns:mc="http://schemas.openxmlformats.org/markup-compatibility/2006" xmlns:o="urn:schemas-microsoft-com:office:office" xmlns:r="http://schemas.openxmlformats.org/officeDocument/2006/relationships" xmlns:m="http://schemas.openxmlformats.org/officeDocument/2006/math" xmlns:v="urn:schemas-microsoft-com:vml" xmlns:wp14="http://schemas.microsoft.com/office/word/2010/wordprocessingDrawing" xmlns:wp="http://schemas.openxmlformats.org/drawingml/2006/wordprocessingDrawing" xmlns:w10="urn:schemas-microsoft-com:office:word" xmlns:w="http://schemas.openxmlformats.org/wordprocessingml/2006/main" xmlns:w14="http://schemas.microsoft.com/office/word/2010/wordml" xmlns:wpg="http://schemas.microsoft.com/office/word/2010/wordprocessingGroup" xmlns:wpi="http://schemas.microsoft.com/office/word/2010/wordprocessingInk" xmlns:wne="http://schemas.microsoft.com/office/word/2006/wordml" xmlns:wps="http://schemas.microsoft.com/office/word/2010/wordprocessingShape" mc:Ignorable="w14 wp14">
   <w:p>
     <w:pPr>
-      <w:pStyle w:val="Footer"/>
+      <w:pStyle w:val="Pieddepage"/>
       <w:tabs>
         <w:tab w:val="left" w:pos="2755"/>
         <w:tab w:val="left" w:pos="2790"/>
@@ -5075,10 +5359,10 @@
 </file>
 
 <file path=word/footer2.xml><?xml version="1.0" encoding="utf-8"?>
-<w:ftr xmlns:wpc="http://schemas.microsoft.com/office/word/2010/wordprocessingCanvas" xmlns:mc="http://schemas.openxmlformats.org/markup-compatibility/2006" xmlns:o="urn:schemas-microsoft-com:office:office" xmlns:r="http://schemas.openxmlformats.org/officeDocument/2006/relationships" xmlns:m="http://schemas.openxmlformats.org/officeDocument/2006/math" xmlns:v="urn:schemas-microsoft-com:vml" xmlns:wp14="http://schemas.microsoft.com/office/word/2010/wordprocessingDrawing" xmlns:wp="http://schemas.openxmlformats.org/drawingml/2006/wordprocessingDrawing" xmlns:w10="urn:schemas-microsoft-com:office:word" xmlns:w="http://schemas.openxmlformats.org/wordprocessingml/2006/main" xmlns:w14="http://schemas.microsoft.com/office/word/2010/wordml" xmlns:w15="http://schemas.microsoft.com/office/word/2012/wordml" xmlns:wpg="http://schemas.microsoft.com/office/word/2010/wordprocessingGroup" xmlns:wpi="http://schemas.microsoft.com/office/word/2010/wordprocessingInk" xmlns:wne="http://schemas.microsoft.com/office/word/2006/wordml" xmlns:wps="http://schemas.microsoft.com/office/word/2010/wordprocessingShape" mc:Ignorable="w14 w15 wp14">
+<w:ftr xmlns:wpc="http://schemas.microsoft.com/office/word/2010/wordprocessingCanvas" xmlns:mc="http://schemas.openxmlformats.org/markup-compatibility/2006" xmlns:o="urn:schemas-microsoft-com:office:office" xmlns:r="http://schemas.openxmlformats.org/officeDocument/2006/relationships" xmlns:m="http://schemas.openxmlformats.org/officeDocument/2006/math" xmlns:v="urn:schemas-microsoft-com:vml" xmlns:wp14="http://schemas.microsoft.com/office/word/2010/wordprocessingDrawing" xmlns:wp="http://schemas.openxmlformats.org/drawingml/2006/wordprocessingDrawing" xmlns:w10="urn:schemas-microsoft-com:office:word" xmlns:w="http://schemas.openxmlformats.org/wordprocessingml/2006/main" xmlns:w14="http://schemas.microsoft.com/office/word/2010/wordml" xmlns:wpg="http://schemas.microsoft.com/office/word/2010/wordprocessingGroup" xmlns:wpi="http://schemas.microsoft.com/office/word/2010/wordprocessingInk" xmlns:wne="http://schemas.microsoft.com/office/word/2006/wordml" xmlns:wps="http://schemas.microsoft.com/office/word/2010/wordprocessingShape" mc:Ignorable="w14 wp14">
   <w:p>
     <w:pPr>
-      <w:pStyle w:val="Footer"/>
+      <w:pStyle w:val="Pieddepage"/>
       <w:tabs>
         <w:tab w:val="left" w:pos="2790"/>
       </w:tabs>
@@ -5104,7 +5388,7 @@
 </file>
 
 <file path=word/footer3.xml><?xml version="1.0" encoding="utf-8"?>
-<w:ftr xmlns:wpc="http://schemas.microsoft.com/office/word/2010/wordprocessingCanvas" xmlns:mc="http://schemas.openxmlformats.org/markup-compatibility/2006" xmlns:o="urn:schemas-microsoft-com:office:office" xmlns:r="http://schemas.openxmlformats.org/officeDocument/2006/relationships" xmlns:m="http://schemas.openxmlformats.org/officeDocument/2006/math" xmlns:v="urn:schemas-microsoft-com:vml" xmlns:wp14="http://schemas.microsoft.com/office/word/2010/wordprocessingDrawing" xmlns:wp="http://schemas.openxmlformats.org/drawingml/2006/wordprocessingDrawing" xmlns:w10="urn:schemas-microsoft-com:office:word" xmlns:w="http://schemas.openxmlformats.org/wordprocessingml/2006/main" xmlns:w14="http://schemas.microsoft.com/office/word/2010/wordml" xmlns:w15="http://schemas.microsoft.com/office/word/2012/wordml" xmlns:wpg="http://schemas.microsoft.com/office/word/2010/wordprocessingGroup" xmlns:wpi="http://schemas.microsoft.com/office/word/2010/wordprocessingInk" xmlns:wne="http://schemas.microsoft.com/office/word/2006/wordml" xmlns:wps="http://schemas.microsoft.com/office/word/2010/wordprocessingShape" mc:Ignorable="w14 w15 wp14">
+<w:ftr xmlns:wpc="http://schemas.microsoft.com/office/word/2010/wordprocessingCanvas" xmlns:mc="http://schemas.openxmlformats.org/markup-compatibility/2006" xmlns:o="urn:schemas-microsoft-com:office:office" xmlns:r="http://schemas.openxmlformats.org/officeDocument/2006/relationships" xmlns:m="http://schemas.openxmlformats.org/officeDocument/2006/math" xmlns:v="urn:schemas-microsoft-com:vml" xmlns:wp14="http://schemas.microsoft.com/office/word/2010/wordprocessingDrawing" xmlns:wp="http://schemas.openxmlformats.org/drawingml/2006/wordprocessingDrawing" xmlns:w10="urn:schemas-microsoft-com:office:word" xmlns:w="http://schemas.openxmlformats.org/wordprocessingml/2006/main" xmlns:w14="http://schemas.microsoft.com/office/word/2010/wordml" xmlns:wpg="http://schemas.microsoft.com/office/word/2010/wordprocessingGroup" xmlns:wpi="http://schemas.microsoft.com/office/word/2010/wordprocessingInk" xmlns:wne="http://schemas.microsoft.com/office/word/2006/wordml" xmlns:wps="http://schemas.microsoft.com/office/word/2010/wordprocessingShape" mc:Ignorable="w14 wp14">
   <w:sdt>
     <w:sdtPr>
       <w:id w:val="-1288662089"/>
@@ -5121,7 +5405,7 @@
     <w:sdtContent>
       <w:p>
         <w:pPr>
-          <w:pStyle w:val="Footer"/>
+          <w:pStyle w:val="Pieddepage"/>
           <w:jc w:val="right"/>
         </w:pPr>
         <w:r>
@@ -5152,7 +5436,7 @@
 </file>
 
 <file path=word/footer4.xml><?xml version="1.0" encoding="utf-8"?>
-<w:ftr xmlns:wpc="http://schemas.microsoft.com/office/word/2010/wordprocessingCanvas" xmlns:mc="http://schemas.openxmlformats.org/markup-compatibility/2006" xmlns:o="urn:schemas-microsoft-com:office:office" xmlns:r="http://schemas.openxmlformats.org/officeDocument/2006/relationships" xmlns:m="http://schemas.openxmlformats.org/officeDocument/2006/math" xmlns:v="urn:schemas-microsoft-com:vml" xmlns:wp14="http://schemas.microsoft.com/office/word/2010/wordprocessingDrawing" xmlns:wp="http://schemas.openxmlformats.org/drawingml/2006/wordprocessingDrawing" xmlns:w10="urn:schemas-microsoft-com:office:word" xmlns:w="http://schemas.openxmlformats.org/wordprocessingml/2006/main" xmlns:w14="http://schemas.microsoft.com/office/word/2010/wordml" xmlns:w15="http://schemas.microsoft.com/office/word/2012/wordml" xmlns:wpg="http://schemas.microsoft.com/office/word/2010/wordprocessingGroup" xmlns:wpi="http://schemas.microsoft.com/office/word/2010/wordprocessingInk" xmlns:wne="http://schemas.microsoft.com/office/word/2006/wordml" xmlns:wps="http://schemas.microsoft.com/office/word/2010/wordprocessingShape" mc:Ignorable="w14 w15 wp14">
+<w:ftr xmlns:wpc="http://schemas.microsoft.com/office/word/2010/wordprocessingCanvas" xmlns:mc="http://schemas.openxmlformats.org/markup-compatibility/2006" xmlns:o="urn:schemas-microsoft-com:office:office" xmlns:r="http://schemas.openxmlformats.org/officeDocument/2006/relationships" xmlns:m="http://schemas.openxmlformats.org/officeDocument/2006/math" xmlns:v="urn:schemas-microsoft-com:vml" xmlns:wp14="http://schemas.microsoft.com/office/word/2010/wordprocessingDrawing" xmlns:wp="http://schemas.openxmlformats.org/drawingml/2006/wordprocessingDrawing" xmlns:w10="urn:schemas-microsoft-com:office:word" xmlns:w="http://schemas.openxmlformats.org/wordprocessingml/2006/main" xmlns:w14="http://schemas.microsoft.com/office/word/2010/wordml" xmlns:wpg="http://schemas.microsoft.com/office/word/2010/wordprocessingGroup" xmlns:wpi="http://schemas.microsoft.com/office/word/2010/wordprocessingInk" xmlns:wne="http://schemas.microsoft.com/office/word/2006/wordml" xmlns:wps="http://schemas.microsoft.com/office/word/2010/wordprocessingShape" mc:Ignorable="w14 wp14">
   <w:sdt>
     <w:sdtPr>
       <w:id w:val="584738356"/>
@@ -5169,7 +5453,7 @@
     <w:sdtContent>
       <w:p>
         <w:pPr>
-          <w:pStyle w:val="Footer"/>
+          <w:pStyle w:val="Pieddepage"/>
           <w:jc w:val="right"/>
         </w:pPr>
         <w:r>
@@ -5198,7 +5482,7 @@
   </w:sdt>
   <w:p>
     <w:pPr>
-      <w:pStyle w:val="Footer"/>
+      <w:pStyle w:val="Pieddepage"/>
       <w:tabs>
         <w:tab w:val="left" w:pos="2790"/>
       </w:tabs>
@@ -5229,7 +5513,7 @@
 </file>
 
 <file path=word/footer5.xml><?xml version="1.0" encoding="utf-8"?>
-<w:ftr xmlns:wpc="http://schemas.microsoft.com/office/word/2010/wordprocessingCanvas" xmlns:mc="http://schemas.openxmlformats.org/markup-compatibility/2006" xmlns:o="urn:schemas-microsoft-com:office:office" xmlns:r="http://schemas.openxmlformats.org/officeDocument/2006/relationships" xmlns:m="http://schemas.openxmlformats.org/officeDocument/2006/math" xmlns:v="urn:schemas-microsoft-com:vml" xmlns:wp14="http://schemas.microsoft.com/office/word/2010/wordprocessingDrawing" xmlns:wp="http://schemas.openxmlformats.org/drawingml/2006/wordprocessingDrawing" xmlns:w10="urn:schemas-microsoft-com:office:word" xmlns:w="http://schemas.openxmlformats.org/wordprocessingml/2006/main" xmlns:w14="http://schemas.microsoft.com/office/word/2010/wordml" xmlns:w15="http://schemas.microsoft.com/office/word/2012/wordml" xmlns:wpg="http://schemas.microsoft.com/office/word/2010/wordprocessingGroup" xmlns:wpi="http://schemas.microsoft.com/office/word/2010/wordprocessingInk" xmlns:wne="http://schemas.microsoft.com/office/word/2006/wordml" xmlns:wps="http://schemas.microsoft.com/office/word/2010/wordprocessingShape" mc:Ignorable="w14 w15 wp14">
+<w:ftr xmlns:wpc="http://schemas.microsoft.com/office/word/2010/wordprocessingCanvas" xmlns:mc="http://schemas.openxmlformats.org/markup-compatibility/2006" xmlns:o="urn:schemas-microsoft-com:office:office" xmlns:r="http://schemas.openxmlformats.org/officeDocument/2006/relationships" xmlns:m="http://schemas.openxmlformats.org/officeDocument/2006/math" xmlns:v="urn:schemas-microsoft-com:vml" xmlns:wp14="http://schemas.microsoft.com/office/word/2010/wordprocessingDrawing" xmlns:wp="http://schemas.openxmlformats.org/drawingml/2006/wordprocessingDrawing" xmlns:w10="urn:schemas-microsoft-com:office:word" xmlns:w="http://schemas.openxmlformats.org/wordprocessingml/2006/main" xmlns:w14="http://schemas.microsoft.com/office/word/2010/wordml" xmlns:wpg="http://schemas.microsoft.com/office/word/2010/wordprocessingGroup" xmlns:wpi="http://schemas.microsoft.com/office/word/2010/wordprocessingInk" xmlns:wne="http://schemas.microsoft.com/office/word/2006/wordml" xmlns:wps="http://schemas.microsoft.com/office/word/2010/wordprocessingShape" mc:Ignorable="w14 wp14">
   <w:sdt>
     <w:sdtPr>
       <w:id w:val="-2115818352"/>
@@ -5246,7 +5530,7 @@
     <w:sdtContent>
       <w:p>
         <w:pPr>
-          <w:pStyle w:val="Footer"/>
+          <w:pStyle w:val="Pieddepage"/>
           <w:jc w:val="right"/>
         </w:pPr>
         <w:r>
@@ -5262,7 +5546,7 @@
           <w:rPr>
             <w:noProof/>
           </w:rPr>
-          <w:t>10</w:t>
+          <w:t>8</w:t>
         </w:r>
         <w:r>
           <w:rPr>
@@ -5277,7 +5561,7 @@
 </file>
 
 <file path=word/footnotes.xml><?xml version="1.0" encoding="utf-8"?>
-<w:footnotes xmlns:wpc="http://schemas.microsoft.com/office/word/2010/wordprocessingCanvas" xmlns:mc="http://schemas.openxmlformats.org/markup-compatibility/2006" xmlns:o="urn:schemas-microsoft-com:office:office" xmlns:r="http://schemas.openxmlformats.org/officeDocument/2006/relationships" xmlns:m="http://schemas.openxmlformats.org/officeDocument/2006/math" xmlns:v="urn:schemas-microsoft-com:vml" xmlns:wp14="http://schemas.microsoft.com/office/word/2010/wordprocessingDrawing" xmlns:wp="http://schemas.openxmlformats.org/drawingml/2006/wordprocessingDrawing" xmlns:w10="urn:schemas-microsoft-com:office:word" xmlns:w="http://schemas.openxmlformats.org/wordprocessingml/2006/main" xmlns:w14="http://schemas.microsoft.com/office/word/2010/wordml" xmlns:w15="http://schemas.microsoft.com/office/word/2012/wordml" xmlns:wpg="http://schemas.microsoft.com/office/word/2010/wordprocessingGroup" xmlns:wpi="http://schemas.microsoft.com/office/word/2010/wordprocessingInk" xmlns:wne="http://schemas.microsoft.com/office/word/2006/wordml" xmlns:wps="http://schemas.microsoft.com/office/word/2010/wordprocessingShape" mc:Ignorable="w14 w15 wp14">
+<w:footnotes xmlns:wpc="http://schemas.microsoft.com/office/word/2010/wordprocessingCanvas" xmlns:mc="http://schemas.openxmlformats.org/markup-compatibility/2006" xmlns:o="urn:schemas-microsoft-com:office:office" xmlns:r="http://schemas.openxmlformats.org/officeDocument/2006/relationships" xmlns:m="http://schemas.openxmlformats.org/officeDocument/2006/math" xmlns:v="urn:schemas-microsoft-com:vml" xmlns:wp14="http://schemas.microsoft.com/office/word/2010/wordprocessingDrawing" xmlns:wp="http://schemas.openxmlformats.org/drawingml/2006/wordprocessingDrawing" xmlns:w10="urn:schemas-microsoft-com:office:word" xmlns:w="http://schemas.openxmlformats.org/wordprocessingml/2006/main" xmlns:w14="http://schemas.microsoft.com/office/word/2010/wordml" xmlns:wpg="http://schemas.microsoft.com/office/word/2010/wordprocessingGroup" xmlns:wpi="http://schemas.microsoft.com/office/word/2010/wordprocessingInk" xmlns:wne="http://schemas.microsoft.com/office/word/2006/wordml" xmlns:wps="http://schemas.microsoft.com/office/word/2010/wordprocessingShape" mc:Ignorable="w14 wp14">
   <w:footnote w:type="separator" w:id="-1">
     <w:p>
       <w:pPr>
@@ -5302,10 +5586,10 @@
 </file>
 
 <file path=word/header1.xml><?xml version="1.0" encoding="utf-8"?>
-<w:hdr xmlns:wpc="http://schemas.microsoft.com/office/word/2010/wordprocessingCanvas" xmlns:mc="http://schemas.openxmlformats.org/markup-compatibility/2006" xmlns:o="urn:schemas-microsoft-com:office:office" xmlns:r="http://schemas.openxmlformats.org/officeDocument/2006/relationships" xmlns:m="http://schemas.openxmlformats.org/officeDocument/2006/math" xmlns:v="urn:schemas-microsoft-com:vml" xmlns:wp14="http://schemas.microsoft.com/office/word/2010/wordprocessingDrawing" xmlns:wp="http://schemas.openxmlformats.org/drawingml/2006/wordprocessingDrawing" xmlns:w10="urn:schemas-microsoft-com:office:word" xmlns:w="http://schemas.openxmlformats.org/wordprocessingml/2006/main" xmlns:w14="http://schemas.microsoft.com/office/word/2010/wordml" xmlns:w15="http://schemas.microsoft.com/office/word/2012/wordml" xmlns:wpg="http://schemas.microsoft.com/office/word/2010/wordprocessingGroup" xmlns:wpi="http://schemas.microsoft.com/office/word/2010/wordprocessingInk" xmlns:wne="http://schemas.microsoft.com/office/word/2006/wordml" xmlns:wps="http://schemas.microsoft.com/office/word/2010/wordprocessingShape" mc:Ignorable="w14 w15 wp14">
+<w:hdr xmlns:wpc="http://schemas.microsoft.com/office/word/2010/wordprocessingCanvas" xmlns:mc="http://schemas.openxmlformats.org/markup-compatibility/2006" xmlns:o="urn:schemas-microsoft-com:office:office" xmlns:r="http://schemas.openxmlformats.org/officeDocument/2006/relationships" xmlns:m="http://schemas.openxmlformats.org/officeDocument/2006/math" xmlns:v="urn:schemas-microsoft-com:vml" xmlns:wp14="http://schemas.microsoft.com/office/word/2010/wordprocessingDrawing" xmlns:wp="http://schemas.openxmlformats.org/drawingml/2006/wordprocessingDrawing" xmlns:w10="urn:schemas-microsoft-com:office:word" xmlns:w="http://schemas.openxmlformats.org/wordprocessingml/2006/main" xmlns:w14="http://schemas.microsoft.com/office/word/2010/wordml" xmlns:wpg="http://schemas.microsoft.com/office/word/2010/wordprocessingGroup" xmlns:wpi="http://schemas.microsoft.com/office/word/2010/wordprocessingInk" xmlns:wne="http://schemas.microsoft.com/office/word/2006/wordml" xmlns:wps="http://schemas.microsoft.com/office/word/2010/wordprocessingShape" mc:Ignorable="w14 wp14">
   <w:p>
     <w:pPr>
-      <w:pStyle w:val="Header"/>
+      <w:pStyle w:val="En-tte"/>
       <w:tabs>
         <w:tab w:val="clear" w:pos="4680"/>
         <w:tab w:val="clear" w:pos="9360"/>
@@ -5317,10 +5601,10 @@
 </file>
 
 <file path=word/header2.xml><?xml version="1.0" encoding="utf-8"?>
-<w:hdr xmlns:wpc="http://schemas.microsoft.com/office/word/2010/wordprocessingCanvas" xmlns:mc="http://schemas.openxmlformats.org/markup-compatibility/2006" xmlns:o="urn:schemas-microsoft-com:office:office" xmlns:r="http://schemas.openxmlformats.org/officeDocument/2006/relationships" xmlns:m="http://schemas.openxmlformats.org/officeDocument/2006/math" xmlns:v="urn:schemas-microsoft-com:vml" xmlns:wp14="http://schemas.microsoft.com/office/word/2010/wordprocessingDrawing" xmlns:wp="http://schemas.openxmlformats.org/drawingml/2006/wordprocessingDrawing" xmlns:w10="urn:schemas-microsoft-com:office:word" xmlns:w="http://schemas.openxmlformats.org/wordprocessingml/2006/main" xmlns:w14="http://schemas.microsoft.com/office/word/2010/wordml" xmlns:w15="http://schemas.microsoft.com/office/word/2012/wordml" xmlns:wpg="http://schemas.microsoft.com/office/word/2010/wordprocessingGroup" xmlns:wpi="http://schemas.microsoft.com/office/word/2010/wordprocessingInk" xmlns:wne="http://schemas.microsoft.com/office/word/2006/wordml" xmlns:wps="http://schemas.microsoft.com/office/word/2010/wordprocessingShape" mc:Ignorable="w14 w15 wp14">
+<w:hdr xmlns:wpc="http://schemas.microsoft.com/office/word/2010/wordprocessingCanvas" xmlns:mc="http://schemas.openxmlformats.org/markup-compatibility/2006" xmlns:o="urn:schemas-microsoft-com:office:office" xmlns:r="http://schemas.openxmlformats.org/officeDocument/2006/relationships" xmlns:m="http://schemas.openxmlformats.org/officeDocument/2006/math" xmlns:v="urn:schemas-microsoft-com:vml" xmlns:wp14="http://schemas.microsoft.com/office/word/2010/wordprocessingDrawing" xmlns:wp="http://schemas.openxmlformats.org/drawingml/2006/wordprocessingDrawing" xmlns:w10="urn:schemas-microsoft-com:office:word" xmlns:w="http://schemas.openxmlformats.org/wordprocessingml/2006/main" xmlns:w14="http://schemas.microsoft.com/office/word/2010/wordml" xmlns:wpg="http://schemas.microsoft.com/office/word/2010/wordprocessingGroup" xmlns:wpi="http://schemas.microsoft.com/office/word/2010/wordprocessingInk" xmlns:wne="http://schemas.microsoft.com/office/word/2006/wordml" xmlns:wps="http://schemas.microsoft.com/office/word/2010/wordprocessingShape" mc:Ignorable="w14 wp14">
   <w:p>
     <w:pPr>
-      <w:pStyle w:val="Header"/>
+      <w:pStyle w:val="En-tte"/>
       <w:tabs>
         <w:tab w:val="clear" w:pos="4680"/>
         <w:tab w:val="clear" w:pos="9360"/>
@@ -5332,7 +5616,7 @@
 </file>
 
 <file path=word/numbering.xml><?xml version="1.0" encoding="utf-8"?>
-<w:numbering xmlns:wpc="http://schemas.microsoft.com/office/word/2010/wordprocessingCanvas" xmlns:mc="http://schemas.openxmlformats.org/markup-compatibility/2006" xmlns:o="urn:schemas-microsoft-com:office:office" xmlns:r="http://schemas.openxmlformats.org/officeDocument/2006/relationships" xmlns:m="http://schemas.openxmlformats.org/officeDocument/2006/math" xmlns:v="urn:schemas-microsoft-com:vml" xmlns:wp14="http://schemas.microsoft.com/office/word/2010/wordprocessingDrawing" xmlns:wp="http://schemas.openxmlformats.org/drawingml/2006/wordprocessingDrawing" xmlns:w10="urn:schemas-microsoft-com:office:word" xmlns:w="http://schemas.openxmlformats.org/wordprocessingml/2006/main" xmlns:w14="http://schemas.microsoft.com/office/word/2010/wordml" xmlns:w15="http://schemas.microsoft.com/office/word/2012/wordml" xmlns:wpg="http://schemas.microsoft.com/office/word/2010/wordprocessingGroup" xmlns:wpi="http://schemas.microsoft.com/office/word/2010/wordprocessingInk" xmlns:wne="http://schemas.microsoft.com/office/word/2006/wordml" xmlns:wps="http://schemas.microsoft.com/office/word/2010/wordprocessingShape" mc:Ignorable="w14 w15 wp14">
+<w:numbering xmlns:wpc="http://schemas.microsoft.com/office/word/2010/wordprocessingCanvas" xmlns:mc="http://schemas.openxmlformats.org/markup-compatibility/2006" xmlns:o="urn:schemas-microsoft-com:office:office" xmlns:r="http://schemas.openxmlformats.org/officeDocument/2006/relationships" xmlns:m="http://schemas.openxmlformats.org/officeDocument/2006/math" xmlns:v="urn:schemas-microsoft-com:vml" xmlns:wp14="http://schemas.microsoft.com/office/word/2010/wordprocessingDrawing" xmlns:wp="http://schemas.openxmlformats.org/drawingml/2006/wordprocessingDrawing" xmlns:w10="urn:schemas-microsoft-com:office:word" xmlns:w="http://schemas.openxmlformats.org/wordprocessingml/2006/main" xmlns:w14="http://schemas.microsoft.com/office/word/2010/wordml" xmlns:wpg="http://schemas.microsoft.com/office/word/2010/wordprocessingGroup" xmlns:wpi="http://schemas.microsoft.com/office/word/2010/wordprocessingInk" xmlns:wne="http://schemas.microsoft.com/office/word/2006/wordml" xmlns:wps="http://schemas.microsoft.com/office/word/2010/wordprocessingShape" mc:Ignorable="w14 wp14">
   <w:abstractNum w:abstractNumId="0">
     <w:nsid w:val="00102671"/>
     <w:multiLevelType w:val="multilevel"/>
@@ -5883,7 +6167,7 @@
     <w:lvl w:ilvl="0" w:tplc="C06EC0E4">
       <w:start w:val="1"/>
       <w:numFmt w:val="decimal"/>
-      <w:pStyle w:val="Heading2"/>
+      <w:pStyle w:val="Titre2"/>
       <w:lvlText w:val="%1."/>
       <w:lvlJc w:val="left"/>
       <w:pPr>
@@ -7275,6 +7559,118 @@
     </w:lvl>
   </w:abstractNum>
   <w:abstractNum w:abstractNumId="21">
+    <w:nsid w:val="31C2268E"/>
+    <w:multiLevelType w:val="hybridMultilevel"/>
+    <w:tmpl w:val="3B626EB0"/>
+    <w:lvl w:ilvl="0" w:tplc="AA46C892">
+      <w:numFmt w:val="bullet"/>
+      <w:lvlText w:val="-"/>
+      <w:lvlJc w:val="left"/>
+      <w:pPr>
+        <w:ind w:left="720" w:hanging="360"/>
+      </w:pPr>
+      <w:rPr>
+        <w:rFonts w:ascii="Times New Roman" w:eastAsiaTheme="minorHAnsi" w:hAnsi="Times New Roman" w:cs="Times New Roman" w:hint="default"/>
+      </w:rPr>
+    </w:lvl>
+    <w:lvl w:ilvl="1" w:tplc="040C0003" w:tentative="1">
+      <w:start w:val="1"/>
+      <w:numFmt w:val="bullet"/>
+      <w:lvlText w:val="o"/>
+      <w:lvlJc w:val="left"/>
+      <w:pPr>
+        <w:ind w:left="1440" w:hanging="360"/>
+      </w:pPr>
+      <w:rPr>
+        <w:rFonts w:ascii="Courier New" w:hAnsi="Courier New" w:cs="Courier New" w:hint="default"/>
+      </w:rPr>
+    </w:lvl>
+    <w:lvl w:ilvl="2" w:tplc="040C0005" w:tentative="1">
+      <w:start w:val="1"/>
+      <w:numFmt w:val="bullet"/>
+      <w:lvlText w:val=""/>
+      <w:lvlJc w:val="left"/>
+      <w:pPr>
+        <w:ind w:left="2160" w:hanging="360"/>
+      </w:pPr>
+      <w:rPr>
+        <w:rFonts w:ascii="Wingdings" w:hAnsi="Wingdings" w:hint="default"/>
+      </w:rPr>
+    </w:lvl>
+    <w:lvl w:ilvl="3" w:tplc="040C0001" w:tentative="1">
+      <w:start w:val="1"/>
+      <w:numFmt w:val="bullet"/>
+      <w:lvlText w:val=""/>
+      <w:lvlJc w:val="left"/>
+      <w:pPr>
+        <w:ind w:left="2880" w:hanging="360"/>
+      </w:pPr>
+      <w:rPr>
+        <w:rFonts w:ascii="Symbol" w:hAnsi="Symbol" w:hint="default"/>
+      </w:rPr>
+    </w:lvl>
+    <w:lvl w:ilvl="4" w:tplc="040C0003" w:tentative="1">
+      <w:start w:val="1"/>
+      <w:numFmt w:val="bullet"/>
+      <w:lvlText w:val="o"/>
+      <w:lvlJc w:val="left"/>
+      <w:pPr>
+        <w:ind w:left="3600" w:hanging="360"/>
+      </w:pPr>
+      <w:rPr>
+        <w:rFonts w:ascii="Courier New" w:hAnsi="Courier New" w:cs="Courier New" w:hint="default"/>
+      </w:rPr>
+    </w:lvl>
+    <w:lvl w:ilvl="5" w:tplc="040C0005" w:tentative="1">
+      <w:start w:val="1"/>
+      <w:numFmt w:val="bullet"/>
+      <w:lvlText w:val=""/>
+      <w:lvlJc w:val="left"/>
+      <w:pPr>
+        <w:ind w:left="4320" w:hanging="360"/>
+      </w:pPr>
+      <w:rPr>
+        <w:rFonts w:ascii="Wingdings" w:hAnsi="Wingdings" w:hint="default"/>
+      </w:rPr>
+    </w:lvl>
+    <w:lvl w:ilvl="6" w:tplc="040C0001" w:tentative="1">
+      <w:start w:val="1"/>
+      <w:numFmt w:val="bullet"/>
+      <w:lvlText w:val=""/>
+      <w:lvlJc w:val="left"/>
+      <w:pPr>
+        <w:ind w:left="5040" w:hanging="360"/>
+      </w:pPr>
+      <w:rPr>
+        <w:rFonts w:ascii="Symbol" w:hAnsi="Symbol" w:hint="default"/>
+      </w:rPr>
+    </w:lvl>
+    <w:lvl w:ilvl="7" w:tplc="040C0003" w:tentative="1">
+      <w:start w:val="1"/>
+      <w:numFmt w:val="bullet"/>
+      <w:lvlText w:val="o"/>
+      <w:lvlJc w:val="left"/>
+      <w:pPr>
+        <w:ind w:left="5760" w:hanging="360"/>
+      </w:pPr>
+      <w:rPr>
+        <w:rFonts w:ascii="Courier New" w:hAnsi="Courier New" w:cs="Courier New" w:hint="default"/>
+      </w:rPr>
+    </w:lvl>
+    <w:lvl w:ilvl="8" w:tplc="040C0005" w:tentative="1">
+      <w:start w:val="1"/>
+      <w:numFmt w:val="bullet"/>
+      <w:lvlText w:val=""/>
+      <w:lvlJc w:val="left"/>
+      <w:pPr>
+        <w:ind w:left="6480" w:hanging="360"/>
+      </w:pPr>
+      <w:rPr>
+        <w:rFonts w:ascii="Wingdings" w:hAnsi="Wingdings" w:hint="default"/>
+      </w:rPr>
+    </w:lvl>
+  </w:abstractNum>
+  <w:abstractNum w:abstractNumId="22">
     <w:nsid w:val="32C602A4"/>
     <w:multiLevelType w:val="hybridMultilevel"/>
     <w:tmpl w:val="45CE8406"/>
@@ -7387,7 +7783,7 @@
       </w:rPr>
     </w:lvl>
   </w:abstractNum>
-  <w:abstractNum w:abstractNumId="22">
+  <w:abstractNum w:abstractNumId="23">
     <w:nsid w:val="35C805E1"/>
     <w:multiLevelType w:val="multilevel"/>
     <w:tmpl w:val="7C740160"/>
@@ -7473,7 +7869,7 @@
       </w:pPr>
     </w:lvl>
   </w:abstractNum>
-  <w:abstractNum w:abstractNumId="23">
+  <w:abstractNum w:abstractNumId="24">
     <w:nsid w:val="35D97350"/>
     <w:multiLevelType w:val="multilevel"/>
     <w:tmpl w:val="4580B5BA"/>
@@ -7559,7 +7955,7 @@
       </w:pPr>
     </w:lvl>
   </w:abstractNum>
-  <w:abstractNum w:abstractNumId="24">
+  <w:abstractNum w:abstractNumId="25">
     <w:nsid w:val="3B1D007C"/>
     <w:multiLevelType w:val="multilevel"/>
     <w:tmpl w:val="D234CC2E"/>
@@ -7645,7 +8041,7 @@
       </w:pPr>
     </w:lvl>
   </w:abstractNum>
-  <w:abstractNum w:abstractNumId="25">
+  <w:abstractNum w:abstractNumId="26">
     <w:nsid w:val="3C747C2D"/>
     <w:multiLevelType w:val="multilevel"/>
     <w:tmpl w:val="563827AE"/>
@@ -7731,7 +8127,7 @@
       </w:pPr>
     </w:lvl>
   </w:abstractNum>
-  <w:abstractNum w:abstractNumId="26">
+  <w:abstractNum w:abstractNumId="27">
     <w:nsid w:val="401822FF"/>
     <w:multiLevelType w:val="multilevel"/>
     <w:tmpl w:val="CD32A85E"/>
@@ -7817,7 +8213,7 @@
       </w:pPr>
     </w:lvl>
   </w:abstractNum>
-  <w:abstractNum w:abstractNumId="27">
+  <w:abstractNum w:abstractNumId="28">
     <w:nsid w:val="41144B08"/>
     <w:multiLevelType w:val="hybridMultilevel"/>
     <w:tmpl w:val="563827AE"/>
@@ -7903,7 +8299,7 @@
       </w:pPr>
     </w:lvl>
   </w:abstractNum>
-  <w:abstractNum w:abstractNumId="28">
+  <w:abstractNum w:abstractNumId="29">
     <w:nsid w:val="50796E85"/>
     <w:multiLevelType w:val="hybridMultilevel"/>
     <w:tmpl w:val="286C036E"/>
@@ -7989,7 +8385,7 @@
       </w:pPr>
     </w:lvl>
   </w:abstractNum>
-  <w:abstractNum w:abstractNumId="29">
+  <w:abstractNum w:abstractNumId="30">
     <w:nsid w:val="50C01E1E"/>
     <w:multiLevelType w:val="hybridMultilevel"/>
     <w:tmpl w:val="2B0A629E"/>
@@ -8075,7 +8471,7 @@
       </w:pPr>
     </w:lvl>
   </w:abstractNum>
-  <w:abstractNum w:abstractNumId="30">
+  <w:abstractNum w:abstractNumId="31">
     <w:nsid w:val="587E293C"/>
     <w:multiLevelType w:val="hybridMultilevel"/>
     <w:tmpl w:val="27FEAFAE"/>
@@ -8188,7 +8584,7 @@
       </w:rPr>
     </w:lvl>
   </w:abstractNum>
-  <w:abstractNum w:abstractNumId="31">
+  <w:abstractNum w:abstractNumId="32">
     <w:nsid w:val="597B1C12"/>
     <w:multiLevelType w:val="hybridMultilevel"/>
     <w:tmpl w:val="2B2A7408"/>
@@ -8277,7 +8673,7 @@
       </w:pPr>
     </w:lvl>
   </w:abstractNum>
-  <w:abstractNum w:abstractNumId="32">
+  <w:abstractNum w:abstractNumId="33">
     <w:nsid w:val="618A2797"/>
     <w:multiLevelType w:val="hybridMultilevel"/>
     <w:tmpl w:val="F2EA82E8"/>
@@ -8389,7 +8785,7 @@
       </w:rPr>
     </w:lvl>
   </w:abstractNum>
-  <w:abstractNum w:abstractNumId="33">
+  <w:abstractNum w:abstractNumId="34">
     <w:nsid w:val="6203692F"/>
     <w:multiLevelType w:val="hybridMultilevel"/>
     <w:tmpl w:val="94EE033C"/>
@@ -8501,7 +8897,7 @@
       </w:rPr>
     </w:lvl>
   </w:abstractNum>
-  <w:abstractNum w:abstractNumId="34">
+  <w:abstractNum w:abstractNumId="35">
     <w:nsid w:val="63E763D3"/>
     <w:multiLevelType w:val="hybridMultilevel"/>
     <w:tmpl w:val="55C02640"/>
@@ -8614,7 +9010,7 @@
       </w:rPr>
     </w:lvl>
   </w:abstractNum>
-  <w:abstractNum w:abstractNumId="35">
+  <w:abstractNum w:abstractNumId="36">
     <w:nsid w:val="650662AE"/>
     <w:multiLevelType w:val="multilevel"/>
     <w:tmpl w:val="A48ACAA2"/>
@@ -8700,7 +9096,7 @@
       </w:pPr>
     </w:lvl>
   </w:abstractNum>
-  <w:abstractNum w:abstractNumId="36">
+  <w:abstractNum w:abstractNumId="37">
     <w:nsid w:val="6AA21A6D"/>
     <w:multiLevelType w:val="hybridMultilevel"/>
     <w:tmpl w:val="1BC00C16"/>
@@ -8786,7 +9182,7 @@
       </w:pPr>
     </w:lvl>
   </w:abstractNum>
-  <w:abstractNum w:abstractNumId="37">
+  <w:abstractNum w:abstractNumId="38">
     <w:nsid w:val="6F3E7403"/>
     <w:multiLevelType w:val="hybridMultilevel"/>
     <w:tmpl w:val="7E4EEEE6"/>
@@ -8873,7 +9269,7 @@
       </w:pPr>
     </w:lvl>
   </w:abstractNum>
-  <w:abstractNum w:abstractNumId="38">
+  <w:abstractNum w:abstractNumId="39">
     <w:nsid w:val="73A12D89"/>
     <w:multiLevelType w:val="multilevel"/>
     <w:tmpl w:val="5DDE94C4"/>
@@ -8959,7 +9355,119 @@
       </w:pPr>
     </w:lvl>
   </w:abstractNum>
-  <w:abstractNum w:abstractNumId="39">
+  <w:abstractNum w:abstractNumId="40">
+    <w:nsid w:val="73EA3A13"/>
+    <w:multiLevelType w:val="hybridMultilevel"/>
+    <w:tmpl w:val="C08662F8"/>
+    <w:lvl w:ilvl="0" w:tplc="110C34E0">
+      <w:numFmt w:val="bullet"/>
+      <w:lvlText w:val="-"/>
+      <w:lvlJc w:val="left"/>
+      <w:pPr>
+        <w:ind w:left="720" w:hanging="360"/>
+      </w:pPr>
+      <w:rPr>
+        <w:rFonts w:ascii="Times New Roman" w:eastAsiaTheme="minorHAnsi" w:hAnsi="Times New Roman" w:cs="Times New Roman" w:hint="default"/>
+      </w:rPr>
+    </w:lvl>
+    <w:lvl w:ilvl="1" w:tplc="040C0003" w:tentative="1">
+      <w:start w:val="1"/>
+      <w:numFmt w:val="bullet"/>
+      <w:lvlText w:val="o"/>
+      <w:lvlJc w:val="left"/>
+      <w:pPr>
+        <w:ind w:left="1440" w:hanging="360"/>
+      </w:pPr>
+      <w:rPr>
+        <w:rFonts w:ascii="Courier New" w:hAnsi="Courier New" w:cs="Courier New" w:hint="default"/>
+      </w:rPr>
+    </w:lvl>
+    <w:lvl w:ilvl="2" w:tplc="040C0005" w:tentative="1">
+      <w:start w:val="1"/>
+      <w:numFmt w:val="bullet"/>
+      <w:lvlText w:val=""/>
+      <w:lvlJc w:val="left"/>
+      <w:pPr>
+        <w:ind w:left="2160" w:hanging="360"/>
+      </w:pPr>
+      <w:rPr>
+        <w:rFonts w:ascii="Wingdings" w:hAnsi="Wingdings" w:hint="default"/>
+      </w:rPr>
+    </w:lvl>
+    <w:lvl w:ilvl="3" w:tplc="040C0001" w:tentative="1">
+      <w:start w:val="1"/>
+      <w:numFmt w:val="bullet"/>
+      <w:lvlText w:val=""/>
+      <w:lvlJc w:val="left"/>
+      <w:pPr>
+        <w:ind w:left="2880" w:hanging="360"/>
+      </w:pPr>
+      <w:rPr>
+        <w:rFonts w:ascii="Symbol" w:hAnsi="Symbol" w:hint="default"/>
+      </w:rPr>
+    </w:lvl>
+    <w:lvl w:ilvl="4" w:tplc="040C0003" w:tentative="1">
+      <w:start w:val="1"/>
+      <w:numFmt w:val="bullet"/>
+      <w:lvlText w:val="o"/>
+      <w:lvlJc w:val="left"/>
+      <w:pPr>
+        <w:ind w:left="3600" w:hanging="360"/>
+      </w:pPr>
+      <w:rPr>
+        <w:rFonts w:ascii="Courier New" w:hAnsi="Courier New" w:cs="Courier New" w:hint="default"/>
+      </w:rPr>
+    </w:lvl>
+    <w:lvl w:ilvl="5" w:tplc="040C0005" w:tentative="1">
+      <w:start w:val="1"/>
+      <w:numFmt w:val="bullet"/>
+      <w:lvlText w:val=""/>
+      <w:lvlJc w:val="left"/>
+      <w:pPr>
+        <w:ind w:left="4320" w:hanging="360"/>
+      </w:pPr>
+      <w:rPr>
+        <w:rFonts w:ascii="Wingdings" w:hAnsi="Wingdings" w:hint="default"/>
+      </w:rPr>
+    </w:lvl>
+    <w:lvl w:ilvl="6" w:tplc="040C0001" w:tentative="1">
+      <w:start w:val="1"/>
+      <w:numFmt w:val="bullet"/>
+      <w:lvlText w:val=""/>
+      <w:lvlJc w:val="left"/>
+      <w:pPr>
+        <w:ind w:left="5040" w:hanging="360"/>
+      </w:pPr>
+      <w:rPr>
+        <w:rFonts w:ascii="Symbol" w:hAnsi="Symbol" w:hint="default"/>
+      </w:rPr>
+    </w:lvl>
+    <w:lvl w:ilvl="7" w:tplc="040C0003" w:tentative="1">
+      <w:start w:val="1"/>
+      <w:numFmt w:val="bullet"/>
+      <w:lvlText w:val="o"/>
+      <w:lvlJc w:val="left"/>
+      <w:pPr>
+        <w:ind w:left="5760" w:hanging="360"/>
+      </w:pPr>
+      <w:rPr>
+        <w:rFonts w:ascii="Courier New" w:hAnsi="Courier New" w:cs="Courier New" w:hint="default"/>
+      </w:rPr>
+    </w:lvl>
+    <w:lvl w:ilvl="8" w:tplc="040C0005" w:tentative="1">
+      <w:start w:val="1"/>
+      <w:numFmt w:val="bullet"/>
+      <w:lvlText w:val=""/>
+      <w:lvlJc w:val="left"/>
+      <w:pPr>
+        <w:ind w:left="6480" w:hanging="360"/>
+      </w:pPr>
+      <w:rPr>
+        <w:rFonts w:ascii="Wingdings" w:hAnsi="Wingdings" w:hint="default"/>
+      </w:rPr>
+    </w:lvl>
+  </w:abstractNum>
+  <w:abstractNum w:abstractNumId="41">
     <w:nsid w:val="75396B0E"/>
     <w:multiLevelType w:val="hybridMultilevel"/>
     <w:tmpl w:val="E190059E"/>
@@ -9045,7 +9553,7 @@
       </w:pPr>
     </w:lvl>
   </w:abstractNum>
-  <w:abstractNum w:abstractNumId="40">
+  <w:abstractNum w:abstractNumId="42">
     <w:nsid w:val="79521A0E"/>
     <w:multiLevelType w:val="multilevel"/>
     <w:tmpl w:val="286C036E"/>
@@ -9144,16 +9652,16 @@
     <w:abstractNumId w:val="7"/>
   </w:num>
   <w:num w:numId="5">
-    <w:abstractNumId w:val="30"/>
+    <w:abstractNumId w:val="31"/>
   </w:num>
   <w:num w:numId="6">
-    <w:abstractNumId w:val="34"/>
+    <w:abstractNumId w:val="35"/>
   </w:num>
   <w:num w:numId="7">
-    <w:abstractNumId w:val="39"/>
+    <w:abstractNumId w:val="41"/>
   </w:num>
   <w:num w:numId="8">
-    <w:abstractNumId w:val="28"/>
+    <w:abstractNumId w:val="29"/>
   </w:num>
   <w:num w:numId="9">
     <w:abstractNumId w:val="16"/>
@@ -9165,7 +9673,7 @@
     <w:abstractNumId w:val="2"/>
   </w:num>
   <w:num w:numId="12">
-    <w:abstractNumId w:val="24"/>
+    <w:abstractNumId w:val="25"/>
   </w:num>
   <w:num w:numId="13">
     <w:abstractNumId w:val="14"/>
@@ -9177,58 +9685,58 @@
     <w:abstractNumId w:val="20"/>
   </w:num>
   <w:num w:numId="16">
-    <w:abstractNumId w:val="40"/>
+    <w:abstractNumId w:val="42"/>
   </w:num>
   <w:num w:numId="17">
-    <w:abstractNumId w:val="27"/>
+    <w:abstractNumId w:val="28"/>
   </w:num>
   <w:num w:numId="18">
-    <w:abstractNumId w:val="25"/>
+    <w:abstractNumId w:val="26"/>
   </w:num>
   <w:num w:numId="19">
-    <w:abstractNumId w:val="31"/>
+    <w:abstractNumId w:val="32"/>
   </w:num>
   <w:num w:numId="20">
     <w:abstractNumId w:val="9"/>
   </w:num>
   <w:num w:numId="21">
-    <w:abstractNumId w:val="26"/>
+    <w:abstractNumId w:val="27"/>
   </w:num>
   <w:num w:numId="22">
     <w:abstractNumId w:val="15"/>
   </w:num>
   <w:num w:numId="23">
-    <w:abstractNumId w:val="35"/>
+    <w:abstractNumId w:val="36"/>
   </w:num>
   <w:num w:numId="24">
-    <w:abstractNumId w:val="36"/>
+    <w:abstractNumId w:val="37"/>
   </w:num>
   <w:num w:numId="25">
-    <w:abstractNumId w:val="23"/>
+    <w:abstractNumId w:val="24"/>
   </w:num>
   <w:num w:numId="26">
     <w:abstractNumId w:val="13"/>
   </w:num>
   <w:num w:numId="27">
-    <w:abstractNumId w:val="39"/>
+    <w:abstractNumId w:val="41"/>
     <w:lvlOverride w:ilvl="0">
       <w:startOverride w:val="1"/>
     </w:lvlOverride>
   </w:num>
   <w:num w:numId="28">
-    <w:abstractNumId w:val="39"/>
+    <w:abstractNumId w:val="41"/>
     <w:lvlOverride w:ilvl="0">
       <w:startOverride w:val="1"/>
     </w:lvlOverride>
   </w:num>
   <w:num w:numId="29">
-    <w:abstractNumId w:val="38"/>
+    <w:abstractNumId w:val="39"/>
   </w:num>
   <w:num w:numId="30">
     <w:abstractNumId w:val="3"/>
   </w:num>
   <w:num w:numId="31">
-    <w:abstractNumId w:val="29"/>
+    <w:abstractNumId w:val="30"/>
   </w:num>
   <w:num w:numId="32">
     <w:abstractNumId w:val="8"/>
@@ -9240,10 +9748,10 @@
     <w:abstractNumId w:val="18"/>
   </w:num>
   <w:num w:numId="35">
-    <w:abstractNumId w:val="37"/>
+    <w:abstractNumId w:val="38"/>
   </w:num>
   <w:num w:numId="36">
-    <w:abstractNumId w:val="37"/>
+    <w:abstractNumId w:val="38"/>
     <w:lvlOverride w:ilvl="0">
       <w:startOverride w:val="1"/>
     </w:lvlOverride>
@@ -9261,10 +9769,10 @@
     </w:lvlOverride>
   </w:num>
   <w:num w:numId="40">
-    <w:abstractNumId w:val="22"/>
+    <w:abstractNumId w:val="23"/>
   </w:num>
   <w:num w:numId="41">
-    <w:abstractNumId w:val="21"/>
+    <w:abstractNumId w:val="22"/>
   </w:num>
   <w:num w:numId="42">
     <w:abstractNumId w:val="6"/>
@@ -9285,16 +9793,25 @@
     <w:abstractNumId w:val="10"/>
   </w:num>
   <w:num w:numId="46">
+    <w:abstractNumId w:val="34"/>
+  </w:num>
+  <w:num w:numId="47">
     <w:abstractNumId w:val="33"/>
   </w:num>
-  <w:num w:numId="47">
-    <w:abstractNumId w:val="32"/>
+  <w:num w:numId="48">
+    <w:abstractNumId w:val="21"/>
+  </w:num>
+  <w:num w:numId="49">
+    <w:abstractNumId w:val="38"/>
+  </w:num>
+  <w:num w:numId="50">
+    <w:abstractNumId w:val="40"/>
   </w:num>
 </w:numbering>
 </file>
 
 <file path=word/styles.xml><?xml version="1.0" encoding="utf-8"?>
-<w:styles xmlns:mc="http://schemas.openxmlformats.org/markup-compatibility/2006" xmlns:r="http://schemas.openxmlformats.org/officeDocument/2006/relationships" xmlns:w="http://schemas.openxmlformats.org/wordprocessingml/2006/main" xmlns:w14="http://schemas.microsoft.com/office/word/2010/wordml" xmlns:w15="http://schemas.microsoft.com/office/word/2012/wordml" mc:Ignorable="w14 w15">
+<w:styles xmlns:mc="http://schemas.openxmlformats.org/markup-compatibility/2006" xmlns:r="http://schemas.openxmlformats.org/officeDocument/2006/relationships" xmlns:w="http://schemas.openxmlformats.org/wordprocessingml/2006/main" xmlns:w14="http://schemas.microsoft.com/office/word/2010/wordml" mc:Ignorable="w14">
   <w:docDefaults>
     <w:rPrDefault>
       <w:rPr>
@@ -9310,378 +9827,144 @@
       </w:pPr>
     </w:pPrDefault>
   </w:docDefaults>
-  <w:latentStyles w:defLockedState="0" w:defUIPriority="99" w:defSemiHidden="0" w:defUnhideWhenUsed="0" w:defQFormat="0" w:count="371">
-    <w:lsdException w:name="Normal" w:uiPriority="0" w:qFormat="1"/>
-    <w:lsdException w:name="heading 1" w:uiPriority="9" w:qFormat="1"/>
-    <w:lsdException w:name="heading 2" w:semiHidden="1" w:uiPriority="9" w:unhideWhenUsed="1" w:qFormat="1"/>
-    <w:lsdException w:name="heading 3" w:semiHidden="1" w:uiPriority="9" w:unhideWhenUsed="1" w:qFormat="1"/>
-    <w:lsdException w:name="heading 4" w:semiHidden="1" w:uiPriority="9" w:unhideWhenUsed="1" w:qFormat="1"/>
-    <w:lsdException w:name="heading 5" w:semiHidden="1" w:uiPriority="9" w:unhideWhenUsed="1" w:qFormat="1"/>
-    <w:lsdException w:name="heading 6" w:semiHidden="1" w:uiPriority="9" w:unhideWhenUsed="1" w:qFormat="1"/>
-    <w:lsdException w:name="heading 7" w:semiHidden="1" w:uiPriority="9" w:unhideWhenUsed="1" w:qFormat="1"/>
-    <w:lsdException w:name="heading 8" w:semiHidden="1" w:uiPriority="9" w:unhideWhenUsed="1" w:qFormat="1"/>
-    <w:lsdException w:name="heading 9" w:semiHidden="1" w:uiPriority="9" w:unhideWhenUsed="1" w:qFormat="1"/>
-    <w:lsdException w:name="index 1" w:semiHidden="1" w:unhideWhenUsed="1"/>
-    <w:lsdException w:name="index 2" w:semiHidden="1" w:unhideWhenUsed="1"/>
-    <w:lsdException w:name="index 3" w:semiHidden="1" w:unhideWhenUsed="1"/>
-    <w:lsdException w:name="index 4" w:semiHidden="1" w:unhideWhenUsed="1"/>
-    <w:lsdException w:name="index 5" w:semiHidden="1" w:unhideWhenUsed="1"/>
-    <w:lsdException w:name="index 6" w:semiHidden="1" w:unhideWhenUsed="1"/>
-    <w:lsdException w:name="index 7" w:semiHidden="1" w:unhideWhenUsed="1"/>
-    <w:lsdException w:name="index 8" w:semiHidden="1" w:unhideWhenUsed="1"/>
-    <w:lsdException w:name="index 9" w:semiHidden="1" w:unhideWhenUsed="1"/>
-    <w:lsdException w:name="toc 1" w:semiHidden="1" w:uiPriority="39" w:unhideWhenUsed="1"/>
-    <w:lsdException w:name="toc 2" w:semiHidden="1" w:uiPriority="39" w:unhideWhenUsed="1"/>
-    <w:lsdException w:name="toc 3" w:semiHidden="1" w:uiPriority="39" w:unhideWhenUsed="1"/>
-    <w:lsdException w:name="toc 4" w:semiHidden="1" w:uiPriority="39" w:unhideWhenUsed="1"/>
-    <w:lsdException w:name="toc 5" w:semiHidden="1" w:uiPriority="39" w:unhideWhenUsed="1"/>
-    <w:lsdException w:name="toc 6" w:semiHidden="1" w:uiPriority="39" w:unhideWhenUsed="1"/>
-    <w:lsdException w:name="toc 7" w:semiHidden="1" w:uiPriority="39" w:unhideWhenUsed="1"/>
-    <w:lsdException w:name="toc 8" w:semiHidden="1" w:uiPriority="39" w:unhideWhenUsed="1"/>
-    <w:lsdException w:name="toc 9" w:semiHidden="1" w:uiPriority="39" w:unhideWhenUsed="1"/>
-    <w:lsdException w:name="Normal Indent" w:semiHidden="1" w:unhideWhenUsed="1"/>
-    <w:lsdException w:name="footnote text" w:semiHidden="1" w:unhideWhenUsed="1"/>
-    <w:lsdException w:name="annotation text" w:semiHidden="1" w:unhideWhenUsed="1"/>
-    <w:lsdException w:name="header" w:semiHidden="1" w:unhideWhenUsed="1"/>
-    <w:lsdException w:name="footer" w:semiHidden="1" w:unhideWhenUsed="1"/>
-    <w:lsdException w:name="index heading" w:semiHidden="1" w:unhideWhenUsed="1"/>
-    <w:lsdException w:name="caption" w:semiHidden="1" w:uiPriority="35" w:unhideWhenUsed="1" w:qFormat="1"/>
-    <w:lsdException w:name="table of figures" w:semiHidden="1" w:unhideWhenUsed="1"/>
-    <w:lsdException w:name="envelope address" w:semiHidden="1" w:unhideWhenUsed="1"/>
-    <w:lsdException w:name="envelope return" w:semiHidden="1" w:unhideWhenUsed="1"/>
-    <w:lsdException w:name="footnote reference" w:semiHidden="1" w:unhideWhenUsed="1"/>
-    <w:lsdException w:name="annotation reference" w:semiHidden="1" w:unhideWhenUsed="1"/>
-    <w:lsdException w:name="line number" w:semiHidden="1" w:unhideWhenUsed="1"/>
-    <w:lsdException w:name="page number" w:semiHidden="1" w:unhideWhenUsed="1"/>
-    <w:lsdException w:name="endnote reference" w:semiHidden="1" w:unhideWhenUsed="1"/>
-    <w:lsdException w:name="endnote text" w:semiHidden="1" w:unhideWhenUsed="1"/>
-    <w:lsdException w:name="table of authorities" w:semiHidden="1" w:unhideWhenUsed="1"/>
-    <w:lsdException w:name="macro" w:semiHidden="1" w:unhideWhenUsed="1"/>
-    <w:lsdException w:name="toa heading" w:semiHidden="1" w:unhideWhenUsed="1"/>
-    <w:lsdException w:name="List" w:semiHidden="1" w:unhideWhenUsed="1"/>
-    <w:lsdException w:name="List Bullet" w:semiHidden="1" w:unhideWhenUsed="1"/>
-    <w:lsdException w:name="List Number" w:semiHidden="1" w:unhideWhenUsed="1"/>
-    <w:lsdException w:name="List 2" w:semiHidden="1" w:unhideWhenUsed="1"/>
-    <w:lsdException w:name="List 3" w:semiHidden="1" w:unhideWhenUsed="1"/>
-    <w:lsdException w:name="List 4" w:semiHidden="1" w:unhideWhenUsed="1"/>
-    <w:lsdException w:name="List 5" w:semiHidden="1" w:unhideWhenUsed="1"/>
-    <w:lsdException w:name="List Bullet 2" w:semiHidden="1" w:unhideWhenUsed="1"/>
-    <w:lsdException w:name="List Bullet 3" w:semiHidden="1" w:unhideWhenUsed="1"/>
-    <w:lsdException w:name="List Bullet 4" w:semiHidden="1" w:unhideWhenUsed="1"/>
-    <w:lsdException w:name="List Bullet 5" w:semiHidden="1" w:unhideWhenUsed="1"/>
-    <w:lsdException w:name="List Number 2" w:semiHidden="1" w:unhideWhenUsed="1"/>
-    <w:lsdException w:name="List Number 3" w:semiHidden="1" w:unhideWhenUsed="1"/>
-    <w:lsdException w:name="List Number 4" w:semiHidden="1" w:unhideWhenUsed="1"/>
-    <w:lsdException w:name="List Number 5" w:semiHidden="1" w:unhideWhenUsed="1"/>
-    <w:lsdException w:name="Title" w:uiPriority="10" w:qFormat="1"/>
-    <w:lsdException w:name="Closing" w:semiHidden="1" w:unhideWhenUsed="1"/>
-    <w:lsdException w:name="Signature" w:semiHidden="1" w:unhideWhenUsed="1"/>
-    <w:lsdException w:name="Default Paragraph Font" w:semiHidden="1" w:uiPriority="1" w:unhideWhenUsed="1"/>
-    <w:lsdException w:name="Body Text" w:semiHidden="1" w:unhideWhenUsed="1"/>
-    <w:lsdException w:name="Body Text Indent" w:semiHidden="1" w:unhideWhenUsed="1"/>
-    <w:lsdException w:name="List Continue" w:semiHidden="1" w:unhideWhenUsed="1"/>
-    <w:lsdException w:name="List Continue 2" w:semiHidden="1" w:unhideWhenUsed="1"/>
-    <w:lsdException w:name="List Continue 3" w:semiHidden="1" w:unhideWhenUsed="1"/>
-    <w:lsdException w:name="List Continue 4" w:semiHidden="1" w:unhideWhenUsed="1"/>
-    <w:lsdException w:name="List Continue 5" w:semiHidden="1" w:unhideWhenUsed="1"/>
-    <w:lsdException w:name="Message Header" w:semiHidden="1" w:unhideWhenUsed="1"/>
-    <w:lsdException w:name="Subtitle" w:uiPriority="11" w:qFormat="1"/>
-    <w:lsdException w:name="Salutation" w:semiHidden="1" w:unhideWhenUsed="1"/>
-    <w:lsdException w:name="Date" w:semiHidden="1" w:unhideWhenUsed="1"/>
-    <w:lsdException w:name="Body Text First Indent" w:semiHidden="1" w:unhideWhenUsed="1"/>
-    <w:lsdException w:name="Body Text First Indent 2" w:semiHidden="1" w:unhideWhenUsed="1"/>
-    <w:lsdException w:name="Note Heading" w:semiHidden="1" w:unhideWhenUsed="1"/>
-    <w:lsdException w:name="Body Text 2" w:semiHidden="1" w:unhideWhenUsed="1"/>
-    <w:lsdException w:name="Body Text 3" w:semiHidden="1" w:unhideWhenUsed="1"/>
-    <w:lsdException w:name="Body Text Indent 2" w:semiHidden="1" w:unhideWhenUsed="1"/>
-    <w:lsdException w:name="Body Text Indent 3" w:semiHidden="1" w:unhideWhenUsed="1"/>
-    <w:lsdException w:name="Block Text" w:semiHidden="1" w:unhideWhenUsed="1"/>
-    <w:lsdException w:name="Hyperlink" w:semiHidden="1" w:unhideWhenUsed="1"/>
-    <w:lsdException w:name="FollowedHyperlink" w:semiHidden="1" w:unhideWhenUsed="1"/>
-    <w:lsdException w:name="Strong" w:uiPriority="22" w:qFormat="1"/>
-    <w:lsdException w:name="Emphasis" w:uiPriority="20" w:qFormat="1"/>
-    <w:lsdException w:name="Document Map" w:semiHidden="1" w:unhideWhenUsed="1"/>
-    <w:lsdException w:name="Plain Text" w:semiHidden="1" w:unhideWhenUsed="1"/>
-    <w:lsdException w:name="E-mail Signature" w:semiHidden="1" w:unhideWhenUsed="1"/>
-    <w:lsdException w:name="HTML Top of Form" w:semiHidden="1" w:unhideWhenUsed="1"/>
-    <w:lsdException w:name="HTML Bottom of Form" w:semiHidden="1" w:unhideWhenUsed="1"/>
-    <w:lsdException w:name="Normal (Web)" w:semiHidden="1" w:unhideWhenUsed="1"/>
-    <w:lsdException w:name="HTML Acronym" w:semiHidden="1" w:unhideWhenUsed="1"/>
-    <w:lsdException w:name="HTML Address" w:semiHidden="1" w:unhideWhenUsed="1"/>
-    <w:lsdException w:name="HTML Cite" w:semiHidden="1" w:unhideWhenUsed="1"/>
-    <w:lsdException w:name="HTML Code" w:semiHidden="1" w:unhideWhenUsed="1"/>
-    <w:lsdException w:name="HTML Definition" w:semiHidden="1" w:unhideWhenUsed="1"/>
-    <w:lsdException w:name="HTML Keyboard" w:semiHidden="1" w:unhideWhenUsed="1"/>
-    <w:lsdException w:name="HTML Preformatted" w:semiHidden="1" w:unhideWhenUsed="1"/>
-    <w:lsdException w:name="HTML Sample" w:semiHidden="1" w:unhideWhenUsed="1"/>
-    <w:lsdException w:name="HTML Typewriter" w:semiHidden="1" w:unhideWhenUsed="1"/>
-    <w:lsdException w:name="HTML Variable" w:semiHidden="1" w:unhideWhenUsed="1"/>
-    <w:lsdException w:name="Normal Table" w:semiHidden="1" w:unhideWhenUsed="1"/>
-    <w:lsdException w:name="annotation subject" w:semiHidden="1" w:unhideWhenUsed="1"/>
-    <w:lsdException w:name="No List" w:semiHidden="1" w:unhideWhenUsed="1"/>
-    <w:lsdException w:name="Outline List 1" w:semiHidden="1" w:unhideWhenUsed="1"/>
-    <w:lsdException w:name="Outline List 2" w:semiHidden="1" w:unhideWhenUsed="1"/>
-    <w:lsdException w:name="Outline List 3" w:semiHidden="1" w:unhideWhenUsed="1"/>
-    <w:lsdException w:name="Table Simple 1" w:semiHidden="1" w:unhideWhenUsed="1"/>
-    <w:lsdException w:name="Table Simple 2" w:semiHidden="1" w:unhideWhenUsed="1"/>
-    <w:lsdException w:name="Table Simple 3" w:semiHidden="1" w:unhideWhenUsed="1"/>
-    <w:lsdException w:name="Table Classic 1" w:semiHidden="1" w:unhideWhenUsed="1"/>
-    <w:lsdException w:name="Table Classic 2" w:semiHidden="1" w:unhideWhenUsed="1"/>
-    <w:lsdException w:name="Table Classic 3" w:semiHidden="1" w:unhideWhenUsed="1"/>
-    <w:lsdException w:name="Table Classic 4" w:semiHidden="1" w:unhideWhenUsed="1"/>
-    <w:lsdException w:name="Table Colorful 1" w:semiHidden="1" w:unhideWhenUsed="1"/>
-    <w:lsdException w:name="Table Colorful 2" w:semiHidden="1" w:unhideWhenUsed="1"/>
-    <w:lsdException w:name="Table Colorful 3" w:semiHidden="1" w:unhideWhenUsed="1"/>
-    <w:lsdException w:name="Table Columns 1" w:semiHidden="1" w:unhideWhenUsed="1"/>
-    <w:lsdException w:name="Table Columns 2" w:semiHidden="1" w:unhideWhenUsed="1"/>
-    <w:lsdException w:name="Table Columns 3" w:semiHidden="1" w:unhideWhenUsed="1"/>
-    <w:lsdException w:name="Table Columns 4" w:semiHidden="1" w:unhideWhenUsed="1"/>
-    <w:lsdException w:name="Table Columns 5" w:semiHidden="1" w:unhideWhenUsed="1"/>
-    <w:lsdException w:name="Table Grid 1" w:semiHidden="1" w:unhideWhenUsed="1"/>
-    <w:lsdException w:name="Table Grid 2" w:semiHidden="1" w:unhideWhenUsed="1"/>
-    <w:lsdException w:name="Table Grid 3" w:semiHidden="1" w:unhideWhenUsed="1"/>
-    <w:lsdException w:name="Table Grid 4" w:semiHidden="1" w:unhideWhenUsed="1"/>
-    <w:lsdException w:name="Table Grid 5" w:semiHidden="1" w:unhideWhenUsed="1"/>
-    <w:lsdException w:name="Table Grid 6" w:semiHidden="1" w:unhideWhenUsed="1"/>
-    <w:lsdException w:name="Table Grid 7" w:semiHidden="1" w:unhideWhenUsed="1"/>
-    <w:lsdException w:name="Table Grid 8" w:semiHidden="1" w:unhideWhenUsed="1"/>
-    <w:lsdException w:name="Table List 1" w:semiHidden="1" w:unhideWhenUsed="1"/>
-    <w:lsdException w:name="Table List 2" w:semiHidden="1" w:unhideWhenUsed="1"/>
-    <w:lsdException w:name="Table List 3" w:semiHidden="1" w:unhideWhenUsed="1"/>
-    <w:lsdException w:name="Table List 4" w:semiHidden="1" w:unhideWhenUsed="1"/>
-    <w:lsdException w:name="Table List 5" w:semiHidden="1" w:unhideWhenUsed="1"/>
-    <w:lsdException w:name="Table List 6" w:semiHidden="1" w:unhideWhenUsed="1"/>
-    <w:lsdException w:name="Table List 7" w:semiHidden="1" w:unhideWhenUsed="1"/>
-    <w:lsdException w:name="Table List 8" w:semiHidden="1" w:unhideWhenUsed="1"/>
-    <w:lsdException w:name="Table 3D effects 1" w:semiHidden="1" w:unhideWhenUsed="1"/>
-    <w:lsdException w:name="Table 3D effects 2" w:semiHidden="1" w:unhideWhenUsed="1"/>
-    <w:lsdException w:name="Table 3D effects 3" w:semiHidden="1" w:unhideWhenUsed="1"/>
-    <w:lsdException w:name="Table Contemporary" w:semiHidden="1" w:unhideWhenUsed="1"/>
-    <w:lsdException w:name="Table Elegant" w:semiHidden="1" w:unhideWhenUsed="1"/>
-    <w:lsdException w:name="Table Professional" w:semiHidden="1" w:unhideWhenUsed="1"/>
-    <w:lsdException w:name="Table Subtle 1" w:semiHidden="1" w:unhideWhenUsed="1"/>
-    <w:lsdException w:name="Table Subtle 2" w:semiHidden="1" w:unhideWhenUsed="1"/>
-    <w:lsdException w:name="Table Web 1" w:semiHidden="1" w:unhideWhenUsed="1"/>
-    <w:lsdException w:name="Table Web 2" w:semiHidden="1" w:unhideWhenUsed="1"/>
-    <w:lsdException w:name="Table Web 3" w:semiHidden="1" w:unhideWhenUsed="1"/>
-    <w:lsdException w:name="Balloon Text" w:semiHidden="1" w:unhideWhenUsed="1"/>
-    <w:lsdException w:name="Table Grid" w:uiPriority="39"/>
-    <w:lsdException w:name="Table Theme" w:semiHidden="1" w:unhideWhenUsed="1"/>
-    <w:lsdException w:name="Placeholder Text" w:semiHidden="1"/>
-    <w:lsdException w:name="No Spacing" w:uiPriority="1" w:qFormat="1"/>
-    <w:lsdException w:name="Light Shading" w:uiPriority="60"/>
-    <w:lsdException w:name="Light List" w:uiPriority="61"/>
-    <w:lsdException w:name="Light Grid" w:uiPriority="62"/>
-    <w:lsdException w:name="Medium Shading 1" w:uiPriority="63"/>
-    <w:lsdException w:name="Medium Shading 2" w:uiPriority="64"/>
-    <w:lsdException w:name="Medium List 1" w:uiPriority="65"/>
-    <w:lsdException w:name="Medium List 2" w:uiPriority="66"/>
-    <w:lsdException w:name="Medium Grid 1" w:uiPriority="67"/>
-    <w:lsdException w:name="Medium Grid 2" w:uiPriority="68"/>
-    <w:lsdException w:name="Medium Grid 3" w:uiPriority="69"/>
-    <w:lsdException w:name="Dark List" w:uiPriority="70"/>
-    <w:lsdException w:name="Colorful Shading" w:uiPriority="71"/>
-    <w:lsdException w:name="Colorful List" w:uiPriority="72"/>
-    <w:lsdException w:name="Colorful Grid" w:uiPriority="73"/>
-    <w:lsdException w:name="Light Shading Accent 1" w:uiPriority="60"/>
-    <w:lsdException w:name="Light List Accent 1" w:uiPriority="61"/>
-    <w:lsdException w:name="Light Grid Accent 1" w:uiPriority="62"/>
-    <w:lsdException w:name="Medium Shading 1 Accent 1" w:uiPriority="63"/>
-    <w:lsdException w:name="Medium Shading 2 Accent 1" w:uiPriority="64"/>
-    <w:lsdException w:name="Medium List 1 Accent 1" w:uiPriority="65"/>
-    <w:lsdException w:name="Revision" w:semiHidden="1"/>
-    <w:lsdException w:name="List Paragraph" w:uiPriority="34" w:qFormat="1"/>
-    <w:lsdException w:name="Quote" w:uiPriority="29" w:qFormat="1"/>
-    <w:lsdException w:name="Intense Quote" w:uiPriority="30" w:qFormat="1"/>
-    <w:lsdException w:name="Medium List 2 Accent 1" w:uiPriority="66"/>
-    <w:lsdException w:name="Medium Grid 1 Accent 1" w:uiPriority="67"/>
-    <w:lsdException w:name="Medium Grid 2 Accent 1" w:uiPriority="68"/>
-    <w:lsdException w:name="Medium Grid 3 Accent 1" w:uiPriority="69"/>
-    <w:lsdException w:name="Dark List Accent 1" w:uiPriority="70"/>
-    <w:lsdException w:name="Colorful Shading Accent 1" w:uiPriority="71"/>
-    <w:lsdException w:name="Colorful List Accent 1" w:uiPriority="72"/>
-    <w:lsdException w:name="Colorful Grid Accent 1" w:uiPriority="73"/>
-    <w:lsdException w:name="Light Shading Accent 2" w:uiPriority="60"/>
-    <w:lsdException w:name="Light List Accent 2" w:uiPriority="61"/>
-    <w:lsdException w:name="Light Grid Accent 2" w:uiPriority="62"/>
-    <w:lsdException w:name="Medium Shading 1 Accent 2" w:uiPriority="63"/>
-    <w:lsdException w:name="Medium Shading 2 Accent 2" w:uiPriority="64"/>
-    <w:lsdException w:name="Medium List 1 Accent 2" w:uiPriority="65"/>
-    <w:lsdException w:name="Medium List 2 Accent 2" w:uiPriority="66"/>
-    <w:lsdException w:name="Medium Grid 1 Accent 2" w:uiPriority="67"/>
-    <w:lsdException w:name="Medium Grid 2 Accent 2" w:uiPriority="68"/>
-    <w:lsdException w:name="Medium Grid 3 Accent 2" w:uiPriority="69"/>
-    <w:lsdException w:name="Dark List Accent 2" w:uiPriority="70"/>
-    <w:lsdException w:name="Colorful Shading Accent 2" w:uiPriority="71"/>
-    <w:lsdException w:name="Colorful List Accent 2" w:uiPriority="72"/>
-    <w:lsdException w:name="Colorful Grid Accent 2" w:uiPriority="73"/>
-    <w:lsdException w:name="Light Shading Accent 3" w:uiPriority="60"/>
-    <w:lsdException w:name="Light List Accent 3" w:uiPriority="61"/>
-    <w:lsdException w:name="Light Grid Accent 3" w:uiPriority="62"/>
-    <w:lsdException w:name="Medium Shading 1 Accent 3" w:uiPriority="63"/>
-    <w:lsdException w:name="Medium Shading 2 Accent 3" w:uiPriority="64"/>
-    <w:lsdException w:name="Medium List 1 Accent 3" w:uiPriority="65"/>
-    <w:lsdException w:name="Medium List 2 Accent 3" w:uiPriority="66"/>
-    <w:lsdException w:name="Medium Grid 1 Accent 3" w:uiPriority="67"/>
-    <w:lsdException w:name="Medium Grid 2 Accent 3" w:uiPriority="68"/>
-    <w:lsdException w:name="Medium Grid 3 Accent 3" w:uiPriority="69"/>
-    <w:lsdException w:name="Dark List Accent 3" w:uiPriority="70"/>
-    <w:lsdException w:name="Colorful Shading Accent 3" w:uiPriority="71"/>
-    <w:lsdException w:name="Colorful List Accent 3" w:uiPriority="72"/>
-    <w:lsdException w:name="Colorful Grid Accent 3" w:uiPriority="73"/>
-    <w:lsdException w:name="Light Shading Accent 4" w:uiPriority="60"/>
-    <w:lsdException w:name="Light List Accent 4" w:uiPriority="61"/>
-    <w:lsdException w:name="Light Grid Accent 4" w:uiPriority="62"/>
-    <w:lsdException w:name="Medium Shading 1 Accent 4" w:uiPriority="63"/>
-    <w:lsdException w:name="Medium Shading 2 Accent 4" w:uiPriority="64"/>
-    <w:lsdException w:name="Medium List 1 Accent 4" w:uiPriority="65"/>
-    <w:lsdException w:name="Medium List 2 Accent 4" w:uiPriority="66"/>
-    <w:lsdException w:name="Medium Grid 1 Accent 4" w:uiPriority="67"/>
-    <w:lsdException w:name="Medium Grid 2 Accent 4" w:uiPriority="68"/>
-    <w:lsdException w:name="Medium Grid 3 Accent 4" w:uiPriority="69"/>
-    <w:lsdException w:name="Dark List Accent 4" w:uiPriority="70"/>
-    <w:lsdException w:name="Colorful Shading Accent 4" w:uiPriority="71"/>
-    <w:lsdException w:name="Colorful List Accent 4" w:uiPriority="72"/>
-    <w:lsdException w:name="Colorful Grid Accent 4" w:uiPriority="73"/>
-    <w:lsdException w:name="Light Shading Accent 5" w:uiPriority="60"/>
-    <w:lsdException w:name="Light List Accent 5" w:uiPriority="61"/>
-    <w:lsdException w:name="Light Grid Accent 5" w:uiPriority="62"/>
-    <w:lsdException w:name="Medium Shading 1 Accent 5" w:uiPriority="63"/>
-    <w:lsdException w:name="Medium Shading 2 Accent 5" w:uiPriority="64"/>
-    <w:lsdException w:name="Medium List 1 Accent 5" w:uiPriority="65"/>
-    <w:lsdException w:name="Medium List 2 Accent 5" w:uiPriority="66"/>
-    <w:lsdException w:name="Medium Grid 1 Accent 5" w:uiPriority="67"/>
-    <w:lsdException w:name="Medium Grid 2 Accent 5" w:uiPriority="68"/>
-    <w:lsdException w:name="Medium Grid 3 Accent 5" w:uiPriority="69"/>
-    <w:lsdException w:name="Dark List Accent 5" w:uiPriority="70"/>
-    <w:lsdException w:name="Colorful Shading Accent 5" w:uiPriority="71"/>
-    <w:lsdException w:name="Colorful List Accent 5" w:uiPriority="72"/>
-    <w:lsdException w:name="Colorful Grid Accent 5" w:uiPriority="73"/>
-    <w:lsdException w:name="Light Shading Accent 6" w:uiPriority="60"/>
-    <w:lsdException w:name="Light List Accent 6" w:uiPriority="61"/>
-    <w:lsdException w:name="Light Grid Accent 6" w:uiPriority="62"/>
-    <w:lsdException w:name="Medium Shading 1 Accent 6" w:uiPriority="63"/>
-    <w:lsdException w:name="Medium Shading 2 Accent 6" w:uiPriority="64"/>
-    <w:lsdException w:name="Medium List 1 Accent 6" w:uiPriority="65"/>
-    <w:lsdException w:name="Medium List 2 Accent 6" w:uiPriority="66"/>
-    <w:lsdException w:name="Medium Grid 1 Accent 6" w:uiPriority="67"/>
-    <w:lsdException w:name="Medium Grid 2 Accent 6" w:uiPriority="68"/>
-    <w:lsdException w:name="Medium Grid 3 Accent 6" w:uiPriority="69"/>
-    <w:lsdException w:name="Dark List Accent 6" w:uiPriority="70"/>
-    <w:lsdException w:name="Colorful Shading Accent 6" w:uiPriority="71"/>
-    <w:lsdException w:name="Colorful List Accent 6" w:uiPriority="72"/>
-    <w:lsdException w:name="Colorful Grid Accent 6" w:uiPriority="73"/>
-    <w:lsdException w:name="Subtle Emphasis" w:uiPriority="19" w:qFormat="1"/>
-    <w:lsdException w:name="Intense Emphasis" w:uiPriority="21" w:qFormat="1"/>
-    <w:lsdException w:name="Subtle Reference" w:uiPriority="31" w:qFormat="1"/>
-    <w:lsdException w:name="Intense Reference" w:uiPriority="32" w:qFormat="1"/>
-    <w:lsdException w:name="Book Title" w:uiPriority="33" w:qFormat="1"/>
-    <w:lsdException w:name="Bibliography" w:semiHidden="1" w:uiPriority="37" w:unhideWhenUsed="1"/>
-    <w:lsdException w:name="TOC Heading" w:semiHidden="1" w:uiPriority="39" w:unhideWhenUsed="1" w:qFormat="1"/>
-    <w:lsdException w:name="Plain Table 1" w:uiPriority="41"/>
-    <w:lsdException w:name="Plain Table 2" w:uiPriority="42"/>
-    <w:lsdException w:name="Plain Table 3" w:uiPriority="43"/>
-    <w:lsdException w:name="Plain Table 4" w:uiPriority="44"/>
-    <w:lsdException w:name="Plain Table 5" w:uiPriority="45"/>
-    <w:lsdException w:name="Grid Table Light" w:uiPriority="40"/>
-    <w:lsdException w:name="Grid Table 1 Light" w:uiPriority="46"/>
-    <w:lsdException w:name="Grid Table 2" w:uiPriority="47"/>
-    <w:lsdException w:name="Grid Table 3" w:uiPriority="48"/>
-    <w:lsdException w:name="Grid Table 4" w:uiPriority="49"/>
-    <w:lsdException w:name="Grid Table 5 Dark" w:uiPriority="50"/>
-    <w:lsdException w:name="Grid Table 6 Colorful" w:uiPriority="51"/>
-    <w:lsdException w:name="Grid Table 7 Colorful" w:uiPriority="52"/>
-    <w:lsdException w:name="Grid Table 1 Light Accent 1" w:uiPriority="46"/>
-    <w:lsdException w:name="Grid Table 2 Accent 1" w:uiPriority="47"/>
-    <w:lsdException w:name="Grid Table 3 Accent 1" w:uiPriority="48"/>
-    <w:lsdException w:name="Grid Table 4 Accent 1" w:uiPriority="49"/>
-    <w:lsdException w:name="Grid Table 5 Dark Accent 1" w:uiPriority="50"/>
-    <w:lsdException w:name="Grid Table 6 Colorful Accent 1" w:uiPriority="51"/>
-    <w:lsdException w:name="Grid Table 7 Colorful Accent 1" w:uiPriority="52"/>
-    <w:lsdException w:name="Grid Table 1 Light Accent 2" w:uiPriority="46"/>
-    <w:lsdException w:name="Grid Table 2 Accent 2" w:uiPriority="47"/>
-    <w:lsdException w:name="Grid Table 3 Accent 2" w:uiPriority="48"/>
-    <w:lsdException w:name="Grid Table 4 Accent 2" w:uiPriority="49"/>
-    <w:lsdException w:name="Grid Table 5 Dark Accent 2" w:uiPriority="50"/>
-    <w:lsdException w:name="Grid Table 6 Colorful Accent 2" w:uiPriority="51"/>
-    <w:lsdException w:name="Grid Table 7 Colorful Accent 2" w:uiPriority="52"/>
-    <w:lsdException w:name="Grid Table 1 Light Accent 3" w:uiPriority="46"/>
-    <w:lsdException w:name="Grid Table 2 Accent 3" w:uiPriority="47"/>
-    <w:lsdException w:name="Grid Table 3 Accent 3" w:uiPriority="48"/>
-    <w:lsdException w:name="Grid Table 4 Accent 3" w:uiPriority="49"/>
-    <w:lsdException w:name="Grid Table 5 Dark Accent 3" w:uiPriority="50"/>
-    <w:lsdException w:name="Grid Table 6 Colorful Accent 3" w:uiPriority="51"/>
-    <w:lsdException w:name="Grid Table 7 Colorful Accent 3" w:uiPriority="52"/>
-    <w:lsdException w:name="Grid Table 1 Light Accent 4" w:uiPriority="46"/>
-    <w:lsdException w:name="Grid Table 2 Accent 4" w:uiPriority="47"/>
-    <w:lsdException w:name="Grid Table 3 Accent 4" w:uiPriority="48"/>
-    <w:lsdException w:name="Grid Table 4 Accent 4" w:uiPriority="49"/>
-    <w:lsdException w:name="Grid Table 5 Dark Accent 4" w:uiPriority="50"/>
-    <w:lsdException w:name="Grid Table 6 Colorful Accent 4" w:uiPriority="51"/>
-    <w:lsdException w:name="Grid Table 7 Colorful Accent 4" w:uiPriority="52"/>
-    <w:lsdException w:name="Grid Table 1 Light Accent 5" w:uiPriority="46"/>
-    <w:lsdException w:name="Grid Table 2 Accent 5" w:uiPriority="47"/>
-    <w:lsdException w:name="Grid Table 3 Accent 5" w:uiPriority="48"/>
-    <w:lsdException w:name="Grid Table 4 Accent 5" w:uiPriority="49"/>
-    <w:lsdException w:name="Grid Table 5 Dark Accent 5" w:uiPriority="50"/>
-    <w:lsdException w:name="Grid Table 6 Colorful Accent 5" w:uiPriority="51"/>
-    <w:lsdException w:name="Grid Table 7 Colorful Accent 5" w:uiPriority="52"/>
-    <w:lsdException w:name="Grid Table 1 Light Accent 6" w:uiPriority="46"/>
-    <w:lsdException w:name="Grid Table 2 Accent 6" w:uiPriority="47"/>
-    <w:lsdException w:name="Grid Table 3 Accent 6" w:uiPriority="48"/>
-    <w:lsdException w:name="Grid Table 4 Accent 6" w:uiPriority="49"/>
-    <w:lsdException w:name="Grid Table 5 Dark Accent 6" w:uiPriority="50"/>
-    <w:lsdException w:name="Grid Table 6 Colorful Accent 6" w:uiPriority="51"/>
-    <w:lsdException w:name="Grid Table 7 Colorful Accent 6" w:uiPriority="52"/>
-    <w:lsdException w:name="List Table 1 Light" w:uiPriority="46"/>
-    <w:lsdException w:name="List Table 2" w:uiPriority="47"/>
-    <w:lsdException w:name="List Table 3" w:uiPriority="48"/>
-    <w:lsdException w:name="List Table 4" w:uiPriority="49"/>
-    <w:lsdException w:name="List Table 5 Dark" w:uiPriority="50"/>
-    <w:lsdException w:name="List Table 6 Colorful" w:uiPriority="51"/>
-    <w:lsdException w:name="List Table 7 Colorful" w:uiPriority="52"/>
-    <w:lsdException w:name="List Table 1 Light Accent 1" w:uiPriority="46"/>
-    <w:lsdException w:name="List Table 2 Accent 1" w:uiPriority="47"/>
-    <w:lsdException w:name="List Table 3 Accent 1" w:uiPriority="48"/>
-    <w:lsdException w:name="List Table 4 Accent 1" w:uiPriority="49"/>
-    <w:lsdException w:name="List Table 5 Dark Accent 1" w:uiPriority="50"/>
-    <w:lsdException w:name="List Table 6 Colorful Accent 1" w:uiPriority="51"/>
-    <w:lsdException w:name="List Table 7 Colorful Accent 1" w:uiPriority="52"/>
-    <w:lsdException w:name="List Table 1 Light Accent 2" w:uiPriority="46"/>
-    <w:lsdException w:name="List Table 2 Accent 2" w:uiPriority="47"/>
-    <w:lsdException w:name="List Table 3 Accent 2" w:uiPriority="48"/>
-    <w:lsdException w:name="List Table 4 Accent 2" w:uiPriority="49"/>
-    <w:lsdException w:name="List Table 5 Dark Accent 2" w:uiPriority="50"/>
-    <w:lsdException w:name="List Table 6 Colorful Accent 2" w:uiPriority="51"/>
-    <w:lsdException w:name="List Table 7 Colorful Accent 2" w:uiPriority="52"/>
-    <w:lsdException w:name="List Table 1 Light Accent 3" w:uiPriority="46"/>
-    <w:lsdException w:name="List Table 2 Accent 3" w:uiPriority="47"/>
-    <w:lsdException w:name="List Table 3 Accent 3" w:uiPriority="48"/>
-    <w:lsdException w:name="List Table 4 Accent 3" w:uiPriority="49"/>
-    <w:lsdException w:name="List Table 5 Dark Accent 3" w:uiPriority="50"/>
-    <w:lsdException w:name="List Table 6 Colorful Accent 3" w:uiPriority="51"/>
-    <w:lsdException w:name="List Table 7 Colorful Accent 3" w:uiPriority="52"/>
-    <w:lsdException w:name="List Table 1 Light Accent 4" w:uiPriority="46"/>
-    <w:lsdException w:name="List Table 2 Accent 4" w:uiPriority="47"/>
-    <w:lsdException w:name="List Table 3 Accent 4" w:uiPriority="48"/>
-    <w:lsdException w:name="List Table 4 Accent 4" w:uiPriority="49"/>
-    <w:lsdException w:name="List Table 5 Dark Accent 4" w:uiPriority="50"/>
-    <w:lsdException w:name="List Table 6 Colorful Accent 4" w:uiPriority="51"/>
-    <w:lsdException w:name="List Table 7 Colorful Accent 4" w:uiPriority="52"/>
-    <w:lsdException w:name="List Table 1 Light Accent 5" w:uiPriority="46"/>
-    <w:lsdException w:name="List Table 2 Accent 5" w:uiPriority="47"/>
-    <w:lsdException w:name="List Table 3 Accent 5" w:uiPriority="48"/>
-    <w:lsdException w:name="List Table 4 Accent 5" w:uiPriority="49"/>
-    <w:lsdException w:name="List Table 5 Dark Accent 5" w:uiPriority="50"/>
-    <w:lsdException w:name="List Table 6 Colorful Accent 5" w:uiPriority="51"/>
-    <w:lsdException w:name="List Table 7 Colorful Accent 5" w:uiPriority="52"/>
-    <w:lsdException w:name="List Table 1 Light Accent 6" w:uiPriority="46"/>
-    <w:lsdException w:name="List Table 2 Accent 6" w:uiPriority="47"/>
-    <w:lsdException w:name="List Table 3 Accent 6" w:uiPriority="48"/>
-    <w:lsdException w:name="List Table 4 Accent 6" w:uiPriority="49"/>
-    <w:lsdException w:name="List Table 5 Dark Accent 6" w:uiPriority="50"/>
-    <w:lsdException w:name="List Table 6 Colorful Accent 6" w:uiPriority="51"/>
-    <w:lsdException w:name="List Table 7 Colorful Accent 6" w:uiPriority="52"/>
+  <w:latentStyles w:defLockedState="0" w:defUIPriority="99" w:defSemiHidden="1" w:defUnhideWhenUsed="1" w:defQFormat="0" w:count="267">
+    <w:lsdException w:name="Normal" w:semiHidden="0" w:uiPriority="0" w:unhideWhenUsed="0" w:qFormat="1"/>
+    <w:lsdException w:name="heading 1" w:semiHidden="0" w:uiPriority="9" w:unhideWhenUsed="0" w:qFormat="1"/>
+    <w:lsdException w:name="heading 2" w:uiPriority="9" w:qFormat="1"/>
+    <w:lsdException w:name="heading 3" w:uiPriority="9" w:qFormat="1"/>
+    <w:lsdException w:name="heading 4" w:uiPriority="9" w:qFormat="1"/>
+    <w:lsdException w:name="heading 5" w:uiPriority="9" w:qFormat="1"/>
+    <w:lsdException w:name="heading 6" w:uiPriority="9" w:qFormat="1"/>
+    <w:lsdException w:name="heading 7" w:uiPriority="9" w:qFormat="1"/>
+    <w:lsdException w:name="heading 8" w:uiPriority="9" w:qFormat="1"/>
+    <w:lsdException w:name="heading 9" w:uiPriority="9" w:qFormat="1"/>
+    <w:lsdException w:name="toc 1" w:uiPriority="39"/>
+    <w:lsdException w:name="toc 2" w:uiPriority="39"/>
+    <w:lsdException w:name="toc 3" w:uiPriority="39"/>
+    <w:lsdException w:name="toc 4" w:uiPriority="39"/>
+    <w:lsdException w:name="toc 5" w:uiPriority="39"/>
+    <w:lsdException w:name="toc 6" w:uiPriority="39"/>
+    <w:lsdException w:name="toc 7" w:uiPriority="39"/>
+    <w:lsdException w:name="toc 8" w:uiPriority="39"/>
+    <w:lsdException w:name="toc 9" w:uiPriority="39"/>
+    <w:lsdException w:name="caption" w:uiPriority="35" w:qFormat="1"/>
+    <w:lsdException w:name="Title" w:semiHidden="0" w:uiPriority="10" w:unhideWhenUsed="0" w:qFormat="1"/>
+    <w:lsdException w:name="Default Paragraph Font" w:uiPriority="1"/>
+    <w:lsdException w:name="Subtitle" w:semiHidden="0" w:uiPriority="11" w:unhideWhenUsed="0" w:qFormat="1"/>
+    <w:lsdException w:name="Strong" w:semiHidden="0" w:uiPriority="22" w:unhideWhenUsed="0" w:qFormat="1"/>
+    <w:lsdException w:name="Emphasis" w:semiHidden="0" w:uiPriority="20" w:unhideWhenUsed="0" w:qFormat="1"/>
+    <w:lsdException w:name="Table Grid" w:semiHidden="0" w:uiPriority="39" w:unhideWhenUsed="0"/>
+    <w:lsdException w:name="Placeholder Text" w:unhideWhenUsed="0"/>
+    <w:lsdException w:name="No Spacing" w:semiHidden="0" w:uiPriority="1" w:unhideWhenUsed="0" w:qFormat="1"/>
+    <w:lsdException w:name="Light Shading" w:semiHidden="0" w:uiPriority="60" w:unhideWhenUsed="0"/>
+    <w:lsdException w:name="Light List" w:semiHidden="0" w:uiPriority="61" w:unhideWhenUsed="0"/>
+    <w:lsdException w:name="Light Grid" w:semiHidden="0" w:uiPriority="62" w:unhideWhenUsed="0"/>
+    <w:lsdException w:name="Medium Shading 1" w:semiHidden="0" w:uiPriority="63" w:unhideWhenUsed="0"/>
+    <w:lsdException w:name="Medium Shading 2" w:semiHidden="0" w:uiPriority="64" w:unhideWhenUsed="0"/>
+    <w:lsdException w:name="Medium List 1" w:semiHidden="0" w:uiPriority="65" w:unhideWhenUsed="0"/>
+    <w:lsdException w:name="Medium List 2" w:semiHidden="0" w:uiPriority="66" w:unhideWhenUsed="0"/>
+    <w:lsdException w:name="Medium Grid 1" w:semiHidden="0" w:uiPriority="67" w:unhideWhenUsed="0"/>
+    <w:lsdException w:name="Medium Grid 2" w:semiHidden="0" w:uiPriority="68" w:unhideWhenUsed="0"/>
+    <w:lsdException w:name="Medium Grid 3" w:semiHidden="0" w:uiPriority="69" w:unhideWhenUsed="0"/>
+    <w:lsdException w:name="Dark List" w:semiHidden="0" w:uiPriority="70" w:unhideWhenUsed="0"/>
+    <w:lsdException w:name="Colorful Shading" w:semiHidden="0" w:uiPriority="71" w:unhideWhenUsed="0"/>
+    <w:lsdException w:name="Colorful List" w:semiHidden="0" w:uiPriority="72" w:unhideWhenUsed="0"/>
+    <w:lsdException w:name="Colorful Grid" w:semiHidden="0" w:uiPriority="73" w:unhideWhenUsed="0"/>
+    <w:lsdException w:name="Light Shading Accent 1" w:semiHidden="0" w:uiPriority="60" w:unhideWhenUsed="0"/>
+    <w:lsdException w:name="Light List Accent 1" w:semiHidden="0" w:uiPriority="61" w:unhideWhenUsed="0"/>
+    <w:lsdException w:name="Light Grid Accent 1" w:semiHidden="0" w:uiPriority="62" w:unhideWhenUsed="0"/>
+    <w:lsdException w:name="Medium Shading 1 Accent 1" w:semiHidden="0" w:uiPriority="63" w:unhideWhenUsed="0"/>
+    <w:lsdException w:name="Medium Shading 2 Accent 1" w:semiHidden="0" w:uiPriority="64" w:unhideWhenUsed="0"/>
+    <w:lsdException w:name="Medium List 1 Accent 1" w:semiHidden="0" w:uiPriority="65" w:unhideWhenUsed="0"/>
+    <w:lsdException w:name="Revision" w:unhideWhenUsed="0"/>
+    <w:lsdException w:name="List Paragraph" w:semiHidden="0" w:uiPriority="34" w:unhideWhenUsed="0" w:qFormat="1"/>
+    <w:lsdException w:name="Quote" w:semiHidden="0" w:uiPriority="29" w:unhideWhenUsed="0" w:qFormat="1"/>
+    <w:lsdException w:name="Intense Quote" w:semiHidden="0" w:uiPriority="30" w:unhideWhenUsed="0" w:qFormat="1"/>
+    <w:lsdException w:name="Medium List 2 Accent 1" w:semiHidden="0" w:uiPriority="66" w:unhideWhenUsed="0"/>
+    <w:lsdException w:name="Medium Grid 1 Accent 1" w:semiHidden="0" w:uiPriority="67" w:unhideWhenUsed="0"/>
+    <w:lsdException w:name="Medium Grid 2 Accent 1" w:semiHidden="0" w:uiPriority="68" w:unhideWhenUsed="0"/>
+    <w:lsdException w:name="Medium Grid 3 Accent 1" w:semiHidden="0" w:uiPriority="69" w:unhideWhenUsed="0"/>
+    <w:lsdException w:name="Dark List Accent 1" w:semiHidden="0" w:uiPriority="70" w:unhideWhenUsed="0"/>
+    <w:lsdException w:name="Colorful Shading Accent 1" w:semiHidden="0" w:uiPriority="71" w:unhideWhenUsed="0"/>
+    <w:lsdException w:name="Colorful List Accent 1" w:semiHidden="0" w:uiPriority="72" w:unhideWhenUsed="0"/>
+    <w:lsdException w:name="Colorful Grid Accent 1" w:semiHidden="0" w:uiPriority="73" w:unhideWhenUsed="0"/>
+    <w:lsdException w:name="Light Shading Accent 2" w:semiHidden="0" w:uiPriority="60" w:unhideWhenUsed="0"/>
+    <w:lsdException w:name="Light List Accent 2" w:semiHidden="0" w:uiPriority="61" w:unhideWhenUsed="0"/>
+    <w:lsdException w:name="Light Grid Accent 2" w:semiHidden="0" w:uiPriority="62" w:unhideWhenUsed="0"/>
+    <w:lsdException w:name="Medium Shading 1 Accent 2" w:semiHidden="0" w:uiPriority="63" w:unhideWhenUsed="0"/>
+    <w:lsdException w:name="Medium Shading 2 Accent 2" w:semiHidden="0" w:uiPriority="64" w:unhideWhenUsed="0"/>
+    <w:lsdException w:name="Medium List 1 Accent 2" w:semiHidden="0" w:uiPriority="65" w:unhideWhenUsed="0"/>
+    <w:lsdException w:name="Medium List 2 Accent 2" w:semiHidden="0" w:uiPriority="66" w:unhideWhenUsed="0"/>
+    <w:lsdException w:name="Medium Grid 1 Accent 2" w:semiHidden="0" w:uiPriority="67" w:unhideWhenUsed="0"/>
+    <w:lsdException w:name="Medium Grid 2 Accent 2" w:semiHidden="0" w:uiPriority="68" w:unhideWhenUsed="0"/>
+    <w:lsdException w:name="Medium Grid 3 Accent 2" w:semiHidden="0" w:uiPriority="69" w:unhideWhenUsed="0"/>
+    <w:lsdException w:name="Dark List Accent 2" w:semiHidden="0" w:uiPriority="70" w:unhideWhenUsed="0"/>
+    <w:lsdException w:name="Colorful Shading Accent 2" w:semiHidden="0" w:uiPriority="71" w:unhideWhenUsed="0"/>
+    <w:lsdException w:name="Colorful List Accent 2" w:semiHidden="0" w:uiPriority="72" w:unhideWhenUsed="0"/>
+    <w:lsdException w:name="Colorful Grid Accent 2" w:semiHidden="0" w:uiPriority="73" w:unhideWhenUsed="0"/>
+    <w:lsdException w:name="Light Shading Accent 3" w:semiHidden="0" w:uiPriority="60" w:unhideWhenUsed="0"/>
+    <w:lsdException w:name="Light List Accent 3" w:semiHidden="0" w:uiPriority="61" w:unhideWhenUsed="0"/>
+    <w:lsdException w:name="Light Grid Accent 3" w:semiHidden="0" w:uiPriority="62" w:unhideWhenUsed="0"/>
+    <w:lsdException w:name="Medium Shading 1 Accent 3" w:semiHidden="0" w:uiPriority="63" w:unhideWhenUsed="0"/>
+    <w:lsdException w:name="Medium Shading 2 Accent 3" w:semiHidden="0" w:uiPriority="64" w:unhideWhenUsed="0"/>
+    <w:lsdException w:name="Medium List 1 Accent 3" w:semiHidden="0" w:uiPriority="65" w:unhideWhenUsed="0"/>
+    <w:lsdException w:name="Medium List 2 Accent 3" w:semiHidden="0" w:uiPriority="66" w:unhideWhenUsed="0"/>
+    <w:lsdException w:name="Medium Grid 1 Accent 3" w:semiHidden="0" w:uiPriority="67" w:unhideWhenUsed="0"/>
+    <w:lsdException w:name="Medium Grid 2 Accent 3" w:semiHidden="0" w:uiPriority="68" w:unhideWhenUsed="0"/>
+    <w:lsdException w:name="Medium Grid 3 Accent 3" w:semiHidden="0" w:uiPriority="69" w:unhideWhenUsed="0"/>
+    <w:lsdException w:name="Dark List Accent 3" w:semiHidden="0" w:uiPriority="70" w:unhideWhenUsed="0"/>
+    <w:lsdException w:name="Colorful Shading Accent 3" w:semiHidden="0" w:uiPriority="71" w:unhideWhenUsed="0"/>
+    <w:lsdException w:name="Colorful List Accent 3" w:semiHidden="0" w:uiPriority="72" w:unhideWhenUsed="0"/>
+    <w:lsdException w:name="Colorful Grid Accent 3" w:semiHidden="0" w:uiPriority="73" w:unhideWhenUsed="0"/>
+    <w:lsdException w:name="Light Shading Accent 4" w:semiHidden="0" w:uiPriority="60" w:unhideWhenUsed="0"/>
+    <w:lsdException w:name="Light List Accent 4" w:semiHidden="0" w:uiPriority="61" w:unhideWhenUsed="0"/>
+    <w:lsdException w:name="Light Grid Accent 4" w:semiHidden="0" w:uiPriority="62" w:unhideWhenUsed="0"/>
+    <w:lsdException w:name="Medium Shading 1 Accent 4" w:semiHidden="0" w:uiPriority="63" w:unhideWhenUsed="0"/>
+    <w:lsdException w:name="Medium Shading 2 Accent 4" w:semiHidden="0" w:uiPriority="64" w:unhideWhenUsed="0"/>
+    <w:lsdException w:name="Medium List 1 Accent 4" w:semiHidden="0" w:uiPriority="65" w:unhideWhenUsed="0"/>
+    <w:lsdException w:name="Medium List 2 Accent 4" w:semiHidden="0" w:uiPriority="66" w:unhideWhenUsed="0"/>
+    <w:lsdException w:name="Medium Grid 1 Accent 4" w:semiHidden="0" w:uiPriority="67" w:unhideWhenUsed="0"/>
+    <w:lsdException w:name="Medium Grid 2 Accent 4" w:semiHidden="0" w:uiPriority="68" w:unhideWhenUsed="0"/>
+    <w:lsdException w:name="Medium Grid 3 Accent 4" w:semiHidden="0" w:uiPriority="69" w:unhideWhenUsed="0"/>
+    <w:lsdException w:name="Dark List Accent 4" w:semiHidden="0" w:uiPriority="70" w:unhideWhenUsed="0"/>
+    <w:lsdException w:name="Colorful Shading Accent 4" w:semiHidden="0" w:uiPriority="71" w:unhideWhenUsed="0"/>
+    <w:lsdException w:name="Colorful List Accent 4" w:semiHidden="0" w:uiPriority="72" w:unhideWhenUsed="0"/>
+    <w:lsdException w:name="Colorful Grid Accent 4" w:semiHidden="0" w:uiPriority="73" w:unhideWhenUsed="0"/>
+    <w:lsdException w:name="Light Shading Accent 5" w:semiHidden="0" w:uiPriority="60" w:unhideWhenUsed="0"/>
+    <w:lsdException w:name="Light List Accent 5" w:semiHidden="0" w:uiPriority="61" w:unhideWhenUsed="0"/>
+    <w:lsdException w:name="Light Grid Accent 5" w:semiHidden="0" w:uiPriority="62" w:unhideWhenUsed="0"/>
+    <w:lsdException w:name="Medium Shading 1 Accent 5" w:semiHidden="0" w:uiPriority="63" w:unhideWhenUsed="0"/>
+    <w:lsdException w:name="Medium Shading 2 Accent 5" w:semiHidden="0" w:uiPriority="64" w:unhideWhenUsed="0"/>
+    <w:lsdException w:name="Medium List 1 Accent 5" w:semiHidden="0" w:uiPriority="65" w:unhideWhenUsed="0"/>
+    <w:lsdException w:name="Medium List 2 Accent 5" w:semiHidden="0" w:uiPriority="66" w:unhideWhenUsed="0"/>
+    <w:lsdException w:name="Medium Grid 1 Accent 5" w:semiHidden="0" w:uiPriority="67" w:unhideWhenUsed="0"/>
+    <w:lsdException w:name="Medium Grid 2 Accent 5" w:semiHidden="0" w:uiPriority="68" w:unhideWhenUsed="0"/>
+    <w:lsdException w:name="Medium Grid 3 Accent 5" w:semiHidden="0" w:uiPriority="69" w:unhideWhenUsed="0"/>
+    <w:lsdException w:name="Dark List Accent 5" w:semiHidden="0" w:uiPriority="70" w:unhideWhenUsed="0"/>
+    <w:lsdException w:name="Colorful Shading Accent 5" w:semiHidden="0" w:uiPriority="71" w:unhideWhenUsed="0"/>
+    <w:lsdException w:name="Colorful List Accent 5" w:semiHidden="0" w:uiPriority="72" w:unhideWhenUsed="0"/>
+    <w:lsdException w:name="Colorful Grid Accent 5" w:semiHidden="0" w:uiPriority="73" w:unhideWhenUsed="0"/>
+    <w:lsdException w:name="Light Shading Accent 6" w:semiHidden="0" w:uiPriority="60" w:unhideWhenUsed="0"/>
+    <w:lsdException w:name="Light List Accent 6" w:semiHidden="0" w:uiPriority="61" w:unhideWhenUsed="0"/>
+    <w:lsdException w:name="Light Grid Accent 6" w:semiHidden="0" w:uiPriority="62" w:unhideWhenUsed="0"/>
+    <w:lsdException w:name="Medium Shading 1 Accent 6" w:semiHidden="0" w:uiPriority="63" w:unhideWhenUsed="0"/>
+    <w:lsdException w:name="Medium Shading 2 Accent 6" w:semiHidden="0" w:uiPriority="64" w:unhideWhenUsed="0"/>
+    <w:lsdException w:name="Medium List 1 Accent 6" w:semiHidden="0" w:uiPriority="65" w:unhideWhenUsed="0"/>
+    <w:lsdException w:name="Medium List 2 Accent 6" w:semiHidden="0" w:uiPriority="66" w:unhideWhenUsed="0"/>
+    <w:lsdException w:name="Medium Grid 1 Accent 6" w:semiHidden="0" w:uiPriority="67" w:unhideWhenUsed="0"/>
+    <w:lsdException w:name="Medium Grid 2 Accent 6" w:semiHidden="0" w:uiPriority="68" w:unhideWhenUsed="0"/>
+    <w:lsdException w:name="Medium Grid 3 Accent 6" w:semiHidden="0" w:uiPriority="69" w:unhideWhenUsed="0"/>
+    <w:lsdException w:name="Dark List Accent 6" w:semiHidden="0" w:uiPriority="70" w:unhideWhenUsed="0"/>
+    <w:lsdException w:name="Colorful Shading Accent 6" w:semiHidden="0" w:uiPriority="71" w:unhideWhenUsed="0"/>
+    <w:lsdException w:name="Colorful List Accent 6" w:semiHidden="0" w:uiPriority="72" w:unhideWhenUsed="0"/>
+    <w:lsdException w:name="Colorful Grid Accent 6" w:semiHidden="0" w:uiPriority="73" w:unhideWhenUsed="0"/>
+    <w:lsdException w:name="Subtle Emphasis" w:semiHidden="0" w:uiPriority="19" w:unhideWhenUsed="0" w:qFormat="1"/>
+    <w:lsdException w:name="Intense Emphasis" w:semiHidden="0" w:uiPriority="21" w:unhideWhenUsed="0" w:qFormat="1"/>
+    <w:lsdException w:name="Subtle Reference" w:semiHidden="0" w:uiPriority="31" w:unhideWhenUsed="0" w:qFormat="1"/>
+    <w:lsdException w:name="Intense Reference" w:semiHidden="0" w:uiPriority="32" w:unhideWhenUsed="0" w:qFormat="1"/>
+    <w:lsdException w:name="Book Title" w:semiHidden="0" w:uiPriority="33" w:unhideWhenUsed="0" w:qFormat="1"/>
+    <w:lsdException w:name="Bibliography" w:uiPriority="37"/>
+    <w:lsdException w:name="TOC Heading" w:uiPriority="39" w:qFormat="1"/>
   </w:latentStyles>
   <w:style w:type="paragraph" w:default="1" w:styleId="Normal">
     <w:name w:val="Normal"/>
@@ -9695,11 +9978,11 @@
       <w:sz w:val="28"/>
     </w:rPr>
   </w:style>
-  <w:style w:type="paragraph" w:styleId="Heading1">
+  <w:style w:type="paragraph" w:styleId="Titre1">
     <w:name w:val="heading 1"/>
     <w:basedOn w:val="Normal"/>
     <w:next w:val="Normal"/>
-    <w:link w:val="Heading1Char"/>
+    <w:link w:val="Titre1Car"/>
     <w:uiPriority w:val="9"/>
     <w:qFormat/>
     <w:rsid w:val="005C2E2C"/>
@@ -9722,11 +10005,11 @@
       <w:szCs w:val="60"/>
     </w:rPr>
   </w:style>
-  <w:style w:type="paragraph" w:styleId="Heading2">
+  <w:style w:type="paragraph" w:styleId="Titre2">
     <w:name w:val="heading 2"/>
     <w:basedOn w:val="Normal"/>
     <w:next w:val="Normal"/>
-    <w:link w:val="Heading2Char"/>
+    <w:link w:val="Titre2Car"/>
     <w:uiPriority w:val="9"/>
     <w:unhideWhenUsed/>
     <w:qFormat/>
@@ -9754,13 +10037,13 @@
       <w:szCs w:val="26"/>
     </w:rPr>
   </w:style>
-  <w:style w:type="character" w:default="1" w:styleId="DefaultParagraphFont">
+  <w:style w:type="character" w:default="1" w:styleId="Policepardfaut">
     <w:name w:val="Default Paragraph Font"/>
     <w:uiPriority w:val="1"/>
     <w:semiHidden/>
     <w:unhideWhenUsed/>
   </w:style>
-  <w:style w:type="table" w:default="1" w:styleId="TableNormal">
+  <w:style w:type="table" w:default="1" w:styleId="TableauNormal">
     <w:name w:val="Normal Table"/>
     <w:uiPriority w:val="99"/>
     <w:semiHidden/>
@@ -9775,16 +10058,16 @@
       </w:tblCellMar>
     </w:tblPr>
   </w:style>
-  <w:style w:type="numbering" w:default="1" w:styleId="NoList">
+  <w:style w:type="numbering" w:default="1" w:styleId="Aucuneliste">
     <w:name w:val="No List"/>
     <w:uiPriority w:val="99"/>
     <w:semiHidden/>
     <w:unhideWhenUsed/>
   </w:style>
-  <w:style w:type="paragraph" w:styleId="Header">
+  <w:style w:type="paragraph" w:styleId="En-tte">
     <w:name w:val="header"/>
     <w:basedOn w:val="Normal"/>
-    <w:link w:val="HeaderChar"/>
+    <w:link w:val="En-tteCar"/>
     <w:uiPriority w:val="99"/>
     <w:unhideWhenUsed/>
     <w:rsid w:val="00057CD7"/>
@@ -9796,17 +10079,17 @@
       <w:spacing w:line="240" w:lineRule="auto"/>
     </w:pPr>
   </w:style>
-  <w:style w:type="character" w:customStyle="1" w:styleId="HeaderChar">
-    <w:name w:val="Header Char"/>
-    <w:basedOn w:val="DefaultParagraphFont"/>
-    <w:link w:val="Header"/>
+  <w:style w:type="character" w:customStyle="1" w:styleId="En-tteCar">
+    <w:name w:val="En-tête Car"/>
+    <w:basedOn w:val="Policepardfaut"/>
+    <w:link w:val="En-tte"/>
     <w:uiPriority w:val="99"/>
     <w:rsid w:val="00057CD7"/>
   </w:style>
-  <w:style w:type="paragraph" w:styleId="Footer">
+  <w:style w:type="paragraph" w:styleId="Pieddepage">
     <w:name w:val="footer"/>
     <w:basedOn w:val="Normal"/>
-    <w:link w:val="FooterChar"/>
+    <w:link w:val="PieddepageCar"/>
     <w:uiPriority w:val="99"/>
     <w:unhideWhenUsed/>
     <w:rsid w:val="00057CD7"/>
@@ -9818,14 +10101,14 @@
       <w:spacing w:line="240" w:lineRule="auto"/>
     </w:pPr>
   </w:style>
-  <w:style w:type="character" w:customStyle="1" w:styleId="FooterChar">
-    <w:name w:val="Footer Char"/>
-    <w:basedOn w:val="DefaultParagraphFont"/>
-    <w:link w:val="Footer"/>
+  <w:style w:type="character" w:customStyle="1" w:styleId="PieddepageCar">
+    <w:name w:val="Pied de page Car"/>
+    <w:basedOn w:val="Policepardfaut"/>
+    <w:link w:val="Pieddepage"/>
     <w:uiPriority w:val="99"/>
     <w:rsid w:val="00057CD7"/>
   </w:style>
-  <w:style w:type="paragraph" w:styleId="ListParagraph">
+  <w:style w:type="paragraph" w:styleId="Paragraphedeliste">
     <w:name w:val="List Paragraph"/>
     <w:basedOn w:val="Normal"/>
     <w:uiPriority w:val="34"/>
@@ -9836,10 +10119,10 @@
       <w:contextualSpacing/>
     </w:pPr>
   </w:style>
-  <w:style w:type="character" w:customStyle="1" w:styleId="Heading1Char">
-    <w:name w:val="Heading 1 Char"/>
-    <w:basedOn w:val="DefaultParagraphFont"/>
-    <w:link w:val="Heading1"/>
+  <w:style w:type="character" w:customStyle="1" w:styleId="Titre1Car">
+    <w:name w:val="Titre 1 Car"/>
+    <w:basedOn w:val="Policepardfaut"/>
+    <w:link w:val="Titre1"/>
     <w:uiPriority w:val="9"/>
     <w:rsid w:val="005C2E2C"/>
     <w:rPr>
@@ -9848,9 +10131,9 @@
       <w:szCs w:val="60"/>
     </w:rPr>
   </w:style>
-  <w:style w:type="paragraph" w:styleId="TOCHeading">
+  <w:style w:type="paragraph" w:styleId="En-ttedetabledesmatires">
     <w:name w:val="TOC Heading"/>
-    <w:basedOn w:val="Heading1"/>
+    <w:basedOn w:val="Titre1"/>
     <w:next w:val="Normal"/>
     <w:uiPriority w:val="39"/>
     <w:unhideWhenUsed/>
@@ -9867,7 +10150,7 @@
       <w:sz w:val="2"/>
     </w:rPr>
   </w:style>
-  <w:style w:type="paragraph" w:styleId="TOC1">
+  <w:style w:type="paragraph" w:styleId="TM1">
     <w:name w:val="toc 1"/>
     <w:basedOn w:val="Normal"/>
     <w:next w:val="Normal"/>
@@ -9888,9 +10171,9 @@
       <w:szCs w:val="32"/>
     </w:rPr>
   </w:style>
-  <w:style w:type="character" w:styleId="Hyperlink">
+  <w:style w:type="character" w:styleId="Lienhypertexte">
     <w:name w:val="Hyperlink"/>
-    <w:basedOn w:val="DefaultParagraphFont"/>
+    <w:basedOn w:val="Policepardfaut"/>
     <w:uiPriority w:val="99"/>
     <w:unhideWhenUsed/>
     <w:rsid w:val="004356B5"/>
@@ -9899,10 +10182,10 @@
       <w:u w:val="single"/>
     </w:rPr>
   </w:style>
-  <w:style w:type="paragraph" w:styleId="BalloonText">
+  <w:style w:type="paragraph" w:styleId="Textedebulles">
     <w:name w:val="Balloon Text"/>
     <w:basedOn w:val="Normal"/>
-    <w:link w:val="BalloonTextChar"/>
+    <w:link w:val="TextedebullesCar"/>
     <w:uiPriority w:val="99"/>
     <w:semiHidden/>
     <w:unhideWhenUsed/>
@@ -9916,10 +10199,10 @@
       <w:szCs w:val="18"/>
     </w:rPr>
   </w:style>
-  <w:style w:type="character" w:customStyle="1" w:styleId="BalloonTextChar">
-    <w:name w:val="Balloon Text Char"/>
-    <w:basedOn w:val="DefaultParagraphFont"/>
-    <w:link w:val="BalloonText"/>
+  <w:style w:type="character" w:customStyle="1" w:styleId="TextedebullesCar">
+    <w:name w:val="Texte de bulles Car"/>
+    <w:basedOn w:val="Policepardfaut"/>
+    <w:link w:val="Textedebulles"/>
     <w:uiPriority w:val="99"/>
     <w:semiHidden/>
     <w:rsid w:val="00B55260"/>
@@ -9929,10 +10212,10 @@
       <w:szCs w:val="18"/>
     </w:rPr>
   </w:style>
-  <w:style w:type="character" w:customStyle="1" w:styleId="Heading2Char">
-    <w:name w:val="Heading 2 Char"/>
-    <w:basedOn w:val="DefaultParagraphFont"/>
-    <w:link w:val="Heading2"/>
+  <w:style w:type="character" w:customStyle="1" w:styleId="Titre2Car">
+    <w:name w:val="Titre 2 Car"/>
+    <w:basedOn w:val="Policepardfaut"/>
+    <w:link w:val="Titre2"/>
     <w:uiPriority w:val="9"/>
     <w:rsid w:val="001C2472"/>
     <w:rPr>
@@ -9942,7 +10225,7 @@
       <w:szCs w:val="26"/>
     </w:rPr>
   </w:style>
-  <w:style w:type="paragraph" w:styleId="TOC2">
+  <w:style w:type="paragraph" w:styleId="TM2">
     <w:name w:val="toc 2"/>
     <w:basedOn w:val="Normal"/>
     <w:next w:val="Normal"/>
@@ -9961,11 +10244,11 @@
       <w:sz w:val="26"/>
     </w:rPr>
   </w:style>
-  <w:style w:type="paragraph" w:styleId="Quote">
+  <w:style w:type="paragraph" w:styleId="Citation">
     <w:name w:val="Quote"/>
     <w:basedOn w:val="Normal"/>
     <w:next w:val="Normal"/>
-    <w:link w:val="QuoteChar"/>
+    <w:link w:val="CitationCar"/>
     <w:uiPriority w:val="29"/>
     <w:qFormat/>
     <w:rsid w:val="00E9605B"/>
@@ -9975,10 +10258,10 @@
       <w:color w:val="000000" w:themeColor="text1"/>
     </w:rPr>
   </w:style>
-  <w:style w:type="character" w:customStyle="1" w:styleId="QuoteChar">
-    <w:name w:val="Quote Char"/>
-    <w:basedOn w:val="DefaultParagraphFont"/>
-    <w:link w:val="Quote"/>
+  <w:style w:type="character" w:customStyle="1" w:styleId="CitationCar">
+    <w:name w:val="Citation Car"/>
+    <w:basedOn w:val="Policepardfaut"/>
+    <w:link w:val="Citation"/>
     <w:uiPriority w:val="29"/>
     <w:rsid w:val="00E9605B"/>
     <w:rPr>
@@ -9991,7 +10274,7 @@
   </w:style>
   <w:style w:type="paragraph" w:customStyle="1" w:styleId="Titre2NoTOC">
     <w:name w:val="Titre 2 No TOC"/>
-    <w:basedOn w:val="Heading2"/>
+    <w:basedOn w:val="Titre2"/>
     <w:link w:val="Titre2NoTOCCar"/>
     <w:qFormat/>
     <w:rsid w:val="00291E34"/>
@@ -10002,13 +10285,12 @@
       <w:tabs>
         <w:tab w:val="left" w:pos="1440"/>
       </w:tabs>
-      <w:ind w:left="1368"/>
       <w:outlineLvl w:val="9"/>
     </w:pPr>
   </w:style>
   <w:style w:type="character" w:customStyle="1" w:styleId="Titre2NoTOCCar">
     <w:name w:val="Titre 2 No TOC Car"/>
-    <w:basedOn w:val="Heading2Char"/>
+    <w:basedOn w:val="Titre2Car"/>
     <w:link w:val="Titre2NoTOC"/>
     <w:rsid w:val="00291E34"/>
     <w:rPr>
@@ -10037,7 +10319,530 @@
   </w:style>
   <w:style w:type="character" w:customStyle="1" w:styleId="BlockElementChar">
     <w:name w:val="Block Element Char"/>
-    <w:basedOn w:val="DefaultParagraphFont"/>
+    <w:basedOn w:val="Policepardfaut"/>
+    <w:link w:val="BlockElement"/>
+    <w:rsid w:val="00171371"/>
+    <w:rPr>
+      <w:rFonts w:ascii="Tahoma" w:hAnsi="Tahoma" w:cs="Tahoma"/>
+      <w:b/>
+      <w:color w:val="595959" w:themeColor="text1" w:themeTint="A6"/>
+      <w:sz w:val="56"/>
+      <w:szCs w:val="56"/>
+    </w:rPr>
+  </w:style>
+</w:styles>
+</file>
+
+<file path=word/stylesWithEffects.xml><?xml version="1.0" encoding="utf-8"?>
+<w:styles xmlns:wpc="http://schemas.microsoft.com/office/word/2010/wordprocessingCanvas" xmlns:mc="http://schemas.openxmlformats.org/markup-compatibility/2006" xmlns:o="urn:schemas-microsoft-com:office:office" xmlns:r="http://schemas.openxmlformats.org/officeDocument/2006/relationships" xmlns:m="http://schemas.openxmlformats.org/officeDocument/2006/math" xmlns:v="urn:schemas-microsoft-com:vml" xmlns:wp14="http://schemas.microsoft.com/office/word/2010/wordprocessingDrawing" xmlns:wp="http://schemas.openxmlformats.org/drawingml/2006/wordprocessingDrawing" xmlns:w10="urn:schemas-microsoft-com:office:word" xmlns:w="http://schemas.openxmlformats.org/wordprocessingml/2006/main" xmlns:w14="http://schemas.microsoft.com/office/word/2010/wordml" xmlns:wpg="http://schemas.microsoft.com/office/word/2010/wordprocessingGroup" xmlns:wpi="http://schemas.microsoft.com/office/word/2010/wordprocessingInk" xmlns:wne="http://schemas.microsoft.com/office/word/2006/wordml" xmlns:wps="http://schemas.microsoft.com/office/word/2010/wordprocessingShape" mc:Ignorable="w14 wp14">
+  <w:docDefaults>
+    <w:rPrDefault>
+      <w:rPr>
+        <w:rFonts w:asciiTheme="minorHAnsi" w:eastAsiaTheme="minorHAnsi" w:hAnsiTheme="minorHAnsi" w:cstheme="minorBidi"/>
+        <w:sz w:val="22"/>
+        <w:szCs w:val="22"/>
+        <w:lang w:val="en-US" w:eastAsia="en-US" w:bidi="ar-SA"/>
+      </w:rPr>
+    </w:rPrDefault>
+    <w:pPrDefault>
+      <w:pPr>
+        <w:spacing w:after="160" w:line="259" w:lineRule="auto"/>
+      </w:pPr>
+    </w:pPrDefault>
+  </w:docDefaults>
+  <w:latentStyles w:defLockedState="0" w:defUIPriority="99" w:defSemiHidden="1" w:defUnhideWhenUsed="1" w:defQFormat="0" w:count="267">
+    <w:lsdException w:name="Normal" w:semiHidden="0" w:uiPriority="0" w:unhideWhenUsed="0" w:qFormat="1"/>
+    <w:lsdException w:name="heading 1" w:semiHidden="0" w:uiPriority="9" w:unhideWhenUsed="0" w:qFormat="1"/>
+    <w:lsdException w:name="heading 2" w:uiPriority="9" w:qFormat="1"/>
+    <w:lsdException w:name="heading 3" w:uiPriority="9" w:qFormat="1"/>
+    <w:lsdException w:name="heading 4" w:uiPriority="9" w:qFormat="1"/>
+    <w:lsdException w:name="heading 5" w:uiPriority="9" w:qFormat="1"/>
+    <w:lsdException w:name="heading 6" w:uiPriority="9" w:qFormat="1"/>
+    <w:lsdException w:name="heading 7" w:uiPriority="9" w:qFormat="1"/>
+    <w:lsdException w:name="heading 8" w:uiPriority="9" w:qFormat="1"/>
+    <w:lsdException w:name="heading 9" w:uiPriority="9" w:qFormat="1"/>
+    <w:lsdException w:name="toc 1" w:uiPriority="39"/>
+    <w:lsdException w:name="toc 2" w:uiPriority="39"/>
+    <w:lsdException w:name="toc 3" w:uiPriority="39"/>
+    <w:lsdException w:name="toc 4" w:uiPriority="39"/>
+    <w:lsdException w:name="toc 5" w:uiPriority="39"/>
+    <w:lsdException w:name="toc 6" w:uiPriority="39"/>
+    <w:lsdException w:name="toc 7" w:uiPriority="39"/>
+    <w:lsdException w:name="toc 8" w:uiPriority="39"/>
+    <w:lsdException w:name="toc 9" w:uiPriority="39"/>
+    <w:lsdException w:name="caption" w:uiPriority="35" w:qFormat="1"/>
+    <w:lsdException w:name="Title" w:semiHidden="0" w:uiPriority="10" w:unhideWhenUsed="0" w:qFormat="1"/>
+    <w:lsdException w:name="Default Paragraph Font" w:uiPriority="1"/>
+    <w:lsdException w:name="Subtitle" w:semiHidden="0" w:uiPriority="11" w:unhideWhenUsed="0" w:qFormat="1"/>
+    <w:lsdException w:name="Strong" w:semiHidden="0" w:uiPriority="22" w:unhideWhenUsed="0" w:qFormat="1"/>
+    <w:lsdException w:name="Emphasis" w:semiHidden="0" w:uiPriority="20" w:unhideWhenUsed="0" w:qFormat="1"/>
+    <w:lsdException w:name="Table Grid" w:semiHidden="0" w:uiPriority="39" w:unhideWhenUsed="0"/>
+    <w:lsdException w:name="Placeholder Text" w:unhideWhenUsed="0"/>
+    <w:lsdException w:name="No Spacing" w:semiHidden="0" w:uiPriority="1" w:unhideWhenUsed="0" w:qFormat="1"/>
+    <w:lsdException w:name="Light Shading" w:semiHidden="0" w:uiPriority="60" w:unhideWhenUsed="0"/>
+    <w:lsdException w:name="Light List" w:semiHidden="0" w:uiPriority="61" w:unhideWhenUsed="0"/>
+    <w:lsdException w:name="Light Grid" w:semiHidden="0" w:uiPriority="62" w:unhideWhenUsed="0"/>
+    <w:lsdException w:name="Medium Shading 1" w:semiHidden="0" w:uiPriority="63" w:unhideWhenUsed="0"/>
+    <w:lsdException w:name="Medium Shading 2" w:semiHidden="0" w:uiPriority="64" w:unhideWhenUsed="0"/>
+    <w:lsdException w:name="Medium List 1" w:semiHidden="0" w:uiPriority="65" w:unhideWhenUsed="0"/>
+    <w:lsdException w:name="Medium List 2" w:semiHidden="0" w:uiPriority="66" w:unhideWhenUsed="0"/>
+    <w:lsdException w:name="Medium Grid 1" w:semiHidden="0" w:uiPriority="67" w:unhideWhenUsed="0"/>
+    <w:lsdException w:name="Medium Grid 2" w:semiHidden="0" w:uiPriority="68" w:unhideWhenUsed="0"/>
+    <w:lsdException w:name="Medium Grid 3" w:semiHidden="0" w:uiPriority="69" w:unhideWhenUsed="0"/>
+    <w:lsdException w:name="Dark List" w:semiHidden="0" w:uiPriority="70" w:unhideWhenUsed="0"/>
+    <w:lsdException w:name="Colorful Shading" w:semiHidden="0" w:uiPriority="71" w:unhideWhenUsed="0"/>
+    <w:lsdException w:name="Colorful List" w:semiHidden="0" w:uiPriority="72" w:unhideWhenUsed="0"/>
+    <w:lsdException w:name="Colorful Grid" w:semiHidden="0" w:uiPriority="73" w:unhideWhenUsed="0"/>
+    <w:lsdException w:name="Light Shading Accent 1" w:semiHidden="0" w:uiPriority="60" w:unhideWhenUsed="0"/>
+    <w:lsdException w:name="Light List Accent 1" w:semiHidden="0" w:uiPriority="61" w:unhideWhenUsed="0"/>
+    <w:lsdException w:name="Light Grid Accent 1" w:semiHidden="0" w:uiPriority="62" w:unhideWhenUsed="0"/>
+    <w:lsdException w:name="Medium Shading 1 Accent 1" w:semiHidden="0" w:uiPriority="63" w:unhideWhenUsed="0"/>
+    <w:lsdException w:name="Medium Shading 2 Accent 1" w:semiHidden="0" w:uiPriority="64" w:unhideWhenUsed="0"/>
+    <w:lsdException w:name="Medium List 1 Accent 1" w:semiHidden="0" w:uiPriority="65" w:unhideWhenUsed="0"/>
+    <w:lsdException w:name="Revision" w:unhideWhenUsed="0"/>
+    <w:lsdException w:name="List Paragraph" w:semiHidden="0" w:uiPriority="34" w:unhideWhenUsed="0" w:qFormat="1"/>
+    <w:lsdException w:name="Quote" w:semiHidden="0" w:uiPriority="29" w:unhideWhenUsed="0" w:qFormat="1"/>
+    <w:lsdException w:name="Intense Quote" w:semiHidden="0" w:uiPriority="30" w:unhideWhenUsed="0" w:qFormat="1"/>
+    <w:lsdException w:name="Medium List 2 Accent 1" w:semiHidden="0" w:uiPriority="66" w:unhideWhenUsed="0"/>
+    <w:lsdException w:name="Medium Grid 1 Accent 1" w:semiHidden="0" w:uiPriority="67" w:unhideWhenUsed="0"/>
+    <w:lsdException w:name="Medium Grid 2 Accent 1" w:semiHidden="0" w:uiPriority="68" w:unhideWhenUsed="0"/>
+    <w:lsdException w:name="Medium Grid 3 Accent 1" w:semiHidden="0" w:uiPriority="69" w:unhideWhenUsed="0"/>
+    <w:lsdException w:name="Dark List Accent 1" w:semiHidden="0" w:uiPriority="70" w:unhideWhenUsed="0"/>
+    <w:lsdException w:name="Colorful Shading Accent 1" w:semiHidden="0" w:uiPriority="71" w:unhideWhenUsed="0"/>
+    <w:lsdException w:name="Colorful List Accent 1" w:semiHidden="0" w:uiPriority="72" w:unhideWhenUsed="0"/>
+    <w:lsdException w:name="Colorful Grid Accent 1" w:semiHidden="0" w:uiPriority="73" w:unhideWhenUsed="0"/>
+    <w:lsdException w:name="Light Shading Accent 2" w:semiHidden="0" w:uiPriority="60" w:unhideWhenUsed="0"/>
+    <w:lsdException w:name="Light List Accent 2" w:semiHidden="0" w:uiPriority="61" w:unhideWhenUsed="0"/>
+    <w:lsdException w:name="Light Grid Accent 2" w:semiHidden="0" w:uiPriority="62" w:unhideWhenUsed="0"/>
+    <w:lsdException w:name="Medium Shading 1 Accent 2" w:semiHidden="0" w:uiPriority="63" w:unhideWhenUsed="0"/>
+    <w:lsdException w:name="Medium Shading 2 Accent 2" w:semiHidden="0" w:uiPriority="64" w:unhideWhenUsed="0"/>
+    <w:lsdException w:name="Medium List 1 Accent 2" w:semiHidden="0" w:uiPriority="65" w:unhideWhenUsed="0"/>
+    <w:lsdException w:name="Medium List 2 Accent 2" w:semiHidden="0" w:uiPriority="66" w:unhideWhenUsed="0"/>
+    <w:lsdException w:name="Medium Grid 1 Accent 2" w:semiHidden="0" w:uiPriority="67" w:unhideWhenUsed="0"/>
+    <w:lsdException w:name="Medium Grid 2 Accent 2" w:semiHidden="0" w:uiPriority="68" w:unhideWhenUsed="0"/>
+    <w:lsdException w:name="Medium Grid 3 Accent 2" w:semiHidden="0" w:uiPriority="69" w:unhideWhenUsed="0"/>
+    <w:lsdException w:name="Dark List Accent 2" w:semiHidden="0" w:uiPriority="70" w:unhideWhenUsed="0"/>
+    <w:lsdException w:name="Colorful Shading Accent 2" w:semiHidden="0" w:uiPriority="71" w:unhideWhenUsed="0"/>
+    <w:lsdException w:name="Colorful List Accent 2" w:semiHidden="0" w:uiPriority="72" w:unhideWhenUsed="0"/>
+    <w:lsdException w:name="Colorful Grid Accent 2" w:semiHidden="0" w:uiPriority="73" w:unhideWhenUsed="0"/>
+    <w:lsdException w:name="Light Shading Accent 3" w:semiHidden="0" w:uiPriority="60" w:unhideWhenUsed="0"/>
+    <w:lsdException w:name="Light List Accent 3" w:semiHidden="0" w:uiPriority="61" w:unhideWhenUsed="0"/>
+    <w:lsdException w:name="Light Grid Accent 3" w:semiHidden="0" w:uiPriority="62" w:unhideWhenUsed="0"/>
+    <w:lsdException w:name="Medium Shading 1 Accent 3" w:semiHidden="0" w:uiPriority="63" w:unhideWhenUsed="0"/>
+    <w:lsdException w:name="Medium Shading 2 Accent 3" w:semiHidden="0" w:uiPriority="64" w:unhideWhenUsed="0"/>
+    <w:lsdException w:name="Medium List 1 Accent 3" w:semiHidden="0" w:uiPriority="65" w:unhideWhenUsed="0"/>
+    <w:lsdException w:name="Medium List 2 Accent 3" w:semiHidden="0" w:uiPriority="66" w:unhideWhenUsed="0"/>
+    <w:lsdException w:name="Medium Grid 1 Accent 3" w:semiHidden="0" w:uiPriority="67" w:unhideWhenUsed="0"/>
+    <w:lsdException w:name="Medium Grid 2 Accent 3" w:semiHidden="0" w:uiPriority="68" w:unhideWhenUsed="0"/>
+    <w:lsdException w:name="Medium Grid 3 Accent 3" w:semiHidden="0" w:uiPriority="69" w:unhideWhenUsed="0"/>
+    <w:lsdException w:name="Dark List Accent 3" w:semiHidden="0" w:uiPriority="70" w:unhideWhenUsed="0"/>
+    <w:lsdException w:name="Colorful Shading Accent 3" w:semiHidden="0" w:uiPriority="71" w:unhideWhenUsed="0"/>
+    <w:lsdException w:name="Colorful List Accent 3" w:semiHidden="0" w:uiPriority="72" w:unhideWhenUsed="0"/>
+    <w:lsdException w:name="Colorful Grid Accent 3" w:semiHidden="0" w:uiPriority="73" w:unhideWhenUsed="0"/>
+    <w:lsdException w:name="Light Shading Accent 4" w:semiHidden="0" w:uiPriority="60" w:unhideWhenUsed="0"/>
+    <w:lsdException w:name="Light List Accent 4" w:semiHidden="0" w:uiPriority="61" w:unhideWhenUsed="0"/>
+    <w:lsdException w:name="Light Grid Accent 4" w:semiHidden="0" w:uiPriority="62" w:unhideWhenUsed="0"/>
+    <w:lsdException w:name="Medium Shading 1 Accent 4" w:semiHidden="0" w:uiPriority="63" w:unhideWhenUsed="0"/>
+    <w:lsdException w:name="Medium Shading 2 Accent 4" w:semiHidden="0" w:uiPriority="64" w:unhideWhenUsed="0"/>
+    <w:lsdException w:name="Medium List 1 Accent 4" w:semiHidden="0" w:uiPriority="65" w:unhideWhenUsed="0"/>
+    <w:lsdException w:name="Medium List 2 Accent 4" w:semiHidden="0" w:uiPriority="66" w:unhideWhenUsed="0"/>
+    <w:lsdException w:name="Medium Grid 1 Accent 4" w:semiHidden="0" w:uiPriority="67" w:unhideWhenUsed="0"/>
+    <w:lsdException w:name="Medium Grid 2 Accent 4" w:semiHidden="0" w:uiPriority="68" w:unhideWhenUsed="0"/>
+    <w:lsdException w:name="Medium Grid 3 Accent 4" w:semiHidden="0" w:uiPriority="69" w:unhideWhenUsed="0"/>
+    <w:lsdException w:name="Dark List Accent 4" w:semiHidden="0" w:uiPriority="70" w:unhideWhenUsed="0"/>
+    <w:lsdException w:name="Colorful Shading Accent 4" w:semiHidden="0" w:uiPriority="71" w:unhideWhenUsed="0"/>
+    <w:lsdException w:name="Colorful List Accent 4" w:semiHidden="0" w:uiPriority="72" w:unhideWhenUsed="0"/>
+    <w:lsdException w:name="Colorful Grid Accent 4" w:semiHidden="0" w:uiPriority="73" w:unhideWhenUsed="0"/>
+    <w:lsdException w:name="Light Shading Accent 5" w:semiHidden="0" w:uiPriority="60" w:unhideWhenUsed="0"/>
+    <w:lsdException w:name="Light List Accent 5" w:semiHidden="0" w:uiPriority="61" w:unhideWhenUsed="0"/>
+    <w:lsdException w:name="Light Grid Accent 5" w:semiHidden="0" w:uiPriority="62" w:unhideWhenUsed="0"/>
+    <w:lsdException w:name="Medium Shading 1 Accent 5" w:semiHidden="0" w:uiPriority="63" w:unhideWhenUsed="0"/>
+    <w:lsdException w:name="Medium Shading 2 Accent 5" w:semiHidden="0" w:uiPriority="64" w:unhideWhenUsed="0"/>
+    <w:lsdException w:name="Medium List 1 Accent 5" w:semiHidden="0" w:uiPriority="65" w:unhideWhenUsed="0"/>
+    <w:lsdException w:name="Medium List 2 Accent 5" w:semiHidden="0" w:uiPriority="66" w:unhideWhenUsed="0"/>
+    <w:lsdException w:name="Medium Grid 1 Accent 5" w:semiHidden="0" w:uiPriority="67" w:unhideWhenUsed="0"/>
+    <w:lsdException w:name="Medium Grid 2 Accent 5" w:semiHidden="0" w:uiPriority="68" w:unhideWhenUsed="0"/>
+    <w:lsdException w:name="Medium Grid 3 Accent 5" w:semiHidden="0" w:uiPriority="69" w:unhideWhenUsed="0"/>
+    <w:lsdException w:name="Dark List Accent 5" w:semiHidden="0" w:uiPriority="70" w:unhideWhenUsed="0"/>
+    <w:lsdException w:name="Colorful Shading Accent 5" w:semiHidden="0" w:uiPriority="71" w:unhideWhenUsed="0"/>
+    <w:lsdException w:name="Colorful List Accent 5" w:semiHidden="0" w:uiPriority="72" w:unhideWhenUsed="0"/>
+    <w:lsdException w:name="Colorful Grid Accent 5" w:semiHidden="0" w:uiPriority="73" w:unhideWhenUsed="0"/>
+    <w:lsdException w:name="Light Shading Accent 6" w:semiHidden="0" w:uiPriority="60" w:unhideWhenUsed="0"/>
+    <w:lsdException w:name="Light List Accent 6" w:semiHidden="0" w:uiPriority="61" w:unhideWhenUsed="0"/>
+    <w:lsdException w:name="Light Grid Accent 6" w:semiHidden="0" w:uiPriority="62" w:unhideWhenUsed="0"/>
+    <w:lsdException w:name="Medium Shading 1 Accent 6" w:semiHidden="0" w:uiPriority="63" w:unhideWhenUsed="0"/>
+    <w:lsdException w:name="Medium Shading 2 Accent 6" w:semiHidden="0" w:uiPriority="64" w:unhideWhenUsed="0"/>
+    <w:lsdException w:name="Medium List 1 Accent 6" w:semiHidden="0" w:uiPriority="65" w:unhideWhenUsed="0"/>
+    <w:lsdException w:name="Medium List 2 Accent 6" w:semiHidden="0" w:uiPriority="66" w:unhideWhenUsed="0"/>
+    <w:lsdException w:name="Medium Grid 1 Accent 6" w:semiHidden="0" w:uiPriority="67" w:unhideWhenUsed="0"/>
+    <w:lsdException w:name="Medium Grid 2 Accent 6" w:semiHidden="0" w:uiPriority="68" w:unhideWhenUsed="0"/>
+    <w:lsdException w:name="Medium Grid 3 Accent 6" w:semiHidden="0" w:uiPriority="69" w:unhideWhenUsed="0"/>
+    <w:lsdException w:name="Dark List Accent 6" w:semiHidden="0" w:uiPriority="70" w:unhideWhenUsed="0"/>
+    <w:lsdException w:name="Colorful Shading Accent 6" w:semiHidden="0" w:uiPriority="71" w:unhideWhenUsed="0"/>
+    <w:lsdException w:name="Colorful List Accent 6" w:semiHidden="0" w:uiPriority="72" w:unhideWhenUsed="0"/>
+    <w:lsdException w:name="Colorful Grid Accent 6" w:semiHidden="0" w:uiPriority="73" w:unhideWhenUsed="0"/>
+    <w:lsdException w:name="Subtle Emphasis" w:semiHidden="0" w:uiPriority="19" w:unhideWhenUsed="0" w:qFormat="1"/>
+    <w:lsdException w:name="Intense Emphasis" w:semiHidden="0" w:uiPriority="21" w:unhideWhenUsed="0" w:qFormat="1"/>
+    <w:lsdException w:name="Subtle Reference" w:semiHidden="0" w:uiPriority="31" w:unhideWhenUsed="0" w:qFormat="1"/>
+    <w:lsdException w:name="Intense Reference" w:semiHidden="0" w:uiPriority="32" w:unhideWhenUsed="0" w:qFormat="1"/>
+    <w:lsdException w:name="Book Title" w:semiHidden="0" w:uiPriority="33" w:unhideWhenUsed="0" w:qFormat="1"/>
+    <w:lsdException w:name="Bibliography" w:uiPriority="37"/>
+    <w:lsdException w:name="TOC Heading" w:uiPriority="39" w:qFormat="1"/>
+  </w:latentStyles>
+  <w:style w:type="paragraph" w:default="1" w:styleId="Normal">
+    <w:name w:val="Normal"/>
+    <w:qFormat/>
+    <w:rsid w:val="00674CC2"/>
+    <w:pPr>
+      <w:spacing w:after="0"/>
+    </w:pPr>
+    <w:rPr>
+      <w:rFonts w:ascii="Times New Roman" w:hAnsi="Times New Roman"/>
+      <w:sz w:val="28"/>
+    </w:rPr>
+  </w:style>
+  <w:style w:type="paragraph" w:styleId="Titre1">
+    <w:name w:val="heading 1"/>
+    <w:basedOn w:val="Normal"/>
+    <w:next w:val="Normal"/>
+    <w:link w:val="Titre1Car"/>
+    <w:uiPriority w:val="9"/>
+    <w:qFormat/>
+    <w:rsid w:val="005C2E2C"/>
+    <w:pPr>
+      <w:keepNext/>
+      <w:keepLines/>
+      <w:pBdr>
+        <w:bottom w:val="single" w:sz="4" w:space="1" w:color="auto"/>
+      </w:pBdr>
+      <w:tabs>
+        <w:tab w:val="center" w:pos="4680"/>
+      </w:tabs>
+      <w:spacing w:after="1400"/>
+      <w:jc w:val="center"/>
+      <w:outlineLvl w:val="0"/>
+    </w:pPr>
+    <w:rPr>
+      <w:rFonts w:eastAsiaTheme="majorEastAsia" w:cs="Times New Roman"/>
+      <w:sz w:val="60"/>
+      <w:szCs w:val="60"/>
+    </w:rPr>
+  </w:style>
+  <w:style w:type="paragraph" w:styleId="Titre2">
+    <w:name w:val="heading 2"/>
+    <w:basedOn w:val="Normal"/>
+    <w:next w:val="Normal"/>
+    <w:link w:val="Titre2Car"/>
+    <w:uiPriority w:val="9"/>
+    <w:unhideWhenUsed/>
+    <w:qFormat/>
+    <w:rsid w:val="001C2472"/>
+    <w:pPr>
+      <w:keepLines/>
+      <w:numPr>
+        <w:numId w:val="33"/>
+      </w:numPr>
+      <w:pBdr>
+        <w:bottom w:val="single" w:sz="4" w:space="1" w:color="auto"/>
+      </w:pBdr>
+      <w:tabs>
+        <w:tab w:val="left" w:pos="540"/>
+        <w:tab w:val="left" w:pos="2880"/>
+      </w:tabs>
+      <w:spacing w:before="480" w:after="240"/>
+      <w:ind w:left="1368"/>
+      <w:outlineLvl w:val="1"/>
+    </w:pPr>
+    <w:rPr>
+      <w:rFonts w:eastAsiaTheme="majorEastAsia" w:cstheme="majorBidi"/>
+      <w:bCs/>
+      <w:sz w:val="32"/>
+      <w:szCs w:val="26"/>
+    </w:rPr>
+  </w:style>
+  <w:style w:type="character" w:default="1" w:styleId="Policepardfaut">
+    <w:name w:val="Default Paragraph Font"/>
+    <w:uiPriority w:val="1"/>
+    <w:semiHidden/>
+    <w:unhideWhenUsed/>
+  </w:style>
+  <w:style w:type="table" w:default="1" w:styleId="TableauNormal">
+    <w:name w:val="Normal Table"/>
+    <w:uiPriority w:val="99"/>
+    <w:semiHidden/>
+    <w:unhideWhenUsed/>
+    <w:tblPr>
+      <w:tblInd w:w="0" w:type="dxa"/>
+      <w:tblCellMar>
+        <w:top w:w="0" w:type="dxa"/>
+        <w:left w:w="108" w:type="dxa"/>
+        <w:bottom w:w="0" w:type="dxa"/>
+        <w:right w:w="108" w:type="dxa"/>
+      </w:tblCellMar>
+    </w:tblPr>
+  </w:style>
+  <w:style w:type="numbering" w:default="1" w:styleId="Aucuneliste">
+    <w:name w:val="No List"/>
+    <w:uiPriority w:val="99"/>
+    <w:semiHidden/>
+    <w:unhideWhenUsed/>
+  </w:style>
+  <w:style w:type="paragraph" w:styleId="En-tte">
+    <w:name w:val="header"/>
+    <w:basedOn w:val="Normal"/>
+    <w:link w:val="En-tteCar"/>
+    <w:uiPriority w:val="99"/>
+    <w:unhideWhenUsed/>
+    <w:rsid w:val="00057CD7"/>
+    <w:pPr>
+      <w:tabs>
+        <w:tab w:val="center" w:pos="4680"/>
+        <w:tab w:val="right" w:pos="9360"/>
+      </w:tabs>
+      <w:spacing w:line="240" w:lineRule="auto"/>
+    </w:pPr>
+  </w:style>
+  <w:style w:type="character" w:customStyle="1" w:styleId="En-tteCar">
+    <w:name w:val="En-tête Car"/>
+    <w:basedOn w:val="Policepardfaut"/>
+    <w:link w:val="En-tte"/>
+    <w:uiPriority w:val="99"/>
+    <w:rsid w:val="00057CD7"/>
+  </w:style>
+  <w:style w:type="paragraph" w:styleId="Pieddepage">
+    <w:name w:val="footer"/>
+    <w:basedOn w:val="Normal"/>
+    <w:link w:val="PieddepageCar"/>
+    <w:uiPriority w:val="99"/>
+    <w:unhideWhenUsed/>
+    <w:rsid w:val="00057CD7"/>
+    <w:pPr>
+      <w:tabs>
+        <w:tab w:val="center" w:pos="4680"/>
+        <w:tab w:val="right" w:pos="9360"/>
+      </w:tabs>
+      <w:spacing w:line="240" w:lineRule="auto"/>
+    </w:pPr>
+  </w:style>
+  <w:style w:type="character" w:customStyle="1" w:styleId="PieddepageCar">
+    <w:name w:val="Pied de page Car"/>
+    <w:basedOn w:val="Policepardfaut"/>
+    <w:link w:val="Pieddepage"/>
+    <w:uiPriority w:val="99"/>
+    <w:rsid w:val="00057CD7"/>
+  </w:style>
+  <w:style w:type="paragraph" w:styleId="Paragraphedeliste">
+    <w:name w:val="List Paragraph"/>
+    <w:basedOn w:val="Normal"/>
+    <w:uiPriority w:val="34"/>
+    <w:qFormat/>
+    <w:rsid w:val="00E760E9"/>
+    <w:pPr>
+      <w:ind w:left="720"/>
+      <w:contextualSpacing/>
+    </w:pPr>
+  </w:style>
+  <w:style w:type="character" w:customStyle="1" w:styleId="Titre1Car">
+    <w:name w:val="Titre 1 Car"/>
+    <w:basedOn w:val="Policepardfaut"/>
+    <w:link w:val="Titre1"/>
+    <w:uiPriority w:val="9"/>
+    <w:rsid w:val="005C2E2C"/>
+    <w:rPr>
+      <w:rFonts w:ascii="Times New Roman" w:eastAsiaTheme="majorEastAsia" w:hAnsi="Times New Roman" w:cs="Times New Roman"/>
+      <w:sz w:val="60"/>
+      <w:szCs w:val="60"/>
+    </w:rPr>
+  </w:style>
+  <w:style w:type="paragraph" w:styleId="En-ttedetabledesmatires">
+    <w:name w:val="TOC Heading"/>
+    <w:basedOn w:val="Titre1"/>
+    <w:next w:val="Normal"/>
+    <w:uiPriority w:val="39"/>
+    <w:unhideWhenUsed/>
+    <w:qFormat/>
+    <w:rsid w:val="005C2E2C"/>
+    <w:pPr>
+      <w:pBdr>
+        <w:bottom w:val="none" w:sz="0" w:space="0" w:color="auto"/>
+      </w:pBdr>
+      <w:spacing w:after="0"/>
+      <w:outlineLvl w:val="9"/>
+    </w:pPr>
+    <w:rPr>
+      <w:sz w:val="2"/>
+    </w:rPr>
+  </w:style>
+  <w:style w:type="paragraph" w:styleId="TM1">
+    <w:name w:val="toc 1"/>
+    <w:basedOn w:val="Normal"/>
+    <w:next w:val="Normal"/>
+    <w:autoRedefine/>
+    <w:uiPriority w:val="39"/>
+    <w:unhideWhenUsed/>
+    <w:rsid w:val="00D62AA0"/>
+    <w:pPr>
+      <w:tabs>
+        <w:tab w:val="right" w:leader="dot" w:pos="9350"/>
+      </w:tabs>
+      <w:spacing w:after="240"/>
+      <w:ind w:left="270"/>
+    </w:pPr>
+    <w:rPr>
+      <w:b/>
+      <w:sz w:val="32"/>
+      <w:szCs w:val="32"/>
+    </w:rPr>
+  </w:style>
+  <w:style w:type="character" w:styleId="Lienhypertexte">
+    <w:name w:val="Hyperlink"/>
+    <w:basedOn w:val="Policepardfaut"/>
+    <w:uiPriority w:val="99"/>
+    <w:unhideWhenUsed/>
+    <w:rsid w:val="004356B5"/>
+    <w:rPr>
+      <w:color w:val="0563C1" w:themeColor="hyperlink"/>
+      <w:u w:val="single"/>
+    </w:rPr>
+  </w:style>
+  <w:style w:type="paragraph" w:styleId="Textedebulles">
+    <w:name w:val="Balloon Text"/>
+    <w:basedOn w:val="Normal"/>
+    <w:link w:val="TextedebullesCar"/>
+    <w:uiPriority w:val="99"/>
+    <w:semiHidden/>
+    <w:unhideWhenUsed/>
+    <w:rsid w:val="00B55260"/>
+    <w:pPr>
+      <w:spacing w:line="240" w:lineRule="auto"/>
+    </w:pPr>
+    <w:rPr>
+      <w:rFonts w:ascii="Lucida Grande" w:hAnsi="Lucida Grande" w:cs="Lucida Grande"/>
+      <w:sz w:val="18"/>
+      <w:szCs w:val="18"/>
+    </w:rPr>
+  </w:style>
+  <w:style w:type="character" w:customStyle="1" w:styleId="TextedebullesCar">
+    <w:name w:val="Texte de bulles Car"/>
+    <w:basedOn w:val="Policepardfaut"/>
+    <w:link w:val="Textedebulles"/>
+    <w:uiPriority w:val="99"/>
+    <w:semiHidden/>
+    <w:rsid w:val="00B55260"/>
+    <w:rPr>
+      <w:rFonts w:ascii="Lucida Grande" w:hAnsi="Lucida Grande" w:cs="Lucida Grande"/>
+      <w:sz w:val="18"/>
+      <w:szCs w:val="18"/>
+    </w:rPr>
+  </w:style>
+  <w:style w:type="character" w:customStyle="1" w:styleId="Titre2Car">
+    <w:name w:val="Titre 2 Car"/>
+    <w:basedOn w:val="Policepardfaut"/>
+    <w:link w:val="Titre2"/>
+    <w:uiPriority w:val="9"/>
+    <w:rsid w:val="001C2472"/>
+    <w:rPr>
+      <w:rFonts w:ascii="Times New Roman" w:eastAsiaTheme="majorEastAsia" w:hAnsi="Times New Roman" w:cstheme="majorBidi"/>
+      <w:bCs/>
+      <w:sz w:val="32"/>
+      <w:szCs w:val="26"/>
+    </w:rPr>
+  </w:style>
+  <w:style w:type="paragraph" w:styleId="TM2">
+    <w:name w:val="toc 2"/>
+    <w:basedOn w:val="Normal"/>
+    <w:next w:val="Normal"/>
+    <w:autoRedefine/>
+    <w:uiPriority w:val="39"/>
+    <w:unhideWhenUsed/>
+    <w:rsid w:val="001C2ED6"/>
+    <w:pPr>
+      <w:tabs>
+        <w:tab w:val="right" w:leader="dot" w:pos="9350"/>
+      </w:tabs>
+      <w:spacing w:after="100"/>
+      <w:ind w:left="720"/>
+    </w:pPr>
+    <w:rPr>
+      <w:sz w:val="26"/>
+    </w:rPr>
+  </w:style>
+  <w:style w:type="paragraph" w:styleId="Citation">
+    <w:name w:val="Quote"/>
+    <w:basedOn w:val="Normal"/>
+    <w:next w:val="Normal"/>
+    <w:link w:val="CitationCar"/>
+    <w:uiPriority w:val="29"/>
+    <w:qFormat/>
+    <w:rsid w:val="00E9605B"/>
+    <w:rPr>
+      <w:i/>
+      <w:iCs/>
+      <w:color w:val="000000" w:themeColor="text1"/>
+    </w:rPr>
+  </w:style>
+  <w:style w:type="character" w:customStyle="1" w:styleId="CitationCar">
+    <w:name w:val="Citation Car"/>
+    <w:basedOn w:val="Policepardfaut"/>
+    <w:link w:val="Citation"/>
+    <w:uiPriority w:val="29"/>
+    <w:rsid w:val="00E9605B"/>
+    <w:rPr>
+      <w:rFonts w:ascii="Times New Roman" w:hAnsi="Times New Roman"/>
+      <w:i/>
+      <w:iCs/>
+      <w:color w:val="000000" w:themeColor="text1"/>
+      <w:sz w:val="28"/>
+    </w:rPr>
+  </w:style>
+  <w:style w:type="paragraph" w:customStyle="1" w:styleId="Titre2NoTOC">
+    <w:name w:val="Titre 2 No TOC"/>
+    <w:basedOn w:val="Titre2"/>
+    <w:link w:val="Titre2NoTOCCar"/>
+    <w:qFormat/>
+    <w:rsid w:val="00291E34"/>
+    <w:pPr>
+      <w:numPr>
+        <w:numId w:val="35"/>
+      </w:numPr>
+      <w:tabs>
+        <w:tab w:val="left" w:pos="1440"/>
+      </w:tabs>
+      <w:outlineLvl w:val="9"/>
+    </w:pPr>
+  </w:style>
+  <w:style w:type="character" w:customStyle="1" w:styleId="Titre2NoTOCCar">
+    <w:name w:val="Titre 2 No TOC Car"/>
+    <w:basedOn w:val="Titre2Car"/>
+    <w:link w:val="Titre2NoTOC"/>
+    <w:rsid w:val="00291E34"/>
+    <w:rPr>
+      <w:rFonts w:ascii="Times New Roman" w:eastAsiaTheme="majorEastAsia" w:hAnsi="Times New Roman" w:cstheme="majorBidi"/>
+      <w:bCs/>
+      <w:sz w:val="32"/>
+      <w:szCs w:val="26"/>
+    </w:rPr>
+  </w:style>
+  <w:style w:type="paragraph" w:customStyle="1" w:styleId="BlockElement">
+    <w:name w:val="Block Element"/>
+    <w:basedOn w:val="Normal"/>
+    <w:link w:val="BlockElementChar"/>
+    <w:qFormat/>
+    <w:rsid w:val="00171371"/>
+    <w:pPr>
+      <w:jc w:val="center"/>
+    </w:pPr>
+    <w:rPr>
+      <w:rFonts w:ascii="Tahoma" w:hAnsi="Tahoma" w:cs="Tahoma"/>
+      <w:b/>
+      <w:color w:val="595959" w:themeColor="text1" w:themeTint="A6"/>
+      <w:sz w:val="56"/>
+      <w:szCs w:val="56"/>
+    </w:rPr>
+  </w:style>
+  <w:style w:type="character" w:customStyle="1" w:styleId="BlockElementChar">
+    <w:name w:val="Block Element Char"/>
+    <w:basedOn w:val="Policepardfaut"/>
     <w:link w:val="BlockElement"/>
     <w:rsid w:val="00171371"/>
     <w:rPr>
@@ -10306,7 +11111,7 @@
   <a:extraClrSchemeLst/>
   <a:extLst>
     <a:ext uri="{05A4C25C-085E-4340-85A3-A5531E510DB2}">
-      <thm15:themeFamily xmlns:thm15="http://schemas.microsoft.com/office/thememl/2012/main" name="Office Theme" id="{62F939B6-93AF-4DB8-9C6B-D6C7DFDC589F}" vid="{4A3C46E8-61CC-4603-A589-7422A47A8E4A}"/>
+      <thm15:themeFamily xmlns:thm15="http://schemas.microsoft.com/office/thememl/2012/main" xmlns="" name="Office Theme" id="{62F939B6-93AF-4DB8-9C6B-D6C7DFDC589F}" vid="{4A3C46E8-61CC-4603-A589-7422A47A8E4A}"/>
     </a:ext>
   </a:extLst>
 </a:theme>
@@ -10317,7 +11122,7 @@
 </file>
 
 <file path=customXml/itemProps1.xml><?xml version="1.0" encoding="utf-8"?>
-<ds:datastoreItem xmlns:ds="http://schemas.openxmlformats.org/officeDocument/2006/customXml" ds:itemID="{CC64EF12-EB22-439C-8FB3-88637FDA5E34}">
+<ds:datastoreItem xmlns:ds="http://schemas.openxmlformats.org/officeDocument/2006/customXml" ds:itemID="{DA71B173-68C0-4E9A-BD7C-856CF8B5877F}">
   <ds:schemaRefs>
     <ds:schemaRef ds:uri="http://schemas.openxmlformats.org/officeDocument/2006/bibliography"/>
   </ds:schemaRefs>

</xml_diff>

<commit_message>
word with BOM to examine
</commit_message>
<xml_diff>
--- a/User's manual.docx
+++ b/User's manual.docx
@@ -1,6 +1,6 @@
 
 <file path=word/document.xml><?xml version="1.0" encoding="utf-8"?>
-<w:document xmlns:wpc="http://schemas.microsoft.com/office/word/2010/wordprocessingCanvas" xmlns:mc="http://schemas.openxmlformats.org/markup-compatibility/2006" xmlns:o="urn:schemas-microsoft-com:office:office" xmlns:r="http://schemas.openxmlformats.org/officeDocument/2006/relationships" xmlns:m="http://schemas.openxmlformats.org/officeDocument/2006/math" xmlns:v="urn:schemas-microsoft-com:vml" xmlns:wp14="http://schemas.microsoft.com/office/word/2010/wordprocessingDrawing" xmlns:wp="http://schemas.openxmlformats.org/drawingml/2006/wordprocessingDrawing" xmlns:w10="urn:schemas-microsoft-com:office:word" xmlns:w="http://schemas.openxmlformats.org/wordprocessingml/2006/main" xmlns:w14="http://schemas.microsoft.com/office/word/2010/wordml" xmlns:wpg="http://schemas.microsoft.com/office/word/2010/wordprocessingGroup" xmlns:wpi="http://schemas.microsoft.com/office/word/2010/wordprocessingInk" xmlns:wne="http://schemas.microsoft.com/office/word/2006/wordml" xmlns:wps="http://schemas.microsoft.com/office/word/2010/wordprocessingShape" mc:Ignorable="w14 wp14">
+<w:document xmlns:wpc="http://schemas.microsoft.com/office/word/2010/wordprocessingCanvas" xmlns:mc="http://schemas.openxmlformats.org/markup-compatibility/2006" xmlns:o="urn:schemas-microsoft-com:office:office" xmlns:r="http://schemas.openxmlformats.org/officeDocument/2006/relationships" xmlns:m="http://schemas.openxmlformats.org/officeDocument/2006/math" xmlns:v="urn:schemas-microsoft-com:vml" xmlns:wp14="http://schemas.microsoft.com/office/word/2010/wordprocessingDrawing" xmlns:wp="http://schemas.openxmlformats.org/drawingml/2006/wordprocessingDrawing" xmlns:w10="urn:schemas-microsoft-com:office:word" xmlns:w="http://schemas.openxmlformats.org/wordprocessingml/2006/main" xmlns:w14="http://schemas.microsoft.com/office/word/2010/wordml" xmlns:w15="http://schemas.microsoft.com/office/word/2012/wordml" xmlns:wpg="http://schemas.microsoft.com/office/word/2010/wordprocessingGroup" xmlns:wpi="http://schemas.microsoft.com/office/word/2010/wordprocessingInk" xmlns:wne="http://schemas.microsoft.com/office/word/2006/wordml" xmlns:wps="http://schemas.microsoft.com/office/word/2010/wordprocessingShape" mc:Ignorable="w14 w15 wp14">
   <w:body>
     <w:p>
       <w:pPr>
@@ -100,7 +100,7 @@
           </mc:Choice>
           <mc:Fallback>
             <w:pict>
-              <v:shapetype id="_x0000_t202" coordsize="21600,21600" o:spt="202" path="m,l,21600r21600,l21600,xe">
+              <v:shapetype w14:anchorId="41C55D34" id="_x0000_t202" coordsize="21600,21600" o:spt="202" path="m,l,21600r21600,l21600,xe">
                 <v:stroke joinstyle="miter"/>
                 <v:path gradientshapeok="t" o:connecttype="rect"/>
               </v:shapetype>
@@ -202,9 +202,9 @@
               </wp:anchor>
             </w:drawing>
           </mc:Choice>
-          <mc:Fallback xmlns:w15="http://schemas.microsoft.com/office/word/2012/wordml">
+          <mc:Fallback>
             <w:pict>
-              <v:line w14:anchorId="54B70C49" id="Straight Connector 3" o:spid="_x0000_s1026" style="position:absolute;z-index:251646464;visibility:visible;mso-wrap-style:square;mso-width-percent:0;mso-height-percent:0;mso-wrap-distance-left:9pt;mso-wrap-distance-top:0;mso-wrap-distance-right:9pt;mso-wrap-distance-bottom:0;mso-position-horizontal:absolute;mso-position-horizontal-relative:page;mso-position-vertical:absolute;mso-position-vertical-relative:text;mso-width-percent:0;mso-height-percent:0;mso-width-relative:margin;mso-height-relative:margin" from="488.85pt,-83.35pt" to="615.9pt,43.7pt" o:gfxdata="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" strokecolor="#f2f2f2 [3052]" strokeweight="3.5pt">
+              <v:line w14:anchorId="07ACE7E8" id="Straight Connector 3" o:spid="_x0000_s1026" style="position:absolute;z-index:251646464;visibility:visible;mso-wrap-style:square;mso-width-percent:0;mso-height-percent:0;mso-wrap-distance-left:9pt;mso-wrap-distance-top:0;mso-wrap-distance-right:9pt;mso-wrap-distance-bottom:0;mso-position-horizontal:absolute;mso-position-horizontal-relative:page;mso-position-vertical:absolute;mso-position-vertical-relative:text;mso-width-percent:0;mso-height-percent:0;mso-width-relative:margin;mso-height-relative:margin" from="488.85pt,-83.35pt" to="615.9pt,43.7pt" o:gfxdata="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" strokecolor="#f2f2f2 [3052]" strokeweight="3.5pt">
                 <v:stroke joinstyle="miter"/>
                 <w10:wrap anchorx="page"/>
               </v:line>
@@ -297,9 +297,9 @@
               </wp:anchor>
             </w:drawing>
           </mc:Choice>
-          <mc:Fallback xmlns:w15="http://schemas.microsoft.com/office/word/2012/wordml">
+          <mc:Fallback>
             <w:pict>
-              <v:shape w14:anchorId="00E295A4" id="Diagonal Stripe 1" o:spid="_x0000_s1026" style="position:absolute;margin-left:492.9pt;margin-top:-72.9pt;width:121.75pt;height:121.15pt;rotation:90;z-index:251645440;visibility:visible;mso-wrap-style:square;mso-width-percent:0;mso-height-percent:0;mso-wrap-distance-left:9pt;mso-wrap-distance-top:0;mso-wrap-distance-right:9pt;mso-wrap-distance-bottom:0;mso-position-horizontal:absolute;mso-position-horizontal-relative:page;mso-position-vertical:absolute;mso-position-vertical-relative:text;mso-width-percent:0;mso-height-percent:0;mso-width-relative:margin;mso-height-relative:margin;v-text-anchor:middle" coordsize="1546529,1538577" o:gfxdata="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" path="m,769289l773265,r773264,l,1538577,,769289xe" fillcolor="#d8d8d8 [2732]" strokecolor="#404040 [2429]" strokeweight="2pt">
+              <v:shape w14:anchorId="641144A5" id="Diagonal Stripe 1" o:spid="_x0000_s1026" style="position:absolute;margin-left:492.9pt;margin-top:-72.9pt;width:121.75pt;height:121.15pt;rotation:90;z-index:251645440;visibility:visible;mso-wrap-style:square;mso-width-percent:0;mso-height-percent:0;mso-wrap-distance-left:9pt;mso-wrap-distance-top:0;mso-wrap-distance-right:9pt;mso-wrap-distance-bottom:0;mso-position-horizontal:absolute;mso-position-horizontal-relative:page;mso-position-vertical:absolute;mso-position-vertical-relative:text;mso-width-percent:0;mso-height-percent:0;mso-width-relative:margin;mso-height-relative:margin;v-text-anchor:middle" coordsize="1546529,1538577" o:gfxdata="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" path="m,769289l773265,r773264,l,1538577,,769289xe" fillcolor="#d8d8d8 [2732]" strokecolor="#404040 [2429]" strokeweight="2pt">
                 <v:stroke joinstyle="miter"/>
                 <v:path arrowok="t" o:connecttype="custom" o:connectlocs="0,769289;773265,0;1546529,0;0,1538577;0,769289" o:connectangles="0,0,0,0,0"/>
                 <w10:wrap anchorx="page"/>
@@ -391,7 +391,7 @@
                     </pic:cNvPicPr>
                   </pic:nvPicPr>
                   <pic:blipFill>
-                    <a:blip r:embed="rId9">
+                    <a:blip r:embed="rId8">
                       <a:extLst>
                         <a:ext uri="{28A0092B-C50C-407E-A947-70E740481C1C}">
                           <a14:useLocalDpi xmlns:a14="http://schemas.microsoft.com/office/drawing/2010/main" val="0"/>
@@ -417,7 +417,7 @@
                     </a:ln>
                     <a:extLst>
                       <a:ext uri="{FAA26D3D-D897-4be2-8F04-BA451C77F1D7}">
-                        <ma14:placeholderFlag xmlns:ma14="http://schemas.microsoft.com/office/mac/drawingml/2011/main" xmlns:w="http://schemas.openxmlformats.org/wordprocessingml/2006/main" xmlns:w10="urn:schemas-microsoft-com:office:word" xmlns:v="urn:schemas-microsoft-com:vml" xmlns:o="urn:schemas-microsoft-com:office:office" xmlns:mv="urn:schemas-microsoft-com:mac:vml" xmlns:mo="http://schemas.microsoft.com/office/mac/office/2008/main" xmlns="" xmlns:w15="http://schemas.microsoft.com/office/word/2012/wordml"/>
+                        <ma14:placeholderFlag xmlns:ma14="http://schemas.microsoft.com/office/mac/drawingml/2011/main" xmlns:w="http://schemas.openxmlformats.org/wordprocessingml/2006/main" xmlns:w10="urn:schemas-microsoft-com:office:word" xmlns:v="urn:schemas-microsoft-com:vml" xmlns:o="urn:schemas-microsoft-com:office:office" xmlns:mv="urn:schemas-microsoft-com:mac:vml" xmlns:mo="http://schemas.microsoft.com/office/mac/office/2008/main" xmlns=""/>
                       </a:ext>
                     </a:extLst>
                   </pic:spPr>
@@ -453,8 +453,8 @@
           <w:szCs w:val="40"/>
         </w:rPr>
         <w:sectPr>
-          <w:headerReference w:type="default" r:id="rId10"/>
-          <w:footerReference w:type="default" r:id="rId11"/>
+          <w:headerReference w:type="default" r:id="rId9"/>
+          <w:footerReference w:type="default" r:id="rId10"/>
           <w:pgSz w:w="12240" w:h="15840"/>
           <w:pgMar w:top="1440" w:right="1440" w:bottom="1440" w:left="1440" w:header="720" w:footer="432" w:gutter="0"/>
           <w:pgNumType w:start="3"/>
@@ -480,8 +480,8 @@
           <w:szCs w:val="60"/>
         </w:rPr>
         <w:sectPr>
-          <w:headerReference w:type="default" r:id="rId12"/>
-          <w:footerReference w:type="default" r:id="rId13"/>
+          <w:headerReference w:type="default" r:id="rId11"/>
+          <w:footerReference w:type="default" r:id="rId12"/>
           <w:pgSz w:w="12240" w:h="15840"/>
           <w:pgMar w:top="1440" w:right="1440" w:bottom="1440" w:left="1440" w:header="720" w:footer="432" w:gutter="0"/>
           <w:cols w:space="720"/>
@@ -491,7 +491,7 @@
     </w:p>
     <w:p>
       <w:pPr>
-        <w:pStyle w:val="Titre1"/>
+        <w:pStyle w:val="Heading1"/>
       </w:pPr>
       <w:bookmarkStart w:id="0" w:name="_Toc443564049"/>
       <w:r>
@@ -523,12 +523,12 @@
       <w:sdtContent>
         <w:p>
           <w:pPr>
-            <w:pStyle w:val="En-ttedetabledesmatires"/>
+            <w:pStyle w:val="TOCHeading"/>
           </w:pPr>
         </w:p>
         <w:p>
           <w:pPr>
-            <w:pStyle w:val="TM1"/>
+            <w:pStyle w:val="TOC1"/>
             <w:rPr>
               <w:rFonts w:asciiTheme="minorHAnsi" w:eastAsiaTheme="minorEastAsia" w:hAnsiTheme="minorHAnsi"/>
               <w:b w:val="0"/>
@@ -561,7 +561,7 @@
           <w:hyperlink w:anchor="_Toc443564049" w:history="1">
             <w:r>
               <w:rPr>
-                <w:rStyle w:val="Lienhypertexte"/>
+                <w:rStyle w:val="Hyperlink"/>
                 <w:noProof/>
               </w:rPr>
               <w:t>Table of contents</w:t>
@@ -618,7 +618,7 @@
         </w:p>
         <w:p>
           <w:pPr>
-            <w:pStyle w:val="TM1"/>
+            <w:pStyle w:val="TOC1"/>
             <w:rPr>
               <w:rFonts w:asciiTheme="minorHAnsi" w:eastAsiaTheme="minorEastAsia" w:hAnsiTheme="minorHAnsi"/>
               <w:b w:val="0"/>
@@ -630,7 +630,7 @@
           <w:hyperlink w:anchor="_Toc443564050" w:history="1">
             <w:r>
               <w:rPr>
-                <w:rStyle w:val="Lienhypertexte"/>
+                <w:rStyle w:val="Hyperlink"/>
                 <w:noProof/>
               </w:rPr>
               <w:t>Glossary</w:t>
@@ -687,7 +687,7 @@
         </w:p>
         <w:p>
           <w:pPr>
-            <w:pStyle w:val="TM1"/>
+            <w:pStyle w:val="TOC1"/>
             <w:rPr>
               <w:rFonts w:asciiTheme="minorHAnsi" w:eastAsiaTheme="minorEastAsia" w:hAnsiTheme="minorHAnsi"/>
               <w:b w:val="0"/>
@@ -699,7 +699,7 @@
           <w:hyperlink w:anchor="_Toc443564051" w:history="1">
             <w:r>
               <w:rPr>
-                <w:rStyle w:val="Lienhypertexte"/>
+                <w:rStyle w:val="Hyperlink"/>
                 <w:noProof/>
               </w:rPr>
               <w:t>Product overview</w:t>
@@ -756,7 +756,7 @@
         </w:p>
         <w:p>
           <w:pPr>
-            <w:pStyle w:val="TM2"/>
+            <w:pStyle w:val="TOC2"/>
             <w:tabs>
               <w:tab w:val="left" w:pos="1320"/>
             </w:tabs>
@@ -769,7 +769,7 @@
           <w:hyperlink w:anchor="_Toc443564052" w:history="1">
             <w:r>
               <w:rPr>
-                <w:rStyle w:val="Lienhypertexte"/>
+                <w:rStyle w:val="Hyperlink"/>
                 <w:noProof/>
               </w:rPr>
               <w:t>1.</w:t>
@@ -784,7 +784,7 @@
             </w:r>
             <w:r>
               <w:rPr>
-                <w:rStyle w:val="Lienhypertexte"/>
+                <w:rStyle w:val="Hyperlink"/>
                 <w:noProof/>
               </w:rPr>
               <w:t>Description</w:t>
@@ -841,7 +841,7 @@
         </w:p>
         <w:p>
           <w:pPr>
-            <w:pStyle w:val="TM2"/>
+            <w:pStyle w:val="TOC2"/>
             <w:tabs>
               <w:tab w:val="left" w:pos="1320"/>
             </w:tabs>
@@ -854,7 +854,7 @@
           <w:hyperlink w:anchor="_Toc443564053" w:history="1">
             <w:r>
               <w:rPr>
-                <w:rStyle w:val="Lienhypertexte"/>
+                <w:rStyle w:val="Hyperlink"/>
                 <w:noProof/>
               </w:rPr>
               <w:t>2.</w:t>
@@ -869,7 +869,7 @@
             </w:r>
             <w:r>
               <w:rPr>
-                <w:rStyle w:val="Lienhypertexte"/>
+                <w:rStyle w:val="Hyperlink"/>
                 <w:noProof/>
               </w:rPr>
               <w:t>Capabilities</w:t>
@@ -926,7 +926,7 @@
         </w:p>
         <w:p>
           <w:pPr>
-            <w:pStyle w:val="TM2"/>
+            <w:pStyle w:val="TOC2"/>
             <w:tabs>
               <w:tab w:val="left" w:pos="1320"/>
             </w:tabs>
@@ -939,7 +939,7 @@
           <w:hyperlink w:anchor="_Toc443564054" w:history="1">
             <w:r>
               <w:rPr>
-                <w:rStyle w:val="Lienhypertexte"/>
+                <w:rStyle w:val="Hyperlink"/>
                 <w:noProof/>
               </w:rPr>
               <w:t>3.</w:t>
@@ -954,7 +954,7 @@
             </w:r>
             <w:r>
               <w:rPr>
-                <w:rStyle w:val="Lienhypertexte"/>
+                <w:rStyle w:val="Hyperlink"/>
                 <w:noProof/>
               </w:rPr>
               <w:t>Quick specs</w:t>
@@ -1011,7 +1011,7 @@
         </w:p>
         <w:p>
           <w:pPr>
-            <w:pStyle w:val="TM1"/>
+            <w:pStyle w:val="TOC1"/>
             <w:rPr>
               <w:rFonts w:asciiTheme="minorHAnsi" w:eastAsiaTheme="minorEastAsia" w:hAnsiTheme="minorHAnsi"/>
               <w:b w:val="0"/>
@@ -1023,7 +1023,7 @@
           <w:hyperlink w:anchor="_Toc443564055" w:history="1">
             <w:r>
               <w:rPr>
-                <w:rStyle w:val="Lienhypertexte"/>
+                <w:rStyle w:val="Hyperlink"/>
                 <w:noProof/>
               </w:rPr>
               <w:t>Basic operation</w:t>
@@ -1080,7 +1080,7 @@
         </w:p>
         <w:p>
           <w:pPr>
-            <w:pStyle w:val="TM2"/>
+            <w:pStyle w:val="TOC2"/>
             <w:tabs>
               <w:tab w:val="left" w:pos="1320"/>
             </w:tabs>
@@ -1093,7 +1093,7 @@
           <w:hyperlink w:anchor="_Toc443564056" w:history="1">
             <w:r>
               <w:rPr>
-                <w:rStyle w:val="Lienhypertexte"/>
+                <w:rStyle w:val="Hyperlink"/>
                 <w:noProof/>
               </w:rPr>
               <w:t>1.</w:t>
@@ -1108,7 +1108,7 @@
             </w:r>
             <w:r>
               <w:rPr>
-                <w:rStyle w:val="Lienhypertexte"/>
+                <w:rStyle w:val="Hyperlink"/>
                 <w:noProof/>
               </w:rPr>
               <w:t>Reading the time of day</w:t>
@@ -1165,7 +1165,7 @@
         </w:p>
         <w:p>
           <w:pPr>
-            <w:pStyle w:val="TM2"/>
+            <w:pStyle w:val="TOC2"/>
             <w:tabs>
               <w:tab w:val="left" w:pos="1320"/>
             </w:tabs>
@@ -1178,7 +1178,7 @@
           <w:hyperlink w:anchor="_Toc443564057" w:history="1">
             <w:r>
               <w:rPr>
-                <w:rStyle w:val="Lienhypertexte"/>
+                <w:rStyle w:val="Hyperlink"/>
                 <w:noProof/>
               </w:rPr>
               <w:t>2.</w:t>
@@ -1193,7 +1193,7 @@
             </w:r>
             <w:r>
               <w:rPr>
-                <w:rStyle w:val="Lienhypertexte"/>
+                <w:rStyle w:val="Hyperlink"/>
                 <w:noProof/>
               </w:rPr>
               <w:t>Changing the color scheme</w:t>
@@ -1250,7 +1250,7 @@
         </w:p>
         <w:p>
           <w:pPr>
-            <w:pStyle w:val="TM2"/>
+            <w:pStyle w:val="TOC2"/>
             <w:tabs>
               <w:tab w:val="left" w:pos="1320"/>
             </w:tabs>
@@ -1263,7 +1263,7 @@
           <w:hyperlink w:anchor="_Toc443564058" w:history="1">
             <w:r>
               <w:rPr>
-                <w:rStyle w:val="Lienhypertexte"/>
+                <w:rStyle w:val="Hyperlink"/>
                 <w:noProof/>
               </w:rPr>
               <w:t>3.</w:t>
@@ -1278,7 +1278,7 @@
             </w:r>
             <w:r>
               <w:rPr>
-                <w:rStyle w:val="Lienhypertexte"/>
+                <w:rStyle w:val="Hyperlink"/>
                 <w:noProof/>
               </w:rPr>
               <w:t>Updating the time on the clock</w:t>
@@ -1335,7 +1335,7 @@
         </w:p>
         <w:p>
           <w:pPr>
-            <w:pStyle w:val="TM1"/>
+            <w:pStyle w:val="TOC1"/>
             <w:rPr>
               <w:rFonts w:asciiTheme="minorHAnsi" w:eastAsiaTheme="minorEastAsia" w:hAnsiTheme="minorHAnsi"/>
               <w:b w:val="0"/>
@@ -1347,7 +1347,7 @@
           <w:hyperlink w:anchor="_Toc443564059" w:history="1">
             <w:r>
               <w:rPr>
-                <w:rStyle w:val="Lienhypertexte"/>
+                <w:rStyle w:val="Hyperlink"/>
                 <w:noProof/>
               </w:rPr>
               <w:t>Advanced operation</w:t>
@@ -1404,7 +1404,7 @@
         </w:p>
         <w:p>
           <w:pPr>
-            <w:pStyle w:val="TM2"/>
+            <w:pStyle w:val="TOC2"/>
             <w:tabs>
               <w:tab w:val="left" w:pos="1320"/>
             </w:tabs>
@@ -1417,7 +1417,7 @@
           <w:hyperlink w:anchor="_Toc443564060" w:history="1">
             <w:r>
               <w:rPr>
-                <w:rStyle w:val="Lienhypertexte"/>
+                <w:rStyle w:val="Hyperlink"/>
                 <w:noProof/>
               </w:rPr>
               <w:t>1.</w:t>
@@ -1432,7 +1432,7 @@
             </w:r>
             <w:r>
               <w:rPr>
-                <w:rStyle w:val="Lienhypertexte"/>
+                <w:rStyle w:val="Hyperlink"/>
                 <w:noProof/>
               </w:rPr>
               <w:t>Synchronizing the clock using Bluetooth</w:t>
@@ -1489,7 +1489,7 @@
         </w:p>
         <w:p>
           <w:pPr>
-            <w:pStyle w:val="TM1"/>
+            <w:pStyle w:val="TOC1"/>
             <w:rPr>
               <w:rFonts w:asciiTheme="minorHAnsi" w:eastAsiaTheme="minorEastAsia" w:hAnsiTheme="minorHAnsi"/>
               <w:b w:val="0"/>
@@ -1501,7 +1501,7 @@
           <w:hyperlink w:anchor="_Toc443564061" w:history="1">
             <w:r>
               <w:rPr>
-                <w:rStyle w:val="Lienhypertexte"/>
+                <w:rStyle w:val="Hyperlink"/>
                 <w:noProof/>
               </w:rPr>
               <w:t>Technical details</w:t>
@@ -1558,7 +1558,7 @@
         </w:p>
         <w:p>
           <w:pPr>
-            <w:pStyle w:val="TM1"/>
+            <w:pStyle w:val="TOC1"/>
             <w:rPr>
               <w:rFonts w:asciiTheme="minorHAnsi" w:eastAsiaTheme="minorEastAsia" w:hAnsiTheme="minorHAnsi"/>
               <w:b w:val="0"/>
@@ -1570,7 +1570,7 @@
           <w:hyperlink w:anchor="_Toc443564062" w:history="1">
             <w:r>
               <w:rPr>
-                <w:rStyle w:val="Lienhypertexte"/>
+                <w:rStyle w:val="Hyperlink"/>
                 <w:noProof/>
               </w:rPr>
               <w:t>Planned features</w:t>
@@ -1627,7 +1627,7 @@
         </w:p>
         <w:p>
           <w:pPr>
-            <w:pStyle w:val="TM1"/>
+            <w:pStyle w:val="TOC1"/>
             <w:rPr>
               <w:rFonts w:asciiTheme="minorHAnsi" w:eastAsiaTheme="minorEastAsia" w:hAnsiTheme="minorHAnsi"/>
               <w:b w:val="0"/>
@@ -1639,7 +1639,7 @@
           <w:hyperlink w:anchor="_Toc443564063" w:history="1">
             <w:r>
               <w:rPr>
-                <w:rStyle w:val="Lienhypertexte"/>
+                <w:rStyle w:val="Hyperlink"/>
                 <w:noProof/>
               </w:rPr>
               <w:t>Contributions</w:t>
@@ -1696,7 +1696,7 @@
         </w:p>
         <w:p>
           <w:pPr>
-            <w:pStyle w:val="TM1"/>
+            <w:pStyle w:val="TOC1"/>
             <w:rPr>
               <w:rFonts w:asciiTheme="minorHAnsi" w:eastAsiaTheme="minorEastAsia" w:hAnsiTheme="minorHAnsi"/>
               <w:b w:val="0"/>
@@ -1708,7 +1708,7 @@
           <w:hyperlink w:anchor="_Toc443564064" w:history="1">
             <w:r>
               <w:rPr>
-                <w:rStyle w:val="Lienhypertexte"/>
+                <w:rStyle w:val="Hyperlink"/>
                 <w:noProof/>
               </w:rPr>
               <w:t>Endnotes</w:t>
@@ -1790,7 +1790,7 @@
     </w:sdt>
     <w:p>
       <w:pPr>
-        <w:pStyle w:val="TM1"/>
+        <w:pStyle w:val="TOC1"/>
       </w:pPr>
       <w:r>
         <w:br w:type="page"/>
@@ -1798,7 +1798,7 @@
     </w:p>
     <w:p>
       <w:pPr>
-        <w:pStyle w:val="Titre1"/>
+        <w:pStyle w:val="Heading1"/>
       </w:pPr>
       <w:bookmarkStart w:id="1" w:name="_Toc443564050"/>
       <w:r>
@@ -1892,7 +1892,7 @@
     </w:p>
     <w:p>
       <w:pPr>
-        <w:pStyle w:val="Titre1"/>
+        <w:pStyle w:val="Heading1"/>
       </w:pPr>
       <w:bookmarkStart w:id="5" w:name="_Toc443564051"/>
       <w:r>
@@ -1903,7 +1903,7 @@
     </w:p>
     <w:p>
       <w:pPr>
-        <w:pStyle w:val="Titre2"/>
+        <w:pStyle w:val="Heading2"/>
       </w:pPr>
       <w:bookmarkStart w:id="6" w:name="_Toc443564052"/>
       <w:r>
@@ -1964,7 +1964,7 @@
     </w:p>
     <w:p>
       <w:pPr>
-        <w:pStyle w:val="Titre2"/>
+        <w:pStyle w:val="Heading2"/>
       </w:pPr>
       <w:bookmarkStart w:id="7" w:name="_Toc443564053"/>
       <w:r>
@@ -1974,7 +1974,7 @@
     </w:p>
     <w:p>
       <w:pPr>
-        <w:pStyle w:val="Paragraphedeliste"/>
+        <w:pStyle w:val="ListParagraph"/>
         <w:numPr>
           <w:ilvl w:val="0"/>
           <w:numId w:val="4"/>
@@ -1995,7 +1995,7 @@
     </w:p>
     <w:p>
       <w:pPr>
-        <w:pStyle w:val="Paragraphedeliste"/>
+        <w:pStyle w:val="ListParagraph"/>
         <w:numPr>
           <w:ilvl w:val="0"/>
           <w:numId w:val="4"/>
@@ -2016,7 +2016,7 @@
     </w:p>
     <w:p>
       <w:pPr>
-        <w:pStyle w:val="Paragraphedeliste"/>
+        <w:pStyle w:val="ListParagraph"/>
         <w:numPr>
           <w:ilvl w:val="0"/>
           <w:numId w:val="4"/>
@@ -2037,7 +2037,7 @@
     </w:p>
     <w:p>
       <w:pPr>
-        <w:pStyle w:val="Titre2"/>
+        <w:pStyle w:val="Heading2"/>
       </w:pPr>
       <w:bookmarkStart w:id="8" w:name="_Toc443564054"/>
       <w:r>
@@ -2047,7 +2047,7 @@
     </w:p>
     <w:p>
       <w:pPr>
-        <w:pStyle w:val="Paragraphedeliste"/>
+        <w:pStyle w:val="ListParagraph"/>
         <w:numPr>
           <w:ilvl w:val="0"/>
           <w:numId w:val="6"/>
@@ -2085,7 +2085,7 @@
     </w:p>
     <w:p>
       <w:pPr>
-        <w:pStyle w:val="Paragraphedeliste"/>
+        <w:pStyle w:val="ListParagraph"/>
         <w:numPr>
           <w:ilvl w:val="0"/>
           <w:numId w:val="6"/>
@@ -2106,7 +2106,7 @@
     </w:p>
     <w:p>
       <w:pPr>
-        <w:pStyle w:val="Paragraphedeliste"/>
+        <w:pStyle w:val="ListParagraph"/>
         <w:numPr>
           <w:ilvl w:val="0"/>
           <w:numId w:val="6"/>
@@ -2130,7 +2130,7 @@
     </w:p>
     <w:p>
       <w:pPr>
-        <w:pStyle w:val="Paragraphedeliste"/>
+        <w:pStyle w:val="ListParagraph"/>
         <w:numPr>
           <w:ilvl w:val="0"/>
           <w:numId w:val="6"/>
@@ -2221,7 +2221,7 @@
     </w:p>
     <w:p>
       <w:pPr>
-        <w:pStyle w:val="Titre1"/>
+        <w:pStyle w:val="Heading1"/>
       </w:pPr>
       <w:bookmarkStart w:id="9" w:name="_Toc443564055"/>
       <w:r>
@@ -2232,7 +2232,7 @@
     </w:p>
     <w:p>
       <w:pPr>
-        <w:pStyle w:val="Titre2"/>
+        <w:pStyle w:val="Heading2"/>
         <w:numPr>
           <w:ilvl w:val="0"/>
           <w:numId w:val="43"/>
@@ -2273,7 +2273,7 @@
     </w:p>
     <w:p>
       <w:pPr>
-        <w:pStyle w:val="Paragraphedeliste"/>
+        <w:pStyle w:val="ListParagraph"/>
         <w:numPr>
           <w:ilvl w:val="0"/>
           <w:numId w:val="47"/>
@@ -2315,7 +2315,7 @@
     </w:p>
     <w:p>
       <w:pPr>
-        <w:pStyle w:val="Paragraphedeliste"/>
+        <w:pStyle w:val="ListParagraph"/>
         <w:numPr>
           <w:ilvl w:val="0"/>
           <w:numId w:val="47"/>
@@ -2350,7 +2350,7 @@
     </w:p>
     <w:p>
       <w:pPr>
-        <w:pStyle w:val="Paragraphedeliste"/>
+        <w:pStyle w:val="ListParagraph"/>
         <w:numPr>
           <w:ilvl w:val="0"/>
           <w:numId w:val="47"/>
@@ -2393,7 +2393,7 @@
     </w:p>
     <w:p>
       <w:pPr>
-        <w:pStyle w:val="Paragraphedeliste"/>
+        <w:pStyle w:val="ListParagraph"/>
         <w:ind w:left="1440"/>
         <w:rPr>
           <w:rFonts w:eastAsiaTheme="majorEastAsia" w:cs="Times New Roman"/>
@@ -2410,7 +2410,7 @@
     </w:p>
     <w:p>
       <w:pPr>
-        <w:pStyle w:val="Titre2"/>
+        <w:pStyle w:val="Heading2"/>
       </w:pPr>
       <w:bookmarkStart w:id="11" w:name="_Toc443564057"/>
       <w:r>
@@ -2474,7 +2474,7 @@
     </w:p>
     <w:p>
       <w:pPr>
-        <w:pStyle w:val="Titre2"/>
+        <w:pStyle w:val="Heading2"/>
       </w:pPr>
       <w:bookmarkStart w:id="12" w:name="_Toc443564058"/>
       <w:r>
@@ -2516,7 +2516,7 @@
     </w:p>
     <w:p>
       <w:pPr>
-        <w:pStyle w:val="Titre1"/>
+        <w:pStyle w:val="Heading1"/>
       </w:pPr>
       <w:bookmarkStart w:id="13" w:name="_Toc443564059"/>
       <w:r>
@@ -2527,7 +2527,7 @@
     </w:p>
     <w:p>
       <w:pPr>
-        <w:pStyle w:val="Titre2"/>
+        <w:pStyle w:val="Heading2"/>
         <w:numPr>
           <w:ilvl w:val="0"/>
           <w:numId w:val="39"/>
@@ -2642,7 +2642,7 @@
     <w:p>
       <w:pPr>
         <w:sectPr>
-          <w:footerReference w:type="default" r:id="rId14"/>
+          <w:footerReference w:type="default" r:id="rId13"/>
           <w:pgSz w:w="12240" w:h="15840"/>
           <w:pgMar w:top="1440" w:right="1440" w:bottom="1440" w:left="1440" w:header="720" w:footer="432" w:gutter="0"/>
           <w:pgNumType w:start="1"/>
@@ -2653,7 +2653,7 @@
     </w:p>
     <w:p>
       <w:pPr>
-        <w:pStyle w:val="Titre1"/>
+        <w:pStyle w:val="Heading1"/>
       </w:pPr>
       <w:bookmarkStart w:id="15" w:name="_Toc443564061"/>
       <w:r>
@@ -3665,7 +3665,7 @@
           </mc:Choice>
           <mc:Fallback>
             <w:pict>
-              <v:group id="Group 6" o:spid="_x0000_s1027" style="position:absolute;margin-left:9.35pt;margin-top:165.55pt;width:454.35pt;height:289.9pt;z-index:251653120;mso-height-relative:margin" coordorigin="" coordsize="57707,36820" o:gfxdata="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">
+              <v:group w14:anchorId="1939154D" id="Group 6" o:spid="_x0000_s1027" style="position:absolute;margin-left:9.35pt;margin-top:165.55pt;width:454.35pt;height:289.9pt;z-index:251653120;mso-height-relative:margin" coordorigin="" coordsize="57707,36820" o:gfxdata="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">
                 <v:rect id="Rectangle 32" o:spid="_x0000_s1028" style="position:absolute;left:48741;top:2941;width:8885;height:5417;visibility:visible;mso-wrap-style:square;v-text-anchor:middle" o:gfxdata="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" fillcolor="#deeaf6 [660]" strokecolor="gray [1629]" strokeweight=".5pt">
                   <v:stroke dashstyle="1 1"/>
                   <v:textbox>
@@ -4203,7 +4203,7 @@
           </mc:Choice>
           <mc:Fallback>
             <w:pict>
-              <v:group id="Group 16" o:spid="_x0000_s1044" style="position:absolute;margin-left:242.2pt;margin-top:38.35pt;width:223.15pt;height:150.4pt;z-index:251664384" coordsize="28339,19102" o:gfxdata="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">
+              <v:group w14:anchorId="5C672AB9" id="Group 16" o:spid="_x0000_s1044" style="position:absolute;margin-left:242.2pt;margin-top:38.35pt;width:223.15pt;height:150.4pt;z-index:251664384" coordsize="28339,19102" o:gfxdata="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">
                 <v:rect id="Rectangle 7" o:spid="_x0000_s1045" style="position:absolute;left:14369;width:13970;height:10096;visibility:visible;mso-wrap-style:square;v-text-anchor:middle" o:gfxdata="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" fillcolor="#c5e0b3 [1305]" strokecolor="gray [1629]" strokeweight=".5pt">
                   <v:stroke dashstyle="1 1"/>
                   <v:textbox>
@@ -4294,7 +4294,7 @@
       <w:pPr>
         <w:pStyle w:val="Titre2NoTOC"/>
         <w:sectPr>
-          <w:footerReference w:type="default" r:id="rId15"/>
+          <w:footerReference w:type="default" r:id="rId14"/>
           <w:pgSz w:w="12240" w:h="15840"/>
           <w:pgMar w:top="1440" w:right="1440" w:bottom="1440" w:left="1440" w:header="720" w:footer="432" w:gutter="0"/>
           <w:pgNumType w:start="6"/>
@@ -4318,7 +4318,7 @@
     <w:p/>
     <w:p>
       <w:pPr>
-        <w:pStyle w:val="Paragraphedeliste"/>
+        <w:pStyle w:val="ListParagraph"/>
         <w:numPr>
           <w:ilvl w:val="0"/>
           <w:numId w:val="50"/>
@@ -4348,7 +4348,7 @@
     </w:p>
     <w:p>
       <w:pPr>
-        <w:pStyle w:val="Paragraphedeliste"/>
+        <w:pStyle w:val="ListParagraph"/>
         <w:numPr>
           <w:ilvl w:val="0"/>
           <w:numId w:val="50"/>
@@ -4361,7 +4361,7 @@
     </w:p>
     <w:p>
       <w:pPr>
-        <w:pStyle w:val="Paragraphedeliste"/>
+        <w:pStyle w:val="ListParagraph"/>
         <w:numPr>
           <w:ilvl w:val="0"/>
           <w:numId w:val="50"/>
@@ -4386,30 +4386,44 @@
     </w:p>
     <w:p>
       <w:pPr>
-        <w:pStyle w:val="Paragraphedeliste"/>
+        <w:pStyle w:val="ListParagraph"/>
         <w:numPr>
           <w:ilvl w:val="0"/>
           <w:numId w:val="50"/>
         </w:numPr>
         <w:ind w:left="0" w:firstLine="349"/>
       </w:pPr>
-      <w:bookmarkStart w:id="16" w:name="_GoBack"/>
-      <w:bookmarkEnd w:id="16"/>
+      <w:r>
+        <w:t>HC-06 consumption: powered between 3.1v and 4.2v and consumption between 8mA and 40mA.</w:t>
+      </w:r>
     </w:p>
     <w:p>
       <w:pPr>
-        <w:pStyle w:val="Titre2NoTOC"/>
-      </w:pPr>
-      <w:r>
-        <w:t xml:space="preserve">Components </w:t>
-      </w:r>
-      <w:r>
-        <w:t>required for the project</w:t>
+        <w:pStyle w:val="ListParagraph"/>
+        <w:numPr>
+          <w:ilvl w:val="0"/>
+          <w:numId w:val="50"/>
+        </w:numPr>
+        <w:ind w:left="0" w:firstLine="349"/>
+      </w:pPr>
+      <w:r>
+        <w:t>In line 3.3v the consumption of current is about 141mA, in line 5v current consumption is about 3.6mA maximum, the total consumption is 3.741A maximum.</w:t>
       </w:r>
     </w:p>
     <w:p>
       <w:pPr>
-        <w:pStyle w:val="Paragraphedeliste"/>
+        <w:pStyle w:val="Titre2NoTOC"/>
+      </w:pPr>
+      <w:r>
+        <w:t xml:space="preserve">Components </w:t>
+      </w:r>
+      <w:r>
+        <w:t>required for the project</w:t>
+      </w:r>
+    </w:p>
+    <w:p>
+      <w:pPr>
+        <w:pStyle w:val="ListParagraph"/>
         <w:numPr>
           <w:ilvl w:val="0"/>
           <w:numId w:val="41"/>
@@ -4438,15 +4452,10 @@
         <w:tab/>
         <w:t xml:space="preserve">Ref: </w:t>
       </w:r>
-      <w:proofErr w:type="spellStart"/>
-      <w:r>
-        <w:t>xxxxxxx</w:t>
-      </w:r>
-      <w:proofErr w:type="spellEnd"/>
     </w:p>
     <w:p>
       <w:pPr>
-        <w:pStyle w:val="Paragraphedeliste"/>
+        <w:pStyle w:val="ListParagraph"/>
         <w:numPr>
           <w:ilvl w:val="0"/>
           <w:numId w:val="41"/>
@@ -4496,7 +4505,7 @@
     </w:p>
     <w:p>
       <w:pPr>
-        <w:pStyle w:val="Paragraphedeliste"/>
+        <w:pStyle w:val="ListParagraph"/>
         <w:numPr>
           <w:ilvl w:val="0"/>
           <w:numId w:val="41"/>
@@ -4526,7 +4535,7 @@
     </w:p>
     <w:p>
       <w:pPr>
-        <w:pStyle w:val="Paragraphedeliste"/>
+        <w:pStyle w:val="ListParagraph"/>
         <w:numPr>
           <w:ilvl w:val="0"/>
           <w:numId w:val="41"/>
@@ -4556,7 +4565,7 @@
     </w:p>
     <w:p>
       <w:pPr>
-        <w:pStyle w:val="Paragraphedeliste"/>
+        <w:pStyle w:val="ListParagraph"/>
         <w:numPr>
           <w:ilvl w:val="0"/>
           <w:numId w:val="41"/>
@@ -4608,7 +4617,7 @@
     </w:p>
     <w:p>
       <w:pPr>
-        <w:pStyle w:val="Paragraphedeliste"/>
+        <w:pStyle w:val="ListParagraph"/>
         <w:numPr>
           <w:ilvl w:val="0"/>
           <w:numId w:val="41"/>
@@ -4660,7 +4669,7 @@
     </w:p>
     <w:p>
       <w:pPr>
-        <w:pStyle w:val="Paragraphedeliste"/>
+        <w:pStyle w:val="ListParagraph"/>
         <w:numPr>
           <w:ilvl w:val="0"/>
           <w:numId w:val="41"/>
@@ -4681,7 +4690,7 @@
         <w:t>tension regulator</w:t>
       </w:r>
       <w:r>
-        <w:tab/>
+        <w:t xml:space="preserve"> 3.3v</w:t>
       </w:r>
       <w:r>
         <w:tab/>
@@ -4693,15 +4702,13 @@
         <w:tab/>
         <w:t xml:space="preserve">Ref: </w:t>
       </w:r>
-      <w:proofErr w:type="spellStart"/>
-      <w:r>
-        <w:t>xxxxxxx</w:t>
-      </w:r>
-      <w:proofErr w:type="spellEnd"/>
+      <w:r>
+        <w:t>1825291RL</w:t>
+      </w:r>
     </w:p>
     <w:p>
       <w:pPr>
-        <w:pStyle w:val="Paragraphedeliste"/>
+        <w:pStyle w:val="ListParagraph"/>
         <w:numPr>
           <w:ilvl w:val="0"/>
           <w:numId w:val="41"/>
@@ -4722,7 +4729,7 @@
     </w:p>
     <w:p>
       <w:pPr>
-        <w:pStyle w:val="Paragraphedeliste"/>
+        <w:pStyle w:val="ListParagraph"/>
         <w:numPr>
           <w:ilvl w:val="0"/>
           <w:numId w:val="41"/>
@@ -4743,7 +4750,7 @@
     </w:p>
     <w:p>
       <w:pPr>
-        <w:pStyle w:val="Paragraphedeliste"/>
+        <w:pStyle w:val="ListParagraph"/>
         <w:numPr>
           <w:ilvl w:val="0"/>
           <w:numId w:val="41"/>
@@ -4773,23 +4780,120 @@
         <w:tab/>
         <w:t>Ref:</w:t>
       </w:r>
+      <w:r>
+        <w:rPr>
+          <w:rFonts w:ascii="Verdana" w:hAnsi="Verdana"/>
+          <w:color w:val="333333"/>
+          <w:sz w:val="17"/>
+          <w:szCs w:val="17"/>
+          <w:shd w:val="clear" w:color="auto" w:fill="FFFFFF"/>
+        </w:rPr>
+        <w:t xml:space="preserve"> </w:t>
+      </w:r>
+      <w:r>
+        <w:t>1625685</w:t>
+      </w:r>
     </w:p>
     <w:p>
       <w:pPr>
+        <w:pStyle w:val="ListParagraph"/>
+        <w:numPr>
+          <w:ilvl w:val="0"/>
+          <w:numId w:val="41"/>
+        </w:numPr>
         <w:ind w:left="1440"/>
       </w:pPr>
       <w:r>
-        <w:t>…</w:t>
+        <w:t>1 (one)</w:t>
+      </w:r>
+      <w:r>
+        <w:tab/>
+        <w:t xml:space="preserve">buzzer </w:t>
+      </w:r>
+      <w:r>
+        <w:tab/>
+      </w:r>
+      <w:r>
+        <w:tab/>
+      </w:r>
+      <w:r>
+        <w:tab/>
+      </w:r>
+      <w:r>
+        <w:tab/>
+      </w:r>
+      <w:r>
+        <w:tab/>
+        <w:t xml:space="preserve">Ref: </w:t>
+      </w:r>
+      <w:r>
+        <w:t>2361105</w:t>
       </w:r>
     </w:p>
     <w:p>
       <w:pPr>
+        <w:pStyle w:val="ListParagraph"/>
+        <w:numPr>
+          <w:ilvl w:val="0"/>
+          <w:numId w:val="41"/>
+        </w:numPr>
         <w:ind w:left="1440"/>
       </w:pPr>
+      <w:r>
+        <w:t>2 (two)</w:t>
+      </w:r>
+      <w:r>
+        <w:tab/>
+        <w:t>push buttons</w:t>
+      </w:r>
+      <w:r>
+        <w:tab/>
+      </w:r>
+      <w:r>
+        <w:tab/>
+      </w:r>
+      <w:r>
+        <w:tab/>
+      </w:r>
+      <w:r>
+        <w:tab/>
+      </w:r>
+      <w:r>
+        <w:tab/>
+        <w:t xml:space="preserve">Ref: </w:t>
+      </w:r>
+      <w:r>
+        <w:t>1550267</w:t>
+      </w:r>
     </w:p>
     <w:p>
       <w:pPr>
-        <w:pStyle w:val="Paragraphedeliste"/>
+        <w:pStyle w:val="ListParagraph"/>
+        <w:numPr>
+          <w:ilvl w:val="0"/>
+          <w:numId w:val="41"/>
+        </w:numPr>
+        <w:ind w:left="1440"/>
+      </w:pPr>
+      <w:bookmarkStart w:id="16" w:name="_GoBack"/>
+      <w:bookmarkEnd w:id="16"/>
+    </w:p>
+    <w:p>
+      <w:pPr>
+        <w:ind w:left="1440"/>
+      </w:pPr>
+      <w:r>
+        <w:t>…</w:t>
+      </w:r>
+    </w:p>
+    <w:p>
+      <w:pPr>
+        <w:ind w:left="1440"/>
+      </w:pPr>
+    </w:p>
+    <w:p>
+      <w:pPr>
+        <w:pStyle w:val="ListParagraph"/>
         <w:numPr>
           <w:ilvl w:val="0"/>
           <w:numId w:val="48"/>
@@ -4832,7 +4936,7 @@
     <w:p/>
     <w:p>
       <w:pPr>
-        <w:pStyle w:val="Paragraphedeliste"/>
+        <w:pStyle w:val="ListParagraph"/>
         <w:numPr>
           <w:ilvl w:val="0"/>
           <w:numId w:val="48"/>
@@ -4862,7 +4966,7 @@
     <w:p/>
     <w:p>
       <w:pPr>
-        <w:pStyle w:val="Paragraphedeliste"/>
+        <w:pStyle w:val="ListParagraph"/>
         <w:numPr>
           <w:ilvl w:val="0"/>
           <w:numId w:val="48"/>
@@ -4877,12 +4981,12 @@
     </w:p>
     <w:p>
       <w:pPr>
-        <w:pStyle w:val="Paragraphedeliste"/>
+        <w:pStyle w:val="ListParagraph"/>
       </w:pPr>
     </w:p>
     <w:p>
       <w:pPr>
-        <w:pStyle w:val="Paragraphedeliste"/>
+        <w:pStyle w:val="ListParagraph"/>
         <w:numPr>
           <w:ilvl w:val="0"/>
           <w:numId w:val="48"/>
@@ -4903,12 +5007,12 @@
     </w:p>
     <w:p>
       <w:pPr>
-        <w:pStyle w:val="Paragraphedeliste"/>
+        <w:pStyle w:val="ListParagraph"/>
       </w:pPr>
     </w:p>
     <w:p>
       <w:pPr>
-        <w:pStyle w:val="Paragraphedeliste"/>
+        <w:pStyle w:val="ListParagraph"/>
         <w:numPr>
           <w:ilvl w:val="0"/>
           <w:numId w:val="48"/>
@@ -4920,12 +5024,12 @@
     </w:p>
     <w:p>
       <w:pPr>
-        <w:pStyle w:val="Paragraphedeliste"/>
+        <w:pStyle w:val="ListParagraph"/>
       </w:pPr>
     </w:p>
     <w:p>
       <w:pPr>
-        <w:pStyle w:val="Paragraphedeliste"/>
+        <w:pStyle w:val="ListParagraph"/>
         <w:numPr>
           <w:ilvl w:val="0"/>
           <w:numId w:val="48"/>
@@ -4933,6 +5037,32 @@
       </w:pPr>
       <w:r>
         <w:t xml:space="preserve">5v Supply, </w:t>
+      </w:r>
+      <w:r>
+        <w:t xml:space="preserve">delivery 4A at 5v, it can support maximal charge if we set all LED in maximum </w:t>
+      </w:r>
+      <w:r>
+        <w:rPr>
+          <w:lang w:val="en"/>
+        </w:rPr>
+        <w:t>brightness.</w:t>
+      </w:r>
+    </w:p>
+    <w:p>
+      <w:pPr>
+        <w:pStyle w:val="ListParagraph"/>
+      </w:pPr>
+    </w:p>
+    <w:p>
+      <w:pPr>
+        <w:pStyle w:val="ListParagraph"/>
+        <w:numPr>
+          <w:ilvl w:val="0"/>
+          <w:numId w:val="48"/>
+        </w:numPr>
+      </w:pPr>
+      <w:r>
+        <w:t xml:space="preserve"> Tension regulator, can delivery up to 1A in 3.3v for modules using this tension.</w:t>
       </w:r>
     </w:p>
     <w:p/>
@@ -4945,7 +5075,7 @@
     </w:p>
     <w:p>
       <w:pPr>
-        <w:pStyle w:val="Titre1"/>
+        <w:pStyle w:val="Heading1"/>
       </w:pPr>
       <w:bookmarkStart w:id="17" w:name="_Toc443564062"/>
       <w:r>
@@ -4956,7 +5086,7 @@
     </w:p>
     <w:p>
       <w:pPr>
-        <w:pStyle w:val="Paragraphedeliste"/>
+        <w:pStyle w:val="ListParagraph"/>
         <w:numPr>
           <w:ilvl w:val="0"/>
           <w:numId w:val="37"/>
@@ -5002,7 +5132,7 @@
     </w:p>
     <w:p>
       <w:pPr>
-        <w:pStyle w:val="Titre1"/>
+        <w:pStyle w:val="Heading1"/>
       </w:pPr>
       <w:bookmarkStart w:id="18" w:name="_Toc443564063"/>
       <w:r>
@@ -5047,7 +5177,7 @@
     </w:p>
     <w:p>
       <w:pPr>
-        <w:pStyle w:val="Paragraphedeliste"/>
+        <w:pStyle w:val="ListParagraph"/>
         <w:numPr>
           <w:ilvl w:val="0"/>
           <w:numId w:val="3"/>
@@ -5090,7 +5220,7 @@
     </w:p>
     <w:p>
       <w:pPr>
-        <w:pStyle w:val="Paragraphedeliste"/>
+        <w:pStyle w:val="ListParagraph"/>
         <w:numPr>
           <w:ilvl w:val="0"/>
           <w:numId w:val="3"/>
@@ -5138,7 +5268,7 @@
     </w:p>
     <w:p>
       <w:pPr>
-        <w:pStyle w:val="Paragraphedeliste"/>
+        <w:pStyle w:val="ListParagraph"/>
         <w:numPr>
           <w:ilvl w:val="0"/>
           <w:numId w:val="3"/>
@@ -5184,7 +5314,7 @@
     </w:p>
     <w:p>
       <w:pPr>
-        <w:pStyle w:val="Paragraphedeliste"/>
+        <w:pStyle w:val="ListParagraph"/>
         <w:numPr>
           <w:ilvl w:val="0"/>
           <w:numId w:val="3"/>
@@ -5292,7 +5422,7 @@
     </w:p>
     <w:p>
       <w:pPr>
-        <w:pStyle w:val="Titre1"/>
+        <w:pStyle w:val="Heading1"/>
       </w:pPr>
       <w:bookmarkStart w:id="20" w:name="_Toc443564064"/>
       <w:r>
@@ -5302,7 +5432,7 @@
       <w:bookmarkEnd w:id="20"/>
     </w:p>
     <w:sectPr>
-      <w:footerReference w:type="default" r:id="rId16"/>
+      <w:footerReference w:type="default" r:id="rId15"/>
       <w:type w:val="continuous"/>
       <w:pgSz w:w="12240" w:h="15840"/>
       <w:pgMar w:top="1440" w:right="1440" w:bottom="1440" w:left="1440" w:header="720" w:footer="432" w:gutter="0"/>
@@ -5315,7 +5445,7 @@
 </file>
 
 <file path=word/endnotes.xml><?xml version="1.0" encoding="utf-8"?>
-<w:endnotes xmlns:wpc="http://schemas.microsoft.com/office/word/2010/wordprocessingCanvas" xmlns:mc="http://schemas.openxmlformats.org/markup-compatibility/2006" xmlns:o="urn:schemas-microsoft-com:office:office" xmlns:r="http://schemas.openxmlformats.org/officeDocument/2006/relationships" xmlns:m="http://schemas.openxmlformats.org/officeDocument/2006/math" xmlns:v="urn:schemas-microsoft-com:vml" xmlns:wp14="http://schemas.microsoft.com/office/word/2010/wordprocessingDrawing" xmlns:wp="http://schemas.openxmlformats.org/drawingml/2006/wordprocessingDrawing" xmlns:w10="urn:schemas-microsoft-com:office:word" xmlns:w="http://schemas.openxmlformats.org/wordprocessingml/2006/main" xmlns:w14="http://schemas.microsoft.com/office/word/2010/wordml" xmlns:wpg="http://schemas.microsoft.com/office/word/2010/wordprocessingGroup" xmlns:wpi="http://schemas.microsoft.com/office/word/2010/wordprocessingInk" xmlns:wne="http://schemas.microsoft.com/office/word/2006/wordml" xmlns:wps="http://schemas.microsoft.com/office/word/2010/wordprocessingShape" mc:Ignorable="w14 wp14">
+<w:endnotes xmlns:wpc="http://schemas.microsoft.com/office/word/2010/wordprocessingCanvas" xmlns:mc="http://schemas.openxmlformats.org/markup-compatibility/2006" xmlns:o="urn:schemas-microsoft-com:office:office" xmlns:r="http://schemas.openxmlformats.org/officeDocument/2006/relationships" xmlns:m="http://schemas.openxmlformats.org/officeDocument/2006/math" xmlns:v="urn:schemas-microsoft-com:vml" xmlns:wp14="http://schemas.microsoft.com/office/word/2010/wordprocessingDrawing" xmlns:wp="http://schemas.openxmlformats.org/drawingml/2006/wordprocessingDrawing" xmlns:w10="urn:schemas-microsoft-com:office:word" xmlns:w="http://schemas.openxmlformats.org/wordprocessingml/2006/main" xmlns:w14="http://schemas.microsoft.com/office/word/2010/wordml" xmlns:w15="http://schemas.microsoft.com/office/word/2012/wordml" xmlns:wpg="http://schemas.microsoft.com/office/word/2010/wordprocessingGroup" xmlns:wpi="http://schemas.microsoft.com/office/word/2010/wordprocessingInk" xmlns:wne="http://schemas.microsoft.com/office/word/2006/wordml" xmlns:wps="http://schemas.microsoft.com/office/word/2010/wordprocessingShape" mc:Ignorable="w14 w15 wp14">
   <w:endnote w:type="separator" w:id="-1">
     <w:p>
       <w:pPr>
@@ -5340,10 +5470,10 @@
 </file>
 
 <file path=word/footer1.xml><?xml version="1.0" encoding="utf-8"?>
-<w:ftr xmlns:wpc="http://schemas.microsoft.com/office/word/2010/wordprocessingCanvas" xmlns:mc="http://schemas.openxmlformats.org/markup-compatibility/2006" xmlns:o="urn:schemas-microsoft-com:office:office" xmlns:r="http://schemas.openxmlformats.org/officeDocument/2006/relationships" xmlns:m="http://schemas.openxmlformats.org/officeDocument/2006/math" xmlns:v="urn:schemas-microsoft-com:vml" xmlns:wp14="http://schemas.microsoft.com/office/word/2010/wordprocessingDrawing" xmlns:wp="http://schemas.openxmlformats.org/drawingml/2006/wordprocessingDrawing" xmlns:w10="urn:schemas-microsoft-com:office:word" xmlns:w="http://schemas.openxmlformats.org/wordprocessingml/2006/main" xmlns:w14="http://schemas.microsoft.com/office/word/2010/wordml" xmlns:wpg="http://schemas.microsoft.com/office/word/2010/wordprocessingGroup" xmlns:wpi="http://schemas.microsoft.com/office/word/2010/wordprocessingInk" xmlns:wne="http://schemas.microsoft.com/office/word/2006/wordml" xmlns:wps="http://schemas.microsoft.com/office/word/2010/wordprocessingShape" mc:Ignorable="w14 wp14">
+<w:ftr xmlns:wpc="http://schemas.microsoft.com/office/word/2010/wordprocessingCanvas" xmlns:mc="http://schemas.openxmlformats.org/markup-compatibility/2006" xmlns:o="urn:schemas-microsoft-com:office:office" xmlns:r="http://schemas.openxmlformats.org/officeDocument/2006/relationships" xmlns:m="http://schemas.openxmlformats.org/officeDocument/2006/math" xmlns:v="urn:schemas-microsoft-com:vml" xmlns:wp14="http://schemas.microsoft.com/office/word/2010/wordprocessingDrawing" xmlns:wp="http://schemas.openxmlformats.org/drawingml/2006/wordprocessingDrawing" xmlns:w10="urn:schemas-microsoft-com:office:word" xmlns:w="http://schemas.openxmlformats.org/wordprocessingml/2006/main" xmlns:w14="http://schemas.microsoft.com/office/word/2010/wordml" xmlns:w15="http://schemas.microsoft.com/office/word/2012/wordml" xmlns:wpg="http://schemas.microsoft.com/office/word/2010/wordprocessingGroup" xmlns:wpi="http://schemas.microsoft.com/office/word/2010/wordprocessingInk" xmlns:wne="http://schemas.microsoft.com/office/word/2006/wordml" xmlns:wps="http://schemas.microsoft.com/office/word/2010/wordprocessingShape" mc:Ignorable="w14 w15 wp14">
   <w:p>
     <w:pPr>
-      <w:pStyle w:val="Pieddepage"/>
+      <w:pStyle w:val="Footer"/>
       <w:tabs>
         <w:tab w:val="left" w:pos="2755"/>
         <w:tab w:val="left" w:pos="2790"/>
@@ -5359,10 +5489,10 @@
 </file>
 
 <file path=word/footer2.xml><?xml version="1.0" encoding="utf-8"?>
-<w:ftr xmlns:wpc="http://schemas.microsoft.com/office/word/2010/wordprocessingCanvas" xmlns:mc="http://schemas.openxmlformats.org/markup-compatibility/2006" xmlns:o="urn:schemas-microsoft-com:office:office" xmlns:r="http://schemas.openxmlformats.org/officeDocument/2006/relationships" xmlns:m="http://schemas.openxmlformats.org/officeDocument/2006/math" xmlns:v="urn:schemas-microsoft-com:vml" xmlns:wp14="http://schemas.microsoft.com/office/word/2010/wordprocessingDrawing" xmlns:wp="http://schemas.openxmlformats.org/drawingml/2006/wordprocessingDrawing" xmlns:w10="urn:schemas-microsoft-com:office:word" xmlns:w="http://schemas.openxmlformats.org/wordprocessingml/2006/main" xmlns:w14="http://schemas.microsoft.com/office/word/2010/wordml" xmlns:wpg="http://schemas.microsoft.com/office/word/2010/wordprocessingGroup" xmlns:wpi="http://schemas.microsoft.com/office/word/2010/wordprocessingInk" xmlns:wne="http://schemas.microsoft.com/office/word/2006/wordml" xmlns:wps="http://schemas.microsoft.com/office/word/2010/wordprocessingShape" mc:Ignorable="w14 wp14">
+<w:ftr xmlns:wpc="http://schemas.microsoft.com/office/word/2010/wordprocessingCanvas" xmlns:mc="http://schemas.openxmlformats.org/markup-compatibility/2006" xmlns:o="urn:schemas-microsoft-com:office:office" xmlns:r="http://schemas.openxmlformats.org/officeDocument/2006/relationships" xmlns:m="http://schemas.openxmlformats.org/officeDocument/2006/math" xmlns:v="urn:schemas-microsoft-com:vml" xmlns:wp14="http://schemas.microsoft.com/office/word/2010/wordprocessingDrawing" xmlns:wp="http://schemas.openxmlformats.org/drawingml/2006/wordprocessingDrawing" xmlns:w10="urn:schemas-microsoft-com:office:word" xmlns:w="http://schemas.openxmlformats.org/wordprocessingml/2006/main" xmlns:w14="http://schemas.microsoft.com/office/word/2010/wordml" xmlns:w15="http://schemas.microsoft.com/office/word/2012/wordml" xmlns:wpg="http://schemas.microsoft.com/office/word/2010/wordprocessingGroup" xmlns:wpi="http://schemas.microsoft.com/office/word/2010/wordprocessingInk" xmlns:wne="http://schemas.microsoft.com/office/word/2006/wordml" xmlns:wps="http://schemas.microsoft.com/office/word/2010/wordprocessingShape" mc:Ignorable="w14 w15 wp14">
   <w:p>
     <w:pPr>
-      <w:pStyle w:val="Pieddepage"/>
+      <w:pStyle w:val="Footer"/>
       <w:tabs>
         <w:tab w:val="left" w:pos="2790"/>
       </w:tabs>
@@ -5388,7 +5518,7 @@
 </file>
 
 <file path=word/footer3.xml><?xml version="1.0" encoding="utf-8"?>
-<w:ftr xmlns:wpc="http://schemas.microsoft.com/office/word/2010/wordprocessingCanvas" xmlns:mc="http://schemas.openxmlformats.org/markup-compatibility/2006" xmlns:o="urn:schemas-microsoft-com:office:office" xmlns:r="http://schemas.openxmlformats.org/officeDocument/2006/relationships" xmlns:m="http://schemas.openxmlformats.org/officeDocument/2006/math" xmlns:v="urn:schemas-microsoft-com:vml" xmlns:wp14="http://schemas.microsoft.com/office/word/2010/wordprocessingDrawing" xmlns:wp="http://schemas.openxmlformats.org/drawingml/2006/wordprocessingDrawing" xmlns:w10="urn:schemas-microsoft-com:office:word" xmlns:w="http://schemas.openxmlformats.org/wordprocessingml/2006/main" xmlns:w14="http://schemas.microsoft.com/office/word/2010/wordml" xmlns:wpg="http://schemas.microsoft.com/office/word/2010/wordprocessingGroup" xmlns:wpi="http://schemas.microsoft.com/office/word/2010/wordprocessingInk" xmlns:wne="http://schemas.microsoft.com/office/word/2006/wordml" xmlns:wps="http://schemas.microsoft.com/office/word/2010/wordprocessingShape" mc:Ignorable="w14 wp14">
+<w:ftr xmlns:wpc="http://schemas.microsoft.com/office/word/2010/wordprocessingCanvas" xmlns:mc="http://schemas.openxmlformats.org/markup-compatibility/2006" xmlns:o="urn:schemas-microsoft-com:office:office" xmlns:r="http://schemas.openxmlformats.org/officeDocument/2006/relationships" xmlns:m="http://schemas.openxmlformats.org/officeDocument/2006/math" xmlns:v="urn:schemas-microsoft-com:vml" xmlns:wp14="http://schemas.microsoft.com/office/word/2010/wordprocessingDrawing" xmlns:wp="http://schemas.openxmlformats.org/drawingml/2006/wordprocessingDrawing" xmlns:w10="urn:schemas-microsoft-com:office:word" xmlns:w="http://schemas.openxmlformats.org/wordprocessingml/2006/main" xmlns:w14="http://schemas.microsoft.com/office/word/2010/wordml" xmlns:w15="http://schemas.microsoft.com/office/word/2012/wordml" xmlns:wpg="http://schemas.microsoft.com/office/word/2010/wordprocessingGroup" xmlns:wpi="http://schemas.microsoft.com/office/word/2010/wordprocessingInk" xmlns:wne="http://schemas.microsoft.com/office/word/2006/wordml" xmlns:wps="http://schemas.microsoft.com/office/word/2010/wordprocessingShape" mc:Ignorable="w14 w15 wp14">
   <w:sdt>
     <w:sdtPr>
       <w:id w:val="-1288662089"/>
@@ -5405,7 +5535,7 @@
     <w:sdtContent>
       <w:p>
         <w:pPr>
-          <w:pStyle w:val="Pieddepage"/>
+          <w:pStyle w:val="Footer"/>
           <w:jc w:val="right"/>
         </w:pPr>
         <w:r>
@@ -5436,7 +5566,7 @@
 </file>
 
 <file path=word/footer4.xml><?xml version="1.0" encoding="utf-8"?>
-<w:ftr xmlns:wpc="http://schemas.microsoft.com/office/word/2010/wordprocessingCanvas" xmlns:mc="http://schemas.openxmlformats.org/markup-compatibility/2006" xmlns:o="urn:schemas-microsoft-com:office:office" xmlns:r="http://schemas.openxmlformats.org/officeDocument/2006/relationships" xmlns:m="http://schemas.openxmlformats.org/officeDocument/2006/math" xmlns:v="urn:schemas-microsoft-com:vml" xmlns:wp14="http://schemas.microsoft.com/office/word/2010/wordprocessingDrawing" xmlns:wp="http://schemas.openxmlformats.org/drawingml/2006/wordprocessingDrawing" xmlns:w10="urn:schemas-microsoft-com:office:word" xmlns:w="http://schemas.openxmlformats.org/wordprocessingml/2006/main" xmlns:w14="http://schemas.microsoft.com/office/word/2010/wordml" xmlns:wpg="http://schemas.microsoft.com/office/word/2010/wordprocessingGroup" xmlns:wpi="http://schemas.microsoft.com/office/word/2010/wordprocessingInk" xmlns:wne="http://schemas.microsoft.com/office/word/2006/wordml" xmlns:wps="http://schemas.microsoft.com/office/word/2010/wordprocessingShape" mc:Ignorable="w14 wp14">
+<w:ftr xmlns:wpc="http://schemas.microsoft.com/office/word/2010/wordprocessingCanvas" xmlns:mc="http://schemas.openxmlformats.org/markup-compatibility/2006" xmlns:o="urn:schemas-microsoft-com:office:office" xmlns:r="http://schemas.openxmlformats.org/officeDocument/2006/relationships" xmlns:m="http://schemas.openxmlformats.org/officeDocument/2006/math" xmlns:v="urn:schemas-microsoft-com:vml" xmlns:wp14="http://schemas.microsoft.com/office/word/2010/wordprocessingDrawing" xmlns:wp="http://schemas.openxmlformats.org/drawingml/2006/wordprocessingDrawing" xmlns:w10="urn:schemas-microsoft-com:office:word" xmlns:w="http://schemas.openxmlformats.org/wordprocessingml/2006/main" xmlns:w14="http://schemas.microsoft.com/office/word/2010/wordml" xmlns:w15="http://schemas.microsoft.com/office/word/2012/wordml" xmlns:wpg="http://schemas.microsoft.com/office/word/2010/wordprocessingGroup" xmlns:wpi="http://schemas.microsoft.com/office/word/2010/wordprocessingInk" xmlns:wne="http://schemas.microsoft.com/office/word/2006/wordml" xmlns:wps="http://schemas.microsoft.com/office/word/2010/wordprocessingShape" mc:Ignorable="w14 w15 wp14">
   <w:sdt>
     <w:sdtPr>
       <w:id w:val="584738356"/>
@@ -5453,7 +5583,7 @@
     <w:sdtContent>
       <w:p>
         <w:pPr>
-          <w:pStyle w:val="Pieddepage"/>
+          <w:pStyle w:val="Footer"/>
           <w:jc w:val="right"/>
         </w:pPr>
         <w:r>
@@ -5482,7 +5612,7 @@
   </w:sdt>
   <w:p>
     <w:pPr>
-      <w:pStyle w:val="Pieddepage"/>
+      <w:pStyle w:val="Footer"/>
       <w:tabs>
         <w:tab w:val="left" w:pos="2790"/>
       </w:tabs>
@@ -5513,7 +5643,7 @@
 </file>
 
 <file path=word/footer5.xml><?xml version="1.0" encoding="utf-8"?>
-<w:ftr xmlns:wpc="http://schemas.microsoft.com/office/word/2010/wordprocessingCanvas" xmlns:mc="http://schemas.openxmlformats.org/markup-compatibility/2006" xmlns:o="urn:schemas-microsoft-com:office:office" xmlns:r="http://schemas.openxmlformats.org/officeDocument/2006/relationships" xmlns:m="http://schemas.openxmlformats.org/officeDocument/2006/math" xmlns:v="urn:schemas-microsoft-com:vml" xmlns:wp14="http://schemas.microsoft.com/office/word/2010/wordprocessingDrawing" xmlns:wp="http://schemas.openxmlformats.org/drawingml/2006/wordprocessingDrawing" xmlns:w10="urn:schemas-microsoft-com:office:word" xmlns:w="http://schemas.openxmlformats.org/wordprocessingml/2006/main" xmlns:w14="http://schemas.microsoft.com/office/word/2010/wordml" xmlns:wpg="http://schemas.microsoft.com/office/word/2010/wordprocessingGroup" xmlns:wpi="http://schemas.microsoft.com/office/word/2010/wordprocessingInk" xmlns:wne="http://schemas.microsoft.com/office/word/2006/wordml" xmlns:wps="http://schemas.microsoft.com/office/word/2010/wordprocessingShape" mc:Ignorable="w14 wp14">
+<w:ftr xmlns:wpc="http://schemas.microsoft.com/office/word/2010/wordprocessingCanvas" xmlns:mc="http://schemas.openxmlformats.org/markup-compatibility/2006" xmlns:o="urn:schemas-microsoft-com:office:office" xmlns:r="http://schemas.openxmlformats.org/officeDocument/2006/relationships" xmlns:m="http://schemas.openxmlformats.org/officeDocument/2006/math" xmlns:v="urn:schemas-microsoft-com:vml" xmlns:wp14="http://schemas.microsoft.com/office/word/2010/wordprocessingDrawing" xmlns:wp="http://schemas.openxmlformats.org/drawingml/2006/wordprocessingDrawing" xmlns:w10="urn:schemas-microsoft-com:office:word" xmlns:w="http://schemas.openxmlformats.org/wordprocessingml/2006/main" xmlns:w14="http://schemas.microsoft.com/office/word/2010/wordml" xmlns:w15="http://schemas.microsoft.com/office/word/2012/wordml" xmlns:wpg="http://schemas.microsoft.com/office/word/2010/wordprocessingGroup" xmlns:wpi="http://schemas.microsoft.com/office/word/2010/wordprocessingInk" xmlns:wne="http://schemas.microsoft.com/office/word/2006/wordml" xmlns:wps="http://schemas.microsoft.com/office/word/2010/wordprocessingShape" mc:Ignorable="w14 w15 wp14">
   <w:sdt>
     <w:sdtPr>
       <w:id w:val="-2115818352"/>
@@ -5530,7 +5660,7 @@
     <w:sdtContent>
       <w:p>
         <w:pPr>
-          <w:pStyle w:val="Pieddepage"/>
+          <w:pStyle w:val="Footer"/>
           <w:jc w:val="right"/>
         </w:pPr>
         <w:r>
@@ -5546,7 +5676,7 @@
           <w:rPr>
             <w:noProof/>
           </w:rPr>
-          <w:t>8</w:t>
+          <w:t>11</w:t>
         </w:r>
         <w:r>
           <w:rPr>
@@ -5561,7 +5691,7 @@
 </file>
 
 <file path=word/footnotes.xml><?xml version="1.0" encoding="utf-8"?>
-<w:footnotes xmlns:wpc="http://schemas.microsoft.com/office/word/2010/wordprocessingCanvas" xmlns:mc="http://schemas.openxmlformats.org/markup-compatibility/2006" xmlns:o="urn:schemas-microsoft-com:office:office" xmlns:r="http://schemas.openxmlformats.org/officeDocument/2006/relationships" xmlns:m="http://schemas.openxmlformats.org/officeDocument/2006/math" xmlns:v="urn:schemas-microsoft-com:vml" xmlns:wp14="http://schemas.microsoft.com/office/word/2010/wordprocessingDrawing" xmlns:wp="http://schemas.openxmlformats.org/drawingml/2006/wordprocessingDrawing" xmlns:w10="urn:schemas-microsoft-com:office:word" xmlns:w="http://schemas.openxmlformats.org/wordprocessingml/2006/main" xmlns:w14="http://schemas.microsoft.com/office/word/2010/wordml" xmlns:wpg="http://schemas.microsoft.com/office/word/2010/wordprocessingGroup" xmlns:wpi="http://schemas.microsoft.com/office/word/2010/wordprocessingInk" xmlns:wne="http://schemas.microsoft.com/office/word/2006/wordml" xmlns:wps="http://schemas.microsoft.com/office/word/2010/wordprocessingShape" mc:Ignorable="w14 wp14">
+<w:footnotes xmlns:wpc="http://schemas.microsoft.com/office/word/2010/wordprocessingCanvas" xmlns:mc="http://schemas.openxmlformats.org/markup-compatibility/2006" xmlns:o="urn:schemas-microsoft-com:office:office" xmlns:r="http://schemas.openxmlformats.org/officeDocument/2006/relationships" xmlns:m="http://schemas.openxmlformats.org/officeDocument/2006/math" xmlns:v="urn:schemas-microsoft-com:vml" xmlns:wp14="http://schemas.microsoft.com/office/word/2010/wordprocessingDrawing" xmlns:wp="http://schemas.openxmlformats.org/drawingml/2006/wordprocessingDrawing" xmlns:w10="urn:schemas-microsoft-com:office:word" xmlns:w="http://schemas.openxmlformats.org/wordprocessingml/2006/main" xmlns:w14="http://schemas.microsoft.com/office/word/2010/wordml" xmlns:w15="http://schemas.microsoft.com/office/word/2012/wordml" xmlns:wpg="http://schemas.microsoft.com/office/word/2010/wordprocessingGroup" xmlns:wpi="http://schemas.microsoft.com/office/word/2010/wordprocessingInk" xmlns:wne="http://schemas.microsoft.com/office/word/2006/wordml" xmlns:wps="http://schemas.microsoft.com/office/word/2010/wordprocessingShape" mc:Ignorable="w14 w15 wp14">
   <w:footnote w:type="separator" w:id="-1">
     <w:p>
       <w:pPr>
@@ -5586,10 +5716,10 @@
 </file>
 
 <file path=word/header1.xml><?xml version="1.0" encoding="utf-8"?>
-<w:hdr xmlns:wpc="http://schemas.microsoft.com/office/word/2010/wordprocessingCanvas" xmlns:mc="http://schemas.openxmlformats.org/markup-compatibility/2006" xmlns:o="urn:schemas-microsoft-com:office:office" xmlns:r="http://schemas.openxmlformats.org/officeDocument/2006/relationships" xmlns:m="http://schemas.openxmlformats.org/officeDocument/2006/math" xmlns:v="urn:schemas-microsoft-com:vml" xmlns:wp14="http://schemas.microsoft.com/office/word/2010/wordprocessingDrawing" xmlns:wp="http://schemas.openxmlformats.org/drawingml/2006/wordprocessingDrawing" xmlns:w10="urn:schemas-microsoft-com:office:word" xmlns:w="http://schemas.openxmlformats.org/wordprocessingml/2006/main" xmlns:w14="http://schemas.microsoft.com/office/word/2010/wordml" xmlns:wpg="http://schemas.microsoft.com/office/word/2010/wordprocessingGroup" xmlns:wpi="http://schemas.microsoft.com/office/word/2010/wordprocessingInk" xmlns:wne="http://schemas.microsoft.com/office/word/2006/wordml" xmlns:wps="http://schemas.microsoft.com/office/word/2010/wordprocessingShape" mc:Ignorable="w14 wp14">
+<w:hdr xmlns:wpc="http://schemas.microsoft.com/office/word/2010/wordprocessingCanvas" xmlns:mc="http://schemas.openxmlformats.org/markup-compatibility/2006" xmlns:o="urn:schemas-microsoft-com:office:office" xmlns:r="http://schemas.openxmlformats.org/officeDocument/2006/relationships" xmlns:m="http://schemas.openxmlformats.org/officeDocument/2006/math" xmlns:v="urn:schemas-microsoft-com:vml" xmlns:wp14="http://schemas.microsoft.com/office/word/2010/wordprocessingDrawing" xmlns:wp="http://schemas.openxmlformats.org/drawingml/2006/wordprocessingDrawing" xmlns:w10="urn:schemas-microsoft-com:office:word" xmlns:w="http://schemas.openxmlformats.org/wordprocessingml/2006/main" xmlns:w14="http://schemas.microsoft.com/office/word/2010/wordml" xmlns:w15="http://schemas.microsoft.com/office/word/2012/wordml" xmlns:wpg="http://schemas.microsoft.com/office/word/2010/wordprocessingGroup" xmlns:wpi="http://schemas.microsoft.com/office/word/2010/wordprocessingInk" xmlns:wne="http://schemas.microsoft.com/office/word/2006/wordml" xmlns:wps="http://schemas.microsoft.com/office/word/2010/wordprocessingShape" mc:Ignorable="w14 w15 wp14">
   <w:p>
     <w:pPr>
-      <w:pStyle w:val="En-tte"/>
+      <w:pStyle w:val="Header"/>
       <w:tabs>
         <w:tab w:val="clear" w:pos="4680"/>
         <w:tab w:val="clear" w:pos="9360"/>
@@ -5601,10 +5731,10 @@
 </file>
 
 <file path=word/header2.xml><?xml version="1.0" encoding="utf-8"?>
-<w:hdr xmlns:wpc="http://schemas.microsoft.com/office/word/2010/wordprocessingCanvas" xmlns:mc="http://schemas.openxmlformats.org/markup-compatibility/2006" xmlns:o="urn:schemas-microsoft-com:office:office" xmlns:r="http://schemas.openxmlformats.org/officeDocument/2006/relationships" xmlns:m="http://schemas.openxmlformats.org/officeDocument/2006/math" xmlns:v="urn:schemas-microsoft-com:vml" xmlns:wp14="http://schemas.microsoft.com/office/word/2010/wordprocessingDrawing" xmlns:wp="http://schemas.openxmlformats.org/drawingml/2006/wordprocessingDrawing" xmlns:w10="urn:schemas-microsoft-com:office:word" xmlns:w="http://schemas.openxmlformats.org/wordprocessingml/2006/main" xmlns:w14="http://schemas.microsoft.com/office/word/2010/wordml" xmlns:wpg="http://schemas.microsoft.com/office/word/2010/wordprocessingGroup" xmlns:wpi="http://schemas.microsoft.com/office/word/2010/wordprocessingInk" xmlns:wne="http://schemas.microsoft.com/office/word/2006/wordml" xmlns:wps="http://schemas.microsoft.com/office/word/2010/wordprocessingShape" mc:Ignorable="w14 wp14">
+<w:hdr xmlns:wpc="http://schemas.microsoft.com/office/word/2010/wordprocessingCanvas" xmlns:mc="http://schemas.openxmlformats.org/markup-compatibility/2006" xmlns:o="urn:schemas-microsoft-com:office:office" xmlns:r="http://schemas.openxmlformats.org/officeDocument/2006/relationships" xmlns:m="http://schemas.openxmlformats.org/officeDocument/2006/math" xmlns:v="urn:schemas-microsoft-com:vml" xmlns:wp14="http://schemas.microsoft.com/office/word/2010/wordprocessingDrawing" xmlns:wp="http://schemas.openxmlformats.org/drawingml/2006/wordprocessingDrawing" xmlns:w10="urn:schemas-microsoft-com:office:word" xmlns:w="http://schemas.openxmlformats.org/wordprocessingml/2006/main" xmlns:w14="http://schemas.microsoft.com/office/word/2010/wordml" xmlns:w15="http://schemas.microsoft.com/office/word/2012/wordml" xmlns:wpg="http://schemas.microsoft.com/office/word/2010/wordprocessingGroup" xmlns:wpi="http://schemas.microsoft.com/office/word/2010/wordprocessingInk" xmlns:wne="http://schemas.microsoft.com/office/word/2006/wordml" xmlns:wps="http://schemas.microsoft.com/office/word/2010/wordprocessingShape" mc:Ignorable="w14 w15 wp14">
   <w:p>
     <w:pPr>
-      <w:pStyle w:val="En-tte"/>
+      <w:pStyle w:val="Header"/>
       <w:tabs>
         <w:tab w:val="clear" w:pos="4680"/>
         <w:tab w:val="clear" w:pos="9360"/>
@@ -5616,7 +5746,7 @@
 </file>
 
 <file path=word/numbering.xml><?xml version="1.0" encoding="utf-8"?>
-<w:numbering xmlns:wpc="http://schemas.microsoft.com/office/word/2010/wordprocessingCanvas" xmlns:mc="http://schemas.openxmlformats.org/markup-compatibility/2006" xmlns:o="urn:schemas-microsoft-com:office:office" xmlns:r="http://schemas.openxmlformats.org/officeDocument/2006/relationships" xmlns:m="http://schemas.openxmlformats.org/officeDocument/2006/math" xmlns:v="urn:schemas-microsoft-com:vml" xmlns:wp14="http://schemas.microsoft.com/office/word/2010/wordprocessingDrawing" xmlns:wp="http://schemas.openxmlformats.org/drawingml/2006/wordprocessingDrawing" xmlns:w10="urn:schemas-microsoft-com:office:word" xmlns:w="http://schemas.openxmlformats.org/wordprocessingml/2006/main" xmlns:w14="http://schemas.microsoft.com/office/word/2010/wordml" xmlns:wpg="http://schemas.microsoft.com/office/word/2010/wordprocessingGroup" xmlns:wpi="http://schemas.microsoft.com/office/word/2010/wordprocessingInk" xmlns:wne="http://schemas.microsoft.com/office/word/2006/wordml" xmlns:wps="http://schemas.microsoft.com/office/word/2010/wordprocessingShape" mc:Ignorable="w14 wp14">
+<w:numbering xmlns:wpc="http://schemas.microsoft.com/office/word/2010/wordprocessingCanvas" xmlns:mc="http://schemas.openxmlformats.org/markup-compatibility/2006" xmlns:o="urn:schemas-microsoft-com:office:office" xmlns:r="http://schemas.openxmlformats.org/officeDocument/2006/relationships" xmlns:m="http://schemas.openxmlformats.org/officeDocument/2006/math" xmlns:v="urn:schemas-microsoft-com:vml" xmlns:wp14="http://schemas.microsoft.com/office/word/2010/wordprocessingDrawing" xmlns:wp="http://schemas.openxmlformats.org/drawingml/2006/wordprocessingDrawing" xmlns:w10="urn:schemas-microsoft-com:office:word" xmlns:w="http://schemas.openxmlformats.org/wordprocessingml/2006/main" xmlns:w14="http://schemas.microsoft.com/office/word/2010/wordml" xmlns:w15="http://schemas.microsoft.com/office/word/2012/wordml" xmlns:wpg="http://schemas.microsoft.com/office/word/2010/wordprocessingGroup" xmlns:wpi="http://schemas.microsoft.com/office/word/2010/wordprocessingInk" xmlns:wne="http://schemas.microsoft.com/office/word/2006/wordml" xmlns:wps="http://schemas.microsoft.com/office/word/2010/wordprocessingShape" mc:Ignorable="w14 w15 wp14">
   <w:abstractNum w:abstractNumId="0">
     <w:nsid w:val="00102671"/>
     <w:multiLevelType w:val="multilevel"/>
@@ -6167,7 +6297,7 @@
     <w:lvl w:ilvl="0" w:tplc="C06EC0E4">
       <w:start w:val="1"/>
       <w:numFmt w:val="decimal"/>
-      <w:pStyle w:val="Titre2"/>
+      <w:pStyle w:val="Heading2"/>
       <w:lvlText w:val="%1."/>
       <w:lvlJc w:val="left"/>
       <w:pPr>
@@ -9811,7 +9941,7 @@
 </file>
 
 <file path=word/styles.xml><?xml version="1.0" encoding="utf-8"?>
-<w:styles xmlns:mc="http://schemas.openxmlformats.org/markup-compatibility/2006" xmlns:r="http://schemas.openxmlformats.org/officeDocument/2006/relationships" xmlns:w="http://schemas.openxmlformats.org/wordprocessingml/2006/main" xmlns:w14="http://schemas.microsoft.com/office/word/2010/wordml" mc:Ignorable="w14">
+<w:styles xmlns:mc="http://schemas.openxmlformats.org/markup-compatibility/2006" xmlns:r="http://schemas.openxmlformats.org/officeDocument/2006/relationships" xmlns:w="http://schemas.openxmlformats.org/wordprocessingml/2006/main" xmlns:w14="http://schemas.microsoft.com/office/word/2010/wordml" xmlns:w15="http://schemas.microsoft.com/office/word/2012/wordml" mc:Ignorable="w14 w15">
   <w:docDefaults>
     <w:rPrDefault>
       <w:rPr>
@@ -9827,144 +9957,378 @@
       </w:pPr>
     </w:pPrDefault>
   </w:docDefaults>
-  <w:latentStyles w:defLockedState="0" w:defUIPriority="99" w:defSemiHidden="1" w:defUnhideWhenUsed="1" w:defQFormat="0" w:count="267">
-    <w:lsdException w:name="Normal" w:semiHidden="0" w:uiPriority="0" w:unhideWhenUsed="0" w:qFormat="1"/>
-    <w:lsdException w:name="heading 1" w:semiHidden="0" w:uiPriority="9" w:unhideWhenUsed="0" w:qFormat="1"/>
-    <w:lsdException w:name="heading 2" w:uiPriority="9" w:qFormat="1"/>
-    <w:lsdException w:name="heading 3" w:uiPriority="9" w:qFormat="1"/>
-    <w:lsdException w:name="heading 4" w:uiPriority="9" w:qFormat="1"/>
-    <w:lsdException w:name="heading 5" w:uiPriority="9" w:qFormat="1"/>
-    <w:lsdException w:name="heading 6" w:uiPriority="9" w:qFormat="1"/>
-    <w:lsdException w:name="heading 7" w:uiPriority="9" w:qFormat="1"/>
-    <w:lsdException w:name="heading 8" w:uiPriority="9" w:qFormat="1"/>
-    <w:lsdException w:name="heading 9" w:uiPriority="9" w:qFormat="1"/>
-    <w:lsdException w:name="toc 1" w:uiPriority="39"/>
-    <w:lsdException w:name="toc 2" w:uiPriority="39"/>
-    <w:lsdException w:name="toc 3" w:uiPriority="39"/>
-    <w:lsdException w:name="toc 4" w:uiPriority="39"/>
-    <w:lsdException w:name="toc 5" w:uiPriority="39"/>
-    <w:lsdException w:name="toc 6" w:uiPriority="39"/>
-    <w:lsdException w:name="toc 7" w:uiPriority="39"/>
-    <w:lsdException w:name="toc 8" w:uiPriority="39"/>
-    <w:lsdException w:name="toc 9" w:uiPriority="39"/>
-    <w:lsdException w:name="caption" w:uiPriority="35" w:qFormat="1"/>
-    <w:lsdException w:name="Title" w:semiHidden="0" w:uiPriority="10" w:unhideWhenUsed="0" w:qFormat="1"/>
-    <w:lsdException w:name="Default Paragraph Font" w:uiPriority="1"/>
-    <w:lsdException w:name="Subtitle" w:semiHidden="0" w:uiPriority="11" w:unhideWhenUsed="0" w:qFormat="1"/>
-    <w:lsdException w:name="Strong" w:semiHidden="0" w:uiPriority="22" w:unhideWhenUsed="0" w:qFormat="1"/>
-    <w:lsdException w:name="Emphasis" w:semiHidden="0" w:uiPriority="20" w:unhideWhenUsed="0" w:qFormat="1"/>
-    <w:lsdException w:name="Table Grid" w:semiHidden="0" w:uiPriority="39" w:unhideWhenUsed="0"/>
-    <w:lsdException w:name="Placeholder Text" w:unhideWhenUsed="0"/>
-    <w:lsdException w:name="No Spacing" w:semiHidden="0" w:uiPriority="1" w:unhideWhenUsed="0" w:qFormat="1"/>
-    <w:lsdException w:name="Light Shading" w:semiHidden="0" w:uiPriority="60" w:unhideWhenUsed="0"/>
-    <w:lsdException w:name="Light List" w:semiHidden="0" w:uiPriority="61" w:unhideWhenUsed="0"/>
-    <w:lsdException w:name="Light Grid" w:semiHidden="0" w:uiPriority="62" w:unhideWhenUsed="0"/>
-    <w:lsdException w:name="Medium Shading 1" w:semiHidden="0" w:uiPriority="63" w:unhideWhenUsed="0"/>
-    <w:lsdException w:name="Medium Shading 2" w:semiHidden="0" w:uiPriority="64" w:unhideWhenUsed="0"/>
-    <w:lsdException w:name="Medium List 1" w:semiHidden="0" w:uiPriority="65" w:unhideWhenUsed="0"/>
-    <w:lsdException w:name="Medium List 2" w:semiHidden="0" w:uiPriority="66" w:unhideWhenUsed="0"/>
-    <w:lsdException w:name="Medium Grid 1" w:semiHidden="0" w:uiPriority="67" w:unhideWhenUsed="0"/>
-    <w:lsdException w:name="Medium Grid 2" w:semiHidden="0" w:uiPriority="68" w:unhideWhenUsed="0"/>
-    <w:lsdException w:name="Medium Grid 3" w:semiHidden="0" w:uiPriority="69" w:unhideWhenUsed="0"/>
-    <w:lsdException w:name="Dark List" w:semiHidden="0" w:uiPriority="70" w:unhideWhenUsed="0"/>
-    <w:lsdException w:name="Colorful Shading" w:semiHidden="0" w:uiPriority="71" w:unhideWhenUsed="0"/>
-    <w:lsdException w:name="Colorful List" w:semiHidden="0" w:uiPriority="72" w:unhideWhenUsed="0"/>
-    <w:lsdException w:name="Colorful Grid" w:semiHidden="0" w:uiPriority="73" w:unhideWhenUsed="0"/>
-    <w:lsdException w:name="Light Shading Accent 1" w:semiHidden="0" w:uiPriority="60" w:unhideWhenUsed="0"/>
-    <w:lsdException w:name="Light List Accent 1" w:semiHidden="0" w:uiPriority="61" w:unhideWhenUsed="0"/>
-    <w:lsdException w:name="Light Grid Accent 1" w:semiHidden="0" w:uiPriority="62" w:unhideWhenUsed="0"/>
-    <w:lsdException w:name="Medium Shading 1 Accent 1" w:semiHidden="0" w:uiPriority="63" w:unhideWhenUsed="0"/>
-    <w:lsdException w:name="Medium Shading 2 Accent 1" w:semiHidden="0" w:uiPriority="64" w:unhideWhenUsed="0"/>
-    <w:lsdException w:name="Medium List 1 Accent 1" w:semiHidden="0" w:uiPriority="65" w:unhideWhenUsed="0"/>
-    <w:lsdException w:name="Revision" w:unhideWhenUsed="0"/>
-    <w:lsdException w:name="List Paragraph" w:semiHidden="0" w:uiPriority="34" w:unhideWhenUsed="0" w:qFormat="1"/>
-    <w:lsdException w:name="Quote" w:semiHidden="0" w:uiPriority="29" w:unhideWhenUsed="0" w:qFormat="1"/>
-    <w:lsdException w:name="Intense Quote" w:semiHidden="0" w:uiPriority="30" w:unhideWhenUsed="0" w:qFormat="1"/>
-    <w:lsdException w:name="Medium List 2 Accent 1" w:semiHidden="0" w:uiPriority="66" w:unhideWhenUsed="0"/>
-    <w:lsdException w:name="Medium Grid 1 Accent 1" w:semiHidden="0" w:uiPriority="67" w:unhideWhenUsed="0"/>
-    <w:lsdException w:name="Medium Grid 2 Accent 1" w:semiHidden="0" w:uiPriority="68" w:unhideWhenUsed="0"/>
-    <w:lsdException w:name="Medium Grid 3 Accent 1" w:semiHidden="0" w:uiPriority="69" w:unhideWhenUsed="0"/>
-    <w:lsdException w:name="Dark List Accent 1" w:semiHidden="0" w:uiPriority="70" w:unhideWhenUsed="0"/>
-    <w:lsdException w:name="Colorful Shading Accent 1" w:semiHidden="0" w:uiPriority="71" w:unhideWhenUsed="0"/>
-    <w:lsdException w:name="Colorful List Accent 1" w:semiHidden="0" w:uiPriority="72" w:unhideWhenUsed="0"/>
-    <w:lsdException w:name="Colorful Grid Accent 1" w:semiHidden="0" w:uiPriority="73" w:unhideWhenUsed="0"/>
-    <w:lsdException w:name="Light Shading Accent 2" w:semiHidden="0" w:uiPriority="60" w:unhideWhenUsed="0"/>
-    <w:lsdException w:name="Light List Accent 2" w:semiHidden="0" w:uiPriority="61" w:unhideWhenUsed="0"/>
-    <w:lsdException w:name="Light Grid Accent 2" w:semiHidden="0" w:uiPriority="62" w:unhideWhenUsed="0"/>
-    <w:lsdException w:name="Medium Shading 1 Accent 2" w:semiHidden="0" w:uiPriority="63" w:unhideWhenUsed="0"/>
-    <w:lsdException w:name="Medium Shading 2 Accent 2" w:semiHidden="0" w:uiPriority="64" w:unhideWhenUsed="0"/>
-    <w:lsdException w:name="Medium List 1 Accent 2" w:semiHidden="0" w:uiPriority="65" w:unhideWhenUsed="0"/>
-    <w:lsdException w:name="Medium List 2 Accent 2" w:semiHidden="0" w:uiPriority="66" w:unhideWhenUsed="0"/>
-    <w:lsdException w:name="Medium Grid 1 Accent 2" w:semiHidden="0" w:uiPriority="67" w:unhideWhenUsed="0"/>
-    <w:lsdException w:name="Medium Grid 2 Accent 2" w:semiHidden="0" w:uiPriority="68" w:unhideWhenUsed="0"/>
-    <w:lsdException w:name="Medium Grid 3 Accent 2" w:semiHidden="0" w:uiPriority="69" w:unhideWhenUsed="0"/>
-    <w:lsdException w:name="Dark List Accent 2" w:semiHidden="0" w:uiPriority="70" w:unhideWhenUsed="0"/>
-    <w:lsdException w:name="Colorful Shading Accent 2" w:semiHidden="0" w:uiPriority="71" w:unhideWhenUsed="0"/>
-    <w:lsdException w:name="Colorful List Accent 2" w:semiHidden="0" w:uiPriority="72" w:unhideWhenUsed="0"/>
-    <w:lsdException w:name="Colorful Grid Accent 2" w:semiHidden="0" w:uiPriority="73" w:unhideWhenUsed="0"/>
-    <w:lsdException w:name="Light Shading Accent 3" w:semiHidden="0" w:uiPriority="60" w:unhideWhenUsed="0"/>
-    <w:lsdException w:name="Light List Accent 3" w:semiHidden="0" w:uiPriority="61" w:unhideWhenUsed="0"/>
-    <w:lsdException w:name="Light Grid Accent 3" w:semiHidden="0" w:uiPriority="62" w:unhideWhenUsed="0"/>
-    <w:lsdException w:name="Medium Shading 1 Accent 3" w:semiHidden="0" w:uiPriority="63" w:unhideWhenUsed="0"/>
-    <w:lsdException w:name="Medium Shading 2 Accent 3" w:semiHidden="0" w:uiPriority="64" w:unhideWhenUsed="0"/>
-    <w:lsdException w:name="Medium List 1 Accent 3" w:semiHidden="0" w:uiPriority="65" w:unhideWhenUsed="0"/>
-    <w:lsdException w:name="Medium List 2 Accent 3" w:semiHidden="0" w:uiPriority="66" w:unhideWhenUsed="0"/>
-    <w:lsdException w:name="Medium Grid 1 Accent 3" w:semiHidden="0" w:uiPriority="67" w:unhideWhenUsed="0"/>
-    <w:lsdException w:name="Medium Grid 2 Accent 3" w:semiHidden="0" w:uiPriority="68" w:unhideWhenUsed="0"/>
-    <w:lsdException w:name="Medium Grid 3 Accent 3" w:semiHidden="0" w:uiPriority="69" w:unhideWhenUsed="0"/>
-    <w:lsdException w:name="Dark List Accent 3" w:semiHidden="0" w:uiPriority="70" w:unhideWhenUsed="0"/>
-    <w:lsdException w:name="Colorful Shading Accent 3" w:semiHidden="0" w:uiPriority="71" w:unhideWhenUsed="0"/>
-    <w:lsdException w:name="Colorful List Accent 3" w:semiHidden="0" w:uiPriority="72" w:unhideWhenUsed="0"/>
-    <w:lsdException w:name="Colorful Grid Accent 3" w:semiHidden="0" w:uiPriority="73" w:unhideWhenUsed="0"/>
-    <w:lsdException w:name="Light Shading Accent 4" w:semiHidden="0" w:uiPriority="60" w:unhideWhenUsed="0"/>
-    <w:lsdException w:name="Light List Accent 4" w:semiHidden="0" w:uiPriority="61" w:unhideWhenUsed="0"/>
-    <w:lsdException w:name="Light Grid Accent 4" w:semiHidden="0" w:uiPriority="62" w:unhideWhenUsed="0"/>
-    <w:lsdException w:name="Medium Shading 1 Accent 4" w:semiHidden="0" w:uiPriority="63" w:unhideWhenUsed="0"/>
-    <w:lsdException w:name="Medium Shading 2 Accent 4" w:semiHidden="0" w:uiPriority="64" w:unhideWhenUsed="0"/>
-    <w:lsdException w:name="Medium List 1 Accent 4" w:semiHidden="0" w:uiPriority="65" w:unhideWhenUsed="0"/>
-    <w:lsdException w:name="Medium List 2 Accent 4" w:semiHidden="0" w:uiPriority="66" w:unhideWhenUsed="0"/>
-    <w:lsdException w:name="Medium Grid 1 Accent 4" w:semiHidden="0" w:uiPriority="67" w:unhideWhenUsed="0"/>
-    <w:lsdException w:name="Medium Grid 2 Accent 4" w:semiHidden="0" w:uiPriority="68" w:unhideWhenUsed="0"/>
-    <w:lsdException w:name="Medium Grid 3 Accent 4" w:semiHidden="0" w:uiPriority="69" w:unhideWhenUsed="0"/>
-    <w:lsdException w:name="Dark List Accent 4" w:semiHidden="0" w:uiPriority="70" w:unhideWhenUsed="0"/>
-    <w:lsdException w:name="Colorful Shading Accent 4" w:semiHidden="0" w:uiPriority="71" w:unhideWhenUsed="0"/>
-    <w:lsdException w:name="Colorful List Accent 4" w:semiHidden="0" w:uiPriority="72" w:unhideWhenUsed="0"/>
-    <w:lsdException w:name="Colorful Grid Accent 4" w:semiHidden="0" w:uiPriority="73" w:unhideWhenUsed="0"/>
-    <w:lsdException w:name="Light Shading Accent 5" w:semiHidden="0" w:uiPriority="60" w:unhideWhenUsed="0"/>
-    <w:lsdException w:name="Light List Accent 5" w:semiHidden="0" w:uiPriority="61" w:unhideWhenUsed="0"/>
-    <w:lsdException w:name="Light Grid Accent 5" w:semiHidden="0" w:uiPriority="62" w:unhideWhenUsed="0"/>
-    <w:lsdException w:name="Medium Shading 1 Accent 5" w:semiHidden="0" w:uiPriority="63" w:unhideWhenUsed="0"/>
-    <w:lsdException w:name="Medium Shading 2 Accent 5" w:semiHidden="0" w:uiPriority="64" w:unhideWhenUsed="0"/>
-    <w:lsdException w:name="Medium List 1 Accent 5" w:semiHidden="0" w:uiPriority="65" w:unhideWhenUsed="0"/>
-    <w:lsdException w:name="Medium List 2 Accent 5" w:semiHidden="0" w:uiPriority="66" w:unhideWhenUsed="0"/>
-    <w:lsdException w:name="Medium Grid 1 Accent 5" w:semiHidden="0" w:uiPriority="67" w:unhideWhenUsed="0"/>
-    <w:lsdException w:name="Medium Grid 2 Accent 5" w:semiHidden="0" w:uiPriority="68" w:unhideWhenUsed="0"/>
-    <w:lsdException w:name="Medium Grid 3 Accent 5" w:semiHidden="0" w:uiPriority="69" w:unhideWhenUsed="0"/>
-    <w:lsdException w:name="Dark List Accent 5" w:semiHidden="0" w:uiPriority="70" w:unhideWhenUsed="0"/>
-    <w:lsdException w:name="Colorful Shading Accent 5" w:semiHidden="0" w:uiPriority="71" w:unhideWhenUsed="0"/>
-    <w:lsdException w:name="Colorful List Accent 5" w:semiHidden="0" w:uiPriority="72" w:unhideWhenUsed="0"/>
-    <w:lsdException w:name="Colorful Grid Accent 5" w:semiHidden="0" w:uiPriority="73" w:unhideWhenUsed="0"/>
-    <w:lsdException w:name="Light Shading Accent 6" w:semiHidden="0" w:uiPriority="60" w:unhideWhenUsed="0"/>
-    <w:lsdException w:name="Light List Accent 6" w:semiHidden="0" w:uiPriority="61" w:unhideWhenUsed="0"/>
-    <w:lsdException w:name="Light Grid Accent 6" w:semiHidden="0" w:uiPriority="62" w:unhideWhenUsed="0"/>
-    <w:lsdException w:name="Medium Shading 1 Accent 6" w:semiHidden="0" w:uiPriority="63" w:unhideWhenUsed="0"/>
-    <w:lsdException w:name="Medium Shading 2 Accent 6" w:semiHidden="0" w:uiPriority="64" w:unhideWhenUsed="0"/>
-    <w:lsdException w:name="Medium List 1 Accent 6" w:semiHidden="0" w:uiPriority="65" w:unhideWhenUsed="0"/>
-    <w:lsdException w:name="Medium List 2 Accent 6" w:semiHidden="0" w:uiPriority="66" w:unhideWhenUsed="0"/>
-    <w:lsdException w:name="Medium Grid 1 Accent 6" w:semiHidden="0" w:uiPriority="67" w:unhideWhenUsed="0"/>
-    <w:lsdException w:name="Medium Grid 2 Accent 6" w:semiHidden="0" w:uiPriority="68" w:unhideWhenUsed="0"/>
-    <w:lsdException w:name="Medium Grid 3 Accent 6" w:semiHidden="0" w:uiPriority="69" w:unhideWhenUsed="0"/>
-    <w:lsdException w:name="Dark List Accent 6" w:semiHidden="0" w:uiPriority="70" w:unhideWhenUsed="0"/>
-    <w:lsdException w:name="Colorful Shading Accent 6" w:semiHidden="0" w:uiPriority="71" w:unhideWhenUsed="0"/>
-    <w:lsdException w:name="Colorful List Accent 6" w:semiHidden="0" w:uiPriority="72" w:unhideWhenUsed="0"/>
-    <w:lsdException w:name="Colorful Grid Accent 6" w:semiHidden="0" w:uiPriority="73" w:unhideWhenUsed="0"/>
-    <w:lsdException w:name="Subtle Emphasis" w:semiHidden="0" w:uiPriority="19" w:unhideWhenUsed="0" w:qFormat="1"/>
-    <w:lsdException w:name="Intense Emphasis" w:semiHidden="0" w:uiPriority="21" w:unhideWhenUsed="0" w:qFormat="1"/>
-    <w:lsdException w:name="Subtle Reference" w:semiHidden="0" w:uiPriority="31" w:unhideWhenUsed="0" w:qFormat="1"/>
-    <w:lsdException w:name="Intense Reference" w:semiHidden="0" w:uiPriority="32" w:unhideWhenUsed="0" w:qFormat="1"/>
-    <w:lsdException w:name="Book Title" w:semiHidden="0" w:uiPriority="33" w:unhideWhenUsed="0" w:qFormat="1"/>
-    <w:lsdException w:name="Bibliography" w:uiPriority="37"/>
-    <w:lsdException w:name="TOC Heading" w:uiPriority="39" w:qFormat="1"/>
+  <w:latentStyles w:defLockedState="0" w:defUIPriority="99" w:defSemiHidden="0" w:defUnhideWhenUsed="0" w:defQFormat="0" w:count="371">
+    <w:lsdException w:name="Normal" w:uiPriority="0" w:qFormat="1"/>
+    <w:lsdException w:name="heading 1" w:uiPriority="9" w:qFormat="1"/>
+    <w:lsdException w:name="heading 2" w:semiHidden="1" w:uiPriority="9" w:unhideWhenUsed="1" w:qFormat="1"/>
+    <w:lsdException w:name="heading 3" w:semiHidden="1" w:uiPriority="9" w:unhideWhenUsed="1" w:qFormat="1"/>
+    <w:lsdException w:name="heading 4" w:semiHidden="1" w:uiPriority="9" w:unhideWhenUsed="1" w:qFormat="1"/>
+    <w:lsdException w:name="heading 5" w:semiHidden="1" w:uiPriority="9" w:unhideWhenUsed="1" w:qFormat="1"/>
+    <w:lsdException w:name="heading 6" w:semiHidden="1" w:uiPriority="9" w:unhideWhenUsed="1" w:qFormat="1"/>
+    <w:lsdException w:name="heading 7" w:semiHidden="1" w:uiPriority="9" w:unhideWhenUsed="1" w:qFormat="1"/>
+    <w:lsdException w:name="heading 8" w:semiHidden="1" w:uiPriority="9" w:unhideWhenUsed="1" w:qFormat="1"/>
+    <w:lsdException w:name="heading 9" w:semiHidden="1" w:uiPriority="9" w:unhideWhenUsed="1" w:qFormat="1"/>
+    <w:lsdException w:name="index 1" w:semiHidden="1" w:unhideWhenUsed="1"/>
+    <w:lsdException w:name="index 2" w:semiHidden="1" w:unhideWhenUsed="1"/>
+    <w:lsdException w:name="index 3" w:semiHidden="1" w:unhideWhenUsed="1"/>
+    <w:lsdException w:name="index 4" w:semiHidden="1" w:unhideWhenUsed="1"/>
+    <w:lsdException w:name="index 5" w:semiHidden="1" w:unhideWhenUsed="1"/>
+    <w:lsdException w:name="index 6" w:semiHidden="1" w:unhideWhenUsed="1"/>
+    <w:lsdException w:name="index 7" w:semiHidden="1" w:unhideWhenUsed="1"/>
+    <w:lsdException w:name="index 8" w:semiHidden="1" w:unhideWhenUsed="1"/>
+    <w:lsdException w:name="index 9" w:semiHidden="1" w:unhideWhenUsed="1"/>
+    <w:lsdException w:name="toc 1" w:semiHidden="1" w:uiPriority="39" w:unhideWhenUsed="1"/>
+    <w:lsdException w:name="toc 2" w:semiHidden="1" w:uiPriority="39" w:unhideWhenUsed="1"/>
+    <w:lsdException w:name="toc 3" w:semiHidden="1" w:uiPriority="39" w:unhideWhenUsed="1"/>
+    <w:lsdException w:name="toc 4" w:semiHidden="1" w:uiPriority="39" w:unhideWhenUsed="1"/>
+    <w:lsdException w:name="toc 5" w:semiHidden="1" w:uiPriority="39" w:unhideWhenUsed="1"/>
+    <w:lsdException w:name="toc 6" w:semiHidden="1" w:uiPriority="39" w:unhideWhenUsed="1"/>
+    <w:lsdException w:name="toc 7" w:semiHidden="1" w:uiPriority="39" w:unhideWhenUsed="1"/>
+    <w:lsdException w:name="toc 8" w:semiHidden="1" w:uiPriority="39" w:unhideWhenUsed="1"/>
+    <w:lsdException w:name="toc 9" w:semiHidden="1" w:uiPriority="39" w:unhideWhenUsed="1"/>
+    <w:lsdException w:name="Normal Indent" w:semiHidden="1" w:unhideWhenUsed="1"/>
+    <w:lsdException w:name="footnote text" w:semiHidden="1" w:unhideWhenUsed="1"/>
+    <w:lsdException w:name="annotation text" w:semiHidden="1" w:unhideWhenUsed="1"/>
+    <w:lsdException w:name="header" w:semiHidden="1" w:unhideWhenUsed="1"/>
+    <w:lsdException w:name="footer" w:semiHidden="1" w:unhideWhenUsed="1"/>
+    <w:lsdException w:name="index heading" w:semiHidden="1" w:unhideWhenUsed="1"/>
+    <w:lsdException w:name="caption" w:semiHidden="1" w:uiPriority="35" w:unhideWhenUsed="1" w:qFormat="1"/>
+    <w:lsdException w:name="table of figures" w:semiHidden="1" w:unhideWhenUsed="1"/>
+    <w:lsdException w:name="envelope address" w:semiHidden="1" w:unhideWhenUsed="1"/>
+    <w:lsdException w:name="envelope return" w:semiHidden="1" w:unhideWhenUsed="1"/>
+    <w:lsdException w:name="footnote reference" w:semiHidden="1" w:unhideWhenUsed="1"/>
+    <w:lsdException w:name="annotation reference" w:semiHidden="1" w:unhideWhenUsed="1"/>
+    <w:lsdException w:name="line number" w:semiHidden="1" w:unhideWhenUsed="1"/>
+    <w:lsdException w:name="page number" w:semiHidden="1" w:unhideWhenUsed="1"/>
+    <w:lsdException w:name="endnote reference" w:semiHidden="1" w:unhideWhenUsed="1"/>
+    <w:lsdException w:name="endnote text" w:semiHidden="1" w:unhideWhenUsed="1"/>
+    <w:lsdException w:name="table of authorities" w:semiHidden="1" w:unhideWhenUsed="1"/>
+    <w:lsdException w:name="macro" w:semiHidden="1" w:unhideWhenUsed="1"/>
+    <w:lsdException w:name="toa heading" w:semiHidden="1" w:unhideWhenUsed="1"/>
+    <w:lsdException w:name="List" w:semiHidden="1" w:unhideWhenUsed="1"/>
+    <w:lsdException w:name="List Bullet" w:semiHidden="1" w:unhideWhenUsed="1"/>
+    <w:lsdException w:name="List Number" w:semiHidden="1" w:unhideWhenUsed="1"/>
+    <w:lsdException w:name="List 2" w:semiHidden="1" w:unhideWhenUsed="1"/>
+    <w:lsdException w:name="List 3" w:semiHidden="1" w:unhideWhenUsed="1"/>
+    <w:lsdException w:name="List 4" w:semiHidden="1" w:unhideWhenUsed="1"/>
+    <w:lsdException w:name="List 5" w:semiHidden="1" w:unhideWhenUsed="1"/>
+    <w:lsdException w:name="List Bullet 2" w:semiHidden="1" w:unhideWhenUsed="1"/>
+    <w:lsdException w:name="List Bullet 3" w:semiHidden="1" w:unhideWhenUsed="1"/>
+    <w:lsdException w:name="List Bullet 4" w:semiHidden="1" w:unhideWhenUsed="1"/>
+    <w:lsdException w:name="List Bullet 5" w:semiHidden="1" w:unhideWhenUsed="1"/>
+    <w:lsdException w:name="List Number 2" w:semiHidden="1" w:unhideWhenUsed="1"/>
+    <w:lsdException w:name="List Number 3" w:semiHidden="1" w:unhideWhenUsed="1"/>
+    <w:lsdException w:name="List Number 4" w:semiHidden="1" w:unhideWhenUsed="1"/>
+    <w:lsdException w:name="List Number 5" w:semiHidden="1" w:unhideWhenUsed="1"/>
+    <w:lsdException w:name="Title" w:uiPriority="10" w:qFormat="1"/>
+    <w:lsdException w:name="Closing" w:semiHidden="1" w:unhideWhenUsed="1"/>
+    <w:lsdException w:name="Signature" w:semiHidden="1" w:unhideWhenUsed="1"/>
+    <w:lsdException w:name="Default Paragraph Font" w:semiHidden="1" w:uiPriority="1" w:unhideWhenUsed="1"/>
+    <w:lsdException w:name="Body Text" w:semiHidden="1" w:unhideWhenUsed="1"/>
+    <w:lsdException w:name="Body Text Indent" w:semiHidden="1" w:unhideWhenUsed="1"/>
+    <w:lsdException w:name="List Continue" w:semiHidden="1" w:unhideWhenUsed="1"/>
+    <w:lsdException w:name="List Continue 2" w:semiHidden="1" w:unhideWhenUsed="1"/>
+    <w:lsdException w:name="List Continue 3" w:semiHidden="1" w:unhideWhenUsed="1"/>
+    <w:lsdException w:name="List Continue 4" w:semiHidden="1" w:unhideWhenUsed="1"/>
+    <w:lsdException w:name="List Continue 5" w:semiHidden="1" w:unhideWhenUsed="1"/>
+    <w:lsdException w:name="Message Header" w:semiHidden="1" w:unhideWhenUsed="1"/>
+    <w:lsdException w:name="Subtitle" w:uiPriority="11" w:qFormat="1"/>
+    <w:lsdException w:name="Salutation" w:semiHidden="1" w:unhideWhenUsed="1"/>
+    <w:lsdException w:name="Date" w:semiHidden="1" w:unhideWhenUsed="1"/>
+    <w:lsdException w:name="Body Text First Indent" w:semiHidden="1" w:unhideWhenUsed="1"/>
+    <w:lsdException w:name="Body Text First Indent 2" w:semiHidden="1" w:unhideWhenUsed="1"/>
+    <w:lsdException w:name="Note Heading" w:semiHidden="1" w:unhideWhenUsed="1"/>
+    <w:lsdException w:name="Body Text 2" w:semiHidden="1" w:unhideWhenUsed="1"/>
+    <w:lsdException w:name="Body Text 3" w:semiHidden="1" w:unhideWhenUsed="1"/>
+    <w:lsdException w:name="Body Text Indent 2" w:semiHidden="1" w:unhideWhenUsed="1"/>
+    <w:lsdException w:name="Body Text Indent 3" w:semiHidden="1" w:unhideWhenUsed="1"/>
+    <w:lsdException w:name="Block Text" w:semiHidden="1" w:unhideWhenUsed="1"/>
+    <w:lsdException w:name="Hyperlink" w:semiHidden="1" w:unhideWhenUsed="1"/>
+    <w:lsdException w:name="FollowedHyperlink" w:semiHidden="1" w:unhideWhenUsed="1"/>
+    <w:lsdException w:name="Strong" w:uiPriority="22" w:qFormat="1"/>
+    <w:lsdException w:name="Emphasis" w:uiPriority="20" w:qFormat="1"/>
+    <w:lsdException w:name="Document Map" w:semiHidden="1" w:unhideWhenUsed="1"/>
+    <w:lsdException w:name="Plain Text" w:semiHidden="1" w:unhideWhenUsed="1"/>
+    <w:lsdException w:name="E-mail Signature" w:semiHidden="1" w:unhideWhenUsed="1"/>
+    <w:lsdException w:name="HTML Top of Form" w:semiHidden="1" w:unhideWhenUsed="1"/>
+    <w:lsdException w:name="HTML Bottom of Form" w:semiHidden="1" w:unhideWhenUsed="1"/>
+    <w:lsdException w:name="Normal (Web)" w:semiHidden="1" w:unhideWhenUsed="1"/>
+    <w:lsdException w:name="HTML Acronym" w:semiHidden="1" w:unhideWhenUsed="1"/>
+    <w:lsdException w:name="HTML Address" w:semiHidden="1" w:unhideWhenUsed="1"/>
+    <w:lsdException w:name="HTML Cite" w:semiHidden="1" w:unhideWhenUsed="1"/>
+    <w:lsdException w:name="HTML Code" w:semiHidden="1" w:unhideWhenUsed="1"/>
+    <w:lsdException w:name="HTML Definition" w:semiHidden="1" w:unhideWhenUsed="1"/>
+    <w:lsdException w:name="HTML Keyboard" w:semiHidden="1" w:unhideWhenUsed="1"/>
+    <w:lsdException w:name="HTML Preformatted" w:semiHidden="1" w:unhideWhenUsed="1"/>
+    <w:lsdException w:name="HTML Sample" w:semiHidden="1" w:unhideWhenUsed="1"/>
+    <w:lsdException w:name="HTML Typewriter" w:semiHidden="1" w:unhideWhenUsed="1"/>
+    <w:lsdException w:name="HTML Variable" w:semiHidden="1" w:unhideWhenUsed="1"/>
+    <w:lsdException w:name="Normal Table" w:semiHidden="1" w:unhideWhenUsed="1"/>
+    <w:lsdException w:name="annotation subject" w:semiHidden="1" w:unhideWhenUsed="1"/>
+    <w:lsdException w:name="No List" w:semiHidden="1" w:unhideWhenUsed="1"/>
+    <w:lsdException w:name="Outline List 1" w:semiHidden="1" w:unhideWhenUsed="1"/>
+    <w:lsdException w:name="Outline List 2" w:semiHidden="1" w:unhideWhenUsed="1"/>
+    <w:lsdException w:name="Outline List 3" w:semiHidden="1" w:unhideWhenUsed="1"/>
+    <w:lsdException w:name="Table Simple 1" w:semiHidden="1" w:unhideWhenUsed="1"/>
+    <w:lsdException w:name="Table Simple 2" w:semiHidden="1" w:unhideWhenUsed="1"/>
+    <w:lsdException w:name="Table Simple 3" w:semiHidden="1" w:unhideWhenUsed="1"/>
+    <w:lsdException w:name="Table Classic 1" w:semiHidden="1" w:unhideWhenUsed="1"/>
+    <w:lsdException w:name="Table Classic 2" w:semiHidden="1" w:unhideWhenUsed="1"/>
+    <w:lsdException w:name="Table Classic 3" w:semiHidden="1" w:unhideWhenUsed="1"/>
+    <w:lsdException w:name="Table Classic 4" w:semiHidden="1" w:unhideWhenUsed="1"/>
+    <w:lsdException w:name="Table Colorful 1" w:semiHidden="1" w:unhideWhenUsed="1"/>
+    <w:lsdException w:name="Table Colorful 2" w:semiHidden="1" w:unhideWhenUsed="1"/>
+    <w:lsdException w:name="Table Colorful 3" w:semiHidden="1" w:unhideWhenUsed="1"/>
+    <w:lsdException w:name="Table Columns 1" w:semiHidden="1" w:unhideWhenUsed="1"/>
+    <w:lsdException w:name="Table Columns 2" w:semiHidden="1" w:unhideWhenUsed="1"/>
+    <w:lsdException w:name="Table Columns 3" w:semiHidden="1" w:unhideWhenUsed="1"/>
+    <w:lsdException w:name="Table Columns 4" w:semiHidden="1" w:unhideWhenUsed="1"/>
+    <w:lsdException w:name="Table Columns 5" w:semiHidden="1" w:unhideWhenUsed="1"/>
+    <w:lsdException w:name="Table Grid 1" w:semiHidden="1" w:unhideWhenUsed="1"/>
+    <w:lsdException w:name="Table Grid 2" w:semiHidden="1" w:unhideWhenUsed="1"/>
+    <w:lsdException w:name="Table Grid 3" w:semiHidden="1" w:unhideWhenUsed="1"/>
+    <w:lsdException w:name="Table Grid 4" w:semiHidden="1" w:unhideWhenUsed="1"/>
+    <w:lsdException w:name="Table Grid 5" w:semiHidden="1" w:unhideWhenUsed="1"/>
+    <w:lsdException w:name="Table Grid 6" w:semiHidden="1" w:unhideWhenUsed="1"/>
+    <w:lsdException w:name="Table Grid 7" w:semiHidden="1" w:unhideWhenUsed="1"/>
+    <w:lsdException w:name="Table Grid 8" w:semiHidden="1" w:unhideWhenUsed="1"/>
+    <w:lsdException w:name="Table List 1" w:semiHidden="1" w:unhideWhenUsed="1"/>
+    <w:lsdException w:name="Table List 2" w:semiHidden="1" w:unhideWhenUsed="1"/>
+    <w:lsdException w:name="Table List 3" w:semiHidden="1" w:unhideWhenUsed="1"/>
+    <w:lsdException w:name="Table List 4" w:semiHidden="1" w:unhideWhenUsed="1"/>
+    <w:lsdException w:name="Table List 5" w:semiHidden="1" w:unhideWhenUsed="1"/>
+    <w:lsdException w:name="Table List 6" w:semiHidden="1" w:unhideWhenUsed="1"/>
+    <w:lsdException w:name="Table List 7" w:semiHidden="1" w:unhideWhenUsed="1"/>
+    <w:lsdException w:name="Table List 8" w:semiHidden="1" w:unhideWhenUsed="1"/>
+    <w:lsdException w:name="Table 3D effects 1" w:semiHidden="1" w:unhideWhenUsed="1"/>
+    <w:lsdException w:name="Table 3D effects 2" w:semiHidden="1" w:unhideWhenUsed="1"/>
+    <w:lsdException w:name="Table 3D effects 3" w:semiHidden="1" w:unhideWhenUsed="1"/>
+    <w:lsdException w:name="Table Contemporary" w:semiHidden="1" w:unhideWhenUsed="1"/>
+    <w:lsdException w:name="Table Elegant" w:semiHidden="1" w:unhideWhenUsed="1"/>
+    <w:lsdException w:name="Table Professional" w:semiHidden="1" w:unhideWhenUsed="1"/>
+    <w:lsdException w:name="Table Subtle 1" w:semiHidden="1" w:unhideWhenUsed="1"/>
+    <w:lsdException w:name="Table Subtle 2" w:semiHidden="1" w:unhideWhenUsed="1"/>
+    <w:lsdException w:name="Table Web 1" w:semiHidden="1" w:unhideWhenUsed="1"/>
+    <w:lsdException w:name="Table Web 2" w:semiHidden="1" w:unhideWhenUsed="1"/>
+    <w:lsdException w:name="Table Web 3" w:semiHidden="1" w:unhideWhenUsed="1"/>
+    <w:lsdException w:name="Balloon Text" w:semiHidden="1" w:unhideWhenUsed="1"/>
+    <w:lsdException w:name="Table Grid" w:uiPriority="39"/>
+    <w:lsdException w:name="Table Theme" w:semiHidden="1" w:unhideWhenUsed="1"/>
+    <w:lsdException w:name="Placeholder Text" w:semiHidden="1"/>
+    <w:lsdException w:name="No Spacing" w:uiPriority="1" w:qFormat="1"/>
+    <w:lsdException w:name="Light Shading" w:uiPriority="60"/>
+    <w:lsdException w:name="Light List" w:uiPriority="61"/>
+    <w:lsdException w:name="Light Grid" w:uiPriority="62"/>
+    <w:lsdException w:name="Medium Shading 1" w:uiPriority="63"/>
+    <w:lsdException w:name="Medium Shading 2" w:uiPriority="64"/>
+    <w:lsdException w:name="Medium List 1" w:uiPriority="65"/>
+    <w:lsdException w:name="Medium List 2" w:uiPriority="66"/>
+    <w:lsdException w:name="Medium Grid 1" w:uiPriority="67"/>
+    <w:lsdException w:name="Medium Grid 2" w:uiPriority="68"/>
+    <w:lsdException w:name="Medium Grid 3" w:uiPriority="69"/>
+    <w:lsdException w:name="Dark List" w:uiPriority="70"/>
+    <w:lsdException w:name="Colorful Shading" w:uiPriority="71"/>
+    <w:lsdException w:name="Colorful List" w:uiPriority="72"/>
+    <w:lsdException w:name="Colorful Grid" w:uiPriority="73"/>
+    <w:lsdException w:name="Light Shading Accent 1" w:uiPriority="60"/>
+    <w:lsdException w:name="Light List Accent 1" w:uiPriority="61"/>
+    <w:lsdException w:name="Light Grid Accent 1" w:uiPriority="62"/>
+    <w:lsdException w:name="Medium Shading 1 Accent 1" w:uiPriority="63"/>
+    <w:lsdException w:name="Medium Shading 2 Accent 1" w:uiPriority="64"/>
+    <w:lsdException w:name="Medium List 1 Accent 1" w:uiPriority="65"/>
+    <w:lsdException w:name="Revision" w:semiHidden="1"/>
+    <w:lsdException w:name="List Paragraph" w:uiPriority="34" w:qFormat="1"/>
+    <w:lsdException w:name="Quote" w:uiPriority="29" w:qFormat="1"/>
+    <w:lsdException w:name="Intense Quote" w:uiPriority="30" w:qFormat="1"/>
+    <w:lsdException w:name="Medium List 2 Accent 1" w:uiPriority="66"/>
+    <w:lsdException w:name="Medium Grid 1 Accent 1" w:uiPriority="67"/>
+    <w:lsdException w:name="Medium Grid 2 Accent 1" w:uiPriority="68"/>
+    <w:lsdException w:name="Medium Grid 3 Accent 1" w:uiPriority="69"/>
+    <w:lsdException w:name="Dark List Accent 1" w:uiPriority="70"/>
+    <w:lsdException w:name="Colorful Shading Accent 1" w:uiPriority="71"/>
+    <w:lsdException w:name="Colorful List Accent 1" w:uiPriority="72"/>
+    <w:lsdException w:name="Colorful Grid Accent 1" w:uiPriority="73"/>
+    <w:lsdException w:name="Light Shading Accent 2" w:uiPriority="60"/>
+    <w:lsdException w:name="Light List Accent 2" w:uiPriority="61"/>
+    <w:lsdException w:name="Light Grid Accent 2" w:uiPriority="62"/>
+    <w:lsdException w:name="Medium Shading 1 Accent 2" w:uiPriority="63"/>
+    <w:lsdException w:name="Medium Shading 2 Accent 2" w:uiPriority="64"/>
+    <w:lsdException w:name="Medium List 1 Accent 2" w:uiPriority="65"/>
+    <w:lsdException w:name="Medium List 2 Accent 2" w:uiPriority="66"/>
+    <w:lsdException w:name="Medium Grid 1 Accent 2" w:uiPriority="67"/>
+    <w:lsdException w:name="Medium Grid 2 Accent 2" w:uiPriority="68"/>
+    <w:lsdException w:name="Medium Grid 3 Accent 2" w:uiPriority="69"/>
+    <w:lsdException w:name="Dark List Accent 2" w:uiPriority="70"/>
+    <w:lsdException w:name="Colorful Shading Accent 2" w:uiPriority="71"/>
+    <w:lsdException w:name="Colorful List Accent 2" w:uiPriority="72"/>
+    <w:lsdException w:name="Colorful Grid Accent 2" w:uiPriority="73"/>
+    <w:lsdException w:name="Light Shading Accent 3" w:uiPriority="60"/>
+    <w:lsdException w:name="Light List Accent 3" w:uiPriority="61"/>
+    <w:lsdException w:name="Light Grid Accent 3" w:uiPriority="62"/>
+    <w:lsdException w:name="Medium Shading 1 Accent 3" w:uiPriority="63"/>
+    <w:lsdException w:name="Medium Shading 2 Accent 3" w:uiPriority="64"/>
+    <w:lsdException w:name="Medium List 1 Accent 3" w:uiPriority="65"/>
+    <w:lsdException w:name="Medium List 2 Accent 3" w:uiPriority="66"/>
+    <w:lsdException w:name="Medium Grid 1 Accent 3" w:uiPriority="67"/>
+    <w:lsdException w:name="Medium Grid 2 Accent 3" w:uiPriority="68"/>
+    <w:lsdException w:name="Medium Grid 3 Accent 3" w:uiPriority="69"/>
+    <w:lsdException w:name="Dark List Accent 3" w:uiPriority="70"/>
+    <w:lsdException w:name="Colorful Shading Accent 3" w:uiPriority="71"/>
+    <w:lsdException w:name="Colorful List Accent 3" w:uiPriority="72"/>
+    <w:lsdException w:name="Colorful Grid Accent 3" w:uiPriority="73"/>
+    <w:lsdException w:name="Light Shading Accent 4" w:uiPriority="60"/>
+    <w:lsdException w:name="Light List Accent 4" w:uiPriority="61"/>
+    <w:lsdException w:name="Light Grid Accent 4" w:uiPriority="62"/>
+    <w:lsdException w:name="Medium Shading 1 Accent 4" w:uiPriority="63"/>
+    <w:lsdException w:name="Medium Shading 2 Accent 4" w:uiPriority="64"/>
+    <w:lsdException w:name="Medium List 1 Accent 4" w:uiPriority="65"/>
+    <w:lsdException w:name="Medium List 2 Accent 4" w:uiPriority="66"/>
+    <w:lsdException w:name="Medium Grid 1 Accent 4" w:uiPriority="67"/>
+    <w:lsdException w:name="Medium Grid 2 Accent 4" w:uiPriority="68"/>
+    <w:lsdException w:name="Medium Grid 3 Accent 4" w:uiPriority="69"/>
+    <w:lsdException w:name="Dark List Accent 4" w:uiPriority="70"/>
+    <w:lsdException w:name="Colorful Shading Accent 4" w:uiPriority="71"/>
+    <w:lsdException w:name="Colorful List Accent 4" w:uiPriority="72"/>
+    <w:lsdException w:name="Colorful Grid Accent 4" w:uiPriority="73"/>
+    <w:lsdException w:name="Light Shading Accent 5" w:uiPriority="60"/>
+    <w:lsdException w:name="Light List Accent 5" w:uiPriority="61"/>
+    <w:lsdException w:name="Light Grid Accent 5" w:uiPriority="62"/>
+    <w:lsdException w:name="Medium Shading 1 Accent 5" w:uiPriority="63"/>
+    <w:lsdException w:name="Medium Shading 2 Accent 5" w:uiPriority="64"/>
+    <w:lsdException w:name="Medium List 1 Accent 5" w:uiPriority="65"/>
+    <w:lsdException w:name="Medium List 2 Accent 5" w:uiPriority="66"/>
+    <w:lsdException w:name="Medium Grid 1 Accent 5" w:uiPriority="67"/>
+    <w:lsdException w:name="Medium Grid 2 Accent 5" w:uiPriority="68"/>
+    <w:lsdException w:name="Medium Grid 3 Accent 5" w:uiPriority="69"/>
+    <w:lsdException w:name="Dark List Accent 5" w:uiPriority="70"/>
+    <w:lsdException w:name="Colorful Shading Accent 5" w:uiPriority="71"/>
+    <w:lsdException w:name="Colorful List Accent 5" w:uiPriority="72"/>
+    <w:lsdException w:name="Colorful Grid Accent 5" w:uiPriority="73"/>
+    <w:lsdException w:name="Light Shading Accent 6" w:uiPriority="60"/>
+    <w:lsdException w:name="Light List Accent 6" w:uiPriority="61"/>
+    <w:lsdException w:name="Light Grid Accent 6" w:uiPriority="62"/>
+    <w:lsdException w:name="Medium Shading 1 Accent 6" w:uiPriority="63"/>
+    <w:lsdException w:name="Medium Shading 2 Accent 6" w:uiPriority="64"/>
+    <w:lsdException w:name="Medium List 1 Accent 6" w:uiPriority="65"/>
+    <w:lsdException w:name="Medium List 2 Accent 6" w:uiPriority="66"/>
+    <w:lsdException w:name="Medium Grid 1 Accent 6" w:uiPriority="67"/>
+    <w:lsdException w:name="Medium Grid 2 Accent 6" w:uiPriority="68"/>
+    <w:lsdException w:name="Medium Grid 3 Accent 6" w:uiPriority="69"/>
+    <w:lsdException w:name="Dark List Accent 6" w:uiPriority="70"/>
+    <w:lsdException w:name="Colorful Shading Accent 6" w:uiPriority="71"/>
+    <w:lsdException w:name="Colorful List Accent 6" w:uiPriority="72"/>
+    <w:lsdException w:name="Colorful Grid Accent 6" w:uiPriority="73"/>
+    <w:lsdException w:name="Subtle Emphasis" w:uiPriority="19" w:qFormat="1"/>
+    <w:lsdException w:name="Intense Emphasis" w:uiPriority="21" w:qFormat="1"/>
+    <w:lsdException w:name="Subtle Reference" w:uiPriority="31" w:qFormat="1"/>
+    <w:lsdException w:name="Intense Reference" w:uiPriority="32" w:qFormat="1"/>
+    <w:lsdException w:name="Book Title" w:uiPriority="33" w:qFormat="1"/>
+    <w:lsdException w:name="Bibliography" w:semiHidden="1" w:uiPriority="37" w:unhideWhenUsed="1"/>
+    <w:lsdException w:name="TOC Heading" w:semiHidden="1" w:uiPriority="39" w:unhideWhenUsed="1" w:qFormat="1"/>
+    <w:lsdException w:name="Plain Table 1" w:uiPriority="41"/>
+    <w:lsdException w:name="Plain Table 2" w:uiPriority="42"/>
+    <w:lsdException w:name="Plain Table 3" w:uiPriority="43"/>
+    <w:lsdException w:name="Plain Table 4" w:uiPriority="44"/>
+    <w:lsdException w:name="Plain Table 5" w:uiPriority="45"/>
+    <w:lsdException w:name="Grid Table Light" w:uiPriority="40"/>
+    <w:lsdException w:name="Grid Table 1 Light" w:uiPriority="46"/>
+    <w:lsdException w:name="Grid Table 2" w:uiPriority="47"/>
+    <w:lsdException w:name="Grid Table 3" w:uiPriority="48"/>
+    <w:lsdException w:name="Grid Table 4" w:uiPriority="49"/>
+    <w:lsdException w:name="Grid Table 5 Dark" w:uiPriority="50"/>
+    <w:lsdException w:name="Grid Table 6 Colorful" w:uiPriority="51"/>
+    <w:lsdException w:name="Grid Table 7 Colorful" w:uiPriority="52"/>
+    <w:lsdException w:name="Grid Table 1 Light Accent 1" w:uiPriority="46"/>
+    <w:lsdException w:name="Grid Table 2 Accent 1" w:uiPriority="47"/>
+    <w:lsdException w:name="Grid Table 3 Accent 1" w:uiPriority="48"/>
+    <w:lsdException w:name="Grid Table 4 Accent 1" w:uiPriority="49"/>
+    <w:lsdException w:name="Grid Table 5 Dark Accent 1" w:uiPriority="50"/>
+    <w:lsdException w:name="Grid Table 6 Colorful Accent 1" w:uiPriority="51"/>
+    <w:lsdException w:name="Grid Table 7 Colorful Accent 1" w:uiPriority="52"/>
+    <w:lsdException w:name="Grid Table 1 Light Accent 2" w:uiPriority="46"/>
+    <w:lsdException w:name="Grid Table 2 Accent 2" w:uiPriority="47"/>
+    <w:lsdException w:name="Grid Table 3 Accent 2" w:uiPriority="48"/>
+    <w:lsdException w:name="Grid Table 4 Accent 2" w:uiPriority="49"/>
+    <w:lsdException w:name="Grid Table 5 Dark Accent 2" w:uiPriority="50"/>
+    <w:lsdException w:name="Grid Table 6 Colorful Accent 2" w:uiPriority="51"/>
+    <w:lsdException w:name="Grid Table 7 Colorful Accent 2" w:uiPriority="52"/>
+    <w:lsdException w:name="Grid Table 1 Light Accent 3" w:uiPriority="46"/>
+    <w:lsdException w:name="Grid Table 2 Accent 3" w:uiPriority="47"/>
+    <w:lsdException w:name="Grid Table 3 Accent 3" w:uiPriority="48"/>
+    <w:lsdException w:name="Grid Table 4 Accent 3" w:uiPriority="49"/>
+    <w:lsdException w:name="Grid Table 5 Dark Accent 3" w:uiPriority="50"/>
+    <w:lsdException w:name="Grid Table 6 Colorful Accent 3" w:uiPriority="51"/>
+    <w:lsdException w:name="Grid Table 7 Colorful Accent 3" w:uiPriority="52"/>
+    <w:lsdException w:name="Grid Table 1 Light Accent 4" w:uiPriority="46"/>
+    <w:lsdException w:name="Grid Table 2 Accent 4" w:uiPriority="47"/>
+    <w:lsdException w:name="Grid Table 3 Accent 4" w:uiPriority="48"/>
+    <w:lsdException w:name="Grid Table 4 Accent 4" w:uiPriority="49"/>
+    <w:lsdException w:name="Grid Table 5 Dark Accent 4" w:uiPriority="50"/>
+    <w:lsdException w:name="Grid Table 6 Colorful Accent 4" w:uiPriority="51"/>
+    <w:lsdException w:name="Grid Table 7 Colorful Accent 4" w:uiPriority="52"/>
+    <w:lsdException w:name="Grid Table 1 Light Accent 5" w:uiPriority="46"/>
+    <w:lsdException w:name="Grid Table 2 Accent 5" w:uiPriority="47"/>
+    <w:lsdException w:name="Grid Table 3 Accent 5" w:uiPriority="48"/>
+    <w:lsdException w:name="Grid Table 4 Accent 5" w:uiPriority="49"/>
+    <w:lsdException w:name="Grid Table 5 Dark Accent 5" w:uiPriority="50"/>
+    <w:lsdException w:name="Grid Table 6 Colorful Accent 5" w:uiPriority="51"/>
+    <w:lsdException w:name="Grid Table 7 Colorful Accent 5" w:uiPriority="52"/>
+    <w:lsdException w:name="Grid Table 1 Light Accent 6" w:uiPriority="46"/>
+    <w:lsdException w:name="Grid Table 2 Accent 6" w:uiPriority="47"/>
+    <w:lsdException w:name="Grid Table 3 Accent 6" w:uiPriority="48"/>
+    <w:lsdException w:name="Grid Table 4 Accent 6" w:uiPriority="49"/>
+    <w:lsdException w:name="Grid Table 5 Dark Accent 6" w:uiPriority="50"/>
+    <w:lsdException w:name="Grid Table 6 Colorful Accent 6" w:uiPriority="51"/>
+    <w:lsdException w:name="Grid Table 7 Colorful Accent 6" w:uiPriority="52"/>
+    <w:lsdException w:name="List Table 1 Light" w:uiPriority="46"/>
+    <w:lsdException w:name="List Table 2" w:uiPriority="47"/>
+    <w:lsdException w:name="List Table 3" w:uiPriority="48"/>
+    <w:lsdException w:name="List Table 4" w:uiPriority="49"/>
+    <w:lsdException w:name="List Table 5 Dark" w:uiPriority="50"/>
+    <w:lsdException w:name="List Table 6 Colorful" w:uiPriority="51"/>
+    <w:lsdException w:name="List Table 7 Colorful" w:uiPriority="52"/>
+    <w:lsdException w:name="List Table 1 Light Accent 1" w:uiPriority="46"/>
+    <w:lsdException w:name="List Table 2 Accent 1" w:uiPriority="47"/>
+    <w:lsdException w:name="List Table 3 Accent 1" w:uiPriority="48"/>
+    <w:lsdException w:name="List Table 4 Accent 1" w:uiPriority="49"/>
+    <w:lsdException w:name="List Table 5 Dark Accent 1" w:uiPriority="50"/>
+    <w:lsdException w:name="List Table 6 Colorful Accent 1" w:uiPriority="51"/>
+    <w:lsdException w:name="List Table 7 Colorful Accent 1" w:uiPriority="52"/>
+    <w:lsdException w:name="List Table 1 Light Accent 2" w:uiPriority="46"/>
+    <w:lsdException w:name="List Table 2 Accent 2" w:uiPriority="47"/>
+    <w:lsdException w:name="List Table 3 Accent 2" w:uiPriority="48"/>
+    <w:lsdException w:name="List Table 4 Accent 2" w:uiPriority="49"/>
+    <w:lsdException w:name="List Table 5 Dark Accent 2" w:uiPriority="50"/>
+    <w:lsdException w:name="List Table 6 Colorful Accent 2" w:uiPriority="51"/>
+    <w:lsdException w:name="List Table 7 Colorful Accent 2" w:uiPriority="52"/>
+    <w:lsdException w:name="List Table 1 Light Accent 3" w:uiPriority="46"/>
+    <w:lsdException w:name="List Table 2 Accent 3" w:uiPriority="47"/>
+    <w:lsdException w:name="List Table 3 Accent 3" w:uiPriority="48"/>
+    <w:lsdException w:name="List Table 4 Accent 3" w:uiPriority="49"/>
+    <w:lsdException w:name="List Table 5 Dark Accent 3" w:uiPriority="50"/>
+    <w:lsdException w:name="List Table 6 Colorful Accent 3" w:uiPriority="51"/>
+    <w:lsdException w:name="List Table 7 Colorful Accent 3" w:uiPriority="52"/>
+    <w:lsdException w:name="List Table 1 Light Accent 4" w:uiPriority="46"/>
+    <w:lsdException w:name="List Table 2 Accent 4" w:uiPriority="47"/>
+    <w:lsdException w:name="List Table 3 Accent 4" w:uiPriority="48"/>
+    <w:lsdException w:name="List Table 4 Accent 4" w:uiPriority="49"/>
+    <w:lsdException w:name="List Table 5 Dark Accent 4" w:uiPriority="50"/>
+    <w:lsdException w:name="List Table 6 Colorful Accent 4" w:uiPriority="51"/>
+    <w:lsdException w:name="List Table 7 Colorful Accent 4" w:uiPriority="52"/>
+    <w:lsdException w:name="List Table 1 Light Accent 5" w:uiPriority="46"/>
+    <w:lsdException w:name="List Table 2 Accent 5" w:uiPriority="47"/>
+    <w:lsdException w:name="List Table 3 Accent 5" w:uiPriority="48"/>
+    <w:lsdException w:name="List Table 4 Accent 5" w:uiPriority="49"/>
+    <w:lsdException w:name="List Table 5 Dark Accent 5" w:uiPriority="50"/>
+    <w:lsdException w:name="List Table 6 Colorful Accent 5" w:uiPriority="51"/>
+    <w:lsdException w:name="List Table 7 Colorful Accent 5" w:uiPriority="52"/>
+    <w:lsdException w:name="List Table 1 Light Accent 6" w:uiPriority="46"/>
+    <w:lsdException w:name="List Table 2 Accent 6" w:uiPriority="47"/>
+    <w:lsdException w:name="List Table 3 Accent 6" w:uiPriority="48"/>
+    <w:lsdException w:name="List Table 4 Accent 6" w:uiPriority="49"/>
+    <w:lsdException w:name="List Table 5 Dark Accent 6" w:uiPriority="50"/>
+    <w:lsdException w:name="List Table 6 Colorful Accent 6" w:uiPriority="51"/>
+    <w:lsdException w:name="List Table 7 Colorful Accent 6" w:uiPriority="52"/>
   </w:latentStyles>
   <w:style w:type="paragraph" w:default="1" w:styleId="Normal">
     <w:name w:val="Normal"/>
@@ -9978,11 +10342,11 @@
       <w:sz w:val="28"/>
     </w:rPr>
   </w:style>
-  <w:style w:type="paragraph" w:styleId="Titre1">
+  <w:style w:type="paragraph" w:styleId="Heading1">
     <w:name w:val="heading 1"/>
     <w:basedOn w:val="Normal"/>
     <w:next w:val="Normal"/>
-    <w:link w:val="Titre1Car"/>
+    <w:link w:val="Heading1Char"/>
     <w:uiPriority w:val="9"/>
     <w:qFormat/>
     <w:rsid w:val="005C2E2C"/>
@@ -10005,11 +10369,11 @@
       <w:szCs w:val="60"/>
     </w:rPr>
   </w:style>
-  <w:style w:type="paragraph" w:styleId="Titre2">
+  <w:style w:type="paragraph" w:styleId="Heading2">
     <w:name w:val="heading 2"/>
     <w:basedOn w:val="Normal"/>
     <w:next w:val="Normal"/>
-    <w:link w:val="Titre2Car"/>
+    <w:link w:val="Heading2Char"/>
     <w:uiPriority w:val="9"/>
     <w:unhideWhenUsed/>
     <w:qFormat/>
@@ -10037,13 +10401,12 @@
       <w:szCs w:val="26"/>
     </w:rPr>
   </w:style>
-  <w:style w:type="character" w:default="1" w:styleId="Policepardfaut">
+  <w:style w:type="character" w:default="1" w:styleId="DefaultParagraphFont">
     <w:name w:val="Default Paragraph Font"/>
     <w:uiPriority w:val="1"/>
-    <w:semiHidden/>
     <w:unhideWhenUsed/>
   </w:style>
-  <w:style w:type="table" w:default="1" w:styleId="TableauNormal">
+  <w:style w:type="table" w:default="1" w:styleId="TableNormal">
     <w:name w:val="Normal Table"/>
     <w:uiPriority w:val="99"/>
     <w:semiHidden/>
@@ -10058,16 +10421,16 @@
       </w:tblCellMar>
     </w:tblPr>
   </w:style>
-  <w:style w:type="numbering" w:default="1" w:styleId="Aucuneliste">
+  <w:style w:type="numbering" w:default="1" w:styleId="NoList">
     <w:name w:val="No List"/>
     <w:uiPriority w:val="99"/>
     <w:semiHidden/>
     <w:unhideWhenUsed/>
   </w:style>
-  <w:style w:type="paragraph" w:styleId="En-tte">
+  <w:style w:type="paragraph" w:styleId="Header">
     <w:name w:val="header"/>
     <w:basedOn w:val="Normal"/>
-    <w:link w:val="En-tteCar"/>
+    <w:link w:val="HeaderChar"/>
     <w:uiPriority w:val="99"/>
     <w:unhideWhenUsed/>
     <w:rsid w:val="00057CD7"/>
@@ -10079,17 +10442,17 @@
       <w:spacing w:line="240" w:lineRule="auto"/>
     </w:pPr>
   </w:style>
-  <w:style w:type="character" w:customStyle="1" w:styleId="En-tteCar">
-    <w:name w:val="En-tête Car"/>
-    <w:basedOn w:val="Policepardfaut"/>
-    <w:link w:val="En-tte"/>
+  <w:style w:type="character" w:customStyle="1" w:styleId="HeaderChar">
+    <w:name w:val="Header Char"/>
+    <w:basedOn w:val="DefaultParagraphFont"/>
+    <w:link w:val="Header"/>
     <w:uiPriority w:val="99"/>
     <w:rsid w:val="00057CD7"/>
   </w:style>
-  <w:style w:type="paragraph" w:styleId="Pieddepage">
+  <w:style w:type="paragraph" w:styleId="Footer">
     <w:name w:val="footer"/>
     <w:basedOn w:val="Normal"/>
-    <w:link w:val="PieddepageCar"/>
+    <w:link w:val="FooterChar"/>
     <w:uiPriority w:val="99"/>
     <w:unhideWhenUsed/>
     <w:rsid w:val="00057CD7"/>
@@ -10101,14 +10464,14 @@
       <w:spacing w:line="240" w:lineRule="auto"/>
     </w:pPr>
   </w:style>
-  <w:style w:type="character" w:customStyle="1" w:styleId="PieddepageCar">
-    <w:name w:val="Pied de page Car"/>
-    <w:basedOn w:val="Policepardfaut"/>
-    <w:link w:val="Pieddepage"/>
+  <w:style w:type="character" w:customStyle="1" w:styleId="FooterChar">
+    <w:name w:val="Footer Char"/>
+    <w:basedOn w:val="DefaultParagraphFont"/>
+    <w:link w:val="Footer"/>
     <w:uiPriority w:val="99"/>
     <w:rsid w:val="00057CD7"/>
   </w:style>
-  <w:style w:type="paragraph" w:styleId="Paragraphedeliste">
+  <w:style w:type="paragraph" w:styleId="ListParagraph">
     <w:name w:val="List Paragraph"/>
     <w:basedOn w:val="Normal"/>
     <w:uiPriority w:val="34"/>
@@ -10119,10 +10482,10 @@
       <w:contextualSpacing/>
     </w:pPr>
   </w:style>
-  <w:style w:type="character" w:customStyle="1" w:styleId="Titre1Car">
-    <w:name w:val="Titre 1 Car"/>
-    <w:basedOn w:val="Policepardfaut"/>
-    <w:link w:val="Titre1"/>
+  <w:style w:type="character" w:customStyle="1" w:styleId="Heading1Char">
+    <w:name w:val="Heading 1 Char"/>
+    <w:basedOn w:val="DefaultParagraphFont"/>
+    <w:link w:val="Heading1"/>
     <w:uiPriority w:val="9"/>
     <w:rsid w:val="005C2E2C"/>
     <w:rPr>
@@ -10131,9 +10494,9 @@
       <w:szCs w:val="60"/>
     </w:rPr>
   </w:style>
-  <w:style w:type="paragraph" w:styleId="En-ttedetabledesmatires">
+  <w:style w:type="paragraph" w:styleId="TOCHeading">
     <w:name w:val="TOC Heading"/>
-    <w:basedOn w:val="Titre1"/>
+    <w:basedOn w:val="Heading1"/>
     <w:next w:val="Normal"/>
     <w:uiPriority w:val="39"/>
     <w:unhideWhenUsed/>
@@ -10150,7 +10513,7 @@
       <w:sz w:val="2"/>
     </w:rPr>
   </w:style>
-  <w:style w:type="paragraph" w:styleId="TM1">
+  <w:style w:type="paragraph" w:styleId="TOC1">
     <w:name w:val="toc 1"/>
     <w:basedOn w:val="Normal"/>
     <w:next w:val="Normal"/>
@@ -10171,9 +10534,9 @@
       <w:szCs w:val="32"/>
     </w:rPr>
   </w:style>
-  <w:style w:type="character" w:styleId="Lienhypertexte">
+  <w:style w:type="character" w:styleId="Hyperlink">
     <w:name w:val="Hyperlink"/>
-    <w:basedOn w:val="Policepardfaut"/>
+    <w:basedOn w:val="DefaultParagraphFont"/>
     <w:uiPriority w:val="99"/>
     <w:unhideWhenUsed/>
     <w:rsid w:val="004356B5"/>
@@ -10182,10 +10545,10 @@
       <w:u w:val="single"/>
     </w:rPr>
   </w:style>
-  <w:style w:type="paragraph" w:styleId="Textedebulles">
+  <w:style w:type="paragraph" w:styleId="BalloonText">
     <w:name w:val="Balloon Text"/>
     <w:basedOn w:val="Normal"/>
-    <w:link w:val="TextedebullesCar"/>
+    <w:link w:val="BalloonTextChar"/>
     <w:uiPriority w:val="99"/>
     <w:semiHidden/>
     <w:unhideWhenUsed/>
@@ -10199,10 +10562,10 @@
       <w:szCs w:val="18"/>
     </w:rPr>
   </w:style>
-  <w:style w:type="character" w:customStyle="1" w:styleId="TextedebullesCar">
-    <w:name w:val="Texte de bulles Car"/>
-    <w:basedOn w:val="Policepardfaut"/>
-    <w:link w:val="Textedebulles"/>
+  <w:style w:type="character" w:customStyle="1" w:styleId="BalloonTextChar">
+    <w:name w:val="Balloon Text Char"/>
+    <w:basedOn w:val="DefaultParagraphFont"/>
+    <w:link w:val="BalloonText"/>
     <w:uiPriority w:val="99"/>
     <w:semiHidden/>
     <w:rsid w:val="00B55260"/>
@@ -10212,10 +10575,10 @@
       <w:szCs w:val="18"/>
     </w:rPr>
   </w:style>
-  <w:style w:type="character" w:customStyle="1" w:styleId="Titre2Car">
-    <w:name w:val="Titre 2 Car"/>
-    <w:basedOn w:val="Policepardfaut"/>
-    <w:link w:val="Titre2"/>
+  <w:style w:type="character" w:customStyle="1" w:styleId="Heading2Char">
+    <w:name w:val="Heading 2 Char"/>
+    <w:basedOn w:val="DefaultParagraphFont"/>
+    <w:link w:val="Heading2"/>
     <w:uiPriority w:val="9"/>
     <w:rsid w:val="001C2472"/>
     <w:rPr>
@@ -10225,7 +10588,7 @@
       <w:szCs w:val="26"/>
     </w:rPr>
   </w:style>
-  <w:style w:type="paragraph" w:styleId="TM2">
+  <w:style w:type="paragraph" w:styleId="TOC2">
     <w:name w:val="toc 2"/>
     <w:basedOn w:val="Normal"/>
     <w:next w:val="Normal"/>
@@ -10244,11 +10607,11 @@
       <w:sz w:val="26"/>
     </w:rPr>
   </w:style>
-  <w:style w:type="paragraph" w:styleId="Citation">
+  <w:style w:type="paragraph" w:styleId="Quote">
     <w:name w:val="Quote"/>
     <w:basedOn w:val="Normal"/>
     <w:next w:val="Normal"/>
-    <w:link w:val="CitationCar"/>
+    <w:link w:val="QuoteChar"/>
     <w:uiPriority w:val="29"/>
     <w:qFormat/>
     <w:rsid w:val="00E9605B"/>
@@ -10258,10 +10621,10 @@
       <w:color w:val="000000" w:themeColor="text1"/>
     </w:rPr>
   </w:style>
-  <w:style w:type="character" w:customStyle="1" w:styleId="CitationCar">
-    <w:name w:val="Citation Car"/>
-    <w:basedOn w:val="Policepardfaut"/>
-    <w:link w:val="Citation"/>
+  <w:style w:type="character" w:customStyle="1" w:styleId="QuoteChar">
+    <w:name w:val="Quote Char"/>
+    <w:basedOn w:val="DefaultParagraphFont"/>
+    <w:link w:val="Quote"/>
     <w:uiPriority w:val="29"/>
     <w:rsid w:val="00E9605B"/>
     <w:rPr>
@@ -10274,7 +10637,7 @@
   </w:style>
   <w:style w:type="paragraph" w:customStyle="1" w:styleId="Titre2NoTOC">
     <w:name w:val="Titre 2 No TOC"/>
-    <w:basedOn w:val="Titre2"/>
+    <w:basedOn w:val="Heading2"/>
     <w:link w:val="Titre2NoTOCCar"/>
     <w:qFormat/>
     <w:rsid w:val="00291E34"/>
@@ -10290,7 +10653,7 @@
   </w:style>
   <w:style w:type="character" w:customStyle="1" w:styleId="Titre2NoTOCCar">
     <w:name w:val="Titre 2 No TOC Car"/>
-    <w:basedOn w:val="Titre2Car"/>
+    <w:basedOn w:val="Heading2Char"/>
     <w:link w:val="Titre2NoTOC"/>
     <w:rsid w:val="00291E34"/>
     <w:rPr>
@@ -10319,7 +10682,7 @@
   </w:style>
   <w:style w:type="character" w:customStyle="1" w:styleId="BlockElementChar">
     <w:name w:val="Block Element Char"/>
-    <w:basedOn w:val="Policepardfaut"/>
+    <w:basedOn w:val="DefaultParagraphFont"/>
     <w:link w:val="BlockElement"/>
     <w:rsid w:val="00171371"/>
     <w:rPr>
@@ -10330,527 +10693,34 @@
       <w:szCs w:val="56"/>
     </w:rPr>
   </w:style>
-</w:styles>
-</file>
-
-<file path=word/stylesWithEffects.xml><?xml version="1.0" encoding="utf-8"?>
-<w:styles xmlns:wpc="http://schemas.microsoft.com/office/word/2010/wordprocessingCanvas" xmlns:mc="http://schemas.openxmlformats.org/markup-compatibility/2006" xmlns:o="urn:schemas-microsoft-com:office:office" xmlns:r="http://schemas.openxmlformats.org/officeDocument/2006/relationships" xmlns:m="http://schemas.openxmlformats.org/officeDocument/2006/math" xmlns:v="urn:schemas-microsoft-com:vml" xmlns:wp14="http://schemas.microsoft.com/office/word/2010/wordprocessingDrawing" xmlns:wp="http://schemas.openxmlformats.org/drawingml/2006/wordprocessingDrawing" xmlns:w10="urn:schemas-microsoft-com:office:word" xmlns:w="http://schemas.openxmlformats.org/wordprocessingml/2006/main" xmlns:w14="http://schemas.microsoft.com/office/word/2010/wordml" xmlns:wpg="http://schemas.microsoft.com/office/word/2010/wordprocessingGroup" xmlns:wpi="http://schemas.microsoft.com/office/word/2010/wordprocessingInk" xmlns:wne="http://schemas.microsoft.com/office/word/2006/wordml" xmlns:wps="http://schemas.microsoft.com/office/word/2010/wordprocessingShape" mc:Ignorable="w14 wp14">
-  <w:docDefaults>
-    <w:rPrDefault>
-      <w:rPr>
-        <w:rFonts w:asciiTheme="minorHAnsi" w:eastAsiaTheme="minorHAnsi" w:hAnsiTheme="minorHAnsi" w:cstheme="minorBidi"/>
-        <w:sz w:val="22"/>
-        <w:szCs w:val="22"/>
-        <w:lang w:val="en-US" w:eastAsia="en-US" w:bidi="ar-SA"/>
-      </w:rPr>
-    </w:rPrDefault>
-    <w:pPrDefault>
-      <w:pPr>
-        <w:spacing w:after="160" w:line="259" w:lineRule="auto"/>
-      </w:pPr>
-    </w:pPrDefault>
-  </w:docDefaults>
-  <w:latentStyles w:defLockedState="0" w:defUIPriority="99" w:defSemiHidden="1" w:defUnhideWhenUsed="1" w:defQFormat="0" w:count="267">
-    <w:lsdException w:name="Normal" w:semiHidden="0" w:uiPriority="0" w:unhideWhenUsed="0" w:qFormat="1"/>
-    <w:lsdException w:name="heading 1" w:semiHidden="0" w:uiPriority="9" w:unhideWhenUsed="0" w:qFormat="1"/>
-    <w:lsdException w:name="heading 2" w:uiPriority="9" w:qFormat="1"/>
-    <w:lsdException w:name="heading 3" w:uiPriority="9" w:qFormat="1"/>
-    <w:lsdException w:name="heading 4" w:uiPriority="9" w:qFormat="1"/>
-    <w:lsdException w:name="heading 5" w:uiPriority="9" w:qFormat="1"/>
-    <w:lsdException w:name="heading 6" w:uiPriority="9" w:qFormat="1"/>
-    <w:lsdException w:name="heading 7" w:uiPriority="9" w:qFormat="1"/>
-    <w:lsdException w:name="heading 8" w:uiPriority="9" w:qFormat="1"/>
-    <w:lsdException w:name="heading 9" w:uiPriority="9" w:qFormat="1"/>
-    <w:lsdException w:name="toc 1" w:uiPriority="39"/>
-    <w:lsdException w:name="toc 2" w:uiPriority="39"/>
-    <w:lsdException w:name="toc 3" w:uiPriority="39"/>
-    <w:lsdException w:name="toc 4" w:uiPriority="39"/>
-    <w:lsdException w:name="toc 5" w:uiPriority="39"/>
-    <w:lsdException w:name="toc 6" w:uiPriority="39"/>
-    <w:lsdException w:name="toc 7" w:uiPriority="39"/>
-    <w:lsdException w:name="toc 8" w:uiPriority="39"/>
-    <w:lsdException w:name="toc 9" w:uiPriority="39"/>
-    <w:lsdException w:name="caption" w:uiPriority="35" w:qFormat="1"/>
-    <w:lsdException w:name="Title" w:semiHidden="0" w:uiPriority="10" w:unhideWhenUsed="0" w:qFormat="1"/>
-    <w:lsdException w:name="Default Paragraph Font" w:uiPriority="1"/>
-    <w:lsdException w:name="Subtitle" w:semiHidden="0" w:uiPriority="11" w:unhideWhenUsed="0" w:qFormat="1"/>
-    <w:lsdException w:name="Strong" w:semiHidden="0" w:uiPriority="22" w:unhideWhenUsed="0" w:qFormat="1"/>
-    <w:lsdException w:name="Emphasis" w:semiHidden="0" w:uiPriority="20" w:unhideWhenUsed="0" w:qFormat="1"/>
-    <w:lsdException w:name="Table Grid" w:semiHidden="0" w:uiPriority="39" w:unhideWhenUsed="0"/>
-    <w:lsdException w:name="Placeholder Text" w:unhideWhenUsed="0"/>
-    <w:lsdException w:name="No Spacing" w:semiHidden="0" w:uiPriority="1" w:unhideWhenUsed="0" w:qFormat="1"/>
-    <w:lsdException w:name="Light Shading" w:semiHidden="0" w:uiPriority="60" w:unhideWhenUsed="0"/>
-    <w:lsdException w:name="Light List" w:semiHidden="0" w:uiPriority="61" w:unhideWhenUsed="0"/>
-    <w:lsdException w:name="Light Grid" w:semiHidden="0" w:uiPriority="62" w:unhideWhenUsed="0"/>
-    <w:lsdException w:name="Medium Shading 1" w:semiHidden="0" w:uiPriority="63" w:unhideWhenUsed="0"/>
-    <w:lsdException w:name="Medium Shading 2" w:semiHidden="0" w:uiPriority="64" w:unhideWhenUsed="0"/>
-    <w:lsdException w:name="Medium List 1" w:semiHidden="0" w:uiPriority="65" w:unhideWhenUsed="0"/>
-    <w:lsdException w:name="Medium List 2" w:semiHidden="0" w:uiPriority="66" w:unhideWhenUsed="0"/>
-    <w:lsdException w:name="Medium Grid 1" w:semiHidden="0" w:uiPriority="67" w:unhideWhenUsed="0"/>
-    <w:lsdException w:name="Medium Grid 2" w:semiHidden="0" w:uiPriority="68" w:unhideWhenUsed="0"/>
-    <w:lsdException w:name="Medium Grid 3" w:semiHidden="0" w:uiPriority="69" w:unhideWhenUsed="0"/>
-    <w:lsdException w:name="Dark List" w:semiHidden="0" w:uiPriority="70" w:unhideWhenUsed="0"/>
-    <w:lsdException w:name="Colorful Shading" w:semiHidden="0" w:uiPriority="71" w:unhideWhenUsed="0"/>
-    <w:lsdException w:name="Colorful List" w:semiHidden="0" w:uiPriority="72" w:unhideWhenUsed="0"/>
-    <w:lsdException w:name="Colorful Grid" w:semiHidden="0" w:uiPriority="73" w:unhideWhenUsed="0"/>
-    <w:lsdException w:name="Light Shading Accent 1" w:semiHidden="0" w:uiPriority="60" w:unhideWhenUsed="0"/>
-    <w:lsdException w:name="Light List Accent 1" w:semiHidden="0" w:uiPriority="61" w:unhideWhenUsed="0"/>
-    <w:lsdException w:name="Light Grid Accent 1" w:semiHidden="0" w:uiPriority="62" w:unhideWhenUsed="0"/>
-    <w:lsdException w:name="Medium Shading 1 Accent 1" w:semiHidden="0" w:uiPriority="63" w:unhideWhenUsed="0"/>
-    <w:lsdException w:name="Medium Shading 2 Accent 1" w:semiHidden="0" w:uiPriority="64" w:unhideWhenUsed="0"/>
-    <w:lsdException w:name="Medium List 1 Accent 1" w:semiHidden="0" w:uiPriority="65" w:unhideWhenUsed="0"/>
-    <w:lsdException w:name="Revision" w:unhideWhenUsed="0"/>
-    <w:lsdException w:name="List Paragraph" w:semiHidden="0" w:uiPriority="34" w:unhideWhenUsed="0" w:qFormat="1"/>
-    <w:lsdException w:name="Quote" w:semiHidden="0" w:uiPriority="29" w:unhideWhenUsed="0" w:qFormat="1"/>
-    <w:lsdException w:name="Intense Quote" w:semiHidden="0" w:uiPriority="30" w:unhideWhenUsed="0" w:qFormat="1"/>
-    <w:lsdException w:name="Medium List 2 Accent 1" w:semiHidden="0" w:uiPriority="66" w:unhideWhenUsed="0"/>
-    <w:lsdException w:name="Medium Grid 1 Accent 1" w:semiHidden="0" w:uiPriority="67" w:unhideWhenUsed="0"/>
-    <w:lsdException w:name="Medium Grid 2 Accent 1" w:semiHidden="0" w:uiPriority="68" w:unhideWhenUsed="0"/>
-    <w:lsdException w:name="Medium Grid 3 Accent 1" w:semiHidden="0" w:uiPriority="69" w:unhideWhenUsed="0"/>
-    <w:lsdException w:name="Dark List Accent 1" w:semiHidden="0" w:uiPriority="70" w:unhideWhenUsed="0"/>
-    <w:lsdException w:name="Colorful Shading Accent 1" w:semiHidden="0" w:uiPriority="71" w:unhideWhenUsed="0"/>
-    <w:lsdException w:name="Colorful List Accent 1" w:semiHidden="0" w:uiPriority="72" w:unhideWhenUsed="0"/>
-    <w:lsdException w:name="Colorful Grid Accent 1" w:semiHidden="0" w:uiPriority="73" w:unhideWhenUsed="0"/>
-    <w:lsdException w:name="Light Shading Accent 2" w:semiHidden="0" w:uiPriority="60" w:unhideWhenUsed="0"/>
-    <w:lsdException w:name="Light List Accent 2" w:semiHidden="0" w:uiPriority="61" w:unhideWhenUsed="0"/>
-    <w:lsdException w:name="Light Grid Accent 2" w:semiHidden="0" w:uiPriority="62" w:unhideWhenUsed="0"/>
-    <w:lsdException w:name="Medium Shading 1 Accent 2" w:semiHidden="0" w:uiPriority="63" w:unhideWhenUsed="0"/>
-    <w:lsdException w:name="Medium Shading 2 Accent 2" w:semiHidden="0" w:uiPriority="64" w:unhideWhenUsed="0"/>
-    <w:lsdException w:name="Medium List 1 Accent 2" w:semiHidden="0" w:uiPriority="65" w:unhideWhenUsed="0"/>
-    <w:lsdException w:name="Medium List 2 Accent 2" w:semiHidden="0" w:uiPriority="66" w:unhideWhenUsed="0"/>
-    <w:lsdException w:name="Medium Grid 1 Accent 2" w:semiHidden="0" w:uiPriority="67" w:unhideWhenUsed="0"/>
-    <w:lsdException w:name="Medium Grid 2 Accent 2" w:semiHidden="0" w:uiPriority="68" w:unhideWhenUsed="0"/>
-    <w:lsdException w:name="Medium Grid 3 Accent 2" w:semiHidden="0" w:uiPriority="69" w:unhideWhenUsed="0"/>
-    <w:lsdException w:name="Dark List Accent 2" w:semiHidden="0" w:uiPriority="70" w:unhideWhenUsed="0"/>
-    <w:lsdException w:name="Colorful Shading Accent 2" w:semiHidden="0" w:uiPriority="71" w:unhideWhenUsed="0"/>
-    <w:lsdException w:name="Colorful List Accent 2" w:semiHidden="0" w:uiPriority="72" w:unhideWhenUsed="0"/>
-    <w:lsdException w:name="Colorful Grid Accent 2" w:semiHidden="0" w:uiPriority="73" w:unhideWhenUsed="0"/>
-    <w:lsdException w:name="Light Shading Accent 3" w:semiHidden="0" w:uiPriority="60" w:unhideWhenUsed="0"/>
-    <w:lsdException w:name="Light List Accent 3" w:semiHidden="0" w:uiPriority="61" w:unhideWhenUsed="0"/>
-    <w:lsdException w:name="Light Grid Accent 3" w:semiHidden="0" w:uiPriority="62" w:unhideWhenUsed="0"/>
-    <w:lsdException w:name="Medium Shading 1 Accent 3" w:semiHidden="0" w:uiPriority="63" w:unhideWhenUsed="0"/>
-    <w:lsdException w:name="Medium Shading 2 Accent 3" w:semiHidden="0" w:uiPriority="64" w:unhideWhenUsed="0"/>
-    <w:lsdException w:name="Medium List 1 Accent 3" w:semiHidden="0" w:uiPriority="65" w:unhideWhenUsed="0"/>
-    <w:lsdException w:name="Medium List 2 Accent 3" w:semiHidden="0" w:uiPriority="66" w:unhideWhenUsed="0"/>
-    <w:lsdException w:name="Medium Grid 1 Accent 3" w:semiHidden="0" w:uiPriority="67" w:unhideWhenUsed="0"/>
-    <w:lsdException w:name="Medium Grid 2 Accent 3" w:semiHidden="0" w:uiPriority="68" w:unhideWhenUsed="0"/>
-    <w:lsdException w:name="Medium Grid 3 Accent 3" w:semiHidden="0" w:uiPriority="69" w:unhideWhenUsed="0"/>
-    <w:lsdException w:name="Dark List Accent 3" w:semiHidden="0" w:uiPriority="70" w:unhideWhenUsed="0"/>
-    <w:lsdException w:name="Colorful Shading Accent 3" w:semiHidden="0" w:uiPriority="71" w:unhideWhenUsed="0"/>
-    <w:lsdException w:name="Colorful List Accent 3" w:semiHidden="0" w:uiPriority="72" w:unhideWhenUsed="0"/>
-    <w:lsdException w:name="Colorful Grid Accent 3" w:semiHidden="0" w:uiPriority="73" w:unhideWhenUsed="0"/>
-    <w:lsdException w:name="Light Shading Accent 4" w:semiHidden="0" w:uiPriority="60" w:unhideWhenUsed="0"/>
-    <w:lsdException w:name="Light List Accent 4" w:semiHidden="0" w:uiPriority="61" w:unhideWhenUsed="0"/>
-    <w:lsdException w:name="Light Grid Accent 4" w:semiHidden="0" w:uiPriority="62" w:unhideWhenUsed="0"/>
-    <w:lsdException w:name="Medium Shading 1 Accent 4" w:semiHidden="0" w:uiPriority="63" w:unhideWhenUsed="0"/>
-    <w:lsdException w:name="Medium Shading 2 Accent 4" w:semiHidden="0" w:uiPriority="64" w:unhideWhenUsed="0"/>
-    <w:lsdException w:name="Medium List 1 Accent 4" w:semiHidden="0" w:uiPriority="65" w:unhideWhenUsed="0"/>
-    <w:lsdException w:name="Medium List 2 Accent 4" w:semiHidden="0" w:uiPriority="66" w:unhideWhenUsed="0"/>
-    <w:lsdException w:name="Medium Grid 1 Accent 4" w:semiHidden="0" w:uiPriority="67" w:unhideWhenUsed="0"/>
-    <w:lsdException w:name="Medium Grid 2 Accent 4" w:semiHidden="0" w:uiPriority="68" w:unhideWhenUsed="0"/>
-    <w:lsdException w:name="Medium Grid 3 Accent 4" w:semiHidden="0" w:uiPriority="69" w:unhideWhenUsed="0"/>
-    <w:lsdException w:name="Dark List Accent 4" w:semiHidden="0" w:uiPriority="70" w:unhideWhenUsed="0"/>
-    <w:lsdException w:name="Colorful Shading Accent 4" w:semiHidden="0" w:uiPriority="71" w:unhideWhenUsed="0"/>
-    <w:lsdException w:name="Colorful List Accent 4" w:semiHidden="0" w:uiPriority="72" w:unhideWhenUsed="0"/>
-    <w:lsdException w:name="Colorful Grid Accent 4" w:semiHidden="0" w:uiPriority="73" w:unhideWhenUsed="0"/>
-    <w:lsdException w:name="Light Shading Accent 5" w:semiHidden="0" w:uiPriority="60" w:unhideWhenUsed="0"/>
-    <w:lsdException w:name="Light List Accent 5" w:semiHidden="0" w:uiPriority="61" w:unhideWhenUsed="0"/>
-    <w:lsdException w:name="Light Grid Accent 5" w:semiHidden="0" w:uiPriority="62" w:unhideWhenUsed="0"/>
-    <w:lsdException w:name="Medium Shading 1 Accent 5" w:semiHidden="0" w:uiPriority="63" w:unhideWhenUsed="0"/>
-    <w:lsdException w:name="Medium Shading 2 Accent 5" w:semiHidden="0" w:uiPriority="64" w:unhideWhenUsed="0"/>
-    <w:lsdException w:name="Medium List 1 Accent 5" w:semiHidden="0" w:uiPriority="65" w:unhideWhenUsed="0"/>
-    <w:lsdException w:name="Medium List 2 Accent 5" w:semiHidden="0" w:uiPriority="66" w:unhideWhenUsed="0"/>
-    <w:lsdException w:name="Medium Grid 1 Accent 5" w:semiHidden="0" w:uiPriority="67" w:unhideWhenUsed="0"/>
-    <w:lsdException w:name="Medium Grid 2 Accent 5" w:semiHidden="0" w:uiPriority="68" w:unhideWhenUsed="0"/>
-    <w:lsdException w:name="Medium Grid 3 Accent 5" w:semiHidden="0" w:uiPriority="69" w:unhideWhenUsed="0"/>
-    <w:lsdException w:name="Dark List Accent 5" w:semiHidden="0" w:uiPriority="70" w:unhideWhenUsed="0"/>
-    <w:lsdException w:name="Colorful Shading Accent 5" w:semiHidden="0" w:uiPriority="71" w:unhideWhenUsed="0"/>
-    <w:lsdException w:name="Colorful List Accent 5" w:semiHidden="0" w:uiPriority="72" w:unhideWhenUsed="0"/>
-    <w:lsdException w:name="Colorful Grid Accent 5" w:semiHidden="0" w:uiPriority="73" w:unhideWhenUsed="0"/>
-    <w:lsdException w:name="Light Shading Accent 6" w:semiHidden="0" w:uiPriority="60" w:unhideWhenUsed="0"/>
-    <w:lsdException w:name="Light List Accent 6" w:semiHidden="0" w:uiPriority="61" w:unhideWhenUsed="0"/>
-    <w:lsdException w:name="Light Grid Accent 6" w:semiHidden="0" w:uiPriority="62" w:unhideWhenUsed="0"/>
-    <w:lsdException w:name="Medium Shading 1 Accent 6" w:semiHidden="0" w:uiPriority="63" w:unhideWhenUsed="0"/>
-    <w:lsdException w:name="Medium Shading 2 Accent 6" w:semiHidden="0" w:uiPriority="64" w:unhideWhenUsed="0"/>
-    <w:lsdException w:name="Medium List 1 Accent 6" w:semiHidden="0" w:uiPriority="65" w:unhideWhenUsed="0"/>
-    <w:lsdException w:name="Medium List 2 Accent 6" w:semiHidden="0" w:uiPriority="66" w:unhideWhenUsed="0"/>
-    <w:lsdException w:name="Medium Grid 1 Accent 6" w:semiHidden="0" w:uiPriority="67" w:unhideWhenUsed="0"/>
-    <w:lsdException w:name="Medium Grid 2 Accent 6" w:semiHidden="0" w:uiPriority="68" w:unhideWhenUsed="0"/>
-    <w:lsdException w:name="Medium Grid 3 Accent 6" w:semiHidden="0" w:uiPriority="69" w:unhideWhenUsed="0"/>
-    <w:lsdException w:name="Dark List Accent 6" w:semiHidden="0" w:uiPriority="70" w:unhideWhenUsed="0"/>
-    <w:lsdException w:name="Colorful Shading Accent 6" w:semiHidden="0" w:uiPriority="71" w:unhideWhenUsed="0"/>
-    <w:lsdException w:name="Colorful List Accent 6" w:semiHidden="0" w:uiPriority="72" w:unhideWhenUsed="0"/>
-    <w:lsdException w:name="Colorful Grid Accent 6" w:semiHidden="0" w:uiPriority="73" w:unhideWhenUsed="0"/>
-    <w:lsdException w:name="Subtle Emphasis" w:semiHidden="0" w:uiPriority="19" w:unhideWhenUsed="0" w:qFormat="1"/>
-    <w:lsdException w:name="Intense Emphasis" w:semiHidden="0" w:uiPriority="21" w:unhideWhenUsed="0" w:qFormat="1"/>
-    <w:lsdException w:name="Subtle Reference" w:semiHidden="0" w:uiPriority="31" w:unhideWhenUsed="0" w:qFormat="1"/>
-    <w:lsdException w:name="Intense Reference" w:semiHidden="0" w:uiPriority="32" w:unhideWhenUsed="0" w:qFormat="1"/>
-    <w:lsdException w:name="Book Title" w:semiHidden="0" w:uiPriority="33" w:unhideWhenUsed="0" w:qFormat="1"/>
-    <w:lsdException w:name="Bibliography" w:uiPriority="37"/>
-    <w:lsdException w:name="TOC Heading" w:uiPriority="39" w:qFormat="1"/>
-  </w:latentStyles>
-  <w:style w:type="paragraph" w:default="1" w:styleId="Normal">
-    <w:name w:val="Normal"/>
-    <w:qFormat/>
-    <w:rsid w:val="00674CC2"/>
-    <w:pPr>
-      <w:spacing w:after="0"/>
-    </w:pPr>
-    <w:rPr>
-      <w:rFonts w:ascii="Times New Roman" w:hAnsi="Times New Roman"/>
-      <w:sz w:val="28"/>
-    </w:rPr>
-  </w:style>
-  <w:style w:type="paragraph" w:styleId="Titre1">
-    <w:name w:val="heading 1"/>
+  <w:style w:type="paragraph" w:styleId="HTMLPreformatted">
+    <w:name w:val="HTML Preformatted"/>
     <w:basedOn w:val="Normal"/>
-    <w:next w:val="Normal"/>
-    <w:link w:val="Titre1Car"/>
-    <w:uiPriority w:val="9"/>
-    <w:qFormat/>
-    <w:rsid w:val="005C2E2C"/>
-    <w:pPr>
-      <w:keepNext/>
-      <w:keepLines/>
-      <w:pBdr>
-        <w:bottom w:val="single" w:sz="4" w:space="1" w:color="auto"/>
-      </w:pBdr>
-      <w:tabs>
-        <w:tab w:val="center" w:pos="4680"/>
-      </w:tabs>
-      <w:spacing w:after="1400"/>
-      <w:jc w:val="center"/>
-      <w:outlineLvl w:val="0"/>
-    </w:pPr>
-    <w:rPr>
-      <w:rFonts w:eastAsiaTheme="majorEastAsia" w:cs="Times New Roman"/>
-      <w:sz w:val="60"/>
-      <w:szCs w:val="60"/>
-    </w:rPr>
-  </w:style>
-  <w:style w:type="paragraph" w:styleId="Titre2">
-    <w:name w:val="heading 2"/>
-    <w:basedOn w:val="Normal"/>
-    <w:next w:val="Normal"/>
-    <w:link w:val="Titre2Car"/>
-    <w:uiPriority w:val="9"/>
-    <w:unhideWhenUsed/>
-    <w:qFormat/>
-    <w:rsid w:val="001C2472"/>
-    <w:pPr>
-      <w:keepLines/>
-      <w:numPr>
-        <w:numId w:val="33"/>
-      </w:numPr>
-      <w:pBdr>
-        <w:bottom w:val="single" w:sz="4" w:space="1" w:color="auto"/>
-      </w:pBdr>
-      <w:tabs>
-        <w:tab w:val="left" w:pos="540"/>
-        <w:tab w:val="left" w:pos="2880"/>
-      </w:tabs>
-      <w:spacing w:before="480" w:after="240"/>
-      <w:ind w:left="1368"/>
-      <w:outlineLvl w:val="1"/>
-    </w:pPr>
-    <w:rPr>
-      <w:rFonts w:eastAsiaTheme="majorEastAsia" w:cstheme="majorBidi"/>
-      <w:bCs/>
-      <w:sz w:val="32"/>
-      <w:szCs w:val="26"/>
-    </w:rPr>
-  </w:style>
-  <w:style w:type="character" w:default="1" w:styleId="Policepardfaut">
-    <w:name w:val="Default Paragraph Font"/>
-    <w:uiPriority w:val="1"/>
-    <w:semiHidden/>
-    <w:unhideWhenUsed/>
-  </w:style>
-  <w:style w:type="table" w:default="1" w:styleId="TableauNormal">
-    <w:name w:val="Normal Table"/>
+    <w:link w:val="HTMLPreformattedChar"/>
     <w:uiPriority w:val="99"/>
     <w:semiHidden/>
     <w:unhideWhenUsed/>
-    <w:tblPr>
-      <w:tblInd w:w="0" w:type="dxa"/>
-      <w:tblCellMar>
-        <w:top w:w="0" w:type="dxa"/>
-        <w:left w:w="108" w:type="dxa"/>
-        <w:bottom w:w="0" w:type="dxa"/>
-        <w:right w:w="108" w:type="dxa"/>
-      </w:tblCellMar>
-    </w:tblPr>
-  </w:style>
-  <w:style w:type="numbering" w:default="1" w:styleId="Aucuneliste">
-    <w:name w:val="No List"/>
-    <w:uiPriority w:val="99"/>
-    <w:semiHidden/>
-    <w:unhideWhenUsed/>
-  </w:style>
-  <w:style w:type="paragraph" w:styleId="En-tte">
-    <w:name w:val="header"/>
-    <w:basedOn w:val="Normal"/>
-    <w:link w:val="En-tteCar"/>
-    <w:uiPriority w:val="99"/>
-    <w:unhideWhenUsed/>
-    <w:rsid w:val="00057CD7"/>
-    <w:pPr>
-      <w:tabs>
-        <w:tab w:val="center" w:pos="4680"/>
-        <w:tab w:val="right" w:pos="9360"/>
-      </w:tabs>
-      <w:spacing w:line="240" w:lineRule="auto"/>
-    </w:pPr>
-  </w:style>
-  <w:style w:type="character" w:customStyle="1" w:styleId="En-tteCar">
-    <w:name w:val="En-tête Car"/>
-    <w:basedOn w:val="Policepardfaut"/>
-    <w:link w:val="En-tte"/>
-    <w:uiPriority w:val="99"/>
-    <w:rsid w:val="00057CD7"/>
-  </w:style>
-  <w:style w:type="paragraph" w:styleId="Pieddepage">
-    <w:name w:val="footer"/>
-    <w:basedOn w:val="Normal"/>
-    <w:link w:val="PieddepageCar"/>
-    <w:uiPriority w:val="99"/>
-    <w:unhideWhenUsed/>
-    <w:rsid w:val="00057CD7"/>
-    <w:pPr>
-      <w:tabs>
-        <w:tab w:val="center" w:pos="4680"/>
-        <w:tab w:val="right" w:pos="9360"/>
-      </w:tabs>
-      <w:spacing w:line="240" w:lineRule="auto"/>
-    </w:pPr>
-  </w:style>
-  <w:style w:type="character" w:customStyle="1" w:styleId="PieddepageCar">
-    <w:name w:val="Pied de page Car"/>
-    <w:basedOn w:val="Policepardfaut"/>
-    <w:link w:val="Pieddepage"/>
-    <w:uiPriority w:val="99"/>
-    <w:rsid w:val="00057CD7"/>
-  </w:style>
-  <w:style w:type="paragraph" w:styleId="Paragraphedeliste">
-    <w:name w:val="List Paragraph"/>
-    <w:basedOn w:val="Normal"/>
-    <w:uiPriority w:val="34"/>
-    <w:qFormat/>
-    <w:rsid w:val="00E760E9"/>
-    <w:pPr>
-      <w:ind w:left="720"/>
-      <w:contextualSpacing/>
-    </w:pPr>
-  </w:style>
-  <w:style w:type="character" w:customStyle="1" w:styleId="Titre1Car">
-    <w:name w:val="Titre 1 Car"/>
-    <w:basedOn w:val="Policepardfaut"/>
-    <w:link w:val="Titre1"/>
-    <w:uiPriority w:val="9"/>
-    <w:rsid w:val="005C2E2C"/>
-    <w:rPr>
-      <w:rFonts w:ascii="Times New Roman" w:eastAsiaTheme="majorEastAsia" w:hAnsi="Times New Roman" w:cs="Times New Roman"/>
-      <w:sz w:val="60"/>
-      <w:szCs w:val="60"/>
-    </w:rPr>
-  </w:style>
-  <w:style w:type="paragraph" w:styleId="En-ttedetabledesmatires">
-    <w:name w:val="TOC Heading"/>
-    <w:basedOn w:val="Titre1"/>
-    <w:next w:val="Normal"/>
-    <w:uiPriority w:val="39"/>
-    <w:unhideWhenUsed/>
-    <w:qFormat/>
-    <w:rsid w:val="005C2E2C"/>
-    <w:pPr>
-      <w:pBdr>
-        <w:bottom w:val="none" w:sz="0" w:space="0" w:color="auto"/>
-      </w:pBdr>
-      <w:spacing w:after="0"/>
-      <w:outlineLvl w:val="9"/>
-    </w:pPr>
-    <w:rPr>
-      <w:sz w:val="2"/>
-    </w:rPr>
-  </w:style>
-  <w:style w:type="paragraph" w:styleId="TM1">
-    <w:name w:val="toc 1"/>
-    <w:basedOn w:val="Normal"/>
-    <w:next w:val="Normal"/>
-    <w:autoRedefine/>
-    <w:uiPriority w:val="39"/>
-    <w:unhideWhenUsed/>
-    <w:rsid w:val="00D62AA0"/>
-    <w:pPr>
-      <w:tabs>
-        <w:tab w:val="right" w:leader="dot" w:pos="9350"/>
-      </w:tabs>
-      <w:spacing w:after="240"/>
-      <w:ind w:left="270"/>
-    </w:pPr>
-    <w:rPr>
-      <w:b/>
-      <w:sz w:val="32"/>
-      <w:szCs w:val="32"/>
-    </w:rPr>
-  </w:style>
-  <w:style w:type="character" w:styleId="Lienhypertexte">
-    <w:name w:val="Hyperlink"/>
-    <w:basedOn w:val="Policepardfaut"/>
-    <w:uiPriority w:val="99"/>
-    <w:unhideWhenUsed/>
-    <w:rsid w:val="004356B5"/>
-    <w:rPr>
-      <w:color w:val="0563C1" w:themeColor="hyperlink"/>
-      <w:u w:val="single"/>
-    </w:rPr>
-  </w:style>
-  <w:style w:type="paragraph" w:styleId="Textedebulles">
-    <w:name w:val="Balloon Text"/>
-    <w:basedOn w:val="Normal"/>
-    <w:link w:val="TextedebullesCar"/>
-    <w:uiPriority w:val="99"/>
-    <w:semiHidden/>
-    <w:unhideWhenUsed/>
-    <w:rsid w:val="00B55260"/>
+    <w:rsid w:val="004A4300"/>
     <w:pPr>
       <w:spacing w:line="240" w:lineRule="auto"/>
     </w:pPr>
     <w:rPr>
-      <w:rFonts w:ascii="Lucida Grande" w:hAnsi="Lucida Grande" w:cs="Lucida Grande"/>
-      <w:sz w:val="18"/>
-      <w:szCs w:val="18"/>
+      <w:rFonts w:ascii="Consolas" w:hAnsi="Consolas" w:cs="Consolas"/>
+      <w:sz w:val="20"/>
+      <w:szCs w:val="20"/>
     </w:rPr>
   </w:style>
-  <w:style w:type="character" w:customStyle="1" w:styleId="TextedebullesCar">
-    <w:name w:val="Texte de bulles Car"/>
-    <w:basedOn w:val="Policepardfaut"/>
-    <w:link w:val="Textedebulles"/>
+  <w:style w:type="character" w:customStyle="1" w:styleId="HTMLPreformattedChar">
+    <w:name w:val="HTML Preformatted Char"/>
+    <w:basedOn w:val="DefaultParagraphFont"/>
+    <w:link w:val="HTMLPreformatted"/>
     <w:uiPriority w:val="99"/>
     <w:semiHidden/>
-    <w:rsid w:val="00B55260"/>
+    <w:rsid w:val="004A4300"/>
     <w:rPr>
-      <w:rFonts w:ascii="Lucida Grande" w:hAnsi="Lucida Grande" w:cs="Lucida Grande"/>
-      <w:sz w:val="18"/>
-      <w:szCs w:val="18"/>
-    </w:rPr>
-  </w:style>
-  <w:style w:type="character" w:customStyle="1" w:styleId="Titre2Car">
-    <w:name w:val="Titre 2 Car"/>
-    <w:basedOn w:val="Policepardfaut"/>
-    <w:link w:val="Titre2"/>
-    <w:uiPriority w:val="9"/>
-    <w:rsid w:val="001C2472"/>
-    <w:rPr>
-      <w:rFonts w:ascii="Times New Roman" w:eastAsiaTheme="majorEastAsia" w:hAnsi="Times New Roman" w:cstheme="majorBidi"/>
-      <w:bCs/>
-      <w:sz w:val="32"/>
-      <w:szCs w:val="26"/>
-    </w:rPr>
-  </w:style>
-  <w:style w:type="paragraph" w:styleId="TM2">
-    <w:name w:val="toc 2"/>
-    <w:basedOn w:val="Normal"/>
-    <w:next w:val="Normal"/>
-    <w:autoRedefine/>
-    <w:uiPriority w:val="39"/>
-    <w:unhideWhenUsed/>
-    <w:rsid w:val="001C2ED6"/>
-    <w:pPr>
-      <w:tabs>
-        <w:tab w:val="right" w:leader="dot" w:pos="9350"/>
-      </w:tabs>
-      <w:spacing w:after="100"/>
-      <w:ind w:left="720"/>
-    </w:pPr>
-    <w:rPr>
-      <w:sz w:val="26"/>
-    </w:rPr>
-  </w:style>
-  <w:style w:type="paragraph" w:styleId="Citation">
-    <w:name w:val="Quote"/>
-    <w:basedOn w:val="Normal"/>
-    <w:next w:val="Normal"/>
-    <w:link w:val="CitationCar"/>
-    <w:uiPriority w:val="29"/>
-    <w:qFormat/>
-    <w:rsid w:val="00E9605B"/>
-    <w:rPr>
-      <w:i/>
-      <w:iCs/>
-      <w:color w:val="000000" w:themeColor="text1"/>
-    </w:rPr>
-  </w:style>
-  <w:style w:type="character" w:customStyle="1" w:styleId="CitationCar">
-    <w:name w:val="Citation Car"/>
-    <w:basedOn w:val="Policepardfaut"/>
-    <w:link w:val="Citation"/>
-    <w:uiPriority w:val="29"/>
-    <w:rsid w:val="00E9605B"/>
-    <w:rPr>
-      <w:rFonts w:ascii="Times New Roman" w:hAnsi="Times New Roman"/>
-      <w:i/>
-      <w:iCs/>
-      <w:color w:val="000000" w:themeColor="text1"/>
-      <w:sz w:val="28"/>
-    </w:rPr>
-  </w:style>
-  <w:style w:type="paragraph" w:customStyle="1" w:styleId="Titre2NoTOC">
-    <w:name w:val="Titre 2 No TOC"/>
-    <w:basedOn w:val="Titre2"/>
-    <w:link w:val="Titre2NoTOCCar"/>
-    <w:qFormat/>
-    <w:rsid w:val="00291E34"/>
-    <w:pPr>
-      <w:numPr>
-        <w:numId w:val="35"/>
-      </w:numPr>
-      <w:tabs>
-        <w:tab w:val="left" w:pos="1440"/>
-      </w:tabs>
-      <w:outlineLvl w:val="9"/>
-    </w:pPr>
-  </w:style>
-  <w:style w:type="character" w:customStyle="1" w:styleId="Titre2NoTOCCar">
-    <w:name w:val="Titre 2 No TOC Car"/>
-    <w:basedOn w:val="Titre2Car"/>
-    <w:link w:val="Titre2NoTOC"/>
-    <w:rsid w:val="00291E34"/>
-    <w:rPr>
-      <w:rFonts w:ascii="Times New Roman" w:eastAsiaTheme="majorEastAsia" w:hAnsi="Times New Roman" w:cstheme="majorBidi"/>
-      <w:bCs/>
-      <w:sz w:val="32"/>
-      <w:szCs w:val="26"/>
-    </w:rPr>
-  </w:style>
-  <w:style w:type="paragraph" w:customStyle="1" w:styleId="BlockElement">
-    <w:name w:val="Block Element"/>
-    <w:basedOn w:val="Normal"/>
-    <w:link w:val="BlockElementChar"/>
-    <w:qFormat/>
-    <w:rsid w:val="00171371"/>
-    <w:pPr>
-      <w:jc w:val="center"/>
-    </w:pPr>
-    <w:rPr>
-      <w:rFonts w:ascii="Tahoma" w:hAnsi="Tahoma" w:cs="Tahoma"/>
-      <w:b/>
-      <w:color w:val="595959" w:themeColor="text1" w:themeTint="A6"/>
-      <w:sz w:val="56"/>
-      <w:szCs w:val="56"/>
-    </w:rPr>
-  </w:style>
-  <w:style w:type="character" w:customStyle="1" w:styleId="BlockElementChar">
-    <w:name w:val="Block Element Char"/>
-    <w:basedOn w:val="Policepardfaut"/>
-    <w:link w:val="BlockElement"/>
-    <w:rsid w:val="00171371"/>
-    <w:rPr>
-      <w:rFonts w:ascii="Tahoma" w:hAnsi="Tahoma" w:cs="Tahoma"/>
-      <w:b/>
-      <w:color w:val="595959" w:themeColor="text1" w:themeTint="A6"/>
-      <w:sz w:val="56"/>
-      <w:szCs w:val="56"/>
+      <w:rFonts w:ascii="Consolas" w:hAnsi="Consolas" w:cs="Consolas"/>
+      <w:sz w:val="20"/>
+      <w:szCs w:val="20"/>
     </w:rPr>
   </w:style>
 </w:styles>
@@ -11111,7 +10981,7 @@
   <a:extraClrSchemeLst/>
   <a:extLst>
     <a:ext uri="{05A4C25C-085E-4340-85A3-A5531E510DB2}">
-      <thm15:themeFamily xmlns:thm15="http://schemas.microsoft.com/office/thememl/2012/main" xmlns="" name="Office Theme" id="{62F939B6-93AF-4DB8-9C6B-D6C7DFDC589F}" vid="{4A3C46E8-61CC-4603-A589-7422A47A8E4A}"/>
+      <thm15:themeFamily xmlns:thm15="http://schemas.microsoft.com/office/thememl/2012/main" name="Office Theme" id="{62F939B6-93AF-4DB8-9C6B-D6C7DFDC589F}" vid="{4A3C46E8-61CC-4603-A589-7422A47A8E4A}"/>
     </a:ext>
   </a:extLst>
 </a:theme>
@@ -11122,7 +10992,7 @@
 </file>
 
 <file path=customXml/itemProps1.xml><?xml version="1.0" encoding="utf-8"?>
-<ds:datastoreItem xmlns:ds="http://schemas.openxmlformats.org/officeDocument/2006/customXml" ds:itemID="{DA71B173-68C0-4E9A-BD7C-856CF8B5877F}">
+<ds:datastoreItem xmlns:ds="http://schemas.openxmlformats.org/officeDocument/2006/customXml" ds:itemID="{4EB096C9-70CC-4960-8BDF-CCE2F98E4913}">
   <ds:schemaRefs>
     <ds:schemaRef ds:uri="http://schemas.openxmlformats.org/officeDocument/2006/bibliography"/>
   </ds:schemaRefs>

</xml_diff>

<commit_message>
TP3 Update, manual update.
</commit_message>
<xml_diff>
--- a/User's manual.docx
+++ b/User's manual.docx
@@ -24,7 +24,7 @@
         <mc:AlternateContent>
           <mc:Choice Requires="wps">
             <w:drawing>
-              <wp:anchor distT="45720" distB="45720" distL="114300" distR="114300" simplePos="0" relativeHeight="251641344" behindDoc="0" locked="0" layoutInCell="1" allowOverlap="1" wp14:anchorId="41C55D34" wp14:editId="1E3BC408">
+              <wp:anchor distT="45720" distB="45720" distL="114300" distR="114300" simplePos="0" relativeHeight="251659264" behindDoc="0" locked="0" layoutInCell="1" allowOverlap="1" wp14:anchorId="41C55D34" wp14:editId="00F6A734">
                 <wp:simplePos x="0" y="0"/>
                 <wp:positionH relativeFrom="column">
                   <wp:posOffset>5680075</wp:posOffset>
@@ -103,7 +103,7 @@
                 <v:stroke joinstyle="miter"/>
                 <v:path gradientshapeok="t" o:connecttype="rect"/>
               </v:shapetype>
-              <v:shape id="Text Box 2" o:spid="_x0000_s1026" type="#_x0000_t202" style="position:absolute;left:0;text-align:left;margin-left:447.25pt;margin-top:-42.95pt;width:95.2pt;height:32.1pt;rotation:2967429fd;z-index:251641344;visibility:visible;mso-wrap-style:none;mso-width-percent:0;mso-height-percent:0;mso-wrap-distance-left:9pt;mso-wrap-distance-top:3.6pt;mso-wrap-distance-right:9pt;mso-wrap-distance-bottom:3.6pt;mso-position-horizontal:absolute;mso-position-horizontal-relative:text;mso-position-vertical:absolute;mso-position-vertical-relative:text;mso-width-percent:0;mso-height-percent:0;mso-width-relative:margin;mso-height-relative:margin;v-text-anchor:middle" o:gfxdata="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" filled="f" stroked="f">
+              <v:shape id="Text Box 2" o:spid="_x0000_s1026" type="#_x0000_t202" style="position:absolute;left:0;text-align:left;margin-left:447.25pt;margin-top:-42.95pt;width:95.2pt;height:32.1pt;rotation:2967429fd;z-index:251659264;visibility:visible;mso-wrap-style:none;mso-width-percent:0;mso-height-percent:0;mso-wrap-distance-left:9pt;mso-wrap-distance-top:3.6pt;mso-wrap-distance-right:9pt;mso-wrap-distance-bottom:3.6pt;mso-position-horizontal:absolute;mso-position-horizontal-relative:text;mso-position-vertical:absolute;mso-position-vertical-relative:text;mso-width-percent:0;mso-height-percent:0;mso-width-relative:margin;mso-height-relative:margin;v-text-anchor:middle" o:gfxdata="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" filled="f" stroked="f">
                 <v:textbox>
                   <w:txbxContent>
                     <w:p>
@@ -140,7 +140,7 @@
         <mc:AlternateContent>
           <mc:Choice Requires="wps">
             <w:drawing>
-              <wp:anchor distT="0" distB="0" distL="114300" distR="114300" simplePos="0" relativeHeight="251640320" behindDoc="0" locked="0" layoutInCell="1" allowOverlap="1" wp14:anchorId="3FC1C38B" wp14:editId="75DC23D2">
+              <wp:anchor distT="0" distB="0" distL="114300" distR="114300" simplePos="0" relativeHeight="251657216" behindDoc="0" locked="0" layoutInCell="1" allowOverlap="1" wp14:anchorId="3FC1C38B" wp14:editId="11791F54">
                 <wp:simplePos x="0" y="0"/>
                 <wp:positionH relativeFrom="page">
                   <wp:posOffset>6208576</wp:posOffset>
@@ -202,7 +202,7 @@
           </mc:Choice>
           <mc:Fallback>
             <w:pict>
-              <v:line w14:anchorId="5F15C996" id="Straight Connector 3" o:spid="_x0000_s1026" style="position:absolute;z-index:251640320;visibility:visible;mso-wrap-style:square;mso-width-percent:0;mso-height-percent:0;mso-wrap-distance-left:9pt;mso-wrap-distance-top:0;mso-wrap-distance-right:9pt;mso-wrap-distance-bottom:0;mso-position-horizontal:absolute;mso-position-horizontal-relative:page;mso-position-vertical:absolute;mso-position-vertical-relative:text;mso-width-percent:0;mso-height-percent:0;mso-width-relative:margin;mso-height-relative:margin" from="488.85pt,-83.35pt" to="615.9pt,43.7pt" o:gfxdata="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" strokecolor="#f2f2f2 [3052]" strokeweight="3.5pt">
+              <v:line w14:anchorId="4CA93AE6" id="Straight Connector 3" o:spid="_x0000_s1026" style="position:absolute;z-index:251657216;visibility:visible;mso-wrap-style:square;mso-width-percent:0;mso-height-percent:0;mso-wrap-distance-left:9pt;mso-wrap-distance-top:0;mso-wrap-distance-right:9pt;mso-wrap-distance-bottom:0;mso-position-horizontal:absolute;mso-position-horizontal-relative:page;mso-position-vertical:absolute;mso-position-vertical-relative:text;mso-width-percent:0;mso-height-percent:0;mso-width-relative:margin;mso-height-relative:margin" from="488.85pt,-83.35pt" to="615.9pt,43.7pt" o:gfxdata="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" strokecolor="#f2f2f2 [3052]" strokeweight="3.5pt">
                 <v:stroke joinstyle="miter"/>
                 <w10:wrap anchorx="page"/>
               </v:line>
@@ -220,7 +220,7 @@
         <mc:AlternateContent>
           <mc:Choice Requires="wps">
             <w:drawing>
-              <wp:anchor distT="0" distB="0" distL="114300" distR="114300" simplePos="0" relativeHeight="251639296" behindDoc="0" locked="0" layoutInCell="1" allowOverlap="1" wp14:anchorId="100F1CBC" wp14:editId="195722FB">
+              <wp:anchor distT="0" distB="0" distL="114300" distR="114300" simplePos="0" relativeHeight="251656192" behindDoc="0" locked="0" layoutInCell="1" allowOverlap="1" wp14:anchorId="100F1CBC" wp14:editId="6EB39E26">
                 <wp:simplePos x="0" y="0"/>
                 <wp:positionH relativeFrom="page">
                   <wp:posOffset>6259613</wp:posOffset>
@@ -296,7 +296,7 @@
           </mc:Choice>
           <mc:Fallback>
             <w:pict>
-              <v:shape w14:anchorId="7EA1FBC3" id="Diagonal Stripe 1" o:spid="_x0000_s1026" style="position:absolute;margin-left:492.9pt;margin-top:-72.9pt;width:121.75pt;height:121.15pt;rotation:90;z-index:251639296;visibility:visible;mso-wrap-style:square;mso-width-percent:0;mso-height-percent:0;mso-wrap-distance-left:9pt;mso-wrap-distance-top:0;mso-wrap-distance-right:9pt;mso-wrap-distance-bottom:0;mso-position-horizontal:absolute;mso-position-horizontal-relative:page;mso-position-vertical:absolute;mso-position-vertical-relative:text;mso-width-percent:0;mso-height-percent:0;mso-width-relative:margin;mso-height-relative:margin;v-text-anchor:middle" coordsize="1546529,1538577" o:gfxdata="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" path="m,769289l773265,r773264,l,1538577,,769289xe" fillcolor="#d8d8d8 [2732]" strokecolor="#404040 [2429]" strokeweight="2pt">
+              <v:shape w14:anchorId="22F6AE67" id="Diagonal Stripe 1" o:spid="_x0000_s1026" style="position:absolute;margin-left:492.9pt;margin-top:-72.9pt;width:121.75pt;height:121.15pt;rotation:90;z-index:251656192;visibility:visible;mso-wrap-style:square;mso-width-percent:0;mso-height-percent:0;mso-wrap-distance-left:9pt;mso-wrap-distance-top:0;mso-wrap-distance-right:9pt;mso-wrap-distance-bottom:0;mso-position-horizontal:absolute;mso-position-horizontal-relative:page;mso-position-vertical:absolute;mso-position-vertical-relative:text;mso-width-percent:0;mso-height-percent:0;mso-width-relative:margin;mso-height-relative:margin;v-text-anchor:middle" coordsize="1546529,1538577" o:gfxdata="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" path="m,769289l773265,r773264,l,1538577,,769289xe" fillcolor="#d8d8d8 [2732]" strokecolor="#404040 [2429]" strokeweight="2pt">
                 <v:stroke joinstyle="miter"/>
                 <v:path arrowok="t" o:connecttype="custom" o:connectlocs="0,769289;773265,0;1546529,0;0,1538577;0,769289" o:connectangles="0,0,0,0,0"/>
                 <w10:wrap anchorx="page"/>
@@ -362,7 +362,7 @@
           <w:szCs w:val="56"/>
         </w:rPr>
         <w:drawing>
-          <wp:anchor distT="0" distB="0" distL="114300" distR="114300" simplePos="0" relativeHeight="251708928" behindDoc="1" locked="0" layoutInCell="1" allowOverlap="1" wp14:anchorId="33BA44AD" wp14:editId="3EE5BC0B">
+          <wp:anchor distT="0" distB="0" distL="114300" distR="114300" simplePos="0" relativeHeight="251662336" behindDoc="1" locked="0" layoutInCell="1" allowOverlap="1" wp14:anchorId="33BA44AD" wp14:editId="7BC70BD4">
             <wp:simplePos x="0" y="0"/>
             <wp:positionH relativeFrom="column">
               <wp:posOffset>2156460</wp:posOffset>
@@ -498,7 +498,7 @@
       <w:pPr>
         <w:pStyle w:val="Heading1"/>
       </w:pPr>
-      <w:bookmarkStart w:id="0" w:name="_Toc444187938"/>
+      <w:bookmarkStart w:id="0" w:name="_Toc444770478"/>
       <w:r>
         <w:lastRenderedPageBreak/>
         <w:t>Table of contents</w:t>
@@ -563,7 +563,7 @@
             </w:rPr>
             <w:fldChar w:fldCharType="separate"/>
           </w:r>
-          <w:hyperlink w:anchor="_Toc444187938" w:history="1">
+          <w:hyperlink w:anchor="_Toc444770478" w:history="1">
             <w:r>
               <w:rPr>
                 <w:rStyle w:val="Hyperlink"/>
@@ -590,7 +590,7 @@
                 <w:noProof/>
                 <w:webHidden/>
               </w:rPr>
-              <w:instrText xml:space="preserve"> PAGEREF _Toc444187938 \h </w:instrText>
+              <w:instrText xml:space="preserve"> PAGEREF _Toc444770478 \h </w:instrText>
             </w:r>
             <w:r>
               <w:rPr>
@@ -632,7 +632,7 @@
               <w:szCs w:val="22"/>
             </w:rPr>
           </w:pPr>
-          <w:hyperlink w:anchor="_Toc444187939" w:history="1">
+          <w:hyperlink w:anchor="_Toc444770479" w:history="1">
             <w:r>
               <w:rPr>
                 <w:rStyle w:val="Hyperlink"/>
@@ -659,7 +659,7 @@
                 <w:noProof/>
                 <w:webHidden/>
               </w:rPr>
-              <w:instrText xml:space="preserve"> PAGEREF _Toc444187939 \h </w:instrText>
+              <w:instrText xml:space="preserve"> PAGEREF _Toc444770479 \h </w:instrText>
             </w:r>
             <w:r>
               <w:rPr>
@@ -701,7 +701,7 @@
               <w:szCs w:val="22"/>
             </w:rPr>
           </w:pPr>
-          <w:hyperlink w:anchor="_Toc444187940" w:history="1">
+          <w:hyperlink w:anchor="_Toc444770480" w:history="1">
             <w:r>
               <w:rPr>
                 <w:rStyle w:val="Hyperlink"/>
@@ -728,7 +728,7 @@
                 <w:noProof/>
                 <w:webHidden/>
               </w:rPr>
-              <w:instrText xml:space="preserve"> PAGEREF _Toc444187940 \h </w:instrText>
+              <w:instrText xml:space="preserve"> PAGEREF _Toc444770480 \h </w:instrText>
             </w:r>
             <w:r>
               <w:rPr>
@@ -771,7 +771,7 @@
               <w:sz w:val="22"/>
             </w:rPr>
           </w:pPr>
-          <w:hyperlink w:anchor="_Toc444187941" w:history="1">
+          <w:hyperlink w:anchor="_Toc444770481" w:history="1">
             <w:r>
               <w:rPr>
                 <w:rStyle w:val="Hyperlink"/>
@@ -813,7 +813,7 @@
                 <w:noProof/>
                 <w:webHidden/>
               </w:rPr>
-              <w:instrText xml:space="preserve"> PAGEREF _Toc444187941 \h </w:instrText>
+              <w:instrText xml:space="preserve"> PAGEREF _Toc444770481 \h </w:instrText>
             </w:r>
             <w:r>
               <w:rPr>
@@ -856,7 +856,7 @@
               <w:sz w:val="22"/>
             </w:rPr>
           </w:pPr>
-          <w:hyperlink w:anchor="_Toc444187942" w:history="1">
+          <w:hyperlink w:anchor="_Toc444770482" w:history="1">
             <w:r>
               <w:rPr>
                 <w:rStyle w:val="Hyperlink"/>
@@ -898,7 +898,7 @@
                 <w:noProof/>
                 <w:webHidden/>
               </w:rPr>
-              <w:instrText xml:space="preserve"> PAGEREF _Toc444187942 \h </w:instrText>
+              <w:instrText xml:space="preserve"> PAGEREF _Toc444770482 \h </w:instrText>
             </w:r>
             <w:r>
               <w:rPr>
@@ -941,7 +941,7 @@
               <w:sz w:val="22"/>
             </w:rPr>
           </w:pPr>
-          <w:hyperlink w:anchor="_Toc444187943" w:history="1">
+          <w:hyperlink w:anchor="_Toc444770483" w:history="1">
             <w:r>
               <w:rPr>
                 <w:rStyle w:val="Hyperlink"/>
@@ -983,7 +983,7 @@
                 <w:noProof/>
                 <w:webHidden/>
               </w:rPr>
-              <w:instrText xml:space="preserve"> PAGEREF _Toc444187943 \h </w:instrText>
+              <w:instrText xml:space="preserve"> PAGEREF _Toc444770483 \h </w:instrText>
             </w:r>
             <w:r>
               <w:rPr>
@@ -1025,7 +1025,7 @@
               <w:szCs w:val="22"/>
             </w:rPr>
           </w:pPr>
-          <w:hyperlink w:anchor="_Toc444187944" w:history="1">
+          <w:hyperlink w:anchor="_Toc444770484" w:history="1">
             <w:r>
               <w:rPr>
                 <w:rStyle w:val="Hyperlink"/>
@@ -1052,7 +1052,7 @@
                 <w:noProof/>
                 <w:webHidden/>
               </w:rPr>
-              <w:instrText xml:space="preserve"> PAGEREF _Toc444187944 \h </w:instrText>
+              <w:instrText xml:space="preserve"> PAGEREF _Toc444770484 \h </w:instrText>
             </w:r>
             <w:r>
               <w:rPr>
@@ -1095,7 +1095,7 @@
               <w:sz w:val="22"/>
             </w:rPr>
           </w:pPr>
-          <w:hyperlink w:anchor="_Toc444187945" w:history="1">
+          <w:hyperlink w:anchor="_Toc444770485" w:history="1">
             <w:r>
               <w:rPr>
                 <w:rStyle w:val="Hyperlink"/>
@@ -1137,7 +1137,7 @@
                 <w:noProof/>
                 <w:webHidden/>
               </w:rPr>
-              <w:instrText xml:space="preserve"> PAGEREF _Toc444187945 \h </w:instrText>
+              <w:instrText xml:space="preserve"> PAGEREF _Toc444770485 \h </w:instrText>
             </w:r>
             <w:r>
               <w:rPr>
@@ -1180,7 +1180,7 @@
               <w:sz w:val="22"/>
             </w:rPr>
           </w:pPr>
-          <w:hyperlink w:anchor="_Toc444187946" w:history="1">
+          <w:hyperlink w:anchor="_Toc444770486" w:history="1">
             <w:r>
               <w:rPr>
                 <w:rStyle w:val="Hyperlink"/>
@@ -1222,7 +1222,7 @@
                 <w:noProof/>
                 <w:webHidden/>
               </w:rPr>
-              <w:instrText xml:space="preserve"> PAGEREF _Toc444187946 \h </w:instrText>
+              <w:instrText xml:space="preserve"> PAGEREF _Toc444770486 \h </w:instrText>
             </w:r>
             <w:r>
               <w:rPr>
@@ -1265,7 +1265,7 @@
               <w:sz w:val="22"/>
             </w:rPr>
           </w:pPr>
-          <w:hyperlink w:anchor="_Toc444187947" w:history="1">
+          <w:hyperlink w:anchor="_Toc444770487" w:history="1">
             <w:r>
               <w:rPr>
                 <w:rStyle w:val="Hyperlink"/>
@@ -1307,7 +1307,7 @@
                 <w:noProof/>
                 <w:webHidden/>
               </w:rPr>
-              <w:instrText xml:space="preserve"> PAGEREF _Toc444187947 \h </w:instrText>
+              <w:instrText xml:space="preserve"> PAGEREF _Toc444770487 \h </w:instrText>
             </w:r>
             <w:r>
               <w:rPr>
@@ -1349,7 +1349,7 @@
               <w:szCs w:val="22"/>
             </w:rPr>
           </w:pPr>
-          <w:hyperlink w:anchor="_Toc444187948" w:history="1">
+          <w:hyperlink w:anchor="_Toc444770488" w:history="1">
             <w:r>
               <w:rPr>
                 <w:rStyle w:val="Hyperlink"/>
@@ -1376,7 +1376,7 @@
                 <w:noProof/>
                 <w:webHidden/>
               </w:rPr>
-              <w:instrText xml:space="preserve"> PAGEREF _Toc444187948 \h </w:instrText>
+              <w:instrText xml:space="preserve"> PAGEREF _Toc444770488 \h </w:instrText>
             </w:r>
             <w:r>
               <w:rPr>
@@ -1419,7 +1419,7 @@
               <w:sz w:val="22"/>
             </w:rPr>
           </w:pPr>
-          <w:hyperlink w:anchor="_Toc444187949" w:history="1">
+          <w:hyperlink w:anchor="_Toc444770489" w:history="1">
             <w:r>
               <w:rPr>
                 <w:rStyle w:val="Hyperlink"/>
@@ -1461,7 +1461,7 @@
                 <w:noProof/>
                 <w:webHidden/>
               </w:rPr>
-              <w:instrText xml:space="preserve"> PAGEREF _Toc444187949 \h </w:instrText>
+              <w:instrText xml:space="preserve"> PAGEREF _Toc444770489 \h </w:instrText>
             </w:r>
             <w:r>
               <w:rPr>
@@ -1503,7 +1503,7 @@
               <w:szCs w:val="22"/>
             </w:rPr>
           </w:pPr>
-          <w:hyperlink w:anchor="_Toc444187950" w:history="1">
+          <w:hyperlink w:anchor="_Toc444770490" w:history="1">
             <w:r>
               <w:rPr>
                 <w:rStyle w:val="Hyperlink"/>
@@ -1530,7 +1530,7 @@
                 <w:noProof/>
                 <w:webHidden/>
               </w:rPr>
-              <w:instrText xml:space="preserve"> PAGEREF _Toc444187950 \h </w:instrText>
+              <w:instrText xml:space="preserve"> PAGEREF _Toc444770490 \h </w:instrText>
             </w:r>
             <w:r>
               <w:rPr>
@@ -1572,7 +1572,7 @@
               <w:szCs w:val="22"/>
             </w:rPr>
           </w:pPr>
-          <w:hyperlink w:anchor="_Toc444187951" w:history="1">
+          <w:hyperlink w:anchor="_Toc444770491" w:history="1">
             <w:r>
               <w:rPr>
                 <w:rStyle w:val="Hyperlink"/>
@@ -1599,7 +1599,7 @@
                 <w:noProof/>
                 <w:webHidden/>
               </w:rPr>
-              <w:instrText xml:space="preserve"> PAGEREF _Toc444187951 \h </w:instrText>
+              <w:instrText xml:space="preserve"> PAGEREF _Toc444770491 \h </w:instrText>
             </w:r>
             <w:r>
               <w:rPr>
@@ -1619,7 +1619,7 @@
                 <w:noProof/>
                 <w:webHidden/>
               </w:rPr>
-              <w:t>9</w:t>
+              <w:t>12</w:t>
             </w:r>
             <w:r>
               <w:rPr>
@@ -1641,7 +1641,7 @@
               <w:szCs w:val="22"/>
             </w:rPr>
           </w:pPr>
-          <w:hyperlink w:anchor="_Toc444187952" w:history="1">
+          <w:hyperlink w:anchor="_Toc444770492" w:history="1">
             <w:r>
               <w:rPr>
                 <w:rStyle w:val="Hyperlink"/>
@@ -1668,7 +1668,7 @@
                 <w:noProof/>
                 <w:webHidden/>
               </w:rPr>
-              <w:instrText xml:space="preserve"> PAGEREF _Toc444187952 \h </w:instrText>
+              <w:instrText xml:space="preserve"> PAGEREF _Toc444770492 \h </w:instrText>
             </w:r>
             <w:r>
               <w:rPr>
@@ -1688,7 +1688,7 @@
                 <w:noProof/>
                 <w:webHidden/>
               </w:rPr>
-              <w:t>10</w:t>
+              <w:t>13</w:t>
             </w:r>
             <w:r>
               <w:rPr>
@@ -1710,7 +1710,7 @@
               <w:szCs w:val="22"/>
             </w:rPr>
           </w:pPr>
-          <w:hyperlink w:anchor="_Toc444187953" w:history="1">
+          <w:hyperlink w:anchor="_Toc444770493" w:history="1">
             <w:r>
               <w:rPr>
                 <w:rStyle w:val="Hyperlink"/>
@@ -1737,7 +1737,7 @@
                 <w:noProof/>
                 <w:webHidden/>
               </w:rPr>
-              <w:instrText xml:space="preserve"> PAGEREF _Toc444187953 \h </w:instrText>
+              <w:instrText xml:space="preserve"> PAGEREF _Toc444770493 \h </w:instrText>
             </w:r>
             <w:r>
               <w:rPr>
@@ -1757,7 +1757,7 @@
                 <w:noProof/>
                 <w:webHidden/>
               </w:rPr>
-              <w:t>11</w:t>
+              <w:t>14</w:t>
             </w:r>
             <w:r>
               <w:rPr>
@@ -1805,7 +1805,7 @@
       <w:pPr>
         <w:pStyle w:val="Heading1"/>
       </w:pPr>
-      <w:bookmarkStart w:id="1" w:name="_Toc444187939"/>
+      <w:bookmarkStart w:id="1" w:name="_Toc444770479"/>
       <w:r>
         <w:lastRenderedPageBreak/>
         <w:t>Glossary</w:t>
@@ -1815,11 +1815,6 @@
     <w:p>
       <w:pPr>
         <w:pStyle w:val="Titre2NoTOC"/>
-        <w:tabs>
-          <w:tab w:val="clear" w:pos="1440"/>
-          <w:tab w:val="left" w:pos="1350"/>
-        </w:tabs>
-        <w:ind w:left="1350"/>
       </w:pPr>
       <w:bookmarkStart w:id="2" w:name="_Toc317176099"/>
       <w:r>
@@ -1838,7 +1833,6 @@
     <w:p>
       <w:pPr>
         <w:pStyle w:val="Titre2NoTOC"/>
-        <w:ind w:left="1350"/>
       </w:pPr>
       <w:bookmarkStart w:id="3" w:name="_Toc317176100"/>
       <w:r>
@@ -1857,7 +1851,6 @@
     <w:p>
       <w:pPr>
         <w:pStyle w:val="Titre2NoTOC"/>
-        <w:ind w:left="1350"/>
       </w:pPr>
       <w:bookmarkStart w:id="4" w:name="_Toc317176101"/>
       <w:r>
@@ -1906,7 +1899,7 @@
       <w:pPr>
         <w:pStyle w:val="Heading1"/>
       </w:pPr>
-      <w:bookmarkStart w:id="5" w:name="_Toc444187940"/>
+      <w:bookmarkStart w:id="5" w:name="_Toc444770480"/>
       <w:r>
         <w:lastRenderedPageBreak/>
         <w:t>Product overview</w:t>
@@ -1917,7 +1910,7 @@
       <w:pPr>
         <w:pStyle w:val="Heading2"/>
       </w:pPr>
-      <w:bookmarkStart w:id="6" w:name="_Toc444187941"/>
+      <w:bookmarkStart w:id="6" w:name="_Toc444770481"/>
       <w:r>
         <w:t>Description</w:t>
       </w:r>
@@ -1978,7 +1971,7 @@
       <w:pPr>
         <w:pStyle w:val="Heading2"/>
       </w:pPr>
-      <w:bookmarkStart w:id="7" w:name="_Toc444187942"/>
+      <w:bookmarkStart w:id="7" w:name="_Toc444770482"/>
       <w:r>
         <w:t>Capabilities</w:t>
       </w:r>
@@ -2051,7 +2044,7 @@
       <w:pPr>
         <w:pStyle w:val="Heading2"/>
       </w:pPr>
-      <w:bookmarkStart w:id="8" w:name="_Toc444187943"/>
+      <w:bookmarkStart w:id="8" w:name="_Toc444770483"/>
       <w:r>
         <w:t>Quick specs</w:t>
       </w:r>
@@ -2235,7 +2228,7 @@
       <w:pPr>
         <w:pStyle w:val="Heading1"/>
       </w:pPr>
-      <w:bookmarkStart w:id="9" w:name="_Toc444187944"/>
+      <w:bookmarkStart w:id="9" w:name="_Toc444770484"/>
       <w:r>
         <w:lastRenderedPageBreak/>
         <w:t>Basic operation</w:t>
@@ -2251,7 +2244,7 @@
         </w:numPr>
         <w:ind w:left="1350"/>
       </w:pPr>
-      <w:bookmarkStart w:id="10" w:name="_Toc444187945"/>
+      <w:bookmarkStart w:id="10" w:name="_Toc444770485"/>
       <w:r>
         <w:t>Reading</w:t>
       </w:r>
@@ -2424,7 +2417,7 @@
       <w:pPr>
         <w:pStyle w:val="Heading2"/>
       </w:pPr>
-      <w:bookmarkStart w:id="11" w:name="_Toc444187946"/>
+      <w:bookmarkStart w:id="11" w:name="_Toc444770486"/>
       <w:r>
         <w:t xml:space="preserve">Changing the </w:t>
       </w:r>
@@ -2488,7 +2481,7 @@
       <w:pPr>
         <w:pStyle w:val="Heading2"/>
       </w:pPr>
-      <w:bookmarkStart w:id="12" w:name="_Toc444187947"/>
+      <w:bookmarkStart w:id="12" w:name="_Toc444770487"/>
       <w:r>
         <w:t>Updating the time on the cloc</w:t>
       </w:r>
@@ -2530,7 +2523,7 @@
       <w:pPr>
         <w:pStyle w:val="Heading1"/>
       </w:pPr>
-      <w:bookmarkStart w:id="13" w:name="_Toc444187948"/>
+      <w:bookmarkStart w:id="13" w:name="_Toc444770488"/>
       <w:r>
         <w:lastRenderedPageBreak/>
         <w:t>Advanced operation</w:t>
@@ -2546,7 +2539,7 @@
         </w:numPr>
         <w:ind w:left="1368"/>
       </w:pPr>
-      <w:bookmarkStart w:id="14" w:name="_Toc444187949"/>
+      <w:bookmarkStart w:id="14" w:name="_Toc444770489"/>
       <w:r>
         <w:t>Synchronizing</w:t>
       </w:r>
@@ -2663,7 +2656,7 @@
       <w:pPr>
         <w:pStyle w:val="Heading1"/>
       </w:pPr>
-      <w:bookmarkStart w:id="15" w:name="_Toc444187950"/>
+      <w:bookmarkStart w:id="15" w:name="_Toc444770490"/>
       <w:r>
         <w:lastRenderedPageBreak/>
         <w:t>Technical details</w:t>
@@ -2677,7 +2670,7 @@
           <w:ilvl w:val="0"/>
           <w:numId w:val="6"/>
         </w:numPr>
-        <w:ind w:left="1368"/>
+        <w:ind w:left="1350"/>
       </w:pPr>
       <w:r>
         <w:t>Block</w:t>
@@ -2709,7 +2702,7 @@
         <mc:AlternateContent>
           <mc:Choice Requires="wpg">
             <w:drawing>
-              <wp:anchor distT="0" distB="0" distL="114300" distR="114300" simplePos="0" relativeHeight="251816448" behindDoc="0" locked="0" layoutInCell="1" allowOverlap="1" wp14:anchorId="7DB2F452" wp14:editId="03033250">
+              <wp:anchor distT="0" distB="0" distL="114300" distR="114300" simplePos="0" relativeHeight="251651072" behindDoc="0" locked="0" layoutInCell="1" allowOverlap="1" wp14:anchorId="7DB2F452" wp14:editId="1E1DBB87">
                 <wp:simplePos x="0" y="0"/>
                 <wp:positionH relativeFrom="column">
                   <wp:posOffset>-181155</wp:posOffset>
@@ -4482,7 +4475,7 @@
           </mc:Choice>
           <mc:Fallback>
             <w:pict>
-              <v:group w14:anchorId="7DB2F452" id="Group 19" o:spid="_x0000_s1027" style="position:absolute;margin-left:-14.25pt;margin-top:34.5pt;width:502.5pt;height:458.25pt;z-index:251816448" coordsize="63817,58197" o:gfxdata="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">
+              <v:group w14:anchorId="7DB2F452" id="Group 19" o:spid="_x0000_s1027" style="position:absolute;margin-left:-14.25pt;margin-top:34.5pt;width:502.5pt;height:458.25pt;z-index:251651072" coordsize="63817,58197" o:gfxdata="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">
                 <v:rect id="Rectangle 12" o:spid="_x0000_s1028" style="position:absolute;left:4313;top:20099;width:15646;height:5429;visibility:visible;mso-wrap-style:square;v-text-anchor:middle" o:gfxdata="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" fillcolor="#deeaf6 [660]" strokecolor="gray [1629]" strokeweight=".5pt">
                   <v:stroke dashstyle="1 1"/>
                   <v:textbox>
@@ -5049,7 +5042,7 @@
         <mc:AlternateContent>
           <mc:Choice Requires="wps">
             <w:drawing>
-              <wp:anchor distT="0" distB="0" distL="114300" distR="114300" simplePos="0" relativeHeight="251755008" behindDoc="0" locked="0" layoutInCell="1" allowOverlap="1" wp14:anchorId="0F54721B" wp14:editId="64E1CF47">
+              <wp:anchor distT="0" distB="0" distL="114300" distR="114300" simplePos="0" relativeHeight="251650048" behindDoc="0" locked="0" layoutInCell="1" allowOverlap="1" wp14:anchorId="0F54721B" wp14:editId="75AFF917">
                 <wp:simplePos x="0" y="0"/>
                 <wp:positionH relativeFrom="column">
                   <wp:posOffset>258661</wp:posOffset>
@@ -5156,7 +5149,7 @@
           </mc:Choice>
           <mc:Fallback>
             <w:pict>
-              <v:rect w14:anchorId="0F54721B" id="Rectangle 38" o:spid="_x0000_s1057" style="position:absolute;margin-left:20.35pt;margin-top:102.4pt;width:122.15pt;height:74.7pt;z-index:251755008;visibility:visible;mso-wrap-style:square;mso-width-percent:0;mso-height-percent:0;mso-wrap-distance-left:9pt;mso-wrap-distance-top:0;mso-wrap-distance-right:9pt;mso-wrap-distance-bottom:0;mso-position-horizontal:absolute;mso-position-horizontal-relative:text;mso-position-vertical:absolute;mso-position-vertical-relative:text;mso-width-percent:0;mso-height-percent:0;mso-width-relative:margin;mso-height-relative:margin;v-text-anchor:middle" o:gfxdata="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" fillcolor="#deeaf6 [660]" strokecolor="gray [1629]" strokeweight=".5pt">
+              <v:rect w14:anchorId="0F54721B" id="Rectangle 38" o:spid="_x0000_s1057" style="position:absolute;margin-left:20.35pt;margin-top:102.4pt;width:122.15pt;height:74.7pt;z-index:251650048;visibility:visible;mso-wrap-style:square;mso-width-percent:0;mso-height-percent:0;mso-wrap-distance-left:9pt;mso-wrap-distance-top:0;mso-wrap-distance-right:9pt;mso-wrap-distance-bottom:0;mso-position-horizontal:absolute;mso-position-horizontal-relative:text;mso-position-vertical:absolute;mso-position-vertical-relative:text;mso-width-percent:0;mso-height-percent:0;mso-width-relative:margin;mso-height-relative:margin;v-text-anchor:middle" o:gfxdata="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" fillcolor="#deeaf6 [660]" strokecolor="gray [1629]" strokeweight=".5pt">
                 <v:stroke dashstyle="1 1"/>
                 <v:textbox>
                   <w:txbxContent>
@@ -5191,12 +5184,6 @@
           <w:ilvl w:val="0"/>
           <w:numId w:val="0"/>
         </w:numPr>
-        <w:tabs>
-          <w:tab w:val="clear" w:pos="540"/>
-          <w:tab w:val="clear" w:pos="1440"/>
-          <w:tab w:val="clear" w:pos="2880"/>
-          <w:tab w:val="left" w:pos="3750"/>
-        </w:tabs>
         <w:ind w:left="360"/>
         <w:sectPr>
           <w:footerReference w:type="default" r:id="rId16"/>
@@ -5211,7 +5198,7 @@
     <w:p>
       <w:pPr>
         <w:pStyle w:val="Titre2NoTOC"/>
-        <w:ind w:left="1350"/>
+        <w:ind w:left="1354"/>
       </w:pPr>
       <w:r>
         <w:lastRenderedPageBreak/>
@@ -5228,7 +5215,9 @@
           <w:ilvl w:val="0"/>
           <w:numId w:val="13"/>
         </w:numPr>
+        <w:spacing w:after="120"/>
         <w:ind w:left="1440"/>
+        <w:contextualSpacing w:val="0"/>
       </w:pPr>
       <w:r>
         <w:t>LEDs:</w:t>
@@ -5268,7 +5257,9 @@
           <w:ilvl w:val="0"/>
           <w:numId w:val="13"/>
         </w:numPr>
+        <w:spacing w:after="120"/>
         <w:ind w:left="1440"/>
+        <w:contextualSpacing w:val="0"/>
       </w:pPr>
       <w:r>
         <w:t>PIC32</w:t>
@@ -5308,7 +5299,9 @@
           <w:ilvl w:val="0"/>
           <w:numId w:val="13"/>
         </w:numPr>
+        <w:spacing w:after="120"/>
         <w:ind w:left="1440"/>
+        <w:contextualSpacing w:val="0"/>
       </w:pPr>
       <w:r>
         <w:t>B</w:t>
@@ -5363,7 +5356,9 @@
           <w:ilvl w:val="0"/>
           <w:numId w:val="13"/>
         </w:numPr>
+        <w:spacing w:after="120"/>
         <w:ind w:left="1440"/>
+        <w:contextualSpacing w:val="0"/>
       </w:pPr>
       <w:r>
         <w:t>RN4020</w:t>
@@ -5389,26 +5384,31 @@
     </w:p>
     <w:p>
       <w:pPr>
-        <w:pStyle w:val="ListParagraph"/>
-        <w:numPr>
-          <w:ilvl w:val="0"/>
-          <w:numId w:val="13"/>
-        </w:numPr>
+        <w:spacing w:after="120"/>
         <w:ind w:left="1440"/>
       </w:pPr>
       <w:r>
-        <w:t>In line 3.3v the consumption of current is about 141mA, in line 5v current consumption is about 3.6mA maximum, the total consumption is 3.741A maximum.</w:t>
+        <w:t>In line 3.3V</w:t>
+      </w:r>
+      <w:r>
+        <w:t xml:space="preserve"> the consumption of cur</w:t>
+      </w:r>
+      <w:r>
+        <w:t>rent is about 141mA, in line 5V</w:t>
+      </w:r>
+      <w:r>
+        <w:t xml:space="preserve"> current consumption is about 3.6mA maximum, the total consumption is 3.741A maximum.</w:t>
       </w:r>
     </w:p>
     <w:p>
       <w:pPr>
         <w:pStyle w:val="Titre2NoTOC"/>
-        <w:ind w:left="1350"/>
-      </w:pPr>
-      <w:bookmarkStart w:id="16" w:name="_GoBack"/>
-      <w:bookmarkEnd w:id="16"/>
-      <w:r>
-        <w:t xml:space="preserve">Components </w:t>
+      </w:pPr>
+      <w:r>
+        <w:t>Components</w:t>
+      </w:r>
+      <w:r>
+        <w:t xml:space="preserve"> </w:t>
       </w:r>
       <w:r>
         <w:t>required for the project</w:t>
@@ -5928,6 +5928,9 @@
     </w:p>
     <w:p/>
     <w:p>
+      <w:pPr>
+        <w:spacing w:after="240"/>
+      </w:pPr>
       <w:r>
         <w:t xml:space="preserve">We decided to use </w:t>
       </w:r>
@@ -5980,109 +5983,116 @@
       <w:proofErr w:type="spellEnd"/>
       <w:r>
         <w:t>)</w:t>
+      </w:r>
+    </w:p>
+    <w:p>
+      <w:pPr>
+        <w:autoSpaceDE w:val="0"/>
+        <w:autoSpaceDN w:val="0"/>
+        <w:adjustRightInd w:val="0"/>
+        <w:spacing w:after="240" w:line="240" w:lineRule="auto"/>
+      </w:pPr>
+      <w:r>
+        <w:t xml:space="preserve">For our sensor, we chose the </w:t>
+      </w:r>
+      <w:r>
+        <w:t>BMP280</w:t>
+      </w:r>
+      <w:r>
+        <w:t xml:space="preserve"> or </w:t>
+      </w:r>
+      <w:r>
+        <w:t xml:space="preserve">the </w:t>
+      </w:r>
+      <w:r>
+        <w:t>BME280</w:t>
+      </w:r>
+      <w:r>
+        <w:t>. It provides both tempera</w:t>
+      </w:r>
+      <w:r>
+        <w:t xml:space="preserve">ture / pressure measurements </w:t>
+      </w:r>
+      <w:r>
+        <w:t>and uses the I</w:t>
+      </w:r>
+      <w:r>
+        <w:rPr>
+          <w:rFonts w:cs="Times New Roman"/>
+          <w:sz w:val="26"/>
+          <w:szCs w:val="26"/>
+        </w:rPr>
+        <w:t>²</w:t>
+      </w:r>
+      <w:r>
+        <w:rPr>
+          <w:rFonts w:cs="Times New Roman"/>
+          <w:sz w:val="26"/>
+          <w:szCs w:val="26"/>
+        </w:rPr>
+        <w:t>C</w:t>
+      </w:r>
+      <w:r>
+        <w:rPr>
+          <w:rFonts w:cs="Times New Roman"/>
+          <w:sz w:val="26"/>
+          <w:szCs w:val="26"/>
+        </w:rPr>
+        <w:t xml:space="preserve"> or SPI</w:t>
+      </w:r>
+      <w:r>
+        <w:t xml:space="preserve"> </w:t>
+      </w:r>
+      <w:r>
+        <w:t>protocol.</w:t>
+      </w:r>
+      <w:r>
+        <w:t xml:space="preserve"> (Not going to be bought from</w:t>
+      </w:r>
+      <w:r>
+        <w:t xml:space="preserve"> </w:t>
+      </w:r>
+      <w:proofErr w:type="spellStart"/>
+      <w:r>
+        <w:t>Farnell</w:t>
+      </w:r>
+      <w:proofErr w:type="spellEnd"/>
+      <w:r>
+        <w:t>).</w:t>
+      </w:r>
+    </w:p>
+    <w:p>
+      <w:r>
+        <w:lastRenderedPageBreak/>
+        <w:t xml:space="preserve">A </w:t>
+      </w:r>
+      <w:proofErr w:type="spellStart"/>
+      <w:r>
+        <w:t>photoresistor</w:t>
+      </w:r>
+      <w:proofErr w:type="spellEnd"/>
+      <w:r>
+        <w:t xml:space="preserve"> will be used</w:t>
+      </w:r>
+      <w:r>
+        <w:t xml:space="preserve"> in </w:t>
+      </w:r>
+      <w:r>
+        <w:t xml:space="preserve">a </w:t>
+      </w:r>
+      <w:r>
+        <w:t>voltage divider</w:t>
+      </w:r>
+      <w:r>
+        <w:t xml:space="preserve"> setup, connected as </w:t>
+      </w:r>
+      <w:r>
+        <w:t>an analog input pin.</w:t>
       </w:r>
     </w:p>
     <w:p/>
     <w:p>
       <w:pPr>
-        <w:autoSpaceDE w:val="0"/>
-        <w:autoSpaceDN w:val="0"/>
-        <w:adjustRightInd w:val="0"/>
-        <w:spacing w:line="240" w:lineRule="auto"/>
-      </w:pPr>
-      <w:r>
-        <w:t xml:space="preserve">For our sensor, we chose the </w:t>
-      </w:r>
-      <w:r>
-        <w:t>BMP280</w:t>
-      </w:r>
-      <w:r>
-        <w:t xml:space="preserve"> or </w:t>
-      </w:r>
-      <w:r>
-        <w:t xml:space="preserve">the </w:t>
-      </w:r>
-      <w:r>
-        <w:t>BME280</w:t>
-      </w:r>
-      <w:r>
-        <w:t>. It provides both tempera</w:t>
-      </w:r>
-      <w:r>
-        <w:t xml:space="preserve">ture / pressure measurements </w:t>
-      </w:r>
-      <w:r>
-        <w:t>and uses the I</w:t>
-      </w:r>
-      <w:r>
-        <w:rPr>
-          <w:rFonts w:cs="Times New Roman"/>
-          <w:sz w:val="26"/>
-          <w:szCs w:val="26"/>
-        </w:rPr>
-        <w:t>²</w:t>
-      </w:r>
-      <w:r>
-        <w:rPr>
-          <w:rFonts w:cs="Times New Roman"/>
-          <w:sz w:val="26"/>
-          <w:szCs w:val="26"/>
-        </w:rPr>
-        <w:t>C</w:t>
-      </w:r>
-      <w:r>
-        <w:t xml:space="preserve"> </w:t>
-      </w:r>
-      <w:r>
-        <w:t>protocol.</w:t>
-      </w:r>
-      <w:r>
-        <w:t xml:space="preserve"> (Not going to be bought from</w:t>
-      </w:r>
-      <w:r>
-        <w:t xml:space="preserve"> </w:t>
-      </w:r>
-      <w:proofErr w:type="spellStart"/>
-      <w:r>
-        <w:t>Farnell</w:t>
-      </w:r>
-      <w:proofErr w:type="spellEnd"/>
-      <w:r>
-        <w:t>).</w:t>
-      </w:r>
-    </w:p>
-    <w:p>
-      <w:r>
-        <w:lastRenderedPageBreak/>
-        <w:t xml:space="preserve">A </w:t>
-      </w:r>
-      <w:proofErr w:type="spellStart"/>
-      <w:r>
-        <w:t>photoresistor</w:t>
-      </w:r>
-      <w:proofErr w:type="spellEnd"/>
-      <w:r>
-        <w:t xml:space="preserve"> will be used</w:t>
-      </w:r>
-      <w:r>
-        <w:t xml:space="preserve"> in </w:t>
-      </w:r>
-      <w:r>
-        <w:t xml:space="preserve">a </w:t>
-      </w:r>
-      <w:r>
-        <w:t>voltage divider</w:t>
-      </w:r>
-      <w:r>
-        <w:t xml:space="preserve"> setup, connected as </w:t>
-      </w:r>
-      <w:r>
-        <w:t>an analog input pin.</w:t>
-      </w:r>
-    </w:p>
-    <w:p/>
-    <w:p>
-      <w:pPr>
         <w:spacing w:after="360"/>
         <w:jc w:val="center"/>
         <w:rPr>
@@ -6094,7 +6104,7 @@
           <w:noProof/>
         </w:rPr>
         <w:drawing>
-          <wp:inline distT="0" distB="0" distL="0" distR="0" wp14:anchorId="384E0EB9" wp14:editId="79AA115A">
+          <wp:inline distT="0" distB="0" distL="0" distR="0" wp14:anchorId="384E0EB9" wp14:editId="7AF3D965">
             <wp:extent cx="5486400" cy="3200400"/>
             <wp:effectExtent l="0" t="0" r="0" b="0"/>
             <wp:docPr id="16" name="Chart 16"/>
@@ -6129,106 +6139,2132 @@
       </w:r>
     </w:p>
     <w:p>
-      <w:r>
-        <w:t xml:space="preserve">Uses 2 </w:t>
-      </w:r>
-      <w:proofErr w:type="spellStart"/>
-      <w:r>
-        <w:t>gpio</w:t>
-      </w:r>
-      <w:proofErr w:type="spellEnd"/>
-      <w:r>
-        <w:t xml:space="preserve"> + 2 others buttons 2gpio.</w:t>
-      </w:r>
-    </w:p>
-    <w:p/>
-    <w:p>
-      <w:r>
-        <w:t>W</w:t>
-      </w:r>
-      <w:r>
-        <w:t xml:space="preserve">e want to use a </w:t>
-      </w:r>
-      <w:r>
-        <w:t>“S</w:t>
-      </w:r>
-      <w:r>
-        <w:t>erial to Bluetooth</w:t>
-      </w:r>
-      <w:r>
-        <w:t>”</w:t>
-      </w:r>
-      <w:r>
-        <w:t xml:space="preserve"> module </w:t>
-      </w:r>
-      <w:r>
-        <w:t>for the device to communicate with smartphones and computers, so as to avoid the potential complexity of implementing a full Bluetooth stack, which we can’t afford at this time.</w:t>
-      </w:r>
-    </w:p>
-    <w:p/>
-    <w:p>
-      <w:r>
-        <w:t xml:space="preserve">UART is a communication protocol, uses a </w:t>
-      </w:r>
-      <w:proofErr w:type="spellStart"/>
-      <w:r>
-        <w:t>trame</w:t>
-      </w:r>
-      <w:proofErr w:type="spellEnd"/>
-      <w:r>
-        <w:t xml:space="preserve"> we have to use a same speed between PIC and Bluetooth we have choose 115200 bauds, in 8 bits</w:t>
+      <w:pPr>
+        <w:spacing w:after="240"/>
+      </w:pPr>
+      <w:r>
+        <w:t>Uses two GPIO plus</w:t>
       </w:r>
       <w:r>
         <w:t xml:space="preserve"> </w:t>
       </w:r>
       <w:r>
-        <w:t>mode, 1 Bit for stop</w:t>
+        <w:t>two</w:t>
+      </w:r>
+      <w:r>
+        <w:t xml:space="preserve"> other </w:t>
+      </w:r>
+      <w:r>
+        <w:t>GPIO buttons</w:t>
       </w:r>
       <w:r>
         <w:t>.</w:t>
-      </w:r>
-    </w:p>
-    <w:p/>
-    <w:p>
-      <w:r>
-        <w:t xml:space="preserve">The chosen power supply can deliver up to 4A at 5v, and will still support the charge with all LED set at their maximum </w:t>
-      </w:r>
-      <w:r>
-        <w:rPr>
-          <w:lang w:val="en"/>
-        </w:rPr>
-        <w:t>brightness</w:t>
-      </w:r>
-      <w:r>
-        <w:rPr>
-          <w:lang w:val="en"/>
-        </w:rPr>
-        <w:t xml:space="preserve"> level</w:t>
-      </w:r>
-      <w:r>
-        <w:rPr>
-          <w:lang w:val="en"/>
-        </w:rPr>
-        <w:t>.</w:t>
-      </w:r>
-    </w:p>
-    <w:p/>
-    <w:p>
-      <w:r>
-        <w:t xml:space="preserve">The chosen voltage </w:t>
-      </w:r>
-      <w:r>
-        <w:t>regulator</w:t>
-      </w:r>
-      <w:r>
-        <w:t xml:space="preserve"> can deliver up to 1A in 3.3v for electronic modules using this amount of voltage.</w:t>
       </w:r>
     </w:p>
     <w:p>
       <w:pPr>
+        <w:spacing w:after="240"/>
+      </w:pPr>
+      <w:r>
+        <w:t>W</w:t>
+      </w:r>
+      <w:r>
+        <w:t xml:space="preserve">e </w:t>
+      </w:r>
+      <w:r>
+        <w:t>are using</w:t>
+      </w:r>
+      <w:r>
+        <w:t xml:space="preserve"> a </w:t>
+      </w:r>
+      <w:r>
+        <w:t>“S</w:t>
+      </w:r>
+      <w:r>
+        <w:t>erial to Bluetooth</w:t>
+      </w:r>
+      <w:r>
+        <w:t>”</w:t>
+      </w:r>
+      <w:r>
+        <w:t xml:space="preserve"> module </w:t>
+      </w:r>
+      <w:r>
+        <w:t>for the device to communicate with smartphones and computers, so as to avoid the potential complexity of implementing a full Bluetooth stack, which we can’t afford at this time.</w:t>
+      </w:r>
+    </w:p>
+    <w:p>
+      <w:pPr>
+        <w:spacing w:after="240"/>
+      </w:pPr>
+      <w:r>
+        <w:t xml:space="preserve">The chosen power supply can deliver up to 4A at 5v, and will still support the charge with all LED set at their maximum </w:t>
+      </w:r>
+      <w:r>
+        <w:rPr>
+          <w:lang w:val="en"/>
+        </w:rPr>
+        <w:t>brightness</w:t>
+      </w:r>
+      <w:r>
+        <w:rPr>
+          <w:lang w:val="en"/>
+        </w:rPr>
+        <w:t xml:space="preserve"> level</w:t>
+      </w:r>
+      <w:r>
+        <w:rPr>
+          <w:lang w:val="en"/>
+        </w:rPr>
+        <w:t>.</w:t>
+      </w:r>
+    </w:p>
+    <w:p>
+      <w:r>
+        <w:t xml:space="preserve">The chosen voltage </w:t>
+      </w:r>
+      <w:r>
+        <w:t>regulator</w:t>
+      </w:r>
+      <w:r>
+        <w:t xml:space="preserve"> can deliver up to 1A in 3.3v for electronic modules using this amount of voltage.</w:t>
+      </w:r>
+    </w:p>
+    <w:p>
+      <w:pPr>
+        <w:spacing w:after="160"/>
+        <w:rPr>
+          <w:rFonts w:eastAsiaTheme="majorEastAsia" w:cstheme="majorBidi"/>
+          <w:bCs/>
+          <w:sz w:val="32"/>
+          <w:szCs w:val="26"/>
+        </w:rPr>
+      </w:pPr>
+      <w:r>
+        <w:br w:type="page"/>
+      </w:r>
+    </w:p>
+    <w:p>
+      <w:pPr>
+        <w:pStyle w:val="Titre2NoTOC"/>
+      </w:pPr>
+      <w:r>
+        <w:lastRenderedPageBreak/>
+        <w:t>Communications protocols used</w:t>
+      </w:r>
+    </w:p>
+    <w:p>
+      <w:pPr>
+        <w:pStyle w:val="Heading3"/>
+      </w:pPr>
+      <w:r>
+        <w:t>UART</w:t>
+      </w:r>
+    </w:p>
+    <w:p>
+      <w:pPr>
+        <w:ind w:left="2246"/>
+      </w:pPr>
+      <w:r>
+        <w:t>UART (or Serial) is a communication protocol, to use a same speed between PIC and Bluetooth we have ch</w:t>
+      </w:r>
+      <w:r>
+        <w:t>o</w:t>
+      </w:r>
+      <w:r>
+        <w:t>ose 115200 bauds, in 8 bits</w:t>
+      </w:r>
+      <w:r>
+        <w:t xml:space="preserve"> </w:t>
+      </w:r>
+      <w:r>
+        <w:t>mode, 1 Bit for stop, it will be used on Half Duplex mode.</w:t>
+      </w:r>
+      <w:r>
+        <w:t>2.</w:t>
+      </w:r>
+    </w:p>
+    <w:p>
+      <w:pPr>
+        <w:pStyle w:val="Heading3"/>
+      </w:pPr>
+      <w:r>
+        <w:t>I2C</w:t>
+      </w:r>
+    </w:p>
+    <w:p>
+      <w:pPr>
+        <w:spacing w:after="240"/>
+        <w:ind w:left="2250"/>
+      </w:pPr>
+      <w:r>
+        <w:t xml:space="preserve">The I2C protocol is </w:t>
+      </w:r>
+      <w:r>
+        <w:t xml:space="preserve">essentially </w:t>
+      </w:r>
+      <w:r>
+        <w:t>a bus</w:t>
+      </w:r>
+      <w:r>
+        <w:t xml:space="preserve"> made</w:t>
+      </w:r>
+      <w:r>
+        <w:t xml:space="preserve"> </w:t>
+      </w:r>
+      <w:r>
+        <w:t>of</w:t>
+      </w:r>
+      <w:r>
+        <w:t xml:space="preserve"> 2 wire</w:t>
+      </w:r>
+      <w:r>
+        <w:t xml:space="preserve">s, SDA and SCL. </w:t>
+      </w:r>
+      <w:r>
+        <w:t xml:space="preserve">SCL (serial clock line) is the clock </w:t>
+      </w:r>
+      <w:r>
+        <w:t>speed</w:t>
+      </w:r>
+      <w:r>
+        <w:t xml:space="preserve"> for communication (</w:t>
+      </w:r>
+      <w:r>
+        <w:t xml:space="preserve">the </w:t>
+      </w:r>
+      <w:r>
+        <w:t>master impose</w:t>
+      </w:r>
+      <w:r>
+        <w:t>s</w:t>
+      </w:r>
+      <w:r>
+        <w:t xml:space="preserve"> it), SDA (serial data line) is the line </w:t>
+      </w:r>
+      <w:r>
+        <w:t>reserved for data transmissions.</w:t>
+      </w:r>
+    </w:p>
+    <w:p>
+      <w:pPr>
+        <w:spacing w:after="240"/>
+        <w:ind w:left="2250"/>
+      </w:pPr>
+      <w:r>
+        <w:t>I2C is a master-</w:t>
+      </w:r>
+      <w:r>
+        <w:t>slave protocol</w:t>
+      </w:r>
+      <w:r>
+        <w:t>. W</w:t>
+      </w:r>
+      <w:r>
+        <w:t>hen a master start</w:t>
+      </w:r>
+      <w:r>
+        <w:t xml:space="preserve">s to communicate, </w:t>
+      </w:r>
+      <w:r>
+        <w:t>all others peripheral</w:t>
+      </w:r>
+      <w:r>
+        <w:t>s</w:t>
+      </w:r>
+      <w:r>
+        <w:t xml:space="preserve"> must</w:t>
+      </w:r>
+      <w:r>
+        <w:t xml:space="preserve"> </w:t>
+      </w:r>
+      <w:r>
+        <w:t>stand</w:t>
+      </w:r>
+      <w:r>
+        <w:t xml:space="preserve"> </w:t>
+      </w:r>
+      <w:r>
+        <w:t>by for instructions. T</w:t>
+      </w:r>
+      <w:r>
+        <w:t xml:space="preserve">he master </w:t>
+      </w:r>
+      <w:r>
+        <w:t xml:space="preserve">first </w:t>
+      </w:r>
+      <w:r>
+        <w:t>send</w:t>
+      </w:r>
+      <w:r>
+        <w:t>s</w:t>
+      </w:r>
+      <w:r>
+        <w:t xml:space="preserve"> </w:t>
+      </w:r>
+      <w:r>
+        <w:t xml:space="preserve">the starting bit, </w:t>
+      </w:r>
+      <w:r>
+        <w:t>call</w:t>
+      </w:r>
+      <w:r>
+        <w:t>ing</w:t>
+      </w:r>
+      <w:r>
+        <w:t xml:space="preserve"> a slave </w:t>
+      </w:r>
+      <w:r>
+        <w:t xml:space="preserve">peripheral </w:t>
+      </w:r>
+      <w:r>
+        <w:t>by it</w:t>
+      </w:r>
+      <w:r>
+        <w:t xml:space="preserve">s address, before mentioning whether it wants to read or write data from it, </w:t>
+      </w:r>
+      <w:r>
+        <w:t>th</w:t>
+      </w:r>
+      <w:r>
+        <w:t>e</w:t>
+      </w:r>
+      <w:r>
+        <w:t xml:space="preserve">n </w:t>
+      </w:r>
+      <w:r>
+        <w:t>communicates</w:t>
+      </w:r>
+      <w:r>
+        <w:t xml:space="preserve"> the internal address of data.</w:t>
+      </w:r>
+    </w:p>
+    <w:p>
+      <w:pPr>
+        <w:spacing w:after="1680"/>
+        <w:ind w:left="2250"/>
+      </w:pPr>
+      <w:r>
+        <w:t>For reading, t</w:t>
+      </w:r>
+      <w:r>
+        <w:t xml:space="preserve">he master </w:t>
+      </w:r>
+      <w:r>
+        <w:t>s</w:t>
+      </w:r>
+      <w:r>
+        <w:t>end</w:t>
+      </w:r>
+      <w:r>
+        <w:t>s</w:t>
+      </w:r>
+      <w:r>
+        <w:t xml:space="preserve"> SCL clock and r</w:t>
+      </w:r>
+      <w:r>
+        <w:t>eads back data sent</w:t>
+      </w:r>
+      <w:r>
+        <w:t xml:space="preserve"> by </w:t>
+      </w:r>
+      <w:r>
+        <w:t xml:space="preserve">the </w:t>
+      </w:r>
+      <w:r>
+        <w:t xml:space="preserve">slave </w:t>
+      </w:r>
+      <w:r>
+        <w:t xml:space="preserve">peripheral via </w:t>
+      </w:r>
+      <w:proofErr w:type="gramStart"/>
+      <w:r>
+        <w:t>the  SDA</w:t>
+      </w:r>
+      <w:proofErr w:type="gramEnd"/>
+      <w:r>
+        <w:t xml:space="preserve"> wire. I</w:t>
+      </w:r>
+      <w:r>
+        <w:t>f master is writing data in slave peripheral master will impose SCL clock and SDA data to write in slave. Of course each peripheral have a single addresses coded in 7 bits and each of them can be a master or slave.</w:t>
+      </w:r>
+    </w:p>
+    <w:p>
+      <w:pPr>
+        <w:pStyle w:val="Heading3"/>
+      </w:pPr>
+      <w:r>
+        <w:lastRenderedPageBreak/>
+        <w:t>SPI</w:t>
+      </w:r>
+    </w:p>
+    <w:p>
+      <w:pPr>
+        <w:spacing w:after="240"/>
+        <w:ind w:left="2520"/>
+      </w:pPr>
+      <w:r>
+        <w:t xml:space="preserve">The SPI protocol is a communication bus composed by 4 wires, SCLK (clock rate speed </w:t>
+      </w:r>
+      <w:r>
+        <w:t>transfer</w:t>
+      </w:r>
+      <w:r>
+        <w:t>), MOSI (communication</w:t>
+      </w:r>
+      <w:r>
+        <w:t xml:space="preserve"> from master to slave), MISO (communi</w:t>
+      </w:r>
+      <w:r>
+        <w:t xml:space="preserve">cation for slave to master, and </w:t>
+      </w:r>
+      <w:r>
+        <w:t>SS</w:t>
+      </w:r>
+      <w:r>
+        <w:t xml:space="preserve"> (slave selection).</w:t>
+      </w:r>
+    </w:p>
+    <w:p>
+      <w:pPr>
+        <w:ind w:left="2520"/>
+      </w:pPr>
+      <w:r>
+        <w:t>The master select</w:t>
+      </w:r>
+      <w:r>
+        <w:t>s</w:t>
+      </w:r>
+      <w:r>
+        <w:t xml:space="preserve"> a slave with SS wire by connect the line in GND, and initialize the communication with slave, master send data with MOSI line and slave respond with MISO line, slave and master can communicate in same time (full duplex communication).</w:t>
+      </w:r>
+    </w:p>
+    <w:p>
+      <w:pPr>
+        <w:spacing w:after="160"/>
+        <w:rPr>
+          <w:rFonts w:eastAsiaTheme="majorEastAsia" w:cstheme="majorBidi"/>
+          <w:bCs/>
+          <w:sz w:val="32"/>
+          <w:szCs w:val="26"/>
+        </w:rPr>
+      </w:pPr>
+      <w:r>
+        <w:br w:type="page"/>
+      </w:r>
+    </w:p>
+    <w:p>
+      <w:pPr>
+        <w:pStyle w:val="Titre2NoTOC"/>
+      </w:pPr>
+      <w:r>
+        <w:lastRenderedPageBreak/>
+        <w:t>Implementation</w:t>
+      </w:r>
+    </w:p>
+    <w:p>
+      <w:pPr>
+        <w:tabs>
+          <w:tab w:val="left" w:pos="1260"/>
+        </w:tabs>
+        <w:spacing w:after="160"/>
+        <w:ind w:left="1440"/>
+      </w:pPr>
+      <w:r>
+        <w:t>We want to make the rainbow clock really different of other clock we imagine to make it hexagonal form in front all LED’s</w:t>
+      </w:r>
+      <w:r>
+        <w:t xml:space="preserve"> and LCD display,</w:t>
+      </w:r>
+      <w:r>
+        <w:t xml:space="preserve"> in read all other components.</w:t>
+      </w:r>
+    </w:p>
+    <w:p>
+      <w:pPr>
+        <w:spacing w:after="160"/>
+      </w:pPr>
+      <w:r>
+        <w:rPr>
+          <w:noProof/>
+        </w:rPr>
+        <mc:AlternateContent>
+          <mc:Choice Requires="wps">
+            <w:drawing>
+              <wp:anchor distT="0" distB="0" distL="114300" distR="114300" simplePos="0" relativeHeight="251660288" behindDoc="0" locked="0" layoutInCell="1" allowOverlap="1" wp14:anchorId="2B478B9E" wp14:editId="64261C7B">
+                <wp:simplePos x="0" y="0"/>
+                <wp:positionH relativeFrom="column">
+                  <wp:posOffset>4666891</wp:posOffset>
+                </wp:positionH>
+                <wp:positionV relativeFrom="paragraph">
+                  <wp:posOffset>4546348</wp:posOffset>
+                </wp:positionV>
+                <wp:extent cx="1189990" cy="1129665"/>
+                <wp:effectExtent l="571500" t="19050" r="10160" b="13335"/>
+                <wp:wrapNone/>
+                <wp:docPr id="57" name="Line Callout 1 57"/>
+                <wp:cNvGraphicFramePr/>
+                <a:graphic xmlns:a="http://schemas.openxmlformats.org/drawingml/2006/main">
+                  <a:graphicData uri="http://schemas.microsoft.com/office/word/2010/wordprocessingShape">
+                    <wps:wsp>
+                      <wps:cNvSpPr/>
+                      <wps:spPr>
+                        <a:xfrm>
+                          <a:off x="0" y="0"/>
+                          <a:ext cx="1189990" cy="1129665"/>
+                        </a:xfrm>
+                        <a:prstGeom prst="borderCallout1">
+                          <a:avLst>
+                            <a:gd name="adj1" fmla="val 18750"/>
+                            <a:gd name="adj2" fmla="val -8333"/>
+                            <a:gd name="adj3" fmla="val 8384"/>
+                            <a:gd name="adj4" fmla="val -45375"/>
+                          </a:avLst>
+                        </a:prstGeom>
+                        <a:solidFill>
+                          <a:srgbClr val="FFFF00"/>
+                        </a:solidFill>
+                        <a:ln w="38100">
+                          <a:solidFill>
+                            <a:schemeClr val="tx1"/>
+                          </a:solidFill>
+                        </a:ln>
+                      </wps:spPr>
+                      <wps:style>
+                        <a:lnRef idx="2">
+                          <a:schemeClr val="accent1">
+                            <a:shade val="50000"/>
+                          </a:schemeClr>
+                        </a:lnRef>
+                        <a:fillRef idx="1">
+                          <a:schemeClr val="accent1"/>
+                        </a:fillRef>
+                        <a:effectRef idx="0">
+                          <a:schemeClr val="accent1"/>
+                        </a:effectRef>
+                        <a:fontRef idx="minor">
+                          <a:schemeClr val="lt1"/>
+                        </a:fontRef>
+                      </wps:style>
+                      <wps:txbx>
+                        <w:txbxContent>
+                          <w:p>
+                            <w:pPr>
+                              <w:jc w:val="center"/>
+                              <w:rPr>
+                                <w:color w:val="000000" w:themeColor="text1"/>
+                              </w:rPr>
+                            </w:pPr>
+                            <w:r>
+                              <w:rPr>
+                                <w:color w:val="000000" w:themeColor="text1"/>
+                              </w:rPr>
+                              <w:t>Others components</w:t>
+                            </w:r>
+                            <w:r>
+                              <w:rPr>
+                                <w:color w:val="000000" w:themeColor="text1"/>
+                              </w:rPr>
+                              <w:t xml:space="preserve"> and connectors</w:t>
+                            </w:r>
+                          </w:p>
+                        </w:txbxContent>
+                      </wps:txbx>
+                      <wps:bodyPr rot="0" spcFirstLastPara="0" vertOverflow="overflow" horzOverflow="overflow" vert="horz" wrap="square" lIns="91440" tIns="45720" rIns="91440" bIns="45720" numCol="1" spcCol="0" rtlCol="0" fromWordArt="0" anchor="ctr" anchorCtr="0" forceAA="0" compatLnSpc="1">
+                        <a:prstTxWarp prst="textNoShape">
+                          <a:avLst/>
+                        </a:prstTxWarp>
+                        <a:noAutofit/>
+                      </wps:bodyPr>
+                    </wps:wsp>
+                  </a:graphicData>
+                </a:graphic>
+                <wp14:sizeRelH relativeFrom="margin">
+                  <wp14:pctWidth>0</wp14:pctWidth>
+                </wp14:sizeRelH>
+                <wp14:sizeRelV relativeFrom="margin">
+                  <wp14:pctHeight>0</wp14:pctHeight>
+                </wp14:sizeRelV>
+              </wp:anchor>
+            </w:drawing>
+          </mc:Choice>
+          <mc:Fallback>
+            <w:pict>
+              <v:shapetype w14:anchorId="2B478B9E" id="_x0000_t47" coordsize="21600,21600" o:spt="47" adj="-8280,24300,-1800,4050" path="m@0@1l@2@3nfem,l21600,r,21600l,21600xe">
+                <v:stroke joinstyle="miter"/>
+                <v:formulas>
+                  <v:f eqn="val #0"/>
+                  <v:f eqn="val #1"/>
+                  <v:f eqn="val #2"/>
+                  <v:f eqn="val #3"/>
+                </v:formulas>
+                <v:path arrowok="t" o:extrusionok="f" gradientshapeok="t" o:connecttype="custom" o:connectlocs="@0,@1;10800,0;10800,21600;0,10800;21600,10800"/>
+                <v:handles>
+                  <v:h position="#0,#1"/>
+                  <v:h position="#2,#3"/>
+                </v:handles>
+                <o:callout v:ext="edit" type="oneSegment" on="t"/>
+              </v:shapetype>
+              <v:shape id="Line Callout 1 57" o:spid="_x0000_s1058" type="#_x0000_t47" style="position:absolute;margin-left:367.45pt;margin-top:358pt;width:93.7pt;height:88.95pt;z-index:251660288;visibility:visible;mso-wrap-style:square;mso-width-percent:0;mso-height-percent:0;mso-wrap-distance-left:9pt;mso-wrap-distance-top:0;mso-wrap-distance-right:9pt;mso-wrap-distance-bottom:0;mso-position-horizontal:absolute;mso-position-horizontal-relative:text;mso-position-vertical:absolute;mso-position-vertical-relative:text;mso-width-percent:0;mso-height-percent:0;mso-width-relative:margin;mso-height-relative:margin;v-text-anchor:middle" o:gfxdata="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" adj="-9801,1811" fillcolor="yellow" strokecolor="black [3213]" strokeweight="3pt">
+                <v:textbox>
+                  <w:txbxContent>
+                    <w:p>
+                      <w:pPr>
+                        <w:jc w:val="center"/>
+                        <w:rPr>
+                          <w:color w:val="000000" w:themeColor="text1"/>
+                        </w:rPr>
+                      </w:pPr>
+                      <w:r>
+                        <w:rPr>
+                          <w:color w:val="000000" w:themeColor="text1"/>
+                        </w:rPr>
+                        <w:t>Others components</w:t>
+                      </w:r>
+                      <w:r>
+                        <w:rPr>
+                          <w:color w:val="000000" w:themeColor="text1"/>
+                        </w:rPr>
+                        <w:t xml:space="preserve"> and connectors</w:t>
+                      </w:r>
+                    </w:p>
+                  </w:txbxContent>
+                </v:textbox>
+              </v:shape>
+            </w:pict>
+          </mc:Fallback>
+        </mc:AlternateContent>
+      </w:r>
+      <w:r>
+        <w:rPr>
+          <w:noProof/>
+        </w:rPr>
+        <mc:AlternateContent>
+          <mc:Choice Requires="wps">
+            <w:drawing>
+              <wp:anchor distT="0" distB="0" distL="114300" distR="114300" simplePos="0" relativeHeight="251670528" behindDoc="0" locked="0" layoutInCell="1" allowOverlap="1" wp14:anchorId="0B8D4133" wp14:editId="05A9581B">
+                <wp:simplePos x="0" y="0"/>
+                <wp:positionH relativeFrom="column">
+                  <wp:posOffset>1574548</wp:posOffset>
+                </wp:positionH>
+                <wp:positionV relativeFrom="paragraph">
+                  <wp:posOffset>5008617</wp:posOffset>
+                </wp:positionV>
+                <wp:extent cx="353060" cy="361950"/>
+                <wp:effectExtent l="0" t="0" r="27940" b="19050"/>
+                <wp:wrapNone/>
+                <wp:docPr id="53" name="Rectangle 53"/>
+                <wp:cNvGraphicFramePr/>
+                <a:graphic xmlns:a="http://schemas.openxmlformats.org/drawingml/2006/main">
+                  <a:graphicData uri="http://schemas.microsoft.com/office/word/2010/wordprocessingShape">
+                    <wps:wsp>
+                      <wps:cNvSpPr/>
+                      <wps:spPr>
+                        <a:xfrm>
+                          <a:off x="0" y="0"/>
+                          <a:ext cx="353060" cy="361950"/>
+                        </a:xfrm>
+                        <a:prstGeom prst="rect">
+                          <a:avLst/>
+                        </a:prstGeom>
+                        <a:solidFill>
+                          <a:schemeClr val="accent5"/>
+                        </a:solidFill>
+                        <a:ln>
+                          <a:solidFill>
+                            <a:schemeClr val="accent5"/>
+                          </a:solidFill>
+                        </a:ln>
+                      </wps:spPr>
+                      <wps:style>
+                        <a:lnRef idx="2">
+                          <a:schemeClr val="accent1">
+                            <a:shade val="50000"/>
+                          </a:schemeClr>
+                        </a:lnRef>
+                        <a:fillRef idx="1">
+                          <a:schemeClr val="accent1"/>
+                        </a:fillRef>
+                        <a:effectRef idx="0">
+                          <a:schemeClr val="accent1"/>
+                        </a:effectRef>
+                        <a:fontRef idx="minor">
+                          <a:schemeClr val="lt1"/>
+                        </a:fontRef>
+                      </wps:style>
+                      <wps:bodyPr rot="0" spcFirstLastPara="0" vertOverflow="overflow" horzOverflow="overflow" vert="horz" wrap="square" lIns="91440" tIns="45720" rIns="91440" bIns="45720" numCol="1" spcCol="0" rtlCol="0" fromWordArt="0" anchor="ctr" anchorCtr="0" forceAA="0" compatLnSpc="1">
+                        <a:prstTxWarp prst="textNoShape">
+                          <a:avLst/>
+                        </a:prstTxWarp>
+                        <a:noAutofit/>
+                      </wps:bodyPr>
+                    </wps:wsp>
+                  </a:graphicData>
+                </a:graphic>
+                <wp14:sizeRelH relativeFrom="margin">
+                  <wp14:pctWidth>0</wp14:pctWidth>
+                </wp14:sizeRelH>
+                <wp14:sizeRelV relativeFrom="margin">
+                  <wp14:pctHeight>0</wp14:pctHeight>
+                </wp14:sizeRelV>
+              </wp:anchor>
+            </w:drawing>
+          </mc:Choice>
+          <mc:Fallback>
+            <w:pict>
+              <v:rect w14:anchorId="300B2123" id="Rectangle 53" o:spid="_x0000_s1026" style="position:absolute;margin-left:124pt;margin-top:394.4pt;width:27.8pt;height:28.5pt;z-index:251670528;visibility:visible;mso-wrap-style:square;mso-width-percent:0;mso-height-percent:0;mso-wrap-distance-left:9pt;mso-wrap-distance-top:0;mso-wrap-distance-right:9pt;mso-wrap-distance-bottom:0;mso-position-horizontal:absolute;mso-position-horizontal-relative:text;mso-position-vertical:absolute;mso-position-vertical-relative:text;mso-width-percent:0;mso-height-percent:0;mso-width-relative:margin;mso-height-relative:margin;v-text-anchor:middle" o:gfxdata="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" fillcolor="#4472c4 [3208]" strokecolor="#4472c4 [3208]" strokeweight="1pt"/>
+            </w:pict>
+          </mc:Fallback>
+        </mc:AlternateContent>
+      </w:r>
+      <w:r>
+        <w:rPr>
+          <w:noProof/>
+        </w:rPr>
+        <mc:AlternateContent>
+          <mc:Choice Requires="wps">
+            <w:drawing>
+              <wp:anchor distT="0" distB="0" distL="114300" distR="114300" simplePos="0" relativeHeight="251629568" behindDoc="0" locked="0" layoutInCell="1" allowOverlap="1" wp14:anchorId="6369D264" wp14:editId="2C6D773A">
+                <wp:simplePos x="0" y="0"/>
+                <wp:positionH relativeFrom="column">
+                  <wp:posOffset>2716303</wp:posOffset>
+                </wp:positionH>
+                <wp:positionV relativeFrom="paragraph">
+                  <wp:posOffset>1621095</wp:posOffset>
+                </wp:positionV>
+                <wp:extent cx="353683" cy="362310"/>
+                <wp:effectExtent l="0" t="0" r="27940" b="19050"/>
+                <wp:wrapNone/>
+                <wp:docPr id="30" name="Rectangle 30"/>
+                <wp:cNvGraphicFramePr/>
+                <a:graphic xmlns:a="http://schemas.openxmlformats.org/drawingml/2006/main">
+                  <a:graphicData uri="http://schemas.microsoft.com/office/word/2010/wordprocessingShape">
+                    <wps:wsp>
+                      <wps:cNvSpPr/>
+                      <wps:spPr>
+                        <a:xfrm>
+                          <a:off x="0" y="0"/>
+                          <a:ext cx="353683" cy="362310"/>
+                        </a:xfrm>
+                        <a:prstGeom prst="rect">
+                          <a:avLst/>
+                        </a:prstGeom>
+                        <a:solidFill>
+                          <a:schemeClr val="accent5"/>
+                        </a:solidFill>
+                        <a:ln>
+                          <a:solidFill>
+                            <a:schemeClr val="accent5"/>
+                          </a:solidFill>
+                        </a:ln>
+                      </wps:spPr>
+                      <wps:style>
+                        <a:lnRef idx="2">
+                          <a:schemeClr val="accent1">
+                            <a:shade val="50000"/>
+                          </a:schemeClr>
+                        </a:lnRef>
+                        <a:fillRef idx="1">
+                          <a:schemeClr val="accent1"/>
+                        </a:fillRef>
+                        <a:effectRef idx="0">
+                          <a:schemeClr val="accent1"/>
+                        </a:effectRef>
+                        <a:fontRef idx="minor">
+                          <a:schemeClr val="lt1"/>
+                        </a:fontRef>
+                      </wps:style>
+                      <wps:bodyPr rot="0" spcFirstLastPara="0" vertOverflow="overflow" horzOverflow="overflow" vert="horz" wrap="square" lIns="91440" tIns="45720" rIns="91440" bIns="45720" numCol="1" spcCol="0" rtlCol="0" fromWordArt="0" anchor="ctr" anchorCtr="0" forceAA="0" compatLnSpc="1">
+                        <a:prstTxWarp prst="textNoShape">
+                          <a:avLst/>
+                        </a:prstTxWarp>
+                        <a:noAutofit/>
+                      </wps:bodyPr>
+                    </wps:wsp>
+                  </a:graphicData>
+                </a:graphic>
+                <wp14:sizeRelH relativeFrom="margin">
+                  <wp14:pctWidth>0</wp14:pctWidth>
+                </wp14:sizeRelH>
+                <wp14:sizeRelV relativeFrom="margin">
+                  <wp14:pctHeight>0</wp14:pctHeight>
+                </wp14:sizeRelV>
+              </wp:anchor>
+            </w:drawing>
+          </mc:Choice>
+          <mc:Fallback>
+            <w:pict>
+              <v:rect w14:anchorId="02906528" id="Rectangle 30" o:spid="_x0000_s1026" style="position:absolute;margin-left:213.9pt;margin-top:127.65pt;width:27.85pt;height:28.55pt;z-index:251629568;visibility:visible;mso-wrap-style:square;mso-width-percent:0;mso-height-percent:0;mso-wrap-distance-left:9pt;mso-wrap-distance-top:0;mso-wrap-distance-right:9pt;mso-wrap-distance-bottom:0;mso-position-horizontal:absolute;mso-position-horizontal-relative:text;mso-position-vertical:absolute;mso-position-vertical-relative:text;mso-width-percent:0;mso-height-percent:0;mso-width-relative:margin;mso-height-relative:margin;v-text-anchor:middle" o:gfxdata="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" fillcolor="#4472c4 [3208]" strokecolor="#4472c4 [3208]" strokeweight="1pt"/>
+            </w:pict>
+          </mc:Fallback>
+        </mc:AlternateContent>
+      </w:r>
+      <w:r>
+        <w:rPr>
+          <w:noProof/>
+        </w:rPr>
+        <mc:AlternateContent>
+          <mc:Choice Requires="wps">
+            <w:drawing>
+              <wp:anchor distT="0" distB="0" distL="114300" distR="114300" simplePos="0" relativeHeight="251664384" behindDoc="0" locked="0" layoutInCell="1" allowOverlap="1" wp14:anchorId="6D9DF588" wp14:editId="2BF2A6C2">
+                <wp:simplePos x="0" y="0"/>
+                <wp:positionH relativeFrom="column">
+                  <wp:posOffset>3989705</wp:posOffset>
+                </wp:positionH>
+                <wp:positionV relativeFrom="paragraph">
+                  <wp:posOffset>4956175</wp:posOffset>
+                </wp:positionV>
+                <wp:extent cx="198120" cy="180975"/>
+                <wp:effectExtent l="0" t="0" r="11430" b="28575"/>
+                <wp:wrapNone/>
+                <wp:docPr id="52" name="Rectangle 52"/>
+                <wp:cNvGraphicFramePr/>
+                <a:graphic xmlns:a="http://schemas.openxmlformats.org/drawingml/2006/main">
+                  <a:graphicData uri="http://schemas.microsoft.com/office/word/2010/wordprocessingShape">
+                    <wps:wsp>
+                      <wps:cNvSpPr/>
+                      <wps:spPr>
+                        <a:xfrm>
+                          <a:off x="0" y="0"/>
+                          <a:ext cx="198120" cy="180975"/>
+                        </a:xfrm>
+                        <a:prstGeom prst="rect">
+                          <a:avLst/>
+                        </a:prstGeom>
+                        <a:solidFill>
+                          <a:srgbClr val="FFFF00"/>
+                        </a:solidFill>
+                      </wps:spPr>
+                      <wps:style>
+                        <a:lnRef idx="2">
+                          <a:schemeClr val="accent1">
+                            <a:shade val="50000"/>
+                          </a:schemeClr>
+                        </a:lnRef>
+                        <a:fillRef idx="1">
+                          <a:schemeClr val="accent1"/>
+                        </a:fillRef>
+                        <a:effectRef idx="0">
+                          <a:schemeClr val="accent1"/>
+                        </a:effectRef>
+                        <a:fontRef idx="minor">
+                          <a:schemeClr val="lt1"/>
+                        </a:fontRef>
+                      </wps:style>
+                      <wps:bodyPr rot="0" spcFirstLastPara="0" vertOverflow="overflow" horzOverflow="overflow" vert="horz" wrap="square" lIns="91440" tIns="45720" rIns="91440" bIns="45720" numCol="1" spcCol="0" rtlCol="0" fromWordArt="0" anchor="ctr" anchorCtr="0" forceAA="0" compatLnSpc="1">
+                        <a:prstTxWarp prst="textNoShape">
+                          <a:avLst/>
+                        </a:prstTxWarp>
+                        <a:noAutofit/>
+                      </wps:bodyPr>
+                    </wps:wsp>
+                  </a:graphicData>
+                </a:graphic>
+              </wp:anchor>
+            </w:drawing>
+          </mc:Choice>
+          <mc:Fallback>
+            <w:pict>
+              <v:rect w14:anchorId="45CDC56E" id="Rectangle 52" o:spid="_x0000_s1026" style="position:absolute;margin-left:314.15pt;margin-top:390.25pt;width:15.6pt;height:14.25pt;z-index:251664384;visibility:visible;mso-wrap-style:square;mso-wrap-distance-left:9pt;mso-wrap-distance-top:0;mso-wrap-distance-right:9pt;mso-wrap-distance-bottom:0;mso-position-horizontal:absolute;mso-position-horizontal-relative:text;mso-position-vertical:absolute;mso-position-vertical-relative:text;v-text-anchor:middle" o:gfxdata="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" fillcolor="yellow" strokecolor="#1f4d78 [1604]" strokeweight="1pt"/>
+            </w:pict>
+          </mc:Fallback>
+        </mc:AlternateContent>
+      </w:r>
+      <w:r>
+        <w:rPr>
+          <w:noProof/>
+        </w:rPr>
+        <mc:AlternateContent>
+          <mc:Choice Requires="wps">
+            <w:drawing>
+              <wp:anchor distT="0" distB="0" distL="114300" distR="114300" simplePos="0" relativeHeight="251684864" behindDoc="0" locked="0" layoutInCell="1" allowOverlap="1" wp14:anchorId="14C11689" wp14:editId="0203BF01">
+                <wp:simplePos x="0" y="0"/>
+                <wp:positionH relativeFrom="column">
+                  <wp:posOffset>3989597</wp:posOffset>
+                </wp:positionH>
+                <wp:positionV relativeFrom="paragraph">
+                  <wp:posOffset>5534337</wp:posOffset>
+                </wp:positionV>
+                <wp:extent cx="198407" cy="181155"/>
+                <wp:effectExtent l="0" t="0" r="11430" b="28575"/>
+                <wp:wrapNone/>
+                <wp:docPr id="55" name="Rectangle 55"/>
+                <wp:cNvGraphicFramePr/>
+                <a:graphic xmlns:a="http://schemas.openxmlformats.org/drawingml/2006/main">
+                  <a:graphicData uri="http://schemas.microsoft.com/office/word/2010/wordprocessingShape">
+                    <wps:wsp>
+                      <wps:cNvSpPr/>
+                      <wps:spPr>
+                        <a:xfrm>
+                          <a:off x="0" y="0"/>
+                          <a:ext cx="198407" cy="181155"/>
+                        </a:xfrm>
+                        <a:prstGeom prst="rect">
+                          <a:avLst/>
+                        </a:prstGeom>
+                        <a:solidFill>
+                          <a:srgbClr val="FFFF00"/>
+                        </a:solidFill>
+                      </wps:spPr>
+                      <wps:style>
+                        <a:lnRef idx="2">
+                          <a:schemeClr val="accent1">
+                            <a:shade val="50000"/>
+                          </a:schemeClr>
+                        </a:lnRef>
+                        <a:fillRef idx="1">
+                          <a:schemeClr val="accent1"/>
+                        </a:fillRef>
+                        <a:effectRef idx="0">
+                          <a:schemeClr val="accent1"/>
+                        </a:effectRef>
+                        <a:fontRef idx="minor">
+                          <a:schemeClr val="lt1"/>
+                        </a:fontRef>
+                      </wps:style>
+                      <wps:bodyPr rot="0" spcFirstLastPara="0" vertOverflow="overflow" horzOverflow="overflow" vert="horz" wrap="square" lIns="91440" tIns="45720" rIns="91440" bIns="45720" numCol="1" spcCol="0" rtlCol="0" fromWordArt="0" anchor="ctr" anchorCtr="0" forceAA="0" compatLnSpc="1">
+                        <a:prstTxWarp prst="textNoShape">
+                          <a:avLst/>
+                        </a:prstTxWarp>
+                        <a:noAutofit/>
+                      </wps:bodyPr>
+                    </wps:wsp>
+                  </a:graphicData>
+                </a:graphic>
+              </wp:anchor>
+            </w:drawing>
+          </mc:Choice>
+          <mc:Fallback>
+            <w:pict>
+              <v:rect w14:anchorId="5EEF1712" id="Rectangle 55" o:spid="_x0000_s1026" style="position:absolute;margin-left:314.15pt;margin-top:435.75pt;width:15.6pt;height:14.25pt;z-index:251684864;visibility:visible;mso-wrap-style:square;mso-wrap-distance-left:9pt;mso-wrap-distance-top:0;mso-wrap-distance-right:9pt;mso-wrap-distance-bottom:0;mso-position-horizontal:absolute;mso-position-horizontal-relative:text;mso-position-vertical:absolute;mso-position-vertical-relative:text;v-text-anchor:middle" o:gfxdata="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" fillcolor="yellow" strokecolor="#1f4d78 [1604]" strokeweight="1pt"/>
+            </w:pict>
+          </mc:Fallback>
+        </mc:AlternateContent>
+      </w:r>
+      <w:r>
+        <w:rPr>
+          <w:noProof/>
+        </w:rPr>
+        <mc:AlternateContent>
+          <mc:Choice Requires="wps">
+            <w:drawing>
+              <wp:anchor distT="0" distB="0" distL="114300" distR="114300" simplePos="0" relativeHeight="251677696" behindDoc="0" locked="0" layoutInCell="1" allowOverlap="1" wp14:anchorId="3F452E33" wp14:editId="749984C4">
+                <wp:simplePos x="0" y="0"/>
+                <wp:positionH relativeFrom="column">
+                  <wp:posOffset>3989968</wp:posOffset>
+                </wp:positionH>
+                <wp:positionV relativeFrom="paragraph">
+                  <wp:posOffset>5232400</wp:posOffset>
+                </wp:positionV>
+                <wp:extent cx="198120" cy="180975"/>
+                <wp:effectExtent l="0" t="0" r="11430" b="28575"/>
+                <wp:wrapNone/>
+                <wp:docPr id="54" name="Rectangle 54"/>
+                <wp:cNvGraphicFramePr/>
+                <a:graphic xmlns:a="http://schemas.openxmlformats.org/drawingml/2006/main">
+                  <a:graphicData uri="http://schemas.microsoft.com/office/word/2010/wordprocessingShape">
+                    <wps:wsp>
+                      <wps:cNvSpPr/>
+                      <wps:spPr>
+                        <a:xfrm>
+                          <a:off x="0" y="0"/>
+                          <a:ext cx="198120" cy="180975"/>
+                        </a:xfrm>
+                        <a:prstGeom prst="rect">
+                          <a:avLst/>
+                        </a:prstGeom>
+                        <a:solidFill>
+                          <a:srgbClr val="FFFF00"/>
+                        </a:solidFill>
+                      </wps:spPr>
+                      <wps:style>
+                        <a:lnRef idx="2">
+                          <a:schemeClr val="accent1">
+                            <a:shade val="50000"/>
+                          </a:schemeClr>
+                        </a:lnRef>
+                        <a:fillRef idx="1">
+                          <a:schemeClr val="accent1"/>
+                        </a:fillRef>
+                        <a:effectRef idx="0">
+                          <a:schemeClr val="accent1"/>
+                        </a:effectRef>
+                        <a:fontRef idx="minor">
+                          <a:schemeClr val="lt1"/>
+                        </a:fontRef>
+                      </wps:style>
+                      <wps:bodyPr rot="0" spcFirstLastPara="0" vertOverflow="overflow" horzOverflow="overflow" vert="horz" wrap="square" lIns="91440" tIns="45720" rIns="91440" bIns="45720" numCol="1" spcCol="0" rtlCol="0" fromWordArt="0" anchor="ctr" anchorCtr="0" forceAA="0" compatLnSpc="1">
+                        <a:prstTxWarp prst="textNoShape">
+                          <a:avLst/>
+                        </a:prstTxWarp>
+                        <a:noAutofit/>
+                      </wps:bodyPr>
+                    </wps:wsp>
+                  </a:graphicData>
+                </a:graphic>
+              </wp:anchor>
+            </w:drawing>
+          </mc:Choice>
+          <mc:Fallback>
+            <w:pict>
+              <v:rect w14:anchorId="27BC28E6" id="Rectangle 54" o:spid="_x0000_s1026" style="position:absolute;margin-left:314.15pt;margin-top:412pt;width:15.6pt;height:14.25pt;z-index:251677696;visibility:visible;mso-wrap-style:square;mso-wrap-distance-left:9pt;mso-wrap-distance-top:0;mso-wrap-distance-right:9pt;mso-wrap-distance-bottom:0;mso-position-horizontal:absolute;mso-position-horizontal-relative:text;mso-position-vertical:absolute;mso-position-vertical-relative:text;v-text-anchor:middle" o:gfxdata="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" fillcolor="yellow" strokecolor="#1f4d78 [1604]" strokeweight="1pt"/>
+            </w:pict>
+          </mc:Fallback>
+        </mc:AlternateContent>
+      </w:r>
+      <w:r>
+        <w:rPr>
+          <w:noProof/>
+        </w:rPr>
+        <mc:AlternateContent>
+          <mc:Choice Requires="wps">
+            <w:drawing>
+              <wp:anchor distT="0" distB="0" distL="114300" distR="114300" simplePos="0" relativeHeight="251688960" behindDoc="0" locked="0" layoutInCell="1" allowOverlap="1" wp14:anchorId="1F774D2D" wp14:editId="4833694D">
+                <wp:simplePos x="0" y="0"/>
+                <wp:positionH relativeFrom="column">
+                  <wp:posOffset>129396</wp:posOffset>
+                </wp:positionH>
+                <wp:positionV relativeFrom="paragraph">
+                  <wp:posOffset>4658492</wp:posOffset>
+                </wp:positionV>
+                <wp:extent cx="845185" cy="353060"/>
+                <wp:effectExtent l="19050" t="19050" r="602615" b="161290"/>
+                <wp:wrapNone/>
+                <wp:docPr id="56" name="Line Callout 1 56"/>
+                <wp:cNvGraphicFramePr/>
+                <a:graphic xmlns:a="http://schemas.openxmlformats.org/drawingml/2006/main">
+                  <a:graphicData uri="http://schemas.microsoft.com/office/word/2010/wordprocessingShape">
+                    <wps:wsp>
+                      <wps:cNvSpPr/>
+                      <wps:spPr>
+                        <a:xfrm>
+                          <a:off x="0" y="0"/>
+                          <a:ext cx="845185" cy="353060"/>
+                        </a:xfrm>
+                        <a:prstGeom prst="borderCallout1">
+                          <a:avLst>
+                            <a:gd name="adj1" fmla="val 21194"/>
+                            <a:gd name="adj2" fmla="val 110063"/>
+                            <a:gd name="adj3" fmla="val 134980"/>
+                            <a:gd name="adj4" fmla="val 169469"/>
+                          </a:avLst>
+                        </a:prstGeom>
+                        <a:solidFill>
+                          <a:schemeClr val="accent5"/>
+                        </a:solidFill>
+                        <a:ln w="38100">
+                          <a:solidFill>
+                            <a:schemeClr val="accent5"/>
+                          </a:solidFill>
+                        </a:ln>
+                      </wps:spPr>
+                      <wps:style>
+                        <a:lnRef idx="2">
+                          <a:schemeClr val="accent1">
+                            <a:shade val="50000"/>
+                          </a:schemeClr>
+                        </a:lnRef>
+                        <a:fillRef idx="1">
+                          <a:schemeClr val="accent1"/>
+                        </a:fillRef>
+                        <a:effectRef idx="0">
+                          <a:schemeClr val="accent1"/>
+                        </a:effectRef>
+                        <a:fontRef idx="minor">
+                          <a:schemeClr val="lt1"/>
+                        </a:fontRef>
+                      </wps:style>
+                      <wps:txbx>
+                        <w:txbxContent>
+                          <w:p>
+                            <w:pPr>
+                              <w:jc w:val="center"/>
+                            </w:pPr>
+                            <w:r>
+                              <w:t>Buttons</w:t>
+                            </w:r>
+                          </w:p>
+                        </w:txbxContent>
+                      </wps:txbx>
+                      <wps:bodyPr rot="0" spcFirstLastPara="0" vertOverflow="overflow" horzOverflow="overflow" vert="horz" wrap="square" lIns="91440" tIns="45720" rIns="91440" bIns="45720" numCol="1" spcCol="0" rtlCol="0" fromWordArt="0" anchor="ctr" anchorCtr="0" forceAA="0" compatLnSpc="1">
+                        <a:prstTxWarp prst="textNoShape">
+                          <a:avLst/>
+                        </a:prstTxWarp>
+                        <a:noAutofit/>
+                      </wps:bodyPr>
+                    </wps:wsp>
+                  </a:graphicData>
+                </a:graphic>
+                <wp14:sizeRelH relativeFrom="margin">
+                  <wp14:pctWidth>0</wp14:pctWidth>
+                </wp14:sizeRelH>
+                <wp14:sizeRelV relativeFrom="margin">
+                  <wp14:pctHeight>0</wp14:pctHeight>
+                </wp14:sizeRelV>
+              </wp:anchor>
+            </w:drawing>
+          </mc:Choice>
+          <mc:Fallback>
+            <w:pict>
+              <v:shape w14:anchorId="1F774D2D" id="Line Callout 1 56" o:spid="_x0000_s1059" type="#_x0000_t47" style="position:absolute;margin-left:10.2pt;margin-top:366.8pt;width:66.55pt;height:27.8pt;z-index:251688960;visibility:visible;mso-wrap-style:square;mso-width-percent:0;mso-height-percent:0;mso-wrap-distance-left:9pt;mso-wrap-distance-top:0;mso-wrap-distance-right:9pt;mso-wrap-distance-bottom:0;mso-position-horizontal:absolute;mso-position-horizontal-relative:text;mso-position-vertical:absolute;mso-position-vertical-relative:text;mso-width-percent:0;mso-height-percent:0;mso-width-relative:margin;mso-height-relative:margin;v-text-anchor:middle" o:gfxdata="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" adj="36605,29156,23774,4578" fillcolor="#4472c4 [3208]" strokecolor="#4472c4 [3208]" strokeweight="3pt">
+                <v:textbox>
+                  <w:txbxContent>
+                    <w:p>
+                      <w:pPr>
+                        <w:jc w:val="center"/>
+                      </w:pPr>
+                      <w:r>
+                        <w:t>Buttons</w:t>
+                      </w:r>
+                    </w:p>
+                  </w:txbxContent>
+                </v:textbox>
+                <o:callout v:ext="edit" minusx="t" minusy="t"/>
+              </v:shape>
+            </w:pict>
+          </mc:Fallback>
+        </mc:AlternateContent>
+      </w:r>
+      <w:r>
+        <w:rPr>
+          <w:noProof/>
+        </w:rPr>
+        <mc:AlternateContent>
+          <mc:Choice Requires="wps">
+            <w:drawing>
+              <wp:anchor distT="0" distB="0" distL="114300" distR="114300" simplePos="0" relativeHeight="251643904" behindDoc="0" locked="0" layoutInCell="1" allowOverlap="1" wp14:anchorId="3DBC476B" wp14:editId="75D770B9">
+                <wp:simplePos x="0" y="0"/>
+                <wp:positionH relativeFrom="column">
+                  <wp:posOffset>1714500</wp:posOffset>
+                </wp:positionH>
+                <wp:positionV relativeFrom="paragraph">
+                  <wp:posOffset>4073525</wp:posOffset>
+                </wp:positionV>
+                <wp:extent cx="2572385" cy="2235200"/>
+                <wp:effectExtent l="19050" t="381000" r="18415" b="374650"/>
+                <wp:wrapNone/>
+                <wp:docPr id="47" name="Hexagon 47"/>
+                <wp:cNvGraphicFramePr/>
+                <a:graphic xmlns:a="http://schemas.openxmlformats.org/drawingml/2006/main">
+                  <a:graphicData uri="http://schemas.microsoft.com/office/word/2010/wordprocessingShape">
+                    <wps:wsp>
+                      <wps:cNvSpPr/>
+                      <wps:spPr>
+                        <a:xfrm rot="19695583">
+                          <a:off x="0" y="0"/>
+                          <a:ext cx="2572385" cy="2235200"/>
+                        </a:xfrm>
+                        <a:prstGeom prst="hexagon">
+                          <a:avLst>
+                            <a:gd name="adj" fmla="val 30618"/>
+                            <a:gd name="vf" fmla="val 115470"/>
+                          </a:avLst>
+                        </a:prstGeom>
+                        <a:noFill/>
+                        <a:ln w="381000">
+                          <a:solidFill>
+                            <a:schemeClr val="tx1"/>
+                          </a:solidFill>
+                          <a:prstDash val="solid"/>
+                        </a:ln>
+                      </wps:spPr>
+                      <wps:style>
+                        <a:lnRef idx="2">
+                          <a:schemeClr val="accent1">
+                            <a:shade val="50000"/>
+                          </a:schemeClr>
+                        </a:lnRef>
+                        <a:fillRef idx="1">
+                          <a:schemeClr val="accent1"/>
+                        </a:fillRef>
+                        <a:effectRef idx="0">
+                          <a:schemeClr val="accent1"/>
+                        </a:effectRef>
+                        <a:fontRef idx="minor">
+                          <a:schemeClr val="lt1"/>
+                        </a:fontRef>
+                      </wps:style>
+                      <wps:bodyPr rot="0" spcFirstLastPara="0" vertOverflow="overflow" horzOverflow="overflow" vert="horz" wrap="square" lIns="91440" tIns="45720" rIns="91440" bIns="45720" numCol="1" spcCol="0" rtlCol="0" fromWordArt="0" anchor="ctr" anchorCtr="0" forceAA="0" compatLnSpc="1">
+                        <a:prstTxWarp prst="textNoShape">
+                          <a:avLst/>
+                        </a:prstTxWarp>
+                        <a:noAutofit/>
+                      </wps:bodyPr>
+                    </wps:wsp>
+                  </a:graphicData>
+                </a:graphic>
+              </wp:anchor>
+            </w:drawing>
+          </mc:Choice>
+          <mc:Fallback>
+            <w:pict>
+              <v:shapetype w14:anchorId="542DC3CA" id="_x0000_t9" coordsize="21600,21600" o:spt="9" adj="5400" path="m@0,l,10800@0,21600@1,21600,21600,10800@1,xe">
+                <v:stroke joinstyle="miter"/>
+                <v:formulas>
+                  <v:f eqn="val #0"/>
+                  <v:f eqn="sum width 0 #0"/>
+                  <v:f eqn="sum height 0 #0"/>
+                  <v:f eqn="prod @0 2929 10000"/>
+                  <v:f eqn="sum width 0 @3"/>
+                  <v:f eqn="sum height 0 @3"/>
+                </v:formulas>
+                <v:path gradientshapeok="t" o:connecttype="rect" textboxrect="1800,1800,19800,19800;3600,3600,18000,18000;6300,6300,15300,15300"/>
+                <v:handles>
+                  <v:h position="#0,topLeft" xrange="0,10800"/>
+                </v:handles>
+              </v:shapetype>
+              <v:shape id="Hexagon 47" o:spid="_x0000_s1026" type="#_x0000_t9" style="position:absolute;margin-left:135pt;margin-top:320.75pt;width:202.55pt;height:176pt;rotation:-2080131fd;z-index:251643904;visibility:visible;mso-wrap-style:square;mso-wrap-distance-left:9pt;mso-wrap-distance-top:0;mso-wrap-distance-right:9pt;mso-wrap-distance-bottom:0;mso-position-horizontal:absolute;mso-position-horizontal-relative:text;mso-position-vertical:absolute;mso-position-vertical-relative:text;v-text-anchor:middle" o:gfxdata="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" adj="5747" filled="f" strokecolor="black [3213]" strokeweight="30pt"/>
+            </w:pict>
+          </mc:Fallback>
+        </mc:AlternateContent>
+      </w:r>
+      <w:r>
+        <w:rPr>
+          <w:noProof/>
+        </w:rPr>
+        <mc:AlternateContent>
+          <mc:Choice Requires="wps">
+            <w:drawing>
+              <wp:anchor distT="0" distB="0" distL="114300" distR="114300" simplePos="0" relativeHeight="251646976" behindDoc="0" locked="0" layoutInCell="1" allowOverlap="1" wp14:anchorId="3F7626C7" wp14:editId="60FC8DE0">
+                <wp:simplePos x="0" y="0"/>
+                <wp:positionH relativeFrom="column">
+                  <wp:posOffset>3984625</wp:posOffset>
+                </wp:positionH>
+                <wp:positionV relativeFrom="paragraph">
+                  <wp:posOffset>4519930</wp:posOffset>
+                </wp:positionV>
+                <wp:extent cx="198120" cy="180975"/>
+                <wp:effectExtent l="0" t="0" r="11430" b="28575"/>
+                <wp:wrapNone/>
+                <wp:docPr id="49" name="Rectangle 49"/>
+                <wp:cNvGraphicFramePr/>
+                <a:graphic xmlns:a="http://schemas.openxmlformats.org/drawingml/2006/main">
+                  <a:graphicData uri="http://schemas.microsoft.com/office/word/2010/wordprocessingShape">
+                    <wps:wsp>
+                      <wps:cNvSpPr/>
+                      <wps:spPr>
+                        <a:xfrm>
+                          <a:off x="0" y="0"/>
+                          <a:ext cx="198120" cy="180975"/>
+                        </a:xfrm>
+                        <a:prstGeom prst="rect">
+                          <a:avLst/>
+                        </a:prstGeom>
+                        <a:solidFill>
+                          <a:srgbClr val="FFFF00"/>
+                        </a:solidFill>
+                      </wps:spPr>
+                      <wps:style>
+                        <a:lnRef idx="2">
+                          <a:schemeClr val="accent1">
+                            <a:shade val="50000"/>
+                          </a:schemeClr>
+                        </a:lnRef>
+                        <a:fillRef idx="1">
+                          <a:schemeClr val="accent1"/>
+                        </a:fillRef>
+                        <a:effectRef idx="0">
+                          <a:schemeClr val="accent1"/>
+                        </a:effectRef>
+                        <a:fontRef idx="minor">
+                          <a:schemeClr val="lt1"/>
+                        </a:fontRef>
+                      </wps:style>
+                      <wps:bodyPr rot="0" spcFirstLastPara="0" vertOverflow="overflow" horzOverflow="overflow" vert="horz" wrap="square" lIns="91440" tIns="45720" rIns="91440" bIns="45720" numCol="1" spcCol="0" rtlCol="0" fromWordArt="0" anchor="ctr" anchorCtr="0" forceAA="0" compatLnSpc="1">
+                        <a:prstTxWarp prst="textNoShape">
+                          <a:avLst/>
+                        </a:prstTxWarp>
+                        <a:noAutofit/>
+                      </wps:bodyPr>
+                    </wps:wsp>
+                  </a:graphicData>
+                </a:graphic>
+              </wp:anchor>
+            </w:drawing>
+          </mc:Choice>
+          <mc:Fallback>
+            <w:pict>
+              <v:rect w14:anchorId="47E7FD0C" id="Rectangle 49" o:spid="_x0000_s1026" style="position:absolute;margin-left:313.75pt;margin-top:355.9pt;width:15.6pt;height:14.25pt;z-index:251646976;visibility:visible;mso-wrap-style:square;mso-wrap-distance-left:9pt;mso-wrap-distance-top:0;mso-wrap-distance-right:9pt;mso-wrap-distance-bottom:0;mso-position-horizontal:absolute;mso-position-horizontal-relative:text;mso-position-vertical:absolute;mso-position-vertical-relative:text;v-text-anchor:middle" o:gfxdata="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" fillcolor="yellow" strokecolor="#1f4d78 [1604]" strokeweight="1pt"/>
+            </w:pict>
+          </mc:Fallback>
+        </mc:AlternateContent>
+      </w:r>
+      <w:r>
+        <w:rPr>
+          <w:noProof/>
+        </w:rPr>
+        <mc:AlternateContent>
+          <mc:Choice Requires="wps">
+            <w:drawing>
+              <wp:anchor distT="0" distB="0" distL="114300" distR="114300" simplePos="0" relativeHeight="251649024" behindDoc="0" locked="0" layoutInCell="1" allowOverlap="1" wp14:anchorId="5A31E921" wp14:editId="7A9AD767">
+                <wp:simplePos x="0" y="0"/>
+                <wp:positionH relativeFrom="column">
+                  <wp:posOffset>1790065</wp:posOffset>
+                </wp:positionH>
+                <wp:positionV relativeFrom="paragraph">
+                  <wp:posOffset>4671695</wp:posOffset>
+                </wp:positionV>
+                <wp:extent cx="198120" cy="180975"/>
+                <wp:effectExtent l="0" t="0" r="11430" b="28575"/>
+                <wp:wrapNone/>
+                <wp:docPr id="50" name="Rectangle 50"/>
+                <wp:cNvGraphicFramePr/>
+                <a:graphic xmlns:a="http://schemas.openxmlformats.org/drawingml/2006/main">
+                  <a:graphicData uri="http://schemas.microsoft.com/office/word/2010/wordprocessingShape">
+                    <wps:wsp>
+                      <wps:cNvSpPr/>
+                      <wps:spPr>
+                        <a:xfrm>
+                          <a:off x="0" y="0"/>
+                          <a:ext cx="198120" cy="180975"/>
+                        </a:xfrm>
+                        <a:prstGeom prst="rect">
+                          <a:avLst/>
+                        </a:prstGeom>
+                        <a:solidFill>
+                          <a:srgbClr val="FFFF00"/>
+                        </a:solidFill>
+                      </wps:spPr>
+                      <wps:style>
+                        <a:lnRef idx="2">
+                          <a:schemeClr val="accent1">
+                            <a:shade val="50000"/>
+                          </a:schemeClr>
+                        </a:lnRef>
+                        <a:fillRef idx="1">
+                          <a:schemeClr val="accent1"/>
+                        </a:fillRef>
+                        <a:effectRef idx="0">
+                          <a:schemeClr val="accent1"/>
+                        </a:effectRef>
+                        <a:fontRef idx="minor">
+                          <a:schemeClr val="lt1"/>
+                        </a:fontRef>
+                      </wps:style>
+                      <wps:bodyPr rot="0" spcFirstLastPara="0" vertOverflow="overflow" horzOverflow="overflow" vert="horz" wrap="square" lIns="91440" tIns="45720" rIns="91440" bIns="45720" numCol="1" spcCol="0" rtlCol="0" fromWordArt="0" anchor="ctr" anchorCtr="0" forceAA="0" compatLnSpc="1">
+                        <a:prstTxWarp prst="textNoShape">
+                          <a:avLst/>
+                        </a:prstTxWarp>
+                        <a:noAutofit/>
+                      </wps:bodyPr>
+                    </wps:wsp>
+                  </a:graphicData>
+                </a:graphic>
+              </wp:anchor>
+            </w:drawing>
+          </mc:Choice>
+          <mc:Fallback>
+            <w:pict>
+              <v:rect w14:anchorId="25C42583" id="Rectangle 50" o:spid="_x0000_s1026" style="position:absolute;margin-left:140.95pt;margin-top:367.85pt;width:15.6pt;height:14.25pt;z-index:251649024;visibility:visible;mso-wrap-style:square;mso-wrap-distance-left:9pt;mso-wrap-distance-top:0;mso-wrap-distance-right:9pt;mso-wrap-distance-bottom:0;mso-position-horizontal:absolute;mso-position-horizontal-relative:text;mso-position-vertical:absolute;mso-position-vertical-relative:text;v-text-anchor:middle" o:gfxdata="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" fillcolor="yellow" strokecolor="#1f4d78 [1604]" strokeweight="1pt"/>
+            </w:pict>
+          </mc:Fallback>
+        </mc:AlternateContent>
+      </w:r>
+      <w:r>
+        <w:rPr>
+          <w:noProof/>
+        </w:rPr>
+        <mc:AlternateContent>
+          <mc:Choice Requires="wps">
+            <w:drawing>
+              <wp:anchor distT="0" distB="0" distL="114300" distR="114300" simplePos="0" relativeHeight="251653120" behindDoc="0" locked="0" layoutInCell="1" allowOverlap="1" wp14:anchorId="32FB4A27" wp14:editId="78314F8A">
+                <wp:simplePos x="0" y="0"/>
+                <wp:positionH relativeFrom="column">
+                  <wp:posOffset>1798320</wp:posOffset>
+                </wp:positionH>
+                <wp:positionV relativeFrom="paragraph">
+                  <wp:posOffset>5516880</wp:posOffset>
+                </wp:positionV>
+                <wp:extent cx="198120" cy="180975"/>
+                <wp:effectExtent l="0" t="0" r="11430" b="28575"/>
+                <wp:wrapNone/>
+                <wp:docPr id="51" name="Rectangle 51"/>
+                <wp:cNvGraphicFramePr/>
+                <a:graphic xmlns:a="http://schemas.openxmlformats.org/drawingml/2006/main">
+                  <a:graphicData uri="http://schemas.microsoft.com/office/word/2010/wordprocessingShape">
+                    <wps:wsp>
+                      <wps:cNvSpPr/>
+                      <wps:spPr>
+                        <a:xfrm>
+                          <a:off x="0" y="0"/>
+                          <a:ext cx="198120" cy="180975"/>
+                        </a:xfrm>
+                        <a:prstGeom prst="rect">
+                          <a:avLst/>
+                        </a:prstGeom>
+                        <a:solidFill>
+                          <a:srgbClr val="FFFF00"/>
+                        </a:solidFill>
+                      </wps:spPr>
+                      <wps:style>
+                        <a:lnRef idx="2">
+                          <a:schemeClr val="accent1">
+                            <a:shade val="50000"/>
+                          </a:schemeClr>
+                        </a:lnRef>
+                        <a:fillRef idx="1">
+                          <a:schemeClr val="accent1"/>
+                        </a:fillRef>
+                        <a:effectRef idx="0">
+                          <a:schemeClr val="accent1"/>
+                        </a:effectRef>
+                        <a:fontRef idx="minor">
+                          <a:schemeClr val="lt1"/>
+                        </a:fontRef>
+                      </wps:style>
+                      <wps:bodyPr rot="0" spcFirstLastPara="0" vertOverflow="overflow" horzOverflow="overflow" vert="horz" wrap="square" lIns="91440" tIns="45720" rIns="91440" bIns="45720" numCol="1" spcCol="0" rtlCol="0" fromWordArt="0" anchor="ctr" anchorCtr="0" forceAA="0" compatLnSpc="1">
+                        <a:prstTxWarp prst="textNoShape">
+                          <a:avLst/>
+                        </a:prstTxWarp>
+                        <a:noAutofit/>
+                      </wps:bodyPr>
+                    </wps:wsp>
+                  </a:graphicData>
+                </a:graphic>
+              </wp:anchor>
+            </w:drawing>
+          </mc:Choice>
+          <mc:Fallback>
+            <w:pict>
+              <v:rect w14:anchorId="26B94AF1" id="Rectangle 51" o:spid="_x0000_s1026" style="position:absolute;margin-left:141.6pt;margin-top:434.4pt;width:15.6pt;height:14.25pt;z-index:251653120;visibility:visible;mso-wrap-style:square;mso-wrap-distance-left:9pt;mso-wrap-distance-top:0;mso-wrap-distance-right:9pt;mso-wrap-distance-bottom:0;mso-position-horizontal:absolute;mso-position-horizontal-relative:text;mso-position-vertical:absolute;mso-position-vertical-relative:text;v-text-anchor:middle" o:gfxdata="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" fillcolor="yellow" strokecolor="#1f4d78 [1604]" strokeweight="1pt"/>
+            </w:pict>
+          </mc:Fallback>
+        </mc:AlternateContent>
+      </w:r>
+      <w:r>
+        <w:rPr>
+          <w:noProof/>
+        </w:rPr>
+        <mc:AlternateContent>
+          <mc:Choice Requires="wps">
+            <w:drawing>
+              <wp:anchor distT="0" distB="0" distL="114300" distR="114300" simplePos="0" relativeHeight="251634688" behindDoc="0" locked="0" layoutInCell="1" allowOverlap="1" wp14:anchorId="02E6B2BC" wp14:editId="4E514815">
+                <wp:simplePos x="0" y="0"/>
+                <wp:positionH relativeFrom="column">
+                  <wp:posOffset>1009231</wp:posOffset>
+                </wp:positionH>
+                <wp:positionV relativeFrom="paragraph">
+                  <wp:posOffset>2328557</wp:posOffset>
+                </wp:positionV>
+                <wp:extent cx="1216324" cy="336046"/>
+                <wp:effectExtent l="19050" t="19050" r="22225" b="26035"/>
+                <wp:wrapNone/>
+                <wp:docPr id="35" name="Rectangle 35"/>
+                <wp:cNvGraphicFramePr/>
+                <a:graphic xmlns:a="http://schemas.openxmlformats.org/drawingml/2006/main">
+                  <a:graphicData uri="http://schemas.microsoft.com/office/word/2010/wordprocessingShape">
+                    <wps:wsp>
+                      <wps:cNvSpPr/>
+                      <wps:spPr>
+                        <a:xfrm>
+                          <a:off x="0" y="0"/>
+                          <a:ext cx="1216324" cy="336046"/>
+                        </a:xfrm>
+                        <a:prstGeom prst="rect">
+                          <a:avLst/>
+                        </a:prstGeom>
+                        <a:solidFill>
+                          <a:schemeClr val="accent6">
+                            <a:lumMod val="60000"/>
+                            <a:lumOff val="40000"/>
+                          </a:schemeClr>
+                        </a:solidFill>
+                        <a:ln w="28575">
+                          <a:solidFill>
+                            <a:schemeClr val="tx1"/>
+                          </a:solidFill>
+                        </a:ln>
+                      </wps:spPr>
+                      <wps:style>
+                        <a:lnRef idx="2">
+                          <a:schemeClr val="accent1">
+                            <a:shade val="50000"/>
+                          </a:schemeClr>
+                        </a:lnRef>
+                        <a:fillRef idx="1">
+                          <a:schemeClr val="accent1"/>
+                        </a:fillRef>
+                        <a:effectRef idx="0">
+                          <a:schemeClr val="accent1"/>
+                        </a:effectRef>
+                        <a:fontRef idx="minor">
+                          <a:schemeClr val="lt1"/>
+                        </a:fontRef>
+                      </wps:style>
+                      <wps:txbx>
+                        <w:txbxContent>
+                          <w:p>
+                            <w:pPr>
+                              <w:jc w:val="center"/>
+                              <w:rPr>
+                                <w:sz w:val="20"/>
+                                <w:szCs w:val="20"/>
+                              </w:rPr>
+                            </w:pPr>
+                            <w:r>
+                              <w:rPr>
+                                <w:sz w:val="20"/>
+                                <w:szCs w:val="20"/>
+                              </w:rPr>
+                              <w:t>THU Mar 3 2016</w:t>
+                            </w:r>
+                          </w:p>
+                        </w:txbxContent>
+                      </wps:txbx>
+                      <wps:bodyPr rot="0" spcFirstLastPara="0" vertOverflow="overflow" horzOverflow="overflow" vert="horz" wrap="square" lIns="91440" tIns="45720" rIns="91440" bIns="45720" numCol="1" spcCol="0" rtlCol="0" fromWordArt="0" anchor="ctr" anchorCtr="0" forceAA="0" compatLnSpc="1">
+                        <a:prstTxWarp prst="textNoShape">
+                          <a:avLst/>
+                        </a:prstTxWarp>
+                        <a:noAutofit/>
+                      </wps:bodyPr>
+                    </wps:wsp>
+                  </a:graphicData>
+                </a:graphic>
+                <wp14:sizeRelH relativeFrom="margin">
+                  <wp14:pctWidth>0</wp14:pctWidth>
+                </wp14:sizeRelH>
+                <wp14:sizeRelV relativeFrom="margin">
+                  <wp14:pctHeight>0</wp14:pctHeight>
+                </wp14:sizeRelV>
+              </wp:anchor>
+            </w:drawing>
+          </mc:Choice>
+          <mc:Fallback>
+            <w:pict>
+              <v:rect w14:anchorId="02E6B2BC" id="Rectangle 35" o:spid="_x0000_s1060" style="position:absolute;margin-left:79.45pt;margin-top:183.35pt;width:95.75pt;height:26.45pt;z-index:251634688;visibility:visible;mso-wrap-style:square;mso-width-percent:0;mso-height-percent:0;mso-wrap-distance-left:9pt;mso-wrap-distance-top:0;mso-wrap-distance-right:9pt;mso-wrap-distance-bottom:0;mso-position-horizontal:absolute;mso-position-horizontal-relative:text;mso-position-vertical:absolute;mso-position-vertical-relative:text;mso-width-percent:0;mso-height-percent:0;mso-width-relative:margin;mso-height-relative:margin;v-text-anchor:middle" o:gfxdata="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" fillcolor="#a8d08d [1945]" strokecolor="black [3213]" strokeweight="2.25pt">
+                <v:textbox>
+                  <w:txbxContent>
+                    <w:p>
+                      <w:pPr>
+                        <w:jc w:val="center"/>
+                        <w:rPr>
+                          <w:sz w:val="20"/>
+                          <w:szCs w:val="20"/>
+                        </w:rPr>
+                      </w:pPr>
+                      <w:r>
+                        <w:rPr>
+                          <w:sz w:val="20"/>
+                          <w:szCs w:val="20"/>
+                        </w:rPr>
+                        <w:t>THU Mar 3 2016</w:t>
+                      </w:r>
+                    </w:p>
+                  </w:txbxContent>
+                </v:textbox>
+              </v:rect>
+            </w:pict>
+          </mc:Fallback>
+        </mc:AlternateContent>
+      </w:r>
+      <w:r>
+        <w:rPr>
+          <w:noProof/>
+        </w:rPr>
+        <mc:AlternateContent>
+          <mc:Choice Requires="wps">
+            <w:drawing>
+              <wp:anchor distT="0" distB="0" distL="114300" distR="114300" simplePos="0" relativeHeight="251639808" behindDoc="0" locked="0" layoutInCell="1" allowOverlap="1" wp14:anchorId="547DF28B" wp14:editId="5521CCDF">
+                <wp:simplePos x="0" y="0"/>
+                <wp:positionH relativeFrom="column">
+                  <wp:posOffset>3088257</wp:posOffset>
+                </wp:positionH>
+                <wp:positionV relativeFrom="paragraph">
+                  <wp:posOffset>2424250</wp:posOffset>
+                </wp:positionV>
+                <wp:extent cx="1189990" cy="353060"/>
+                <wp:effectExtent l="971550" t="76200" r="10160" b="27940"/>
+                <wp:wrapNone/>
+                <wp:docPr id="45" name="Line Callout 1 45"/>
+                <wp:cNvGraphicFramePr/>
+                <a:graphic xmlns:a="http://schemas.openxmlformats.org/drawingml/2006/main">
+                  <a:graphicData uri="http://schemas.microsoft.com/office/word/2010/wordprocessingShape">
+                    <wps:wsp>
+                      <wps:cNvSpPr/>
+                      <wps:spPr>
+                        <a:xfrm>
+                          <a:off x="0" y="0"/>
+                          <a:ext cx="1189990" cy="353060"/>
+                        </a:xfrm>
+                        <a:prstGeom prst="borderCallout1">
+                          <a:avLst>
+                            <a:gd name="adj1" fmla="val 18750"/>
+                            <a:gd name="adj2" fmla="val -8333"/>
+                            <a:gd name="adj3" fmla="val -14063"/>
+                            <a:gd name="adj4" fmla="val -79447"/>
+                          </a:avLst>
+                        </a:prstGeom>
+                        <a:solidFill>
+                          <a:schemeClr val="accent6"/>
+                        </a:solidFill>
+                        <a:ln w="38100">
+                          <a:solidFill>
+                            <a:schemeClr val="accent6"/>
+                          </a:solidFill>
+                        </a:ln>
+                      </wps:spPr>
+                      <wps:style>
+                        <a:lnRef idx="2">
+                          <a:schemeClr val="accent1">
+                            <a:shade val="50000"/>
+                          </a:schemeClr>
+                        </a:lnRef>
+                        <a:fillRef idx="1">
+                          <a:schemeClr val="accent1"/>
+                        </a:fillRef>
+                        <a:effectRef idx="0">
+                          <a:schemeClr val="accent1"/>
+                        </a:effectRef>
+                        <a:fontRef idx="minor">
+                          <a:schemeClr val="lt1"/>
+                        </a:fontRef>
+                      </wps:style>
+                      <wps:txbx>
+                        <w:txbxContent>
+                          <w:p>
+                            <w:pPr>
+                              <w:jc w:val="center"/>
+                            </w:pPr>
+                            <w:r>
+                              <w:t>LCD display</w:t>
+                            </w:r>
+                          </w:p>
+                        </w:txbxContent>
+                      </wps:txbx>
+                      <wps:bodyPr rot="0" spcFirstLastPara="0" vertOverflow="overflow" horzOverflow="overflow" vert="horz" wrap="square" lIns="91440" tIns="45720" rIns="91440" bIns="45720" numCol="1" spcCol="0" rtlCol="0" fromWordArt="0" anchor="ctr" anchorCtr="0" forceAA="0" compatLnSpc="1">
+                        <a:prstTxWarp prst="textNoShape">
+                          <a:avLst/>
+                        </a:prstTxWarp>
+                        <a:noAutofit/>
+                      </wps:bodyPr>
+                    </wps:wsp>
+                  </a:graphicData>
+                </a:graphic>
+                <wp14:sizeRelH relativeFrom="margin">
+                  <wp14:pctWidth>0</wp14:pctWidth>
+                </wp14:sizeRelH>
+                <wp14:sizeRelV relativeFrom="margin">
+                  <wp14:pctHeight>0</wp14:pctHeight>
+                </wp14:sizeRelV>
+              </wp:anchor>
+            </w:drawing>
+          </mc:Choice>
+          <mc:Fallback>
+            <w:pict>
+              <v:shape w14:anchorId="547DF28B" id="Line Callout 1 45" o:spid="_x0000_s1061" type="#_x0000_t47" style="position:absolute;margin-left:243.15pt;margin-top:190.9pt;width:93.7pt;height:27.8pt;z-index:251639808;visibility:visible;mso-wrap-style:square;mso-width-percent:0;mso-height-percent:0;mso-wrap-distance-left:9pt;mso-wrap-distance-top:0;mso-wrap-distance-right:9pt;mso-wrap-distance-bottom:0;mso-position-horizontal:absolute;mso-position-horizontal-relative:text;mso-position-vertical:absolute;mso-position-vertical-relative:text;mso-width-percent:0;mso-height-percent:0;mso-width-relative:margin;mso-height-relative:margin;v-text-anchor:middle" o:gfxdata="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" adj="-17161,-3038" fillcolor="#70ad47 [3209]" strokecolor="#70ad47 [3209]" strokeweight="3pt">
+                <v:textbox>
+                  <w:txbxContent>
+                    <w:p>
+                      <w:pPr>
+                        <w:jc w:val="center"/>
+                      </w:pPr>
+                      <w:r>
+                        <w:t>LCD display</w:t>
+                      </w:r>
+                    </w:p>
+                  </w:txbxContent>
+                </v:textbox>
+              </v:shape>
+            </w:pict>
+          </mc:Fallback>
+        </mc:AlternateContent>
+      </w:r>
+      <w:r>
+        <w:rPr>
+          <w:noProof/>
+        </w:rPr>
+        <mc:AlternateContent>
+          <mc:Choice Requires="wps">
+            <w:drawing>
+              <wp:anchor distT="0" distB="0" distL="114300" distR="114300" simplePos="0" relativeHeight="251637760" behindDoc="0" locked="0" layoutInCell="1" allowOverlap="1" wp14:anchorId="5639256C" wp14:editId="14A4546E">
+                <wp:simplePos x="0" y="0"/>
+                <wp:positionH relativeFrom="column">
+                  <wp:posOffset>3579962</wp:posOffset>
+                </wp:positionH>
+                <wp:positionV relativeFrom="paragraph">
+                  <wp:posOffset>1302816</wp:posOffset>
+                </wp:positionV>
+                <wp:extent cx="845185" cy="353060"/>
+                <wp:effectExtent l="533400" t="19050" r="12065" b="275590"/>
+                <wp:wrapNone/>
+                <wp:docPr id="43" name="Line Callout 1 43"/>
+                <wp:cNvGraphicFramePr/>
+                <a:graphic xmlns:a="http://schemas.openxmlformats.org/drawingml/2006/main">
+                  <a:graphicData uri="http://schemas.microsoft.com/office/word/2010/wordprocessingShape">
+                    <wps:wsp>
+                      <wps:cNvSpPr/>
+                      <wps:spPr>
+                        <a:xfrm>
+                          <a:off x="0" y="0"/>
+                          <a:ext cx="845185" cy="353060"/>
+                        </a:xfrm>
+                        <a:prstGeom prst="borderCallout1">
+                          <a:avLst>
+                            <a:gd name="adj1" fmla="val 18750"/>
+                            <a:gd name="adj2" fmla="val -8333"/>
+                            <a:gd name="adj3" fmla="val 166743"/>
+                            <a:gd name="adj4" fmla="val -60178"/>
+                          </a:avLst>
+                        </a:prstGeom>
+                        <a:solidFill>
+                          <a:schemeClr val="accent5"/>
+                        </a:solidFill>
+                        <a:ln w="38100">
+                          <a:solidFill>
+                            <a:schemeClr val="accent5"/>
+                          </a:solidFill>
+                        </a:ln>
+                      </wps:spPr>
+                      <wps:style>
+                        <a:lnRef idx="2">
+                          <a:schemeClr val="accent1">
+                            <a:shade val="50000"/>
+                          </a:schemeClr>
+                        </a:lnRef>
+                        <a:fillRef idx="1">
+                          <a:schemeClr val="accent1"/>
+                        </a:fillRef>
+                        <a:effectRef idx="0">
+                          <a:schemeClr val="accent1"/>
+                        </a:effectRef>
+                        <a:fontRef idx="minor">
+                          <a:schemeClr val="lt1"/>
+                        </a:fontRef>
+                      </wps:style>
+                      <wps:txbx>
+                        <w:txbxContent>
+                          <w:p>
+                            <w:pPr>
+                              <w:jc w:val="center"/>
+                            </w:pPr>
+                            <w:r>
+                              <w:t>Buttons</w:t>
+                            </w:r>
+                          </w:p>
+                        </w:txbxContent>
+                      </wps:txbx>
+                      <wps:bodyPr rot="0" spcFirstLastPara="0" vertOverflow="overflow" horzOverflow="overflow" vert="horz" wrap="square" lIns="91440" tIns="45720" rIns="91440" bIns="45720" numCol="1" spcCol="0" rtlCol="0" fromWordArt="0" anchor="ctr" anchorCtr="0" forceAA="0" compatLnSpc="1">
+                        <a:prstTxWarp prst="textNoShape">
+                          <a:avLst/>
+                        </a:prstTxWarp>
+                        <a:noAutofit/>
+                      </wps:bodyPr>
+                    </wps:wsp>
+                  </a:graphicData>
+                </a:graphic>
+                <wp14:sizeRelH relativeFrom="margin">
+                  <wp14:pctWidth>0</wp14:pctWidth>
+                </wp14:sizeRelH>
+                <wp14:sizeRelV relativeFrom="margin">
+                  <wp14:pctHeight>0</wp14:pctHeight>
+                </wp14:sizeRelV>
+              </wp:anchor>
+            </w:drawing>
+          </mc:Choice>
+          <mc:Fallback>
+            <w:pict>
+              <v:shape w14:anchorId="5639256C" id="Line Callout 1 43" o:spid="_x0000_s1062" type="#_x0000_t47" style="position:absolute;margin-left:281.9pt;margin-top:102.6pt;width:66.55pt;height:27.8pt;z-index:251637760;visibility:visible;mso-wrap-style:square;mso-width-percent:0;mso-height-percent:0;mso-wrap-distance-left:9pt;mso-wrap-distance-top:0;mso-wrap-distance-right:9pt;mso-wrap-distance-bottom:0;mso-position-horizontal:absolute;mso-position-horizontal-relative:text;mso-position-vertical:absolute;mso-position-vertical-relative:text;mso-width-percent:0;mso-height-percent:0;mso-width-relative:margin;mso-height-relative:margin;v-text-anchor:middle" o:gfxdata="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" adj="-12998,36016" fillcolor="#4472c4 [3208]" strokecolor="#4472c4 [3208]" strokeweight="3pt">
+                <v:textbox>
+                  <w:txbxContent>
+                    <w:p>
+                      <w:pPr>
+                        <w:jc w:val="center"/>
+                      </w:pPr>
+                      <w:r>
+                        <w:t>Buttons</w:t>
+                      </w:r>
+                    </w:p>
+                  </w:txbxContent>
+                </v:textbox>
+                <o:callout v:ext="edit" minusy="t"/>
+              </v:shape>
+            </w:pict>
+          </mc:Fallback>
+        </mc:AlternateContent>
+      </w:r>
+      <w:r>
+        <w:rPr>
+          <w:noProof/>
+        </w:rPr>
+        <mc:AlternateContent>
+          <mc:Choice Requires="wps">
+            <w:drawing>
+              <wp:anchor distT="0" distB="0" distL="114300" distR="114300" simplePos="0" relativeHeight="251632640" behindDoc="0" locked="0" layoutInCell="1" allowOverlap="1" wp14:anchorId="5C96B725" wp14:editId="3D853D41">
+                <wp:simplePos x="0" y="0"/>
+                <wp:positionH relativeFrom="column">
+                  <wp:posOffset>3593621</wp:posOffset>
+                </wp:positionH>
+                <wp:positionV relativeFrom="paragraph">
+                  <wp:posOffset>769836</wp:posOffset>
+                </wp:positionV>
+                <wp:extent cx="845185" cy="353060"/>
+                <wp:effectExtent l="895350" t="19050" r="12065" b="104140"/>
+                <wp:wrapNone/>
+                <wp:docPr id="34" name="Line Callout 1 34"/>
+                <wp:cNvGraphicFramePr/>
+                <a:graphic xmlns:a="http://schemas.openxmlformats.org/drawingml/2006/main">
+                  <a:graphicData uri="http://schemas.microsoft.com/office/word/2010/wordprocessingShape">
+                    <wps:wsp>
+                      <wps:cNvSpPr/>
+                      <wps:spPr>
+                        <a:xfrm>
+                          <a:off x="0" y="0"/>
+                          <a:ext cx="845185" cy="353060"/>
+                        </a:xfrm>
+                        <a:prstGeom prst="borderCallout1">
+                          <a:avLst>
+                            <a:gd name="adj1" fmla="val 18750"/>
+                            <a:gd name="adj2" fmla="val -8333"/>
+                            <a:gd name="adj3" fmla="val 117876"/>
+                            <a:gd name="adj4" fmla="val -103046"/>
+                          </a:avLst>
+                        </a:prstGeom>
+                        <a:solidFill>
+                          <a:srgbClr val="FF0000"/>
+                        </a:solidFill>
+                        <a:ln w="38100">
+                          <a:solidFill>
+                            <a:srgbClr val="FF0000"/>
+                          </a:solidFill>
+                        </a:ln>
+                      </wps:spPr>
+                      <wps:style>
+                        <a:lnRef idx="2">
+                          <a:schemeClr val="accent1">
+                            <a:shade val="50000"/>
+                          </a:schemeClr>
+                        </a:lnRef>
+                        <a:fillRef idx="1">
+                          <a:schemeClr val="accent1"/>
+                        </a:fillRef>
+                        <a:effectRef idx="0">
+                          <a:schemeClr val="accent1"/>
+                        </a:effectRef>
+                        <a:fontRef idx="minor">
+                          <a:schemeClr val="lt1"/>
+                        </a:fontRef>
+                      </wps:style>
+                      <wps:txbx>
+                        <w:txbxContent>
+                          <w:p>
+                            <w:pPr>
+                              <w:jc w:val="center"/>
+                            </w:pPr>
+                            <w:r>
+                              <w:t>LED</w:t>
+                            </w:r>
+                          </w:p>
+                        </w:txbxContent>
+                      </wps:txbx>
+                      <wps:bodyPr rot="0" spcFirstLastPara="0" vertOverflow="overflow" horzOverflow="overflow" vert="horz" wrap="square" lIns="91440" tIns="45720" rIns="91440" bIns="45720" numCol="1" spcCol="0" rtlCol="0" fromWordArt="0" anchor="ctr" anchorCtr="0" forceAA="0" compatLnSpc="1">
+                        <a:prstTxWarp prst="textNoShape">
+                          <a:avLst/>
+                        </a:prstTxWarp>
+                        <a:noAutofit/>
+                      </wps:bodyPr>
+                    </wps:wsp>
+                  </a:graphicData>
+                </a:graphic>
+                <wp14:sizeRelH relativeFrom="margin">
+                  <wp14:pctWidth>0</wp14:pctWidth>
+                </wp14:sizeRelH>
+                <wp14:sizeRelV relativeFrom="margin">
+                  <wp14:pctHeight>0</wp14:pctHeight>
+                </wp14:sizeRelV>
+              </wp:anchor>
+            </w:drawing>
+          </mc:Choice>
+          <mc:Fallback>
+            <w:pict>
+              <v:shape w14:anchorId="5C96B725" id="Line Callout 1 34" o:spid="_x0000_s1063" type="#_x0000_t47" style="position:absolute;margin-left:282.95pt;margin-top:60.6pt;width:66.55pt;height:27.8pt;z-index:251632640;visibility:visible;mso-wrap-style:square;mso-width-percent:0;mso-height-percent:0;mso-wrap-distance-left:9pt;mso-wrap-distance-top:0;mso-wrap-distance-right:9pt;mso-wrap-distance-bottom:0;mso-position-horizontal:absolute;mso-position-horizontal-relative:text;mso-position-vertical:absolute;mso-position-vertical-relative:text;mso-width-percent:0;mso-height-percent:0;mso-width-relative:margin;mso-height-relative:margin;v-text-anchor:middle" o:gfxdata="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" adj="-22258,25461" fillcolor="red" strokecolor="red" strokeweight="3pt">
+                <v:textbox>
+                  <w:txbxContent>
+                    <w:p>
+                      <w:pPr>
+                        <w:jc w:val="center"/>
+                      </w:pPr>
+                      <w:r>
+                        <w:t>LED</w:t>
+                      </w:r>
+                    </w:p>
+                  </w:txbxContent>
+                </v:textbox>
+                <o:callout v:ext="edit" minusy="t"/>
+              </v:shape>
+            </w:pict>
+          </mc:Fallback>
+        </mc:AlternateContent>
+      </w:r>
+      <w:r>
+        <w:rPr>
+          <w:noProof/>
+        </w:rPr>
+        <mc:AlternateContent>
+          <mc:Choice Requires="wps">
+            <w:drawing>
+              <wp:anchor distT="0" distB="0" distL="114300" distR="114300" simplePos="0" relativeHeight="251631616" behindDoc="0" locked="0" layoutInCell="1" allowOverlap="1" wp14:anchorId="24A7B024" wp14:editId="3B8BC27A">
+                <wp:simplePos x="0" y="0"/>
+                <wp:positionH relativeFrom="column">
+                  <wp:posOffset>3321038</wp:posOffset>
+                </wp:positionH>
+                <wp:positionV relativeFrom="paragraph">
+                  <wp:posOffset>232733</wp:posOffset>
+                </wp:positionV>
+                <wp:extent cx="845185" cy="353060"/>
+                <wp:effectExtent l="1181100" t="19050" r="12065" b="275590"/>
+                <wp:wrapNone/>
+                <wp:docPr id="33" name="Line Callout 1 33"/>
+                <wp:cNvGraphicFramePr/>
+                <a:graphic xmlns:a="http://schemas.openxmlformats.org/drawingml/2006/main">
+                  <a:graphicData uri="http://schemas.microsoft.com/office/word/2010/wordprocessingShape">
+                    <wps:wsp>
+                      <wps:cNvSpPr/>
+                      <wps:spPr>
+                        <a:xfrm>
+                          <a:off x="0" y="0"/>
+                          <a:ext cx="845185" cy="353060"/>
+                        </a:xfrm>
+                        <a:prstGeom prst="borderCallout1">
+                          <a:avLst>
+                            <a:gd name="adj1" fmla="val 18750"/>
+                            <a:gd name="adj2" fmla="val -8333"/>
+                            <a:gd name="adj3" fmla="val 164299"/>
+                            <a:gd name="adj4" fmla="val -136728"/>
+                          </a:avLst>
+                        </a:prstGeom>
+                        <a:solidFill>
+                          <a:schemeClr val="tx1"/>
+                        </a:solidFill>
+                        <a:ln w="38100">
+                          <a:solidFill>
+                            <a:schemeClr val="tx1"/>
+                          </a:solidFill>
+                        </a:ln>
+                      </wps:spPr>
+                      <wps:style>
+                        <a:lnRef idx="2">
+                          <a:schemeClr val="accent1">
+                            <a:shade val="50000"/>
+                          </a:schemeClr>
+                        </a:lnRef>
+                        <a:fillRef idx="1">
+                          <a:schemeClr val="accent1"/>
+                        </a:fillRef>
+                        <a:effectRef idx="0">
+                          <a:schemeClr val="accent1"/>
+                        </a:effectRef>
+                        <a:fontRef idx="minor">
+                          <a:schemeClr val="lt1"/>
+                        </a:fontRef>
+                      </wps:style>
+                      <wps:txbx>
+                        <w:txbxContent>
+                          <w:p>
+                            <w:pPr>
+                              <w:jc w:val="center"/>
+                            </w:pPr>
+                            <w:r>
+                              <w:t>PCB</w:t>
+                            </w:r>
+                          </w:p>
+                        </w:txbxContent>
+                      </wps:txbx>
+                      <wps:bodyPr rot="0" spcFirstLastPara="0" vertOverflow="overflow" horzOverflow="overflow" vert="horz" wrap="square" lIns="91440" tIns="45720" rIns="91440" bIns="45720" numCol="1" spcCol="0" rtlCol="0" fromWordArt="0" anchor="ctr" anchorCtr="0" forceAA="0" compatLnSpc="1">
+                        <a:prstTxWarp prst="textNoShape">
+                          <a:avLst/>
+                        </a:prstTxWarp>
+                        <a:noAutofit/>
+                      </wps:bodyPr>
+                    </wps:wsp>
+                  </a:graphicData>
+                </a:graphic>
+                <wp14:sizeRelH relativeFrom="margin">
+                  <wp14:pctWidth>0</wp14:pctWidth>
+                </wp14:sizeRelH>
+                <wp14:sizeRelV relativeFrom="margin">
+                  <wp14:pctHeight>0</wp14:pctHeight>
+                </wp14:sizeRelV>
+              </wp:anchor>
+            </w:drawing>
+          </mc:Choice>
+          <mc:Fallback>
+            <w:pict>
+              <v:shape w14:anchorId="24A7B024" id="Line Callout 1 33" o:spid="_x0000_s1064" type="#_x0000_t47" style="position:absolute;margin-left:261.5pt;margin-top:18.35pt;width:66.55pt;height:27.8pt;z-index:251631616;visibility:visible;mso-wrap-style:square;mso-width-percent:0;mso-height-percent:0;mso-wrap-distance-left:9pt;mso-wrap-distance-top:0;mso-wrap-distance-right:9pt;mso-wrap-distance-bottom:0;mso-position-horizontal:absolute;mso-position-horizontal-relative:text;mso-position-vertical:absolute;mso-position-vertical-relative:text;mso-width-percent:0;mso-height-percent:0;mso-width-relative:margin;mso-height-relative:margin;v-text-anchor:middle" o:gfxdata="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" adj="-29533,35489" fillcolor="black [3213]" strokecolor="black [3213]" strokeweight="3pt">
+                <v:textbox>
+                  <w:txbxContent>
+                    <w:p>
+                      <w:pPr>
+                        <w:jc w:val="center"/>
+                      </w:pPr>
+                      <w:r>
+                        <w:t>PCB</w:t>
+                      </w:r>
+                    </w:p>
+                  </w:txbxContent>
+                </v:textbox>
+                <o:callout v:ext="edit" minusy="t"/>
+              </v:shape>
+            </w:pict>
+          </mc:Fallback>
+        </mc:AlternateContent>
+      </w:r>
+      <w:r>
+        <w:rPr>
+          <w:noProof/>
+        </w:rPr>
+        <mc:AlternateContent>
+          <mc:Choice Requires="wpg">
+            <w:drawing>
+              <wp:anchor distT="0" distB="0" distL="114300" distR="114300" simplePos="0" relativeHeight="251630592" behindDoc="0" locked="0" layoutInCell="1" allowOverlap="1" wp14:anchorId="36EB71D7" wp14:editId="7BB09051">
+                <wp:simplePos x="0" y="0"/>
+                <wp:positionH relativeFrom="column">
+                  <wp:posOffset>328911</wp:posOffset>
+                </wp:positionH>
+                <wp:positionV relativeFrom="paragraph">
+                  <wp:posOffset>745691</wp:posOffset>
+                </wp:positionV>
+                <wp:extent cx="2578114" cy="2240466"/>
+                <wp:effectExtent l="19050" t="381000" r="12700" b="369570"/>
+                <wp:wrapNone/>
+                <wp:docPr id="36" name="Group 36"/>
+                <wp:cNvGraphicFramePr/>
+                <a:graphic xmlns:a="http://schemas.openxmlformats.org/drawingml/2006/main">
+                  <a:graphicData uri="http://schemas.microsoft.com/office/word/2010/wordprocessingGroup">
+                    <wpg:wgp>
+                      <wpg:cNvGrpSpPr/>
+                      <wpg:grpSpPr>
+                        <a:xfrm rot="19695583">
+                          <a:off x="0" y="0"/>
+                          <a:ext cx="2578114" cy="2240466"/>
+                          <a:chOff x="0" y="0"/>
+                          <a:chExt cx="4209690" cy="3674854"/>
+                        </a:xfrm>
+                      </wpg:grpSpPr>
+                      <wps:wsp>
+                        <wps:cNvPr id="5" name="Hexagon 5"/>
+                        <wps:cNvSpPr/>
+                        <wps:spPr>
+                          <a:xfrm>
+                            <a:off x="0" y="0"/>
+                            <a:ext cx="4201064" cy="3666227"/>
+                          </a:xfrm>
+                          <a:prstGeom prst="hexagon">
+                            <a:avLst>
+                              <a:gd name="adj" fmla="val 30618"/>
+                              <a:gd name="vf" fmla="val 115470"/>
+                            </a:avLst>
+                          </a:prstGeom>
+                          <a:noFill/>
+                          <a:ln w="381000">
+                            <a:solidFill>
+                              <a:schemeClr val="tx1"/>
+                            </a:solidFill>
+                            <a:prstDash val="solid"/>
+                          </a:ln>
+                        </wps:spPr>
+                        <wps:style>
+                          <a:lnRef idx="2">
+                            <a:schemeClr val="accent1">
+                              <a:shade val="50000"/>
+                            </a:schemeClr>
+                          </a:lnRef>
+                          <a:fillRef idx="1">
+                            <a:schemeClr val="accent1"/>
+                          </a:fillRef>
+                          <a:effectRef idx="0">
+                            <a:schemeClr val="accent1"/>
+                          </a:effectRef>
+                          <a:fontRef idx="minor">
+                            <a:schemeClr val="lt1"/>
+                          </a:fontRef>
+                        </wps:style>
+                        <wps:bodyPr rot="0" spcFirstLastPara="0" vertOverflow="overflow" horzOverflow="overflow" vert="horz" wrap="square" lIns="91440" tIns="45720" rIns="91440" bIns="45720" numCol="1" spcCol="0" rtlCol="0" fromWordArt="0" anchor="ctr" anchorCtr="0" forceAA="0" compatLnSpc="1">
+                          <a:prstTxWarp prst="textNoShape">
+                            <a:avLst/>
+                          </a:prstTxWarp>
+                          <a:noAutofit/>
+                        </wps:bodyPr>
+                      </wps:wsp>
+                      <wps:wsp>
+                        <wps:cNvPr id="27" name="Hexagon 27"/>
+                        <wps:cNvSpPr/>
+                        <wps:spPr>
+                          <a:xfrm>
+                            <a:off x="8626" y="8627"/>
+                            <a:ext cx="4201064" cy="3666227"/>
+                          </a:xfrm>
+                          <a:prstGeom prst="hexagon">
+                            <a:avLst>
+                              <a:gd name="adj" fmla="val 30618"/>
+                              <a:gd name="vf" fmla="val 115470"/>
+                            </a:avLst>
+                          </a:prstGeom>
+                          <a:noFill/>
+                          <a:ln w="63500">
+                            <a:solidFill>
+                              <a:srgbClr val="FF0000"/>
+                            </a:solidFill>
+                            <a:prstDash val="sysDot"/>
+                          </a:ln>
+                        </wps:spPr>
+                        <wps:style>
+                          <a:lnRef idx="2">
+                            <a:schemeClr val="accent1">
+                              <a:shade val="50000"/>
+                            </a:schemeClr>
+                          </a:lnRef>
+                          <a:fillRef idx="1">
+                            <a:schemeClr val="accent1"/>
+                          </a:fillRef>
+                          <a:effectRef idx="0">
+                            <a:schemeClr val="accent1"/>
+                          </a:effectRef>
+                          <a:fontRef idx="minor">
+                            <a:schemeClr val="lt1"/>
+                          </a:fontRef>
+                        </wps:style>
+                        <wps:bodyPr rot="0" spcFirstLastPara="0" vertOverflow="overflow" horzOverflow="overflow" vert="horz" wrap="square" lIns="91440" tIns="45720" rIns="91440" bIns="45720" numCol="1" spcCol="0" rtlCol="0" fromWordArt="0" anchor="ctr" anchorCtr="0" forceAA="0" compatLnSpc="1">
+                          <a:prstTxWarp prst="textNoShape">
+                            <a:avLst/>
+                          </a:prstTxWarp>
+                          <a:noAutofit/>
+                        </wps:bodyPr>
+                      </wps:wsp>
+                    </wpg:wgp>
+                  </a:graphicData>
+                </a:graphic>
+                <wp14:sizeRelH relativeFrom="margin">
+                  <wp14:pctWidth>0</wp14:pctWidth>
+                </wp14:sizeRelH>
+                <wp14:sizeRelV relativeFrom="margin">
+                  <wp14:pctHeight>0</wp14:pctHeight>
+                </wp14:sizeRelV>
+              </wp:anchor>
+            </w:drawing>
+          </mc:Choice>
+          <mc:Fallback>
+            <w:pict>
+              <v:group w14:anchorId="26F38939" id="Group 36" o:spid="_x0000_s1026" style="position:absolute;margin-left:25.9pt;margin-top:58.7pt;width:203pt;height:176.4pt;rotation:-2080131fd;z-index:251630592;mso-width-relative:margin;mso-height-relative:margin" coordsize="42096,36748" o:gfxdata="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">
+                <v:shape id="Hexagon 5" o:spid="_x0000_s1027" type="#_x0000_t9" style="position:absolute;width:42010;height:36662;visibility:visible;mso-wrap-style:square;v-text-anchor:middle" o:gfxdata="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" adj="5772" filled="f" strokecolor="black [3213]" strokeweight="30pt"/>
+                <v:shape id="Hexagon 27" o:spid="_x0000_s1028" type="#_x0000_t9" style="position:absolute;left:86;top:86;width:42010;height:36662;visibility:visible;mso-wrap-style:square;v-text-anchor:middle" o:gfxdata="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" adj="5772" filled="f" strokecolor="red" strokeweight="5pt">
+                  <v:stroke dashstyle="1 1"/>
+                </v:shape>
+              </v:group>
+            </w:pict>
+          </mc:Fallback>
+        </mc:AlternateContent>
+      </w:r>
+      <w:r>
+        <w:br w:type="page"/>
+      </w:r>
+      <w:bookmarkStart w:id="16" w:name="_GoBack"/>
+      <w:bookmarkEnd w:id="16"/>
+    </w:p>
+    <w:p>
+      <w:pPr>
         <w:pStyle w:val="Heading1"/>
       </w:pPr>
-      <w:bookmarkStart w:id="17" w:name="_Toc444187951"/>
+      <w:bookmarkStart w:id="17" w:name="_Toc444770491"/>
       <w:r>
         <w:lastRenderedPageBreak/>
         <w:t>Planned features</w:t>
@@ -6285,7 +8321,7 @@
       <w:pPr>
         <w:pStyle w:val="Heading1"/>
       </w:pPr>
-      <w:bookmarkStart w:id="18" w:name="_Toc444187952"/>
+      <w:bookmarkStart w:id="18" w:name="_Toc444770492"/>
       <w:r>
         <w:lastRenderedPageBreak/>
         <w:t>Contribut</w:t>
@@ -6575,7 +8611,7 @@
       <w:pPr>
         <w:pStyle w:val="Heading1"/>
       </w:pPr>
-      <w:bookmarkStart w:id="20" w:name="_Toc444187953"/>
+      <w:bookmarkStart w:id="20" w:name="_Toc444770493"/>
       <w:r>
         <w:lastRenderedPageBreak/>
         <w:t>Endnotes</w:t>
@@ -6606,6 +8642,7 @@
         <w:separator/>
       </w:r>
     </w:p>
+    <w:p/>
   </w:endnote>
   <w:endnote w:type="continuationSeparator" w:id="0">
     <w:p>
@@ -6616,6 +8653,7 @@
         <w:continuationSeparator/>
       </w:r>
     </w:p>
+    <w:p/>
   </w:endnote>
 </w:endnotes>
 </file>
@@ -6827,7 +8865,7 @@
           <w:rPr>
             <w:noProof/>
           </w:rPr>
-          <w:t>11</w:t>
+          <w:t>12</w:t>
         </w:r>
         <w:r>
           <w:rPr>
@@ -6838,6 +8876,7 @@
       </w:p>
     </w:sdtContent>
   </w:sdt>
+  <w:p/>
 </w:ftr>
 </file>
 
@@ -6852,6 +8891,7 @@
         <w:separator/>
       </w:r>
     </w:p>
+    <w:p/>
   </w:footnote>
   <w:footnote w:type="continuationSeparator" w:id="0">
     <w:p>
@@ -6862,6 +8902,7 @@
         <w:continuationSeparator/>
       </w:r>
     </w:p>
+    <w:p/>
   </w:footnote>
 </w:footnotes>
 </file>
@@ -7012,6 +9053,120 @@
     </w:lvl>
   </w:abstractNum>
   <w:abstractNum w:abstractNumId="1">
+    <w:nsid w:val="060F3056"/>
+    <w:multiLevelType w:val="hybridMultilevel"/>
+    <w:tmpl w:val="B8401AA2"/>
+    <w:lvl w:ilvl="0" w:tplc="30360AAC">
+      <w:start w:val="1"/>
+      <w:numFmt w:val="decimal"/>
+      <w:pStyle w:val="Heading3"/>
+      <w:lvlText w:val="%1."/>
+      <w:lvlJc w:val="left"/>
+      <w:pPr>
+        <w:ind w:left="2520" w:hanging="360"/>
+      </w:pPr>
+      <w:rPr>
+        <w:rFonts w:hint="default"/>
+      </w:rPr>
+    </w:lvl>
+    <w:lvl w:ilvl="1" w:tplc="04090003" w:tentative="1">
+      <w:start w:val="1"/>
+      <w:numFmt w:val="bullet"/>
+      <w:lvlText w:val="o"/>
+      <w:lvlJc w:val="left"/>
+      <w:pPr>
+        <w:ind w:left="3240" w:hanging="360"/>
+      </w:pPr>
+      <w:rPr>
+        <w:rFonts w:ascii="Courier New" w:hAnsi="Courier New" w:cs="Courier New" w:hint="default"/>
+      </w:rPr>
+    </w:lvl>
+    <w:lvl w:ilvl="2" w:tplc="04090005" w:tentative="1">
+      <w:start w:val="1"/>
+      <w:numFmt w:val="bullet"/>
+      <w:lvlText w:val=""/>
+      <w:lvlJc w:val="left"/>
+      <w:pPr>
+        <w:ind w:left="3960" w:hanging="360"/>
+      </w:pPr>
+      <w:rPr>
+        <w:rFonts w:ascii="Wingdings" w:hAnsi="Wingdings" w:hint="default"/>
+      </w:rPr>
+    </w:lvl>
+    <w:lvl w:ilvl="3" w:tplc="04090001" w:tentative="1">
+      <w:start w:val="1"/>
+      <w:numFmt w:val="bullet"/>
+      <w:lvlText w:val=""/>
+      <w:lvlJc w:val="left"/>
+      <w:pPr>
+        <w:ind w:left="4680" w:hanging="360"/>
+      </w:pPr>
+      <w:rPr>
+        <w:rFonts w:ascii="Symbol" w:hAnsi="Symbol" w:hint="default"/>
+      </w:rPr>
+    </w:lvl>
+    <w:lvl w:ilvl="4" w:tplc="04090003" w:tentative="1">
+      <w:start w:val="1"/>
+      <w:numFmt w:val="bullet"/>
+      <w:lvlText w:val="o"/>
+      <w:lvlJc w:val="left"/>
+      <w:pPr>
+        <w:ind w:left="5400" w:hanging="360"/>
+      </w:pPr>
+      <w:rPr>
+        <w:rFonts w:ascii="Courier New" w:hAnsi="Courier New" w:cs="Courier New" w:hint="default"/>
+      </w:rPr>
+    </w:lvl>
+    <w:lvl w:ilvl="5" w:tplc="04090005" w:tentative="1">
+      <w:start w:val="1"/>
+      <w:numFmt w:val="bullet"/>
+      <w:lvlText w:val=""/>
+      <w:lvlJc w:val="left"/>
+      <w:pPr>
+        <w:ind w:left="6120" w:hanging="360"/>
+      </w:pPr>
+      <w:rPr>
+        <w:rFonts w:ascii="Wingdings" w:hAnsi="Wingdings" w:hint="default"/>
+      </w:rPr>
+    </w:lvl>
+    <w:lvl w:ilvl="6" w:tplc="04090001" w:tentative="1">
+      <w:start w:val="1"/>
+      <w:numFmt w:val="bullet"/>
+      <w:lvlText w:val=""/>
+      <w:lvlJc w:val="left"/>
+      <w:pPr>
+        <w:ind w:left="6840" w:hanging="360"/>
+      </w:pPr>
+      <w:rPr>
+        <w:rFonts w:ascii="Symbol" w:hAnsi="Symbol" w:hint="default"/>
+      </w:rPr>
+    </w:lvl>
+    <w:lvl w:ilvl="7" w:tplc="04090003" w:tentative="1">
+      <w:start w:val="1"/>
+      <w:numFmt w:val="bullet"/>
+      <w:lvlText w:val="o"/>
+      <w:lvlJc w:val="left"/>
+      <w:pPr>
+        <w:ind w:left="7560" w:hanging="360"/>
+      </w:pPr>
+      <w:rPr>
+        <w:rFonts w:ascii="Courier New" w:hAnsi="Courier New" w:cs="Courier New" w:hint="default"/>
+      </w:rPr>
+    </w:lvl>
+    <w:lvl w:ilvl="8" w:tplc="04090005" w:tentative="1">
+      <w:start w:val="1"/>
+      <w:numFmt w:val="bullet"/>
+      <w:lvlText w:val=""/>
+      <w:lvlJc w:val="left"/>
+      <w:pPr>
+        <w:ind w:left="8280" w:hanging="360"/>
+      </w:pPr>
+      <w:rPr>
+        <w:rFonts w:ascii="Wingdings" w:hAnsi="Wingdings" w:hint="default"/>
+      </w:rPr>
+    </w:lvl>
+  </w:abstractNum>
+  <w:abstractNum w:abstractNumId="2">
     <w:nsid w:val="0708690F"/>
     <w:multiLevelType w:val="hybridMultilevel"/>
     <w:tmpl w:val="A600B7C0"/>
@@ -7098,7 +9253,7 @@
       </w:pPr>
     </w:lvl>
   </w:abstractNum>
-  <w:abstractNum w:abstractNumId="2">
+  <w:abstractNum w:abstractNumId="3">
     <w:nsid w:val="079D4D13"/>
     <w:multiLevelType w:val="hybridMultilevel"/>
     <w:tmpl w:val="13169B06"/>
@@ -7211,7 +9366,7 @@
       </w:rPr>
     </w:lvl>
   </w:abstractNum>
-  <w:abstractNum w:abstractNumId="3">
+  <w:abstractNum w:abstractNumId="4">
     <w:nsid w:val="25851746"/>
     <w:multiLevelType w:val="hybridMultilevel"/>
     <w:tmpl w:val="0CB6ED2E"/>
@@ -7324,7 +9479,7 @@
       </w:rPr>
     </w:lvl>
   </w:abstractNum>
-  <w:abstractNum w:abstractNumId="4">
+  <w:abstractNum w:abstractNumId="5">
     <w:nsid w:val="31C2268E"/>
     <w:multiLevelType w:val="hybridMultilevel"/>
     <w:tmpl w:val="3B626EB0"/>
@@ -7436,7 +9591,7 @@
       </w:rPr>
     </w:lvl>
   </w:abstractNum>
-  <w:abstractNum w:abstractNumId="5">
+  <w:abstractNum w:abstractNumId="6">
     <w:nsid w:val="32C602A4"/>
     <w:multiLevelType w:val="hybridMultilevel"/>
     <w:tmpl w:val="45CE8406"/>
@@ -7549,7 +9704,7 @@
       </w:rPr>
     </w:lvl>
   </w:abstractNum>
-  <w:abstractNum w:abstractNumId="6">
+  <w:abstractNum w:abstractNumId="7">
     <w:nsid w:val="618A2797"/>
     <w:multiLevelType w:val="hybridMultilevel"/>
     <w:tmpl w:val="F2EA82E8"/>
@@ -7661,7 +9816,7 @@
       </w:rPr>
     </w:lvl>
   </w:abstractNum>
-  <w:abstractNum w:abstractNumId="7">
+  <w:abstractNum w:abstractNumId="8">
     <w:nsid w:val="63E763D3"/>
     <w:multiLevelType w:val="hybridMultilevel"/>
     <w:tmpl w:val="55C02640"/>
@@ -7774,11 +9929,11 @@
       </w:rPr>
     </w:lvl>
   </w:abstractNum>
-  <w:abstractNum w:abstractNumId="8">
+  <w:abstractNum w:abstractNumId="9">
     <w:nsid w:val="6F3E7403"/>
     <w:multiLevelType w:val="hybridMultilevel"/>
-    <w:tmpl w:val="7E4EEEE6"/>
-    <w:lvl w:ilvl="0" w:tplc="9698D07A">
+    <w:tmpl w:val="D8721342"/>
+    <w:lvl w:ilvl="0" w:tplc="19C0500E">
       <w:start w:val="1"/>
       <w:numFmt w:val="decimal"/>
       <w:pStyle w:val="Titre2NoTOC"/>
@@ -7861,7 +10016,7 @@
       </w:pPr>
     </w:lvl>
   </w:abstractNum>
-  <w:abstractNum w:abstractNumId="9">
+  <w:abstractNum w:abstractNumId="10">
     <w:nsid w:val="73EA3A13"/>
     <w:multiLevelType w:val="hybridMultilevel"/>
     <w:tmpl w:val="C08662F8"/>
@@ -7973,10 +10128,10 @@
       </w:rPr>
     </w:lvl>
   </w:abstractNum>
-  <w:abstractNum w:abstractNumId="10">
+  <w:abstractNum w:abstractNumId="11">
     <w:nsid w:val="7B2F17AD"/>
     <w:multiLevelType w:val="hybridMultilevel"/>
-    <w:tmpl w:val="2A9C0C00"/>
+    <w:tmpl w:val="716488B0"/>
     <w:lvl w:ilvl="0" w:tplc="04090001">
       <w:start w:val="1"/>
       <w:numFmt w:val="bullet"/>
@@ -8090,52 +10245,55 @@
     <w:abstractNumId w:val="0"/>
   </w:num>
   <w:num w:numId="2">
+    <w:abstractNumId w:val="3"/>
+  </w:num>
+  <w:num w:numId="3">
+    <w:abstractNumId w:val="8"/>
+  </w:num>
+  <w:num w:numId="4">
     <w:abstractNumId w:val="2"/>
   </w:num>
-  <w:num w:numId="3">
-    <w:abstractNumId w:val="7"/>
-  </w:num>
-  <w:num w:numId="4">
-    <w:abstractNumId w:val="1"/>
-  </w:num>
   <w:num w:numId="5">
-    <w:abstractNumId w:val="8"/>
+    <w:abstractNumId w:val="9"/>
   </w:num>
   <w:num w:numId="6">
-    <w:abstractNumId w:val="8"/>
+    <w:abstractNumId w:val="9"/>
     <w:lvlOverride w:ilvl="0">
       <w:startOverride w:val="1"/>
     </w:lvlOverride>
   </w:num>
   <w:num w:numId="7">
-    <w:abstractNumId w:val="3"/>
+    <w:abstractNumId w:val="4"/>
   </w:num>
   <w:num w:numId="8">
-    <w:abstractNumId w:val="1"/>
+    <w:abstractNumId w:val="2"/>
     <w:lvlOverride w:ilvl="0">
       <w:startOverride w:val="1"/>
     </w:lvlOverride>
   </w:num>
   <w:num w:numId="9">
-    <w:abstractNumId w:val="5"/>
+    <w:abstractNumId w:val="6"/>
   </w:num>
   <w:num w:numId="10">
-    <w:abstractNumId w:val="1"/>
+    <w:abstractNumId w:val="2"/>
     <w:lvlOverride w:ilvl="0">
       <w:startOverride w:val="1"/>
     </w:lvlOverride>
   </w:num>
   <w:num w:numId="11">
-    <w:abstractNumId w:val="6"/>
+    <w:abstractNumId w:val="7"/>
   </w:num>
   <w:num w:numId="12">
-    <w:abstractNumId w:val="4"/>
+    <w:abstractNumId w:val="5"/>
   </w:num>
   <w:num w:numId="13">
+    <w:abstractNumId w:val="11"/>
+  </w:num>
+  <w:num w:numId="14">
     <w:abstractNumId w:val="10"/>
   </w:num>
-  <w:num w:numId="14">
-    <w:abstractNumId w:val="9"/>
+  <w:num w:numId="15">
+    <w:abstractNumId w:val="1"/>
   </w:num>
   <w:numIdMacAtCleanup w:val="13"/>
 </w:numbering>
@@ -8602,6 +10760,34 @@
       <w:szCs w:val="26"/>
     </w:rPr>
   </w:style>
+  <w:style w:type="paragraph" w:styleId="Heading3">
+    <w:name w:val="heading 3"/>
+    <w:aliases w:val="Titre 3"/>
+    <w:basedOn w:val="Normal"/>
+    <w:next w:val="Normal"/>
+    <w:link w:val="Heading3Char"/>
+    <w:uiPriority w:val="9"/>
+    <w:unhideWhenUsed/>
+    <w:qFormat/>
+    <w:rsid w:val="00F47BD0"/>
+    <w:pPr>
+      <w:keepNext/>
+      <w:keepLines/>
+      <w:numPr>
+        <w:numId w:val="15"/>
+      </w:numPr>
+      <w:pBdr>
+        <w:bottom w:val="single" w:sz="4" w:space="1" w:color="auto"/>
+      </w:pBdr>
+      <w:spacing w:before="480" w:after="240"/>
+      <w:ind w:left="2070"/>
+      <w:outlineLvl w:val="2"/>
+    </w:pPr>
+    <w:rPr>
+      <w:rFonts w:eastAsiaTheme="majorEastAsia" w:cstheme="majorBidi"/>
+      <w:szCs w:val="24"/>
+    </w:rPr>
+  </w:style>
   <w:style w:type="character" w:default="1" w:styleId="DefaultParagraphFont">
     <w:name w:val="Default Paragraph Font"/>
     <w:uiPriority w:val="1"/>
@@ -8842,7 +11028,7 @@
     <w:basedOn w:val="Heading2"/>
     <w:link w:val="Titre2NoTOCCar"/>
     <w:qFormat/>
-    <w:rsid w:val="00291E34"/>
+    <w:rsid w:val="00D3138B"/>
     <w:pPr>
       <w:numPr>
         <w:numId w:val="5"/>
@@ -8850,6 +11036,7 @@
       <w:tabs>
         <w:tab w:val="left" w:pos="1440"/>
       </w:tabs>
+      <w:ind w:left="1350"/>
       <w:outlineLvl w:val="9"/>
     </w:pPr>
   </w:style>
@@ -8857,7 +11044,7 @@
     <w:name w:val="Titre 2 No TOC Car"/>
     <w:basedOn w:val="Heading2Char"/>
     <w:link w:val="Titre2NoTOC"/>
-    <w:rsid w:val="00291E34"/>
+    <w:rsid w:val="00D3138B"/>
     <w:rPr>
       <w:rFonts w:ascii="Times New Roman" w:eastAsiaTheme="majorEastAsia" w:hAnsi="Times New Roman" w:cstheme="majorBidi"/>
       <w:bCs/>
@@ -8893,6 +11080,19 @@
       <w:color w:val="595959" w:themeColor="text1" w:themeTint="A6"/>
       <w:sz w:val="56"/>
       <w:szCs w:val="56"/>
+    </w:rPr>
+  </w:style>
+  <w:style w:type="character" w:customStyle="1" w:styleId="Heading3Char">
+    <w:name w:val="Heading 3 Char"/>
+    <w:aliases w:val="Titre 3 Char"/>
+    <w:basedOn w:val="DefaultParagraphFont"/>
+    <w:link w:val="Heading3"/>
+    <w:uiPriority w:val="9"/>
+    <w:rsid w:val="00F47BD0"/>
+    <w:rPr>
+      <w:rFonts w:ascii="Times New Roman" w:eastAsiaTheme="majorEastAsia" w:hAnsi="Times New Roman" w:cstheme="majorBidi"/>
+      <w:sz w:val="28"/>
+      <w:szCs w:val="24"/>
     </w:rPr>
   </w:style>
 </w:styles>
@@ -9172,11 +11372,11 @@
           <c:showPercent val="0"/>
           <c:showBubbleSize val="0"/>
         </c:dLbls>
-        <c:axId val="428269152"/>
-        <c:axId val="428268032"/>
+        <c:axId val="482063792"/>
+        <c:axId val="482059312"/>
       </c:scatterChart>
       <c:valAx>
-        <c:axId val="428269152"/>
+        <c:axId val="482063792"/>
         <c:scaling>
           <c:orientation val="minMax"/>
         </c:scaling>
@@ -9285,13 +11485,14 @@
             <a:endParaRPr lang="en-US"/>
           </a:p>
         </c:txPr>
-        <c:crossAx val="428268032"/>
+        <c:crossAx val="482059312"/>
         <c:crosses val="autoZero"/>
         <c:crossBetween val="midCat"/>
       </c:valAx>
       <c:valAx>
-        <c:axId val="428268032"/>
+        <c:axId val="482059312"/>
         <c:scaling>
+          <c:logBase val="20"/>
           <c:orientation val="minMax"/>
         </c:scaling>
         <c:delete val="0"/>
@@ -9399,7 +11600,7 @@
             <a:endParaRPr lang="en-US"/>
           </a:p>
         </c:txPr>
-        <c:crossAx val="428269152"/>
+        <c:crossAx val="482063792"/>
         <c:crosses val="autoZero"/>
         <c:crossBetween val="midCat"/>
       </c:valAx>
@@ -10308,7 +12509,7 @@
 </file>
 
 <file path=customXml/itemProps1.xml><?xml version="1.0" encoding="utf-8"?>
-<ds:datastoreItem xmlns:ds="http://schemas.openxmlformats.org/officeDocument/2006/customXml" ds:itemID="{DBDF8A50-DE81-435C-9100-0471A88E0797}">
+<ds:datastoreItem xmlns:ds="http://schemas.openxmlformats.org/officeDocument/2006/customXml" ds:itemID="{C39FE588-C350-4BF5-90FD-56DB76679A84}">
   <ds:schemaRefs>
     <ds:schemaRef ds:uri="http://schemas.openxmlformats.org/officeDocument/2006/bibliography"/>
   </ds:schemaRefs>

</xml_diff>